<commit_message>
Second and third sections of DDD course
</commit_message>
<xml_diff>
--- a/Architecture/Domain driven design.docx
+++ b/Architecture/Domain driven design.docx
@@ -89,7 +89,16 @@
           <w:rtl/>
           <w:lang w:bidi="fa-IR"/>
         </w:rPr>
-        <w:t xml:space="preserve"> میاد و یه سری مفاهیم، راهنما و دستورالعمل معرفی می کنه که بر اساس اونا </w:t>
+        <w:t xml:space="preserve"> میاد و یه سری مفاهیم، راهنما و دستورالعمل معرفی می کنه که بر اساس اونا</w:t>
+      </w:r>
+      <w:r>
+        <w:rPr>
+          <w:rFonts w:cs="B Nazanin"/>
+          <w:sz w:val="28"/>
+          <w:szCs w:val="28"/>
+          <w:lang w:bidi="fa-IR"/>
+        </w:rPr>
+        <w:br/>
       </w:r>
       <w:r>
         <w:rPr>
@@ -516,7 +525,17 @@
           <w:rtl/>
           <w:lang w:bidi="fa-IR"/>
         </w:rPr>
-        <w:t>. راحتتر میتونیم تغییرات رو بهش اضافه یا اعمال کنیم.</w:t>
+        <w:t>؛</w:t>
+      </w:r>
+      <w:r>
+        <w:rPr>
+          <w:rFonts w:cs="B Nazanin" w:hint="cs"/>
+          <w:sz w:val="28"/>
+          <w:szCs w:val="28"/>
+          <w:rtl/>
+          <w:lang w:bidi="fa-IR"/>
+        </w:rPr>
+        <w:t xml:space="preserve"> راحتتر میتونیم تغییرات رو بهش اضافه یا اعمال کنیم.</w:t>
       </w:r>
     </w:p>
     <w:p>
@@ -797,7 +816,25 @@
           <w:szCs w:val="28"/>
           <w:lang w:bidi="fa-IR"/>
         </w:rPr>
-        <w:t>Strategic desgin</w:t>
+        <w:t>Strategic desi</w:t>
+      </w:r>
+      <w:r>
+        <w:rPr>
+          <w:rFonts w:cs="B Nazanin"/>
+          <w:sz w:val="28"/>
+          <w:szCs w:val="28"/>
+          <w:lang w:bidi="fa-IR"/>
+        </w:rPr>
+        <w:t>g</w:t>
+      </w:r>
+      <w:r>
+        <w:rPr>
+          <w:rFonts w:cs="B Nazanin"/>
+          <w:sz w:val="28"/>
+          <w:szCs w:val="28"/>
+          <w:lang w:bidi="fa-IR"/>
+        </w:rPr>
+        <w:t>n</w:t>
       </w:r>
       <w:r>
         <w:rPr>
@@ -1273,10 +1310,4663 @@
           <w:rFonts w:cs="B Nazanin"/>
           <w:sz w:val="28"/>
           <w:szCs w:val="28"/>
-          <w:rtl/>
-          <w:lang w:bidi="fa-IR"/>
-        </w:rPr>
-      </w:pPr>
+          <w:lang w:bidi="fa-IR"/>
+        </w:rPr>
+      </w:pPr>
+      <w:r>
+        <w:rPr>
+          <w:rFonts w:cs="B Nazanin" w:hint="cs"/>
+          <w:sz w:val="28"/>
+          <w:szCs w:val="28"/>
+          <w:rtl/>
+          <w:lang w:bidi="fa-IR"/>
+        </w:rPr>
+        <w:t xml:space="preserve">منطور از </w:t>
+      </w:r>
+      <w:r>
+        <w:rPr>
+          <w:rFonts w:cs="B Nazanin"/>
+          <w:sz w:val="28"/>
+          <w:szCs w:val="28"/>
+          <w:lang w:bidi="fa-IR"/>
+        </w:rPr>
+        <w:t>ubiquitous language</w:t>
+      </w:r>
+      <w:r>
+        <w:rPr>
+          <w:rFonts w:cs="B Nazanin" w:hint="cs"/>
+          <w:sz w:val="28"/>
+          <w:szCs w:val="28"/>
+          <w:rtl/>
+          <w:lang w:bidi="fa-IR"/>
+        </w:rPr>
+        <w:t xml:space="preserve"> در </w:t>
+      </w:r>
+      <w:r>
+        <w:rPr>
+          <w:rFonts w:cs="B Nazanin"/>
+          <w:sz w:val="28"/>
+          <w:szCs w:val="28"/>
+          <w:lang w:bidi="fa-IR"/>
+        </w:rPr>
+        <w:t>DDD</w:t>
+      </w:r>
+      <w:r>
+        <w:rPr>
+          <w:rFonts w:cs="B Nazanin" w:hint="cs"/>
+          <w:sz w:val="28"/>
+          <w:szCs w:val="28"/>
+          <w:rtl/>
+          <w:lang w:bidi="fa-IR"/>
+        </w:rPr>
+        <w:t xml:space="preserve"> چیه؟</w:t>
+      </w:r>
+    </w:p>
+    <w:p>
+      <w:pPr>
+        <w:pStyle w:val="ListParagraph"/>
+        <w:numPr>
+          <w:ilvl w:val="1"/>
+          <w:numId w:val="1"/>
+        </w:numPr>
+        <w:bidi/>
+        <w:rPr>
+          <w:rFonts w:cs="B Nazanin"/>
+          <w:sz w:val="28"/>
+          <w:szCs w:val="28"/>
+          <w:lang w:bidi="fa-IR"/>
+        </w:rPr>
+      </w:pPr>
+      <w:r>
+        <w:rPr>
+          <w:rFonts w:cs="B Nazanin" w:hint="cs"/>
+          <w:sz w:val="28"/>
+          <w:szCs w:val="28"/>
+          <w:rtl/>
+          <w:lang w:bidi="fa-IR"/>
+        </w:rPr>
+        <w:t xml:space="preserve">یه زبان مشترک </w:t>
+      </w:r>
+      <w:r>
+        <w:rPr>
+          <w:rFonts w:cs="B Nazanin" w:hint="cs"/>
+          <w:sz w:val="28"/>
+          <w:szCs w:val="28"/>
+          <w:rtl/>
+          <w:lang w:bidi="fa-IR"/>
+        </w:rPr>
+        <w:t xml:space="preserve">درباره </w:t>
+      </w:r>
+      <w:r>
+        <w:rPr>
+          <w:rFonts w:cs="B Nazanin"/>
+          <w:sz w:val="28"/>
+          <w:szCs w:val="28"/>
+          <w:lang w:bidi="fa-IR"/>
+        </w:rPr>
+        <w:t>domain</w:t>
+      </w:r>
+      <w:r>
+        <w:rPr>
+          <w:rFonts w:cs="B Nazanin" w:hint="cs"/>
+          <w:sz w:val="28"/>
+          <w:szCs w:val="28"/>
+          <w:rtl/>
+          <w:lang w:bidi="fa-IR"/>
+        </w:rPr>
+        <w:t xml:space="preserve"> </w:t>
+      </w:r>
+      <w:r>
+        <w:rPr>
+          <w:rFonts w:cs="B Nazanin" w:hint="cs"/>
+          <w:sz w:val="28"/>
+          <w:szCs w:val="28"/>
+          <w:rtl/>
+          <w:lang w:bidi="fa-IR"/>
+        </w:rPr>
+        <w:t xml:space="preserve">که توسط همه افراد تیم توسعه دهنده استفاده میشه </w:t>
+      </w:r>
+      <w:r>
+        <w:rPr>
+          <w:rFonts w:cs="B Nazanin" w:hint="cs"/>
+          <w:sz w:val="28"/>
+          <w:szCs w:val="28"/>
+          <w:rtl/>
+          <w:lang w:bidi="fa-IR"/>
+        </w:rPr>
+        <w:t>تا</w:t>
+      </w:r>
+      <w:r>
+        <w:rPr>
+          <w:rFonts w:cs="B Nazanin" w:hint="cs"/>
+          <w:sz w:val="28"/>
+          <w:szCs w:val="28"/>
+          <w:rtl/>
+          <w:lang w:bidi="fa-IR"/>
+        </w:rPr>
+        <w:t xml:space="preserve"> بتونن به صورت واضح و پایدار (</w:t>
+      </w:r>
+      <w:r>
+        <w:rPr>
+          <w:rFonts w:cs="B Nazanin"/>
+          <w:sz w:val="28"/>
+          <w:szCs w:val="28"/>
+          <w:lang w:bidi="fa-IR"/>
+        </w:rPr>
+        <w:t>consistent</w:t>
+      </w:r>
+      <w:r>
+        <w:rPr>
+          <w:rFonts w:cs="B Nazanin" w:hint="cs"/>
+          <w:sz w:val="28"/>
+          <w:szCs w:val="28"/>
+          <w:rtl/>
+          <w:lang w:bidi="fa-IR"/>
+        </w:rPr>
+        <w:t xml:space="preserve">) بر طبق اون با هم دیگه در ارتباط باشن. </w:t>
+      </w:r>
+      <w:r>
+        <w:rPr>
+          <w:rFonts w:cs="B Nazanin" w:hint="cs"/>
+          <w:sz w:val="28"/>
+          <w:szCs w:val="28"/>
+          <w:rtl/>
+          <w:lang w:bidi="fa-IR"/>
+        </w:rPr>
+        <w:t>منظور اینه که یه سری تعاریف و کلیات هست که وقتی کسی درباره اونا صحبت میکنه، نیازی به رمزگشایی و توضیح نیست و همه متوجه میشن منظور چیه.</w:t>
+      </w:r>
+      <w:r>
+        <w:rPr>
+          <w:rFonts w:cs="B Nazanin" w:hint="cs"/>
+          <w:sz w:val="28"/>
+          <w:szCs w:val="28"/>
+          <w:rtl/>
+          <w:lang w:bidi="fa-IR"/>
+        </w:rPr>
+        <w:t xml:space="preserve"> </w:t>
+      </w:r>
+    </w:p>
+    <w:p>
+      <w:pPr>
+        <w:pStyle w:val="ListParagraph"/>
+        <w:numPr>
+          <w:ilvl w:val="1"/>
+          <w:numId w:val="1"/>
+        </w:numPr>
+        <w:bidi/>
+        <w:rPr>
+          <w:rFonts w:cs="B Nazanin"/>
+          <w:sz w:val="28"/>
+          <w:szCs w:val="28"/>
+          <w:lang w:bidi="fa-IR"/>
+        </w:rPr>
+      </w:pPr>
+      <w:r>
+        <w:rPr>
+          <w:rFonts w:cs="B Nazanin" w:hint="cs"/>
+          <w:sz w:val="28"/>
+          <w:szCs w:val="28"/>
+          <w:rtl/>
+          <w:lang w:bidi="fa-IR"/>
+        </w:rPr>
+        <w:t xml:space="preserve">این زبان بسته به </w:t>
+      </w:r>
+      <w:r>
+        <w:rPr>
+          <w:rFonts w:cs="B Nazanin"/>
+          <w:sz w:val="28"/>
+          <w:szCs w:val="28"/>
+          <w:lang w:bidi="fa-IR"/>
+        </w:rPr>
+        <w:t>domain</w:t>
+      </w:r>
+      <w:r>
+        <w:rPr>
+          <w:rFonts w:cs="B Nazanin" w:hint="cs"/>
+          <w:sz w:val="28"/>
+          <w:szCs w:val="28"/>
+          <w:rtl/>
+          <w:lang w:bidi="fa-IR"/>
+        </w:rPr>
+        <w:t xml:space="preserve"> یا </w:t>
+      </w:r>
+      <w:r>
+        <w:rPr>
+          <w:rFonts w:cs="B Nazanin"/>
+          <w:sz w:val="28"/>
+          <w:szCs w:val="28"/>
+          <w:lang w:bidi="fa-IR"/>
+        </w:rPr>
+        <w:t>subDomain</w:t>
+      </w:r>
+      <w:r>
+        <w:rPr>
+          <w:rFonts w:cs="B Nazanin" w:hint="cs"/>
+          <w:sz w:val="28"/>
+          <w:szCs w:val="28"/>
+          <w:rtl/>
+          <w:lang w:bidi="fa-IR"/>
+        </w:rPr>
+        <w:t xml:space="preserve"> میتونه فرق کنه؛ ممکنه یه مفهوم داخل یه </w:t>
+      </w:r>
+      <w:r>
+        <w:rPr>
+          <w:rFonts w:cs="B Nazanin"/>
+          <w:sz w:val="28"/>
+          <w:szCs w:val="28"/>
+          <w:lang w:bidi="fa-IR"/>
+        </w:rPr>
+        <w:t>subDomain</w:t>
+      </w:r>
+      <w:r>
+        <w:rPr>
+          <w:rFonts w:cs="B Nazanin" w:hint="cs"/>
+          <w:sz w:val="28"/>
+          <w:szCs w:val="28"/>
+          <w:rtl/>
+          <w:lang w:bidi="fa-IR"/>
+        </w:rPr>
+        <w:t xml:space="preserve"> به یه شکل تعریف بشه و معنی بده و در یه </w:t>
+      </w:r>
+      <w:r>
+        <w:rPr>
+          <w:rFonts w:cs="B Nazanin"/>
+          <w:sz w:val="28"/>
+          <w:szCs w:val="28"/>
+          <w:lang w:bidi="fa-IR"/>
+        </w:rPr>
+        <w:t>subDomain</w:t>
+      </w:r>
+      <w:r>
+        <w:rPr>
+          <w:rFonts w:cs="B Nazanin" w:hint="cs"/>
+          <w:sz w:val="28"/>
+          <w:szCs w:val="28"/>
+          <w:rtl/>
+          <w:lang w:bidi="fa-IR"/>
+        </w:rPr>
+        <w:t xml:space="preserve"> دیگه تعریف و معنی دیگه ای داشته باشه.</w:t>
+      </w:r>
+      <w:r>
+        <w:rPr>
+          <w:rFonts w:cs="B Nazanin" w:hint="cs"/>
+          <w:sz w:val="28"/>
+          <w:szCs w:val="28"/>
+          <w:rtl/>
+          <w:lang w:bidi="fa-IR"/>
+        </w:rPr>
+        <w:t xml:space="preserve"> اما در هر حال، وقتی مشخص باشه که اون مفهوم کجا مطرح داره میشه، طرف مقابل متوجه میشه که تعریف و معنی مورد نظر، کدوم هست.</w:t>
+      </w:r>
+    </w:p>
+    <w:p>
+      <w:pPr>
+        <w:pStyle w:val="ListParagraph"/>
+        <w:numPr>
+          <w:ilvl w:val="1"/>
+          <w:numId w:val="1"/>
+        </w:numPr>
+        <w:bidi/>
+        <w:rPr>
+          <w:rFonts w:cs="B Nazanin"/>
+          <w:sz w:val="28"/>
+          <w:szCs w:val="28"/>
+          <w:lang w:bidi="fa-IR"/>
+        </w:rPr>
+      </w:pPr>
+      <w:r>
+        <w:rPr>
+          <w:rFonts w:cs="B Nazanin" w:hint="cs"/>
+          <w:sz w:val="28"/>
+          <w:szCs w:val="28"/>
+          <w:rtl/>
+          <w:lang w:bidi="fa-IR"/>
+        </w:rPr>
+        <w:t xml:space="preserve">این زبان فقط به کدنویس ها محدود نمیشه و افرادی مثل تحلیلگر هم با این زبان مشترک دارن درباره </w:t>
+      </w:r>
+      <w:r>
+        <w:rPr>
+          <w:rFonts w:cs="B Nazanin"/>
+          <w:sz w:val="28"/>
+          <w:szCs w:val="28"/>
+          <w:lang w:bidi="fa-IR"/>
+        </w:rPr>
+        <w:t>domain</w:t>
+      </w:r>
+      <w:r>
+        <w:rPr>
+          <w:rFonts w:cs="B Nazanin" w:hint="cs"/>
+          <w:sz w:val="28"/>
+          <w:szCs w:val="28"/>
+          <w:rtl/>
+          <w:lang w:bidi="fa-IR"/>
+        </w:rPr>
+        <w:t xml:space="preserve"> صحبت می کنن.</w:t>
+      </w:r>
+    </w:p>
+    <w:p>
+      <w:pPr>
+        <w:pStyle w:val="ListParagraph"/>
+        <w:numPr>
+          <w:ilvl w:val="0"/>
+          <w:numId w:val="1"/>
+        </w:numPr>
+        <w:bidi/>
+        <w:rPr>
+          <w:rFonts w:cs="B Nazanin"/>
+          <w:sz w:val="28"/>
+          <w:szCs w:val="28"/>
+          <w:lang w:bidi="fa-IR"/>
+        </w:rPr>
+      </w:pPr>
+      <w:r>
+        <w:rPr>
+          <w:rFonts w:cs="B Nazanin"/>
+          <w:sz w:val="28"/>
+          <w:szCs w:val="28"/>
+          <w:lang w:bidi="fa-IR"/>
+        </w:rPr>
+        <w:lastRenderedPageBreak/>
+        <w:t>Invariant</w:t>
+      </w:r>
+      <w:r>
+        <w:rPr>
+          <w:rFonts w:cs="B Nazanin" w:hint="cs"/>
+          <w:sz w:val="28"/>
+          <w:szCs w:val="28"/>
+          <w:rtl/>
+          <w:lang w:bidi="fa-IR"/>
+        </w:rPr>
+        <w:t xml:space="preserve"> ها چی هستن؟</w:t>
+      </w:r>
+    </w:p>
+    <w:p>
+      <w:pPr>
+        <w:pStyle w:val="ListParagraph"/>
+        <w:numPr>
+          <w:ilvl w:val="1"/>
+          <w:numId w:val="1"/>
+        </w:numPr>
+        <w:bidi/>
+        <w:rPr>
+          <w:rFonts w:cs="B Nazanin"/>
+          <w:sz w:val="28"/>
+          <w:szCs w:val="28"/>
+          <w:lang w:bidi="fa-IR"/>
+        </w:rPr>
+      </w:pPr>
+      <w:r>
+        <w:rPr>
+          <w:rFonts w:cs="B Nazanin" w:hint="cs"/>
+          <w:sz w:val="28"/>
+          <w:szCs w:val="28"/>
+          <w:rtl/>
+          <w:lang w:bidi="fa-IR"/>
+        </w:rPr>
+        <w:t xml:space="preserve">اینا </w:t>
+      </w:r>
+      <w:r>
+        <w:rPr>
+          <w:rFonts w:cs="B Nazanin"/>
+          <w:sz w:val="28"/>
+          <w:szCs w:val="28"/>
+          <w:lang w:bidi="fa-IR"/>
+        </w:rPr>
+        <w:t>Business rule</w:t>
+      </w:r>
+      <w:r>
+        <w:rPr>
+          <w:rFonts w:cs="B Nazanin" w:hint="cs"/>
+          <w:sz w:val="28"/>
+          <w:szCs w:val="28"/>
+          <w:rtl/>
+          <w:lang w:bidi="fa-IR"/>
+        </w:rPr>
+        <w:t xml:space="preserve"> ها هستن که همیشه باید برقرار باشن</w:t>
+      </w:r>
+      <w:r>
+        <w:rPr>
+          <w:rFonts w:cs="B Nazanin" w:hint="cs"/>
+          <w:sz w:val="28"/>
+          <w:szCs w:val="28"/>
+          <w:rtl/>
+          <w:lang w:bidi="fa-IR"/>
+        </w:rPr>
+        <w:t>. مثلا توی همون اپ میتینگ، قرار میذاریم که تعداد افراد شرکت کننده داخل یه میت نباید بیشتر از 30 تا باشه (حالا به هر دلیلی) یا هر میت نباید بیشتر از 60 دقیقه طول بکشه. اینا یه سری قواعد هستن که قرار نیست شکسته بشن و همیشه برقرار هستن</w:t>
+      </w:r>
+      <w:r>
+        <w:rPr>
+          <w:rFonts w:cs="B Nazanin" w:hint="cs"/>
+          <w:sz w:val="28"/>
+          <w:szCs w:val="28"/>
+          <w:rtl/>
+          <w:lang w:bidi="fa-IR"/>
+        </w:rPr>
+        <w:t xml:space="preserve"> (یکم شبیه به </w:t>
+      </w:r>
+      <w:r>
+        <w:rPr>
+          <w:rFonts w:cs="B Nazanin"/>
+          <w:sz w:val="28"/>
+          <w:szCs w:val="28"/>
+          <w:lang w:bidi="fa-IR"/>
+        </w:rPr>
+        <w:t>validation</w:t>
+      </w:r>
+      <w:r>
+        <w:rPr>
+          <w:rFonts w:cs="B Nazanin" w:hint="cs"/>
+          <w:sz w:val="28"/>
+          <w:szCs w:val="28"/>
+          <w:rtl/>
+          <w:lang w:bidi="fa-IR"/>
+        </w:rPr>
+        <w:t xml:space="preserve"> هایی هستن که به طور عادی روی انتیتی ها میذاریم)</w:t>
+      </w:r>
+      <w:r>
+        <w:rPr>
+          <w:rFonts w:cs="B Nazanin" w:hint="cs"/>
+          <w:sz w:val="28"/>
+          <w:szCs w:val="28"/>
+          <w:rtl/>
+          <w:lang w:bidi="fa-IR"/>
+        </w:rPr>
+        <w:t>.</w:t>
+      </w:r>
+    </w:p>
+    <w:p>
+      <w:pPr>
+        <w:pStyle w:val="ListParagraph"/>
+        <w:numPr>
+          <w:ilvl w:val="0"/>
+          <w:numId w:val="1"/>
+        </w:numPr>
+        <w:bidi/>
+        <w:rPr>
+          <w:rFonts w:cs="B Nazanin"/>
+          <w:sz w:val="28"/>
+          <w:szCs w:val="28"/>
+          <w:lang w:bidi="fa-IR"/>
+        </w:rPr>
+      </w:pPr>
+      <w:r>
+        <w:rPr>
+          <w:rFonts w:cs="B Nazanin" w:hint="cs"/>
+          <w:sz w:val="28"/>
+          <w:szCs w:val="28"/>
+          <w:rtl/>
+          <w:lang w:bidi="fa-IR"/>
+        </w:rPr>
+        <w:t xml:space="preserve">منظور از </w:t>
+      </w:r>
+      <w:r>
+        <w:rPr>
+          <w:rFonts w:cs="B Nazanin"/>
+          <w:sz w:val="28"/>
+          <w:szCs w:val="28"/>
+          <w:lang w:bidi="fa-IR"/>
+        </w:rPr>
+        <w:t>Enforcing invariants</w:t>
+      </w:r>
+      <w:r>
+        <w:rPr>
+          <w:rFonts w:cs="B Nazanin" w:hint="cs"/>
+          <w:sz w:val="28"/>
+          <w:szCs w:val="28"/>
+          <w:rtl/>
+          <w:lang w:bidi="fa-IR"/>
+        </w:rPr>
+        <w:t xml:space="preserve"> چیه؟</w:t>
+      </w:r>
+    </w:p>
+    <w:p>
+      <w:pPr>
+        <w:pStyle w:val="ListParagraph"/>
+        <w:numPr>
+          <w:ilvl w:val="1"/>
+          <w:numId w:val="1"/>
+        </w:numPr>
+        <w:bidi/>
+        <w:rPr>
+          <w:rFonts w:cs="B Nazanin"/>
+          <w:sz w:val="28"/>
+          <w:szCs w:val="28"/>
+          <w:lang w:bidi="fa-IR"/>
+        </w:rPr>
+      </w:pPr>
+      <w:r>
+        <w:rPr>
+          <w:rFonts w:cs="B Nazanin" w:hint="cs"/>
+          <w:sz w:val="28"/>
+          <w:szCs w:val="28"/>
+          <w:rtl/>
+          <w:lang w:bidi="fa-IR"/>
+        </w:rPr>
+        <w:t xml:space="preserve">ما داخل </w:t>
+      </w:r>
+      <w:r>
+        <w:rPr>
+          <w:rFonts w:cs="B Nazanin"/>
+          <w:sz w:val="28"/>
+          <w:szCs w:val="28"/>
+          <w:lang w:bidi="fa-IR"/>
+        </w:rPr>
+        <w:t>domain</w:t>
+      </w:r>
+      <w:r>
+        <w:rPr>
+          <w:rFonts w:cs="B Nazanin" w:hint="cs"/>
+          <w:sz w:val="28"/>
+          <w:szCs w:val="28"/>
+          <w:rtl/>
+          <w:lang w:bidi="fa-IR"/>
+        </w:rPr>
+        <w:t xml:space="preserve"> مون یه سری انتیتی</w:t>
+      </w:r>
+      <w:r>
+        <w:rPr>
+          <w:rFonts w:cs="B Nazanin" w:hint="cs"/>
+          <w:sz w:val="28"/>
+          <w:szCs w:val="28"/>
+          <w:rtl/>
+          <w:lang w:bidi="fa-IR"/>
+        </w:rPr>
+        <w:t xml:space="preserve"> (</w:t>
+      </w:r>
+      <w:r>
+        <w:rPr>
+          <w:rFonts w:cs="B Nazanin"/>
+          <w:sz w:val="28"/>
+          <w:szCs w:val="28"/>
+          <w:lang w:bidi="fa-IR"/>
+        </w:rPr>
+        <w:t>domain model</w:t>
+      </w:r>
+      <w:r>
+        <w:rPr>
+          <w:rFonts w:cs="B Nazanin" w:hint="cs"/>
+          <w:sz w:val="28"/>
+          <w:szCs w:val="28"/>
+          <w:rtl/>
+          <w:lang w:bidi="fa-IR"/>
+        </w:rPr>
+        <w:t>)</w:t>
+      </w:r>
+      <w:r>
+        <w:rPr>
+          <w:rFonts w:cs="B Nazanin" w:hint="cs"/>
+          <w:sz w:val="28"/>
+          <w:szCs w:val="28"/>
+          <w:rtl/>
+          <w:lang w:bidi="fa-IR"/>
+        </w:rPr>
+        <w:t xml:space="preserve"> داریم. </w:t>
+      </w:r>
+      <w:r>
+        <w:rPr>
+          <w:rFonts w:cs="B Nazanin"/>
+          <w:sz w:val="28"/>
+          <w:szCs w:val="28"/>
+          <w:lang w:bidi="fa-IR"/>
+        </w:rPr>
+        <w:t>Invariant</w:t>
+      </w:r>
+      <w:r>
+        <w:rPr>
+          <w:rFonts w:cs="B Nazanin" w:hint="cs"/>
+          <w:sz w:val="28"/>
+          <w:szCs w:val="28"/>
+          <w:rtl/>
+          <w:lang w:bidi="fa-IR"/>
+        </w:rPr>
+        <w:t xml:space="preserve"> ها هم که </w:t>
+      </w:r>
+      <w:r>
+        <w:rPr>
+          <w:rFonts w:cs="B Nazanin"/>
+          <w:sz w:val="28"/>
+          <w:szCs w:val="28"/>
+          <w:lang w:bidi="fa-IR"/>
+        </w:rPr>
+        <w:t>business rule</w:t>
+      </w:r>
+      <w:r>
+        <w:rPr>
+          <w:rFonts w:cs="B Nazanin" w:hint="cs"/>
+          <w:sz w:val="28"/>
+          <w:szCs w:val="28"/>
+          <w:rtl/>
+          <w:lang w:bidi="fa-IR"/>
+        </w:rPr>
+        <w:t xml:space="preserve"> ها هستن. </w:t>
+      </w:r>
+      <w:r>
+        <w:rPr>
+          <w:rFonts w:cs="B Nazanin"/>
+          <w:sz w:val="28"/>
+          <w:szCs w:val="28"/>
+          <w:lang w:bidi="fa-IR"/>
+        </w:rPr>
+        <w:t>Enforcing invariant</w:t>
+      </w:r>
+      <w:r>
+        <w:rPr>
+          <w:rFonts w:cs="B Nazanin" w:hint="cs"/>
+          <w:sz w:val="28"/>
+          <w:szCs w:val="28"/>
+          <w:rtl/>
+          <w:lang w:bidi="fa-IR"/>
+        </w:rPr>
+        <w:t xml:space="preserve"> یعنی ما بیایم این </w:t>
+      </w:r>
+      <w:r>
+        <w:rPr>
+          <w:rFonts w:cs="B Nazanin"/>
+          <w:sz w:val="28"/>
+          <w:szCs w:val="28"/>
+          <w:lang w:bidi="fa-IR"/>
+        </w:rPr>
+        <w:t>business rule</w:t>
+      </w:r>
+      <w:r>
+        <w:rPr>
+          <w:rFonts w:cs="B Nazanin" w:hint="cs"/>
+          <w:sz w:val="28"/>
+          <w:szCs w:val="28"/>
+          <w:rtl/>
+          <w:lang w:bidi="fa-IR"/>
+        </w:rPr>
+        <w:t xml:space="preserve"> ها رو روی انتیتی هامون اجبار کنیم؛ در واقع همیشه انتیتی ها تحت هر شرایطی از اون </w:t>
+      </w:r>
+      <w:r>
+        <w:rPr>
+          <w:rFonts w:cs="B Nazanin"/>
+          <w:sz w:val="28"/>
+          <w:szCs w:val="28"/>
+          <w:lang w:bidi="fa-IR"/>
+        </w:rPr>
+        <w:t>invariant</w:t>
+      </w:r>
+      <w:r>
+        <w:rPr>
+          <w:rFonts w:cs="B Nazanin" w:hint="cs"/>
+          <w:sz w:val="28"/>
+          <w:szCs w:val="28"/>
+          <w:rtl/>
+          <w:lang w:bidi="fa-IR"/>
+        </w:rPr>
+        <w:t xml:space="preserve"> ها تبعیت کنن. حالا </w:t>
+      </w:r>
+      <w:r>
+        <w:rPr>
+          <w:rFonts w:cs="B Nazanin" w:hint="cs"/>
+          <w:sz w:val="28"/>
+          <w:szCs w:val="28"/>
+          <w:rtl/>
+          <w:lang w:bidi="fa-IR"/>
+        </w:rPr>
+        <w:t xml:space="preserve">این کار رو به دو صورت میشه انجام داد: یا یه جایی خارج از خود انتیتی </w:t>
+      </w:r>
+      <w:r>
+        <w:rPr>
+          <w:rFonts w:cs="B Nazanin" w:hint="cs"/>
+          <w:sz w:val="28"/>
+          <w:szCs w:val="28"/>
+          <w:rtl/>
+          <w:lang w:bidi="fa-IR"/>
+        </w:rPr>
+        <w:t xml:space="preserve">این اجبار انجام بشه یا اینکه داخل خود انتیتی این اجبار اتفاق بیفته. </w:t>
+      </w:r>
+      <w:r>
+        <w:rPr>
+          <w:rFonts w:cs="B Nazanin"/>
+          <w:sz w:val="28"/>
+          <w:szCs w:val="28"/>
+          <w:rtl/>
+          <w:lang w:bidi="fa-IR"/>
+        </w:rPr>
+        <w:br/>
+      </w:r>
+      <w:r>
+        <w:rPr>
+          <w:rFonts w:cs="B Nazanin" w:hint="cs"/>
+          <w:sz w:val="28"/>
+          <w:szCs w:val="28"/>
+          <w:rtl/>
+          <w:lang w:bidi="fa-IR"/>
+        </w:rPr>
+        <w:t xml:space="preserve">در حالت اول این </w:t>
+      </w:r>
+      <w:r>
+        <w:rPr>
+          <w:rFonts w:cs="B Nazanin"/>
+          <w:sz w:val="28"/>
+          <w:szCs w:val="28"/>
+          <w:lang w:bidi="fa-IR"/>
+        </w:rPr>
+        <w:t>invariant</w:t>
+      </w:r>
+      <w:r>
+        <w:rPr>
+          <w:rFonts w:cs="B Nazanin" w:hint="cs"/>
+          <w:sz w:val="28"/>
+          <w:szCs w:val="28"/>
+          <w:rtl/>
+          <w:lang w:bidi="fa-IR"/>
+        </w:rPr>
+        <w:t xml:space="preserve"> ها (که </w:t>
+      </w:r>
+      <w:r>
+        <w:rPr>
+          <w:rFonts w:cs="B Nazanin"/>
+          <w:sz w:val="28"/>
+          <w:szCs w:val="28"/>
+          <w:lang w:bidi="fa-IR"/>
+        </w:rPr>
+        <w:t>domain logic</w:t>
+      </w:r>
+      <w:r>
+        <w:rPr>
+          <w:rFonts w:cs="B Nazanin" w:hint="cs"/>
+          <w:sz w:val="28"/>
+          <w:szCs w:val="28"/>
+          <w:rtl/>
+          <w:lang w:bidi="fa-IR"/>
+        </w:rPr>
+        <w:t xml:space="preserve"> هم بهشون میگیم) مستقیما داخل انتیتی نمیشینن بلکه جایی خارج از کلاس اون انتیتی داره این </w:t>
+      </w:r>
+      <w:r>
+        <w:rPr>
+          <w:rFonts w:cs="B Nazanin"/>
+          <w:sz w:val="28"/>
+          <w:szCs w:val="28"/>
+          <w:lang w:bidi="fa-IR"/>
+        </w:rPr>
+        <w:t>domain logic</w:t>
+      </w:r>
+      <w:r>
+        <w:rPr>
+          <w:rFonts w:cs="B Nazanin" w:hint="cs"/>
+          <w:sz w:val="28"/>
+          <w:szCs w:val="28"/>
+          <w:rtl/>
+          <w:lang w:bidi="fa-IR"/>
+        </w:rPr>
+        <w:t xml:space="preserve"> پیاده سازی و </w:t>
+      </w:r>
+      <w:r>
+        <w:rPr>
+          <w:rFonts w:cs="B Nazanin"/>
+          <w:sz w:val="28"/>
+          <w:szCs w:val="28"/>
+          <w:lang w:bidi="fa-IR"/>
+        </w:rPr>
+        <w:t>enforce</w:t>
+      </w:r>
+      <w:r>
+        <w:rPr>
+          <w:rFonts w:cs="B Nazanin" w:hint="cs"/>
+          <w:sz w:val="28"/>
+          <w:szCs w:val="28"/>
+          <w:rtl/>
+          <w:lang w:bidi="fa-IR"/>
+        </w:rPr>
+        <w:t xml:space="preserve"> میشه.</w:t>
+      </w:r>
+      <w:r>
+        <w:rPr>
+          <w:rFonts w:cs="B Nazanin"/>
+          <w:sz w:val="28"/>
+          <w:szCs w:val="28"/>
+          <w:rtl/>
+          <w:lang w:bidi="fa-IR"/>
+        </w:rPr>
+        <w:br/>
+      </w:r>
+      <w:r>
+        <w:rPr>
+          <w:rFonts w:cs="B Nazanin" w:hint="cs"/>
+          <w:sz w:val="28"/>
+          <w:szCs w:val="28"/>
+          <w:rtl/>
+          <w:lang w:bidi="fa-IR"/>
+        </w:rPr>
+        <w:t xml:space="preserve">در حالت دوم (که </w:t>
+      </w:r>
+      <w:r>
+        <w:rPr>
+          <w:rFonts w:cs="B Nazanin"/>
+          <w:sz w:val="28"/>
+          <w:szCs w:val="28"/>
+          <w:lang w:bidi="fa-IR"/>
+        </w:rPr>
+        <w:t>DDD</w:t>
+      </w:r>
+      <w:r>
+        <w:rPr>
+          <w:rFonts w:cs="B Nazanin" w:hint="cs"/>
+          <w:sz w:val="28"/>
+          <w:szCs w:val="28"/>
+          <w:rtl/>
+          <w:lang w:bidi="fa-IR"/>
+        </w:rPr>
+        <w:t xml:space="preserve"> میگه این رو باید لحاظ کنیم) ما داخل کلاس انتیتی این</w:t>
+      </w:r>
+      <w:r>
+        <w:rPr>
+          <w:rFonts w:cs="B Nazanin"/>
+          <w:sz w:val="28"/>
+          <w:szCs w:val="28"/>
+          <w:rtl/>
+          <w:lang w:bidi="fa-IR"/>
+        </w:rPr>
+        <w:br/>
+      </w:r>
+      <w:r>
+        <w:rPr>
+          <w:rFonts w:cs="B Nazanin"/>
+          <w:sz w:val="28"/>
+          <w:szCs w:val="28"/>
+          <w:lang w:bidi="fa-IR"/>
+        </w:rPr>
+        <w:t>domain logic</w:t>
+      </w:r>
+      <w:r>
+        <w:rPr>
+          <w:rFonts w:cs="B Nazanin" w:hint="cs"/>
+          <w:sz w:val="28"/>
+          <w:szCs w:val="28"/>
+          <w:rtl/>
+          <w:lang w:bidi="fa-IR"/>
+        </w:rPr>
+        <w:t xml:space="preserve"> ها رو پیاده سازی می کنیم. در واقع </w:t>
+      </w:r>
+      <w:r>
+        <w:rPr>
+          <w:rFonts w:cs="B Nazanin"/>
+          <w:sz w:val="28"/>
+          <w:szCs w:val="28"/>
+          <w:lang w:bidi="fa-IR"/>
+        </w:rPr>
+        <w:t>domain logic</w:t>
+      </w:r>
+      <w:r>
+        <w:rPr>
+          <w:rFonts w:cs="B Nazanin" w:hint="cs"/>
+          <w:sz w:val="28"/>
+          <w:szCs w:val="28"/>
+          <w:rtl/>
+          <w:lang w:bidi="fa-IR"/>
+        </w:rPr>
+        <w:t xml:space="preserve"> میره داخل </w:t>
+      </w:r>
+      <w:r>
+        <w:rPr>
+          <w:rFonts w:cs="B Nazanin"/>
+          <w:sz w:val="28"/>
+          <w:szCs w:val="28"/>
+          <w:lang w:bidi="fa-IR"/>
+        </w:rPr>
+        <w:t>domain model</w:t>
+      </w:r>
+      <w:r>
+        <w:rPr>
+          <w:rFonts w:cs="B Nazanin" w:hint="cs"/>
+          <w:sz w:val="28"/>
+          <w:szCs w:val="28"/>
+          <w:rtl/>
+          <w:lang w:bidi="fa-IR"/>
+        </w:rPr>
+        <w:t xml:space="preserve"> و نه خارج از اون.</w:t>
+      </w:r>
+    </w:p>
+    <w:p>
+      <w:pPr>
+        <w:pStyle w:val="ListParagraph"/>
+        <w:numPr>
+          <w:ilvl w:val="0"/>
+          <w:numId w:val="1"/>
+        </w:numPr>
+        <w:bidi/>
+        <w:rPr>
+          <w:rFonts w:cs="B Nazanin"/>
+          <w:sz w:val="28"/>
+          <w:szCs w:val="28"/>
+          <w:lang w:bidi="fa-IR"/>
+        </w:rPr>
+      </w:pPr>
+      <w:r>
+        <w:rPr>
+          <w:rFonts w:cs="B Nazanin"/>
+          <w:sz w:val="28"/>
+          <w:szCs w:val="28"/>
+          <w:lang w:bidi="fa-IR"/>
+        </w:rPr>
+        <w:t>Result pattern</w:t>
+      </w:r>
+      <w:r>
+        <w:rPr>
+          <w:rFonts w:cs="B Nazanin" w:hint="cs"/>
+          <w:sz w:val="28"/>
+          <w:szCs w:val="28"/>
+          <w:rtl/>
+          <w:lang w:bidi="fa-IR"/>
+        </w:rPr>
+        <w:t xml:space="preserve"> چیه؟</w:t>
+      </w:r>
+    </w:p>
+    <w:p>
+      <w:pPr>
+        <w:pStyle w:val="ListParagraph"/>
+        <w:numPr>
+          <w:ilvl w:val="1"/>
+          <w:numId w:val="1"/>
+        </w:numPr>
+        <w:bidi/>
+        <w:rPr>
+          <w:rFonts w:cs="B Nazanin"/>
+          <w:sz w:val="28"/>
+          <w:szCs w:val="28"/>
+          <w:lang w:bidi="fa-IR"/>
+        </w:rPr>
+      </w:pPr>
+      <w:r>
+        <w:rPr>
+          <w:rFonts w:cs="B Nazanin" w:hint="cs"/>
+          <w:sz w:val="28"/>
+          <w:szCs w:val="28"/>
+          <w:rtl/>
+          <w:lang w:bidi="fa-IR"/>
+        </w:rPr>
+        <w:t>ما یه زمانی هست که میخوایم اعلام کنیم که چیزی موفقیت آمیز بوده یا نبوده. اگه بوده که صرفا اعلام اوکی بودن می کنیم اما اگه نبوده، باید اینم بگیم که چرا نبوده.</w:t>
+      </w:r>
+      <w:r>
+        <w:rPr>
+          <w:rFonts w:cs="B Nazanin"/>
+          <w:sz w:val="28"/>
+          <w:szCs w:val="28"/>
+          <w:rtl/>
+          <w:lang w:bidi="fa-IR"/>
+        </w:rPr>
+        <w:br/>
+      </w:r>
+      <w:r>
+        <w:rPr>
+          <w:rFonts w:cs="B Nazanin" w:hint="cs"/>
+          <w:sz w:val="28"/>
+          <w:szCs w:val="28"/>
+          <w:rtl/>
+          <w:lang w:bidi="fa-IR"/>
+        </w:rPr>
+        <w:t xml:space="preserve">با این </w:t>
+      </w:r>
+      <w:r>
+        <w:rPr>
+          <w:rFonts w:cs="B Nazanin"/>
+          <w:sz w:val="28"/>
+          <w:szCs w:val="28"/>
+          <w:lang w:bidi="fa-IR"/>
+        </w:rPr>
+        <w:t>pattern</w:t>
+      </w:r>
+      <w:r>
+        <w:rPr>
+          <w:rFonts w:cs="B Nazanin" w:hint="cs"/>
+          <w:sz w:val="28"/>
+          <w:szCs w:val="28"/>
+          <w:rtl/>
+          <w:lang w:bidi="fa-IR"/>
+        </w:rPr>
+        <w:t>، ما میتونیم هر دو نوع موفقیت آمیز بودن و نبودن رو به عنوان یه نوع تعریف کنیم در حالی که خود موفقیت (</w:t>
+      </w:r>
+      <w:r>
+        <w:rPr>
+          <w:rFonts w:cs="B Nazanin"/>
+          <w:sz w:val="28"/>
+          <w:szCs w:val="28"/>
+          <w:lang w:bidi="fa-IR"/>
+        </w:rPr>
+        <w:t>Success</w:t>
+      </w:r>
+      <w:r>
+        <w:rPr>
+          <w:rFonts w:cs="B Nazanin" w:hint="cs"/>
+          <w:sz w:val="28"/>
+          <w:szCs w:val="28"/>
+          <w:rtl/>
+          <w:lang w:bidi="fa-IR"/>
+        </w:rPr>
+        <w:t>) و عدم موفقیت (</w:t>
+      </w:r>
+      <w:r>
+        <w:rPr>
+          <w:rFonts w:cs="B Nazanin"/>
+          <w:sz w:val="28"/>
+          <w:szCs w:val="28"/>
+          <w:lang w:bidi="fa-IR"/>
+        </w:rPr>
+        <w:t>Error</w:t>
+      </w:r>
+      <w:r>
+        <w:rPr>
+          <w:rFonts w:cs="B Nazanin" w:hint="cs"/>
+          <w:sz w:val="28"/>
+          <w:szCs w:val="28"/>
+          <w:rtl/>
+          <w:lang w:bidi="fa-IR"/>
+        </w:rPr>
+        <w:t xml:space="preserve">) هر کدوم </w:t>
+      </w:r>
+      <w:r>
+        <w:rPr>
+          <w:rFonts w:cs="B Nazanin" w:hint="cs"/>
+          <w:sz w:val="28"/>
+          <w:szCs w:val="28"/>
+          <w:rtl/>
+          <w:lang w:bidi="fa-IR"/>
+        </w:rPr>
+        <w:t xml:space="preserve">شئ </w:t>
+      </w:r>
+      <w:r>
+        <w:rPr>
+          <w:rFonts w:cs="B Nazanin" w:hint="cs"/>
+          <w:sz w:val="28"/>
+          <w:szCs w:val="28"/>
+          <w:rtl/>
+          <w:lang w:bidi="fa-IR"/>
+        </w:rPr>
+        <w:t>جدا باشن.</w:t>
+      </w:r>
+      <w:r>
+        <w:rPr>
+          <w:rFonts w:cs="B Nazanin"/>
+          <w:sz w:val="28"/>
+          <w:szCs w:val="28"/>
+          <w:rtl/>
+          <w:lang w:bidi="fa-IR"/>
+        </w:rPr>
+        <w:br/>
+      </w:r>
+      <w:r>
+        <w:rPr>
+          <w:rFonts w:cs="B Nazanin" w:hint="cs"/>
+          <w:sz w:val="28"/>
+          <w:szCs w:val="28"/>
+          <w:rtl/>
+          <w:lang w:bidi="fa-IR"/>
+        </w:rPr>
+        <w:t>اینطوری انگار همیشه داریم برای مثلا یه متد، یه مدل خروجی میدیم.</w:t>
+      </w:r>
+    </w:p>
+    <w:p>
+      <w:pPr>
+        <w:pStyle w:val="ListParagraph"/>
+        <w:numPr>
+          <w:ilvl w:val="1"/>
+          <w:numId w:val="1"/>
+        </w:numPr>
+        <w:bidi/>
+        <w:rPr>
+          <w:rFonts w:cs="B Nazanin"/>
+          <w:sz w:val="28"/>
+          <w:szCs w:val="28"/>
+          <w:lang w:bidi="fa-IR"/>
+        </w:rPr>
+      </w:pPr>
+      <w:r>
+        <w:rPr>
+          <w:rFonts w:cs="B Nazanin" w:hint="cs"/>
+          <w:sz w:val="28"/>
+          <w:szCs w:val="28"/>
+          <w:rtl/>
+          <w:lang w:bidi="fa-IR"/>
+        </w:rPr>
+        <w:t xml:space="preserve">این </w:t>
+      </w:r>
+      <w:r>
+        <w:rPr>
+          <w:rFonts w:cs="B Nazanin"/>
+          <w:sz w:val="28"/>
+          <w:szCs w:val="28"/>
+          <w:lang w:bidi="fa-IR"/>
+        </w:rPr>
+        <w:t>pattern</w:t>
+      </w:r>
+      <w:r>
+        <w:rPr>
+          <w:rFonts w:cs="B Nazanin" w:hint="cs"/>
+          <w:sz w:val="28"/>
+          <w:szCs w:val="28"/>
+          <w:rtl/>
+          <w:lang w:bidi="fa-IR"/>
+        </w:rPr>
+        <w:t xml:space="preserve"> برای خروجی </w:t>
+      </w:r>
+      <w:r>
+        <w:rPr>
+          <w:rFonts w:cs="B Nazanin"/>
+          <w:sz w:val="28"/>
+          <w:szCs w:val="28"/>
+          <w:lang w:bidi="fa-IR"/>
+        </w:rPr>
+        <w:t>API</w:t>
+      </w:r>
+      <w:r>
+        <w:rPr>
+          <w:rFonts w:cs="B Nazanin" w:hint="cs"/>
+          <w:sz w:val="28"/>
+          <w:szCs w:val="28"/>
+          <w:rtl/>
+          <w:lang w:bidi="fa-IR"/>
+        </w:rPr>
+        <w:t xml:space="preserve"> ها و تست نویسی خیلی مناسبه.</w:t>
+      </w:r>
+    </w:p>
+    <w:p>
+      <w:pPr>
+        <w:rPr>
+          <w:rFonts w:cs="B Nazanin"/>
+          <w:sz w:val="28"/>
+          <w:szCs w:val="28"/>
+          <w:lang w:bidi="fa-IR"/>
+        </w:rPr>
+      </w:pPr>
+      <w:r>
+        <w:rPr>
+          <w:rFonts w:cs="B Nazanin"/>
+          <w:sz w:val="28"/>
+          <w:szCs w:val="28"/>
+          <w:lang w:bidi="fa-IR"/>
+        </w:rPr>
+        <w:br w:type="page"/>
+      </w:r>
+    </w:p>
+    <w:p>
+      <w:pPr>
+        <w:pStyle w:val="ListParagraph"/>
+        <w:numPr>
+          <w:ilvl w:val="0"/>
+          <w:numId w:val="1"/>
+        </w:numPr>
+        <w:bidi/>
+        <w:rPr>
+          <w:rFonts w:cs="B Nazanin"/>
+          <w:sz w:val="28"/>
+          <w:szCs w:val="28"/>
+          <w:lang w:bidi="fa-IR"/>
+        </w:rPr>
+      </w:pPr>
+      <w:r>
+        <w:rPr>
+          <w:rFonts w:cs="B Nazanin"/>
+          <w:sz w:val="28"/>
+          <w:szCs w:val="28"/>
+          <w:lang w:bidi="fa-IR"/>
+        </w:rPr>
+        <w:lastRenderedPageBreak/>
+        <w:t>Tactical pattern</w:t>
+      </w:r>
+      <w:r>
+        <w:rPr>
+          <w:rFonts w:cs="B Nazanin" w:hint="cs"/>
+          <w:sz w:val="28"/>
+          <w:szCs w:val="28"/>
+          <w:rtl/>
+          <w:lang w:bidi="fa-IR"/>
+        </w:rPr>
+        <w:t>؟</w:t>
+      </w:r>
+    </w:p>
+    <w:p>
+      <w:pPr>
+        <w:pStyle w:val="ListParagraph"/>
+        <w:numPr>
+          <w:ilvl w:val="1"/>
+          <w:numId w:val="1"/>
+        </w:numPr>
+        <w:bidi/>
+        <w:rPr>
+          <w:rFonts w:cs="B Nazanin"/>
+          <w:sz w:val="28"/>
+          <w:szCs w:val="28"/>
+          <w:lang w:bidi="fa-IR"/>
+        </w:rPr>
+      </w:pPr>
+      <w:r>
+        <w:rPr>
+          <w:rFonts w:cs="B Nazanin" w:hint="cs"/>
+          <w:sz w:val="28"/>
+          <w:szCs w:val="28"/>
+          <w:rtl/>
+          <w:lang w:bidi="fa-IR"/>
+        </w:rPr>
+        <w:t xml:space="preserve">قبلا درباره </w:t>
+      </w:r>
+      <w:r>
+        <w:rPr>
+          <w:rFonts w:cs="B Nazanin"/>
+          <w:sz w:val="28"/>
+          <w:szCs w:val="28"/>
+          <w:lang w:bidi="fa-IR"/>
+        </w:rPr>
+        <w:t>tactical design</w:t>
+      </w:r>
+      <w:r>
+        <w:rPr>
+          <w:rFonts w:cs="B Nazanin" w:hint="cs"/>
+          <w:sz w:val="28"/>
+          <w:szCs w:val="28"/>
+          <w:rtl/>
+          <w:lang w:bidi="fa-IR"/>
+        </w:rPr>
+        <w:t xml:space="preserve"> توضیح دادیم، اینم ادامه همون میشه. به این صورت که پایه و اساس نحوه انجام و پیاده سازی پروژه رو با </w:t>
+      </w:r>
+      <w:r>
+        <w:rPr>
+          <w:rFonts w:cs="B Nazanin"/>
+          <w:sz w:val="28"/>
+          <w:szCs w:val="28"/>
+          <w:lang w:bidi="fa-IR"/>
+        </w:rPr>
+        <w:t>tactical pattern</w:t>
+      </w:r>
+      <w:r>
+        <w:rPr>
+          <w:rFonts w:cs="B Nazanin" w:hint="cs"/>
+          <w:sz w:val="28"/>
+          <w:szCs w:val="28"/>
+          <w:rtl/>
+          <w:lang w:bidi="fa-IR"/>
+        </w:rPr>
+        <w:t xml:space="preserve"> انجام میدیم. بخش های مختلف </w:t>
+      </w:r>
+      <w:r>
+        <w:rPr>
+          <w:rFonts w:cs="B Nazanin"/>
+          <w:sz w:val="28"/>
+          <w:szCs w:val="28"/>
+          <w:lang w:bidi="fa-IR"/>
+        </w:rPr>
+        <w:t>tactical pattern</w:t>
+      </w:r>
+      <w:r>
+        <w:rPr>
+          <w:rFonts w:cs="B Nazanin" w:hint="cs"/>
+          <w:sz w:val="28"/>
+          <w:szCs w:val="28"/>
+          <w:rtl/>
+          <w:lang w:bidi="fa-IR"/>
+        </w:rPr>
+        <w:t xml:space="preserve"> که پایه های نحوه پیاده سازی ان (درباره هر کدوم مفصل صحبت می کنیم) میشن:</w:t>
+      </w:r>
+    </w:p>
+    <w:p>
+      <w:pPr>
+        <w:pStyle w:val="ListParagraph"/>
+        <w:numPr>
+          <w:ilvl w:val="2"/>
+          <w:numId w:val="1"/>
+        </w:numPr>
+        <w:bidi/>
+        <w:rPr>
+          <w:rFonts w:cs="B Nazanin"/>
+          <w:sz w:val="28"/>
+          <w:szCs w:val="28"/>
+          <w:lang w:bidi="fa-IR"/>
+        </w:rPr>
+      </w:pPr>
+      <w:r>
+        <w:rPr>
+          <w:rFonts w:cs="B Nazanin"/>
+          <w:sz w:val="28"/>
+          <w:szCs w:val="28"/>
+          <w:lang w:bidi="fa-IR"/>
+        </w:rPr>
+        <w:t>Entities</w:t>
+      </w:r>
+    </w:p>
+    <w:p>
+      <w:pPr>
+        <w:pStyle w:val="ListParagraph"/>
+        <w:numPr>
+          <w:ilvl w:val="2"/>
+          <w:numId w:val="1"/>
+        </w:numPr>
+        <w:bidi/>
+        <w:rPr>
+          <w:rFonts w:cs="B Nazanin"/>
+          <w:sz w:val="28"/>
+          <w:szCs w:val="28"/>
+          <w:lang w:bidi="fa-IR"/>
+        </w:rPr>
+      </w:pPr>
+      <w:r>
+        <w:rPr>
+          <w:rFonts w:cs="B Nazanin"/>
+          <w:sz w:val="28"/>
+          <w:szCs w:val="28"/>
+          <w:lang w:bidi="fa-IR"/>
+        </w:rPr>
+        <w:t>Value objects</w:t>
+      </w:r>
+    </w:p>
+    <w:p>
+      <w:pPr>
+        <w:pStyle w:val="ListParagraph"/>
+        <w:numPr>
+          <w:ilvl w:val="2"/>
+          <w:numId w:val="1"/>
+        </w:numPr>
+        <w:bidi/>
+        <w:rPr>
+          <w:rFonts w:cs="B Nazanin"/>
+          <w:sz w:val="28"/>
+          <w:szCs w:val="28"/>
+          <w:lang w:bidi="fa-IR"/>
+        </w:rPr>
+      </w:pPr>
+      <w:r>
+        <w:rPr>
+          <w:rFonts w:cs="B Nazanin"/>
+          <w:sz w:val="28"/>
+          <w:szCs w:val="28"/>
+          <w:lang w:bidi="fa-IR"/>
+        </w:rPr>
+        <w:t>Aggregates</w:t>
+      </w:r>
+    </w:p>
+    <w:p>
+      <w:pPr>
+        <w:pStyle w:val="ListParagraph"/>
+        <w:numPr>
+          <w:ilvl w:val="2"/>
+          <w:numId w:val="1"/>
+        </w:numPr>
+        <w:bidi/>
+        <w:rPr>
+          <w:rFonts w:cs="B Nazanin"/>
+          <w:sz w:val="28"/>
+          <w:szCs w:val="28"/>
+          <w:lang w:bidi="fa-IR"/>
+        </w:rPr>
+      </w:pPr>
+      <w:r>
+        <w:rPr>
+          <w:rFonts w:cs="B Nazanin"/>
+          <w:sz w:val="28"/>
+          <w:szCs w:val="28"/>
+          <w:lang w:bidi="fa-IR"/>
+        </w:rPr>
+        <w:t>Domain services</w:t>
+      </w:r>
+    </w:p>
+    <w:p>
+      <w:pPr>
+        <w:pStyle w:val="ListParagraph"/>
+        <w:numPr>
+          <w:ilvl w:val="2"/>
+          <w:numId w:val="1"/>
+        </w:numPr>
+        <w:bidi/>
+        <w:rPr>
+          <w:rFonts w:cs="B Nazanin"/>
+          <w:sz w:val="28"/>
+          <w:szCs w:val="28"/>
+          <w:lang w:bidi="fa-IR"/>
+        </w:rPr>
+      </w:pPr>
+      <w:r>
+        <w:rPr>
+          <w:rFonts w:cs="B Nazanin"/>
+          <w:sz w:val="28"/>
+          <w:szCs w:val="28"/>
+          <w:lang w:bidi="fa-IR"/>
+        </w:rPr>
+        <w:t>Factories</w:t>
+      </w:r>
+    </w:p>
+    <w:p>
+      <w:pPr>
+        <w:pStyle w:val="ListParagraph"/>
+        <w:numPr>
+          <w:ilvl w:val="2"/>
+          <w:numId w:val="1"/>
+        </w:numPr>
+        <w:bidi/>
+        <w:rPr>
+          <w:rFonts w:cs="B Nazanin"/>
+          <w:sz w:val="28"/>
+          <w:szCs w:val="28"/>
+          <w:lang w:bidi="fa-IR"/>
+        </w:rPr>
+      </w:pPr>
+      <w:r>
+        <w:rPr>
+          <w:rFonts w:cs="B Nazanin"/>
+          <w:sz w:val="28"/>
+          <w:szCs w:val="28"/>
+          <w:lang w:bidi="fa-IR"/>
+        </w:rPr>
+        <w:t>Repositories</w:t>
+      </w:r>
+    </w:p>
+    <w:p>
+      <w:pPr>
+        <w:pStyle w:val="ListParagraph"/>
+        <w:numPr>
+          <w:ilvl w:val="2"/>
+          <w:numId w:val="1"/>
+        </w:numPr>
+        <w:bidi/>
+        <w:rPr>
+          <w:rFonts w:cs="B Nazanin"/>
+          <w:sz w:val="28"/>
+          <w:szCs w:val="28"/>
+          <w:lang w:bidi="fa-IR"/>
+        </w:rPr>
+      </w:pPr>
+      <w:r>
+        <w:rPr>
+          <w:rFonts w:cs="B Nazanin"/>
+          <w:sz w:val="28"/>
+          <w:szCs w:val="28"/>
+          <w:lang w:bidi="fa-IR"/>
+        </w:rPr>
+        <w:t>Domain events</w:t>
+      </w:r>
+    </w:p>
+    <w:p>
+      <w:pPr>
+        <w:pStyle w:val="ListParagraph"/>
+        <w:numPr>
+          <w:ilvl w:val="0"/>
+          <w:numId w:val="1"/>
+        </w:numPr>
+        <w:bidi/>
+        <w:rPr>
+          <w:rFonts w:cs="B Nazanin"/>
+          <w:sz w:val="28"/>
+          <w:szCs w:val="28"/>
+          <w:lang w:bidi="fa-IR"/>
+        </w:rPr>
+      </w:pPr>
+      <w:r>
+        <w:rPr>
+          <w:rFonts w:cs="B Nazanin"/>
+          <w:sz w:val="28"/>
+          <w:szCs w:val="28"/>
+          <w:lang w:bidi="fa-IR"/>
+        </w:rPr>
+        <w:t>Entity</w:t>
+      </w:r>
+      <w:r>
+        <w:rPr>
+          <w:rFonts w:cs="B Nazanin" w:hint="cs"/>
+          <w:sz w:val="28"/>
+          <w:szCs w:val="28"/>
+          <w:rtl/>
+          <w:lang w:bidi="fa-IR"/>
+        </w:rPr>
+        <w:t xml:space="preserve"> چیست؟</w:t>
+      </w:r>
+    </w:p>
+    <w:p>
+      <w:pPr>
+        <w:pStyle w:val="ListParagraph"/>
+        <w:numPr>
+          <w:ilvl w:val="1"/>
+          <w:numId w:val="1"/>
+        </w:numPr>
+        <w:bidi/>
+        <w:rPr>
+          <w:rFonts w:cs="B Nazanin"/>
+          <w:sz w:val="28"/>
+          <w:szCs w:val="28"/>
+          <w:lang w:bidi="fa-IR"/>
+        </w:rPr>
+      </w:pPr>
+      <w:r>
+        <w:rPr>
+          <w:rFonts w:cs="B Nazanin" w:hint="cs"/>
+          <w:sz w:val="28"/>
+          <w:szCs w:val="28"/>
+          <w:rtl/>
+          <w:lang w:bidi="fa-IR"/>
+        </w:rPr>
+        <w:t xml:space="preserve">کلاسی که ویژگی های زیر رو داشته باشه میتونه یه </w:t>
+      </w:r>
+      <w:r>
+        <w:rPr>
+          <w:rFonts w:cs="B Nazanin"/>
+          <w:sz w:val="28"/>
+          <w:szCs w:val="28"/>
+          <w:lang w:bidi="fa-IR"/>
+        </w:rPr>
+        <w:t>entity</w:t>
+      </w:r>
+      <w:r>
+        <w:rPr>
+          <w:rFonts w:cs="B Nazanin" w:hint="cs"/>
+          <w:sz w:val="28"/>
+          <w:szCs w:val="28"/>
+          <w:rtl/>
+          <w:lang w:bidi="fa-IR"/>
+        </w:rPr>
+        <w:t xml:space="preserve"> باشه:</w:t>
+      </w:r>
+    </w:p>
+    <w:p>
+      <w:pPr>
+        <w:pStyle w:val="ListParagraph"/>
+        <w:numPr>
+          <w:ilvl w:val="2"/>
+          <w:numId w:val="1"/>
+        </w:numPr>
+        <w:bidi/>
+        <w:rPr>
+          <w:rFonts w:cs="B Nazanin"/>
+          <w:sz w:val="28"/>
+          <w:szCs w:val="28"/>
+          <w:lang w:bidi="fa-IR"/>
+        </w:rPr>
+      </w:pPr>
+      <w:r>
+        <w:rPr>
+          <w:rFonts w:cs="B Nazanin"/>
+          <w:sz w:val="28"/>
+          <w:szCs w:val="28"/>
+          <w:lang w:bidi="fa-IR"/>
+        </w:rPr>
+        <w:t>Identifier</w:t>
+      </w:r>
+      <w:r>
+        <w:rPr>
+          <w:rFonts w:cs="B Nazanin" w:hint="cs"/>
+          <w:sz w:val="28"/>
+          <w:szCs w:val="28"/>
+          <w:rtl/>
+          <w:lang w:bidi="fa-IR"/>
+        </w:rPr>
+        <w:t xml:space="preserve">: چیزی که باهاش بشه هر نمونه از اون کلاس رو شناسایی کرد (معمولا فیلد </w:t>
+      </w:r>
+      <w:r>
+        <w:rPr>
+          <w:rFonts w:cs="B Nazanin"/>
+          <w:sz w:val="28"/>
+          <w:szCs w:val="28"/>
+          <w:lang w:bidi="fa-IR"/>
+        </w:rPr>
+        <w:t>ID</w:t>
+      </w:r>
+      <w:r>
+        <w:rPr>
+          <w:rFonts w:cs="B Nazanin" w:hint="cs"/>
+          <w:sz w:val="28"/>
+          <w:szCs w:val="28"/>
+          <w:rtl/>
+          <w:lang w:bidi="fa-IR"/>
+        </w:rPr>
+        <w:t xml:space="preserve"> توی کلاس اگه باشه، </w:t>
+      </w:r>
+      <w:r>
+        <w:rPr>
+          <w:rFonts w:cs="B Nazanin"/>
+          <w:sz w:val="28"/>
+          <w:szCs w:val="28"/>
+          <w:lang w:bidi="fa-IR"/>
+        </w:rPr>
+        <w:t>identifier</w:t>
+      </w:r>
+      <w:r>
+        <w:rPr>
+          <w:rFonts w:cs="B Nazanin" w:hint="cs"/>
+          <w:sz w:val="28"/>
+          <w:szCs w:val="28"/>
+          <w:rtl/>
+          <w:lang w:bidi="fa-IR"/>
+        </w:rPr>
+        <w:t xml:space="preserve"> ما اون به حساب میاد)</w:t>
+      </w:r>
+    </w:p>
+    <w:p>
+      <w:pPr>
+        <w:pStyle w:val="ListParagraph"/>
+        <w:numPr>
+          <w:ilvl w:val="2"/>
+          <w:numId w:val="1"/>
+        </w:numPr>
+        <w:bidi/>
+        <w:rPr>
+          <w:rFonts w:cs="B Nazanin"/>
+          <w:sz w:val="28"/>
+          <w:szCs w:val="28"/>
+          <w:lang w:bidi="fa-IR"/>
+        </w:rPr>
+      </w:pPr>
+      <w:r>
+        <w:rPr>
+          <w:rFonts w:cs="B Nazanin"/>
+          <w:sz w:val="28"/>
+          <w:szCs w:val="28"/>
+          <w:lang w:bidi="fa-IR"/>
+        </w:rPr>
+        <w:t>Equality</w:t>
+      </w:r>
+      <w:r>
+        <w:rPr>
+          <w:rFonts w:cs="B Nazanin" w:hint="cs"/>
+          <w:sz w:val="28"/>
+          <w:szCs w:val="28"/>
+          <w:rtl/>
+          <w:lang w:bidi="fa-IR"/>
+        </w:rPr>
+        <w:t>:</w:t>
+      </w:r>
+      <w:r>
+        <w:rPr>
+          <w:rFonts w:cs="B Nazanin" w:hint="cs"/>
+          <w:sz w:val="28"/>
+          <w:szCs w:val="28"/>
+          <w:rtl/>
+          <w:lang w:bidi="fa-IR"/>
+        </w:rPr>
+        <w:t xml:space="preserve"> دو شئ از اون کلاس بر چه اساسی با هم برابر میشن؟ چه فیلد هایی هستن که با مقایسه اونا دو شئ برابر میشن یا نه و یا چه منطقی به کار میره برای سنجش برابری دو شئ از یک کلاس؟</w:t>
+      </w:r>
+      <w:r>
+        <w:rPr>
+          <w:rFonts w:cs="B Nazanin" w:hint="cs"/>
+          <w:sz w:val="28"/>
+          <w:szCs w:val="28"/>
+          <w:rtl/>
+          <w:lang w:bidi="fa-IR"/>
+        </w:rPr>
+        <w:t xml:space="preserve"> این میشه بحث </w:t>
+      </w:r>
+      <w:r>
+        <w:rPr>
+          <w:rFonts w:cs="B Nazanin"/>
+          <w:sz w:val="28"/>
+          <w:szCs w:val="28"/>
+          <w:lang w:bidi="fa-IR"/>
+        </w:rPr>
+        <w:t>equality</w:t>
+      </w:r>
+      <w:r>
+        <w:rPr>
+          <w:rFonts w:cs="B Nazanin" w:hint="cs"/>
+          <w:sz w:val="28"/>
+          <w:szCs w:val="28"/>
+          <w:rtl/>
+          <w:lang w:bidi="fa-IR"/>
+        </w:rPr>
+        <w:t xml:space="preserve"> که کلاسی که میخواد </w:t>
+      </w:r>
+      <w:r>
+        <w:rPr>
+          <w:rFonts w:cs="B Nazanin"/>
+          <w:sz w:val="28"/>
+          <w:szCs w:val="28"/>
+          <w:lang w:bidi="fa-IR"/>
+        </w:rPr>
+        <w:t>entity</w:t>
+      </w:r>
+      <w:r>
+        <w:rPr>
+          <w:rFonts w:cs="B Nazanin" w:hint="cs"/>
+          <w:sz w:val="28"/>
+          <w:szCs w:val="28"/>
+          <w:rtl/>
+          <w:lang w:bidi="fa-IR"/>
+        </w:rPr>
+        <w:t xml:space="preserve"> باشه، باید بتونه برابری دو شئ از خودش رو تعیین کنه.</w:t>
+      </w:r>
+      <w:r>
+        <w:rPr>
+          <w:rFonts w:cs="B Nazanin"/>
+          <w:sz w:val="28"/>
+          <w:szCs w:val="28"/>
+          <w:rtl/>
+          <w:lang w:bidi="fa-IR"/>
+        </w:rPr>
+        <w:br/>
+      </w:r>
+      <w:r>
+        <w:rPr>
+          <w:rFonts w:cs="B Nazanin" w:hint="cs"/>
+          <w:sz w:val="28"/>
+          <w:szCs w:val="28"/>
+          <w:rtl/>
+          <w:lang w:bidi="fa-IR"/>
+        </w:rPr>
+        <w:t xml:space="preserve">به طور عام، برابری با فیلد </w:t>
+      </w:r>
+      <w:r>
+        <w:rPr>
+          <w:rFonts w:cs="B Nazanin"/>
+          <w:sz w:val="28"/>
+          <w:szCs w:val="28"/>
+          <w:lang w:bidi="fa-IR"/>
+        </w:rPr>
+        <w:t>ID</w:t>
+      </w:r>
+      <w:r>
+        <w:rPr>
+          <w:rFonts w:cs="B Nazanin" w:hint="cs"/>
+          <w:sz w:val="28"/>
+          <w:szCs w:val="28"/>
+          <w:rtl/>
+          <w:lang w:bidi="fa-IR"/>
+        </w:rPr>
+        <w:t xml:space="preserve"> سنجیده میشه و حتی اگه دو شئ از اون کلاس باقی فیلد هاشون فرق کنه، صرف اینکه </w:t>
+      </w:r>
+      <w:r>
+        <w:rPr>
+          <w:rFonts w:cs="B Nazanin"/>
+          <w:sz w:val="28"/>
+          <w:szCs w:val="28"/>
+          <w:lang w:bidi="fa-IR"/>
+        </w:rPr>
+        <w:t>ID</w:t>
+      </w:r>
+      <w:r>
+        <w:rPr>
+          <w:rFonts w:cs="B Nazanin" w:hint="cs"/>
+          <w:sz w:val="28"/>
+          <w:szCs w:val="28"/>
+          <w:rtl/>
+          <w:lang w:bidi="fa-IR"/>
+        </w:rPr>
+        <w:t xml:space="preserve"> های برابر داشته باشن از نطر ما برابر به حساب میان. از این رو معمولا </w:t>
+      </w:r>
+      <w:r>
+        <w:rPr>
+          <w:rFonts w:cs="B Nazanin"/>
+          <w:sz w:val="28"/>
+          <w:szCs w:val="28"/>
+          <w:lang w:bidi="fa-IR"/>
+        </w:rPr>
+        <w:t>base class</w:t>
+      </w:r>
+      <w:r>
+        <w:rPr>
+          <w:rFonts w:cs="B Nazanin" w:hint="cs"/>
+          <w:sz w:val="28"/>
+          <w:szCs w:val="28"/>
+          <w:rtl/>
+          <w:lang w:bidi="fa-IR"/>
+        </w:rPr>
+        <w:t xml:space="preserve"> ای که برای </w:t>
+      </w:r>
+      <w:r>
+        <w:rPr>
+          <w:rFonts w:cs="B Nazanin"/>
+          <w:sz w:val="28"/>
+          <w:szCs w:val="28"/>
+          <w:lang w:bidi="fa-IR"/>
+        </w:rPr>
+        <w:t>entity</w:t>
+      </w:r>
+      <w:r>
+        <w:rPr>
+          <w:rFonts w:cs="B Nazanin" w:hint="cs"/>
+          <w:sz w:val="28"/>
+          <w:szCs w:val="28"/>
+          <w:rtl/>
+          <w:lang w:bidi="fa-IR"/>
+        </w:rPr>
+        <w:t xml:space="preserve"> میسازیم، داخلش متد </w:t>
+      </w:r>
+      <w:r>
+        <w:rPr>
+          <w:rFonts w:cs="B Nazanin"/>
+          <w:sz w:val="28"/>
+          <w:szCs w:val="28"/>
+          <w:lang w:bidi="fa-IR"/>
+        </w:rPr>
+        <w:t>Equals</w:t>
+      </w:r>
+      <w:r>
+        <w:rPr>
+          <w:rFonts w:cs="B Nazanin" w:hint="cs"/>
+          <w:sz w:val="28"/>
+          <w:szCs w:val="28"/>
+          <w:rtl/>
+          <w:lang w:bidi="fa-IR"/>
+        </w:rPr>
+        <w:t xml:space="preserve"> به طور پیش فرض </w:t>
+      </w:r>
+      <w:r>
+        <w:rPr>
+          <w:rFonts w:cs="B Nazanin"/>
+          <w:sz w:val="28"/>
+          <w:szCs w:val="28"/>
+          <w:lang w:bidi="fa-IR"/>
+        </w:rPr>
+        <w:t>override</w:t>
+      </w:r>
+      <w:r>
+        <w:rPr>
+          <w:rFonts w:cs="B Nazanin" w:hint="cs"/>
+          <w:sz w:val="28"/>
+          <w:szCs w:val="28"/>
+          <w:rtl/>
+          <w:lang w:bidi="fa-IR"/>
+        </w:rPr>
+        <w:t xml:space="preserve"> شده و داره </w:t>
+      </w:r>
+      <w:r>
+        <w:rPr>
+          <w:rFonts w:cs="B Nazanin"/>
+          <w:sz w:val="28"/>
+          <w:szCs w:val="28"/>
+          <w:lang w:bidi="fa-IR"/>
+        </w:rPr>
+        <w:t>ID</w:t>
+      </w:r>
+      <w:r>
+        <w:rPr>
+          <w:rFonts w:cs="B Nazanin" w:hint="cs"/>
+          <w:sz w:val="28"/>
+          <w:szCs w:val="28"/>
+          <w:rtl/>
+          <w:lang w:bidi="fa-IR"/>
+        </w:rPr>
+        <w:t xml:space="preserve"> دو شئ از کلاس رو با هم مقایسه میکنه.</w:t>
+      </w:r>
+      <w:r>
+        <w:rPr>
+          <w:rFonts w:cs="B Nazanin" w:hint="cs"/>
+          <w:sz w:val="28"/>
+          <w:szCs w:val="28"/>
+          <w:rtl/>
+          <w:lang w:bidi="fa-IR"/>
+        </w:rPr>
+        <w:t xml:space="preserve"> اگه لازم باشه، توی خود کلاس میتونیم این متد رو مجددا </w:t>
+      </w:r>
+      <w:r>
+        <w:rPr>
+          <w:rFonts w:cs="B Nazanin"/>
+          <w:sz w:val="28"/>
+          <w:szCs w:val="28"/>
+          <w:lang w:bidi="fa-IR"/>
+        </w:rPr>
+        <w:t>override</w:t>
+      </w:r>
+      <w:r>
+        <w:rPr>
+          <w:rFonts w:cs="B Nazanin" w:hint="cs"/>
+          <w:sz w:val="28"/>
+          <w:szCs w:val="28"/>
+          <w:rtl/>
+          <w:lang w:bidi="fa-IR"/>
+        </w:rPr>
+        <w:t xml:space="preserve"> کنیم.</w:t>
+      </w:r>
+      <w:r>
+        <w:rPr>
+          <w:rFonts w:cs="B Nazanin"/>
+          <w:sz w:val="28"/>
+          <w:szCs w:val="28"/>
+          <w:rtl/>
+          <w:lang w:bidi="fa-IR"/>
+        </w:rPr>
+        <w:br/>
+      </w:r>
+      <w:r>
+        <w:rPr>
+          <w:rFonts w:cs="B Nazanin" w:hint="cs"/>
+          <w:sz w:val="28"/>
+          <w:szCs w:val="28"/>
+          <w:rtl/>
+          <w:lang w:bidi="fa-IR"/>
+        </w:rPr>
+        <w:t xml:space="preserve">مشابه این کار رو برای متد </w:t>
+      </w:r>
+      <w:r>
+        <w:rPr>
+          <w:rFonts w:cs="B Nazanin"/>
+          <w:sz w:val="28"/>
+          <w:szCs w:val="28"/>
+          <w:lang w:bidi="fa-IR"/>
+        </w:rPr>
+        <w:t>GetHashCode</w:t>
+      </w:r>
+      <w:r>
+        <w:rPr>
+          <w:rFonts w:cs="B Nazanin" w:hint="cs"/>
+          <w:sz w:val="28"/>
+          <w:szCs w:val="28"/>
+          <w:rtl/>
+          <w:lang w:bidi="fa-IR"/>
+        </w:rPr>
+        <w:t xml:space="preserve"> هم انجام میدیم.</w:t>
+      </w:r>
+    </w:p>
+    <w:p>
+      <w:pPr>
+        <w:rPr>
+          <w:rFonts w:cs="B Nazanin"/>
+          <w:sz w:val="28"/>
+          <w:szCs w:val="28"/>
+          <w:lang w:bidi="fa-IR"/>
+        </w:rPr>
+      </w:pPr>
+      <w:r>
+        <w:rPr>
+          <w:rFonts w:cs="B Nazanin"/>
+          <w:sz w:val="28"/>
+          <w:szCs w:val="28"/>
+          <w:lang w:bidi="fa-IR"/>
+        </w:rPr>
+        <w:br w:type="page"/>
+      </w:r>
+    </w:p>
+    <w:p>
+      <w:pPr>
+        <w:pStyle w:val="ListParagraph"/>
+        <w:numPr>
+          <w:ilvl w:val="0"/>
+          <w:numId w:val="1"/>
+        </w:numPr>
+        <w:bidi/>
+        <w:rPr>
+          <w:rFonts w:cs="B Nazanin"/>
+          <w:sz w:val="28"/>
+          <w:szCs w:val="28"/>
+          <w:lang w:bidi="fa-IR"/>
+        </w:rPr>
+      </w:pPr>
+      <w:r>
+        <w:rPr>
+          <w:rFonts w:cs="B Nazanin"/>
+          <w:sz w:val="28"/>
+          <w:szCs w:val="28"/>
+          <w:lang w:bidi="fa-IR"/>
+        </w:rPr>
+        <w:lastRenderedPageBreak/>
+        <w:t>Value object</w:t>
+      </w:r>
+      <w:r>
+        <w:rPr>
+          <w:rFonts w:cs="B Nazanin" w:hint="cs"/>
+          <w:sz w:val="28"/>
+          <w:szCs w:val="28"/>
+          <w:rtl/>
+          <w:lang w:bidi="fa-IR"/>
+        </w:rPr>
+        <w:t xml:space="preserve"> چیست؟</w:t>
+      </w:r>
+    </w:p>
+    <w:p>
+      <w:pPr>
+        <w:pStyle w:val="ListParagraph"/>
+        <w:numPr>
+          <w:ilvl w:val="1"/>
+          <w:numId w:val="1"/>
+        </w:numPr>
+        <w:bidi/>
+        <w:rPr>
+          <w:rFonts w:cs="B Nazanin"/>
+          <w:sz w:val="28"/>
+          <w:szCs w:val="28"/>
+          <w:lang w:bidi="fa-IR"/>
+        </w:rPr>
+      </w:pPr>
+      <w:r>
+        <w:rPr>
+          <w:rFonts w:cs="B Nazanin" w:hint="cs"/>
+          <w:sz w:val="28"/>
+          <w:szCs w:val="28"/>
+          <w:rtl/>
+          <w:lang w:bidi="fa-IR"/>
+        </w:rPr>
+        <w:t xml:space="preserve">اینجا ما یک یا مجموعه ای از پراپرتی ها رو داریم که در کنار هم یه معنی بزرگ تری رو میدن. مثلا کلاس </w:t>
+      </w:r>
+      <w:r>
+        <w:rPr>
+          <w:rFonts w:cs="B Nazanin"/>
+          <w:sz w:val="28"/>
+          <w:szCs w:val="28"/>
+          <w:lang w:bidi="fa-IR"/>
+        </w:rPr>
+        <w:t>Email</w:t>
+      </w:r>
+      <w:r>
+        <w:rPr>
+          <w:rFonts w:cs="B Nazanin" w:hint="cs"/>
+          <w:sz w:val="28"/>
+          <w:szCs w:val="28"/>
+          <w:rtl/>
+          <w:lang w:bidi="fa-IR"/>
+        </w:rPr>
+        <w:t xml:space="preserve"> با یه پراپرتی </w:t>
+      </w:r>
+      <w:r>
+        <w:rPr>
+          <w:rFonts w:cs="B Nazanin"/>
+          <w:sz w:val="28"/>
+          <w:szCs w:val="28"/>
+          <w:lang w:bidi="fa-IR"/>
+        </w:rPr>
+        <w:t>Address</w:t>
+      </w:r>
+      <w:r>
+        <w:rPr>
+          <w:rFonts w:cs="B Nazanin" w:hint="cs"/>
+          <w:sz w:val="28"/>
+          <w:szCs w:val="28"/>
+          <w:rtl/>
+          <w:lang w:bidi="fa-IR"/>
+        </w:rPr>
+        <w:t xml:space="preserve"> که صرفا داره مشخص میکنه این پراپرتی منظورش آدرس ایمیله؛ حالا چرا به جای اینکه یه پراپرتی </w:t>
+      </w:r>
+      <w:r>
+        <w:rPr>
+          <w:rFonts w:cs="B Nazanin"/>
+          <w:sz w:val="28"/>
+          <w:szCs w:val="28"/>
+          <w:lang w:bidi="fa-IR"/>
+        </w:rPr>
+        <w:t>string</w:t>
+      </w:r>
+      <w:r>
+        <w:rPr>
+          <w:rFonts w:cs="B Nazanin" w:hint="cs"/>
+          <w:sz w:val="28"/>
+          <w:szCs w:val="28"/>
+          <w:rtl/>
+          <w:lang w:bidi="fa-IR"/>
+        </w:rPr>
+        <w:t xml:space="preserve"> به اسم </w:t>
+      </w:r>
+      <w:r>
+        <w:rPr>
+          <w:rFonts w:cs="B Nazanin"/>
+          <w:sz w:val="28"/>
+          <w:szCs w:val="28"/>
+          <w:lang w:bidi="fa-IR"/>
+        </w:rPr>
+        <w:t>Email</w:t>
+      </w:r>
+      <w:r>
+        <w:rPr>
+          <w:rFonts w:cs="B Nazanin" w:hint="cs"/>
+          <w:sz w:val="28"/>
+          <w:szCs w:val="28"/>
+          <w:rtl/>
+          <w:lang w:bidi="fa-IR"/>
+        </w:rPr>
+        <w:t xml:space="preserve"> داشته باشیم، خود </w:t>
+      </w:r>
+      <w:r>
+        <w:rPr>
+          <w:rFonts w:cs="B Nazanin"/>
+          <w:sz w:val="28"/>
+          <w:szCs w:val="28"/>
+          <w:lang w:bidi="fa-IR"/>
+        </w:rPr>
+        <w:t>Email</w:t>
+      </w:r>
+      <w:r>
+        <w:rPr>
+          <w:rFonts w:cs="B Nazanin" w:hint="cs"/>
+          <w:sz w:val="28"/>
+          <w:szCs w:val="28"/>
+          <w:rtl/>
+          <w:lang w:bidi="fa-IR"/>
+        </w:rPr>
+        <w:t xml:space="preserve"> رو یه کلاس جدا تعریف میکنیم؟ دلیل اینه که ما یه سری کار ها داریم که مخصوص مفهوم </w:t>
+      </w:r>
+      <w:r>
+        <w:rPr>
+          <w:rFonts w:cs="B Nazanin"/>
+          <w:sz w:val="28"/>
+          <w:szCs w:val="28"/>
+          <w:lang w:bidi="fa-IR"/>
+        </w:rPr>
+        <w:t>Email</w:t>
+      </w:r>
+      <w:r>
+        <w:rPr>
+          <w:rFonts w:cs="B Nazanin" w:hint="cs"/>
+          <w:sz w:val="28"/>
+          <w:szCs w:val="28"/>
+          <w:rtl/>
+          <w:lang w:bidi="fa-IR"/>
+        </w:rPr>
+        <w:t xml:space="preserve"> هست (مثلا اینکه باید از یه فرمت خاصی پیروی کنه). به جای اینکه بیایم این کار ها رو ببریم داخل کلاسی که میخواد یه پراپرتی برای </w:t>
+      </w:r>
+      <w:r>
+        <w:rPr>
+          <w:rFonts w:cs="B Nazanin"/>
+          <w:sz w:val="28"/>
+          <w:szCs w:val="28"/>
+          <w:lang w:bidi="fa-IR"/>
+        </w:rPr>
+        <w:t>Email</w:t>
+      </w:r>
+      <w:r>
+        <w:rPr>
+          <w:rFonts w:cs="B Nazanin" w:hint="cs"/>
+          <w:sz w:val="28"/>
+          <w:szCs w:val="28"/>
+          <w:rtl/>
+          <w:lang w:bidi="fa-IR"/>
+        </w:rPr>
+        <w:t xml:space="preserve"> داشته باشه، کلا مفهوم </w:t>
+      </w:r>
+      <w:r>
+        <w:rPr>
+          <w:rFonts w:cs="B Nazanin"/>
+          <w:sz w:val="28"/>
+          <w:szCs w:val="28"/>
+          <w:lang w:bidi="fa-IR"/>
+        </w:rPr>
+        <w:t>Email</w:t>
+      </w:r>
+      <w:r>
+        <w:rPr>
+          <w:rFonts w:cs="B Nazanin" w:hint="cs"/>
+          <w:sz w:val="28"/>
+          <w:szCs w:val="28"/>
+          <w:rtl/>
+          <w:lang w:bidi="fa-IR"/>
+        </w:rPr>
+        <w:t xml:space="preserve"> رو تبدیل به کلاس می کنیم و رفتار های مختص خودشو داخل خودش تعریف می کنیم.</w:t>
+      </w:r>
+      <w:r>
+        <w:rPr>
+          <w:rFonts w:cs="B Nazanin"/>
+          <w:sz w:val="28"/>
+          <w:szCs w:val="28"/>
+          <w:rtl/>
+          <w:lang w:bidi="fa-IR"/>
+        </w:rPr>
+        <w:br/>
+      </w:r>
+      <w:r>
+        <w:rPr>
+          <w:rFonts w:cs="B Nazanin" w:hint="cs"/>
+          <w:sz w:val="28"/>
+          <w:szCs w:val="28"/>
+          <w:rtl/>
+          <w:lang w:bidi="fa-IR"/>
+        </w:rPr>
+        <w:t xml:space="preserve">یا مثلا مفهوم </w:t>
+      </w:r>
+      <w:r>
+        <w:rPr>
+          <w:rFonts w:cs="B Nazanin"/>
+          <w:sz w:val="28"/>
+          <w:szCs w:val="28"/>
+          <w:lang w:bidi="fa-IR"/>
+        </w:rPr>
+        <w:t>TimeRange</w:t>
+      </w:r>
+      <w:r>
+        <w:rPr>
+          <w:rFonts w:cs="B Nazanin" w:hint="cs"/>
+          <w:sz w:val="28"/>
+          <w:szCs w:val="28"/>
+          <w:rtl/>
+          <w:lang w:bidi="fa-IR"/>
+        </w:rPr>
+        <w:t xml:space="preserve"> که میتونه از دو پراپرتی از نوع </w:t>
+      </w:r>
+      <w:r>
+        <w:rPr>
+          <w:rFonts w:cs="B Nazanin"/>
+          <w:sz w:val="28"/>
+          <w:szCs w:val="28"/>
+          <w:lang w:bidi="fa-IR"/>
+        </w:rPr>
+        <w:t>DateTime</w:t>
+      </w:r>
+      <w:r>
+        <w:rPr>
+          <w:rFonts w:cs="B Nazanin" w:hint="cs"/>
+          <w:sz w:val="28"/>
+          <w:szCs w:val="28"/>
+          <w:rtl/>
+          <w:lang w:bidi="fa-IR"/>
+        </w:rPr>
+        <w:t xml:space="preserve"> به اسم های </w:t>
+      </w:r>
+      <w:r>
+        <w:rPr>
+          <w:rFonts w:cs="B Nazanin"/>
+          <w:sz w:val="28"/>
+          <w:szCs w:val="28"/>
+          <w:lang w:bidi="fa-IR"/>
+        </w:rPr>
+        <w:t>StartDate</w:t>
+      </w:r>
+      <w:r>
+        <w:rPr>
+          <w:rFonts w:cs="B Nazanin" w:hint="cs"/>
+          <w:sz w:val="28"/>
+          <w:szCs w:val="28"/>
+          <w:rtl/>
+          <w:lang w:bidi="fa-IR"/>
+        </w:rPr>
+        <w:t xml:space="preserve"> و </w:t>
+      </w:r>
+      <w:r>
+        <w:rPr>
+          <w:rFonts w:cs="B Nazanin"/>
+          <w:sz w:val="28"/>
+          <w:szCs w:val="28"/>
+          <w:lang w:bidi="fa-IR"/>
+        </w:rPr>
+        <w:t>EndDate</w:t>
+      </w:r>
+      <w:r>
+        <w:rPr>
+          <w:rFonts w:cs="B Nazanin" w:hint="cs"/>
+          <w:sz w:val="28"/>
+          <w:szCs w:val="28"/>
+          <w:rtl/>
+          <w:lang w:bidi="fa-IR"/>
+        </w:rPr>
+        <w:t xml:space="preserve"> تشکیل بشه. حالا رفتار هایی مثل همیشه بزرگتر بودن </w:t>
+      </w:r>
+      <w:r>
+        <w:rPr>
+          <w:rFonts w:cs="B Nazanin"/>
+          <w:sz w:val="28"/>
+          <w:szCs w:val="28"/>
+          <w:lang w:bidi="fa-IR"/>
+        </w:rPr>
+        <w:t>EndDate</w:t>
+      </w:r>
+      <w:r>
+        <w:rPr>
+          <w:rFonts w:cs="B Nazanin" w:hint="cs"/>
+          <w:sz w:val="28"/>
+          <w:szCs w:val="28"/>
+          <w:rtl/>
+          <w:lang w:bidi="fa-IR"/>
+        </w:rPr>
+        <w:t xml:space="preserve"> از </w:t>
+      </w:r>
+      <w:r>
+        <w:rPr>
+          <w:rFonts w:cs="B Nazanin"/>
+          <w:sz w:val="28"/>
+          <w:szCs w:val="28"/>
+          <w:lang w:bidi="fa-IR"/>
+        </w:rPr>
+        <w:t>StartDate</w:t>
+      </w:r>
+      <w:r>
+        <w:rPr>
+          <w:rFonts w:cs="B Nazanin" w:hint="cs"/>
+          <w:sz w:val="28"/>
+          <w:szCs w:val="28"/>
+          <w:rtl/>
+          <w:lang w:bidi="fa-IR"/>
+        </w:rPr>
+        <w:t xml:space="preserve"> یا بدست آوردن فاصله بین شروع و انتهای یه </w:t>
+      </w:r>
+      <w:r>
+        <w:rPr>
+          <w:rFonts w:cs="B Nazanin"/>
+          <w:sz w:val="28"/>
+          <w:szCs w:val="28"/>
+          <w:lang w:bidi="fa-IR"/>
+        </w:rPr>
+        <w:t>TimeRange</w:t>
+      </w:r>
+      <w:r>
+        <w:rPr>
+          <w:rFonts w:cs="B Nazanin" w:hint="cs"/>
+          <w:sz w:val="28"/>
+          <w:szCs w:val="28"/>
+          <w:rtl/>
+          <w:lang w:bidi="fa-IR"/>
+        </w:rPr>
+        <w:t xml:space="preserve">، همه و همه میتونن داخل یه کلاس باشن که نوع </w:t>
+      </w:r>
+      <w:r>
+        <w:rPr>
+          <w:rFonts w:cs="B Nazanin"/>
+          <w:sz w:val="28"/>
+          <w:szCs w:val="28"/>
+          <w:lang w:bidi="fa-IR"/>
+        </w:rPr>
+        <w:t>TimeRange</w:t>
+      </w:r>
+      <w:r>
+        <w:rPr>
+          <w:rFonts w:cs="B Nazanin" w:hint="cs"/>
+          <w:sz w:val="28"/>
+          <w:szCs w:val="28"/>
+          <w:rtl/>
+          <w:lang w:bidi="fa-IR"/>
+        </w:rPr>
+        <w:t xml:space="preserve"> رو با این دو پراپرتی و تمام رفتار های مربوط به خودش، هندل میکنه</w:t>
+      </w:r>
+    </w:p>
+    <w:p>
+      <w:pPr>
+        <w:pStyle w:val="ListParagraph"/>
+        <w:numPr>
+          <w:ilvl w:val="1"/>
+          <w:numId w:val="1"/>
+        </w:numPr>
+        <w:bidi/>
+        <w:rPr>
+          <w:rFonts w:cs="B Nazanin"/>
+          <w:sz w:val="28"/>
+          <w:szCs w:val="28"/>
+          <w:lang w:bidi="fa-IR"/>
+        </w:rPr>
+      </w:pPr>
+      <w:r>
+        <w:rPr>
+          <w:rFonts w:cs="B Nazanin" w:hint="cs"/>
+          <w:sz w:val="28"/>
+          <w:szCs w:val="28"/>
+          <w:rtl/>
+          <w:lang w:bidi="fa-IR"/>
+        </w:rPr>
+        <w:t xml:space="preserve">احتمالا با این اوصاف سوال پیش میاد که تفاوتش با </w:t>
+      </w:r>
+      <w:r>
+        <w:rPr>
+          <w:rFonts w:cs="B Nazanin"/>
+          <w:sz w:val="28"/>
+          <w:szCs w:val="28"/>
+          <w:lang w:bidi="fa-IR"/>
+        </w:rPr>
+        <w:t>Entity</w:t>
+      </w:r>
+      <w:r>
+        <w:rPr>
+          <w:rFonts w:cs="B Nazanin" w:hint="cs"/>
+          <w:sz w:val="28"/>
+          <w:szCs w:val="28"/>
+          <w:rtl/>
+          <w:lang w:bidi="fa-IR"/>
+        </w:rPr>
+        <w:t xml:space="preserve"> چیه که جواب اینه که</w:t>
+      </w:r>
+      <w:r>
+        <w:rPr>
+          <w:rFonts w:cs="B Nazanin" w:hint="cs"/>
+          <w:sz w:val="28"/>
+          <w:szCs w:val="28"/>
+          <w:rtl/>
+          <w:lang w:bidi="fa-IR"/>
+        </w:rPr>
+        <w:t xml:space="preserve"> </w:t>
+      </w:r>
+      <w:r>
+        <w:rPr>
+          <w:rFonts w:cs="B Nazanin"/>
+          <w:sz w:val="28"/>
+          <w:szCs w:val="28"/>
+          <w:lang w:bidi="fa-IR"/>
+        </w:rPr>
+        <w:t>ValueObject</w:t>
+      </w:r>
+      <w:r>
+        <w:rPr>
+          <w:rFonts w:cs="B Nazanin" w:hint="cs"/>
+          <w:sz w:val="28"/>
+          <w:szCs w:val="28"/>
+          <w:rtl/>
+          <w:lang w:bidi="fa-IR"/>
+        </w:rPr>
+        <w:t xml:space="preserve"> دیگه </w:t>
+      </w:r>
+      <w:r>
+        <w:rPr>
+          <w:rFonts w:cs="B Nazanin"/>
+          <w:sz w:val="28"/>
+          <w:szCs w:val="28"/>
+          <w:lang w:bidi="fa-IR"/>
+        </w:rPr>
+        <w:t>Identifier</w:t>
+      </w:r>
+      <w:r>
+        <w:rPr>
+          <w:rFonts w:cs="B Nazanin" w:hint="cs"/>
+          <w:sz w:val="28"/>
+          <w:szCs w:val="28"/>
+          <w:rtl/>
+          <w:lang w:bidi="fa-IR"/>
+        </w:rPr>
+        <w:t xml:space="preserve"> نداره.</w:t>
+      </w:r>
+      <w:r>
+        <w:rPr>
+          <w:rFonts w:cs="B Nazanin" w:hint="cs"/>
+          <w:sz w:val="28"/>
+          <w:szCs w:val="28"/>
+          <w:rtl/>
+          <w:lang w:bidi="fa-IR"/>
+        </w:rPr>
+        <w:t xml:space="preserve"> از طرفی، یه </w:t>
+      </w:r>
+      <w:r>
+        <w:rPr>
+          <w:rFonts w:cs="B Nazanin"/>
+          <w:sz w:val="28"/>
+          <w:szCs w:val="28"/>
+          <w:lang w:bidi="fa-IR"/>
+        </w:rPr>
+        <w:t>ValueObject</w:t>
+      </w:r>
+      <w:r>
+        <w:rPr>
+          <w:rFonts w:cs="B Nazanin" w:hint="cs"/>
+          <w:sz w:val="28"/>
+          <w:szCs w:val="28"/>
+          <w:rtl/>
+          <w:lang w:bidi="fa-IR"/>
+        </w:rPr>
+        <w:t xml:space="preserve"> مستقلا استفاده نمیشه و خودش جزئی از یه </w:t>
+      </w:r>
+      <w:r>
+        <w:rPr>
+          <w:rFonts w:cs="B Nazanin"/>
+          <w:sz w:val="28"/>
+          <w:szCs w:val="28"/>
+          <w:lang w:bidi="fa-IR"/>
+        </w:rPr>
+        <w:t>Entity</w:t>
+      </w:r>
+      <w:r>
+        <w:rPr>
+          <w:rFonts w:cs="B Nazanin" w:hint="cs"/>
+          <w:sz w:val="28"/>
+          <w:szCs w:val="28"/>
+          <w:rtl/>
+          <w:lang w:bidi="fa-IR"/>
+        </w:rPr>
+        <w:t xml:space="preserve"> هست.</w:t>
+      </w:r>
+    </w:p>
+    <w:p>
+      <w:pPr>
+        <w:pStyle w:val="ListParagraph"/>
+        <w:numPr>
+          <w:ilvl w:val="1"/>
+          <w:numId w:val="1"/>
+        </w:numPr>
+        <w:bidi/>
+        <w:rPr>
+          <w:rFonts w:cs="B Nazanin"/>
+          <w:sz w:val="28"/>
+          <w:szCs w:val="28"/>
+          <w:lang w:bidi="fa-IR"/>
+        </w:rPr>
+      </w:pPr>
+      <w:r>
+        <w:rPr>
+          <w:rFonts w:cs="B Nazanin" w:hint="cs"/>
+          <w:sz w:val="28"/>
+          <w:szCs w:val="28"/>
+          <w:rtl/>
+          <w:lang w:bidi="fa-IR"/>
+        </w:rPr>
+        <w:t xml:space="preserve">یه ویژگی دیگه شون اینه که </w:t>
+      </w:r>
+      <w:r>
+        <w:rPr>
+          <w:rFonts w:cs="B Nazanin"/>
+          <w:sz w:val="28"/>
+          <w:szCs w:val="28"/>
+          <w:lang w:bidi="fa-IR"/>
+        </w:rPr>
+        <w:t>Immutable</w:t>
+      </w:r>
+      <w:r>
+        <w:rPr>
+          <w:rFonts w:cs="B Nazanin" w:hint="cs"/>
+          <w:sz w:val="28"/>
+          <w:szCs w:val="28"/>
+          <w:rtl/>
+          <w:lang w:bidi="fa-IR"/>
+        </w:rPr>
+        <w:t xml:space="preserve"> هستن؛ یعنی مثلا ساختن یه شئ از یه </w:t>
+      </w:r>
+      <w:r>
+        <w:rPr>
+          <w:rFonts w:cs="B Nazanin"/>
+          <w:sz w:val="28"/>
+          <w:szCs w:val="28"/>
+          <w:lang w:bidi="fa-IR"/>
+        </w:rPr>
+        <w:t>ValueObject</w:t>
+      </w:r>
+      <w:r>
+        <w:rPr>
+          <w:rFonts w:cs="B Nazanin" w:hint="cs"/>
+          <w:sz w:val="28"/>
+          <w:szCs w:val="28"/>
+          <w:rtl/>
+          <w:lang w:bidi="fa-IR"/>
+        </w:rPr>
+        <w:t xml:space="preserve"> با مثلا </w:t>
+      </w:r>
+      <w:r>
+        <w:rPr>
+          <w:rFonts w:cs="B Nazanin"/>
+          <w:sz w:val="28"/>
+          <w:szCs w:val="28"/>
+          <w:lang w:bidi="fa-IR"/>
+        </w:rPr>
+        <w:t>new</w:t>
+      </w:r>
+      <w:r>
+        <w:rPr>
+          <w:rFonts w:cs="B Nazanin" w:hint="cs"/>
+          <w:sz w:val="28"/>
+          <w:szCs w:val="28"/>
+          <w:rtl/>
+          <w:lang w:bidi="fa-IR"/>
+        </w:rPr>
+        <w:t xml:space="preserve"> کردن اش اتفاق نمی افته بلکه هر گونه تغییر یا تاثیری که قراره روی اون </w:t>
+      </w:r>
+      <w:r>
+        <w:rPr>
+          <w:rFonts w:cs="B Nazanin"/>
+          <w:sz w:val="28"/>
+          <w:szCs w:val="28"/>
+          <w:lang w:bidi="fa-IR"/>
+        </w:rPr>
+        <w:t>ValueObject</w:t>
+      </w:r>
+      <w:r>
+        <w:rPr>
+          <w:rFonts w:cs="B Nazanin" w:hint="cs"/>
+          <w:sz w:val="28"/>
+          <w:szCs w:val="28"/>
+          <w:rtl/>
+          <w:lang w:bidi="fa-IR"/>
+        </w:rPr>
+        <w:t xml:space="preserve"> گذاشته بشه، از طریق متد هایی هست که داخلش می نویسیم و اجازه دسترسی از بیرون میدیم. مثلا آپدیت کردن یه شئ از یه </w:t>
+      </w:r>
+      <w:r>
+        <w:rPr>
+          <w:rFonts w:cs="B Nazanin"/>
+          <w:sz w:val="28"/>
+          <w:szCs w:val="28"/>
+          <w:lang w:bidi="fa-IR"/>
+        </w:rPr>
+        <w:t>ValueObject</w:t>
+      </w:r>
+      <w:r>
+        <w:rPr>
+          <w:rFonts w:cs="B Nazanin" w:hint="cs"/>
+          <w:sz w:val="28"/>
+          <w:szCs w:val="28"/>
+          <w:rtl/>
+          <w:lang w:bidi="fa-IR"/>
+        </w:rPr>
+        <w:t xml:space="preserve"> دیگه با تغییر دادن پراپرتی هاش امکان پذیر نیست و باید متد </w:t>
+      </w:r>
+      <w:r>
+        <w:rPr>
+          <w:rFonts w:cs="B Nazanin"/>
+          <w:sz w:val="28"/>
+          <w:szCs w:val="28"/>
+          <w:lang w:bidi="fa-IR"/>
+        </w:rPr>
+        <w:t>Update</w:t>
+      </w:r>
+      <w:r>
+        <w:rPr>
+          <w:rFonts w:cs="B Nazanin" w:hint="cs"/>
+          <w:sz w:val="28"/>
+          <w:szCs w:val="28"/>
+          <w:rtl/>
+          <w:lang w:bidi="fa-IR"/>
+        </w:rPr>
+        <w:t xml:space="preserve"> ای براش وجود داشته باشه و اونو کال کنیم.</w:t>
+      </w:r>
+    </w:p>
+    <w:p>
+      <w:pPr>
+        <w:rPr>
+          <w:rFonts w:cs="B Nazanin"/>
+          <w:sz w:val="28"/>
+          <w:szCs w:val="28"/>
+          <w:lang w:bidi="fa-IR"/>
+        </w:rPr>
+      </w:pPr>
+      <w:r>
+        <w:rPr>
+          <w:rFonts w:cs="B Nazanin"/>
+          <w:sz w:val="28"/>
+          <w:szCs w:val="28"/>
+          <w:lang w:bidi="fa-IR"/>
+        </w:rPr>
+        <w:br w:type="page"/>
+      </w:r>
+    </w:p>
+    <w:p>
+      <w:pPr>
+        <w:pStyle w:val="ListParagraph"/>
+        <w:numPr>
+          <w:ilvl w:val="0"/>
+          <w:numId w:val="1"/>
+        </w:numPr>
+        <w:bidi/>
+        <w:rPr>
+          <w:rFonts w:cs="B Nazanin"/>
+          <w:sz w:val="28"/>
+          <w:szCs w:val="28"/>
+          <w:lang w:bidi="fa-IR"/>
+        </w:rPr>
+      </w:pPr>
+      <w:r>
+        <w:rPr>
+          <w:rFonts w:cs="B Nazanin"/>
+          <w:sz w:val="28"/>
+          <w:szCs w:val="28"/>
+          <w:lang w:bidi="fa-IR"/>
+        </w:rPr>
+        <w:lastRenderedPageBreak/>
+        <w:t>Aggregate</w:t>
+      </w:r>
+      <w:r>
+        <w:rPr>
+          <w:rFonts w:cs="B Nazanin" w:hint="cs"/>
+          <w:sz w:val="28"/>
+          <w:szCs w:val="28"/>
+          <w:rtl/>
+          <w:lang w:bidi="fa-IR"/>
+        </w:rPr>
+        <w:t xml:space="preserve"> چیست؟</w:t>
+      </w:r>
+    </w:p>
+    <w:p>
+      <w:pPr>
+        <w:pStyle w:val="ListParagraph"/>
+        <w:numPr>
+          <w:ilvl w:val="1"/>
+          <w:numId w:val="1"/>
+        </w:numPr>
+        <w:bidi/>
+        <w:rPr>
+          <w:rFonts w:cs="B Nazanin"/>
+          <w:sz w:val="28"/>
+          <w:szCs w:val="28"/>
+          <w:lang w:bidi="fa-IR"/>
+        </w:rPr>
+      </w:pPr>
+      <w:r>
+        <w:rPr>
+          <w:rFonts w:cs="B Nazanin" w:hint="cs"/>
+          <w:sz w:val="28"/>
+          <w:szCs w:val="28"/>
+          <w:rtl/>
+          <w:lang w:bidi="fa-IR"/>
+        </w:rPr>
+        <w:t>یه تعریف انگلیسی هس که هرچی زور میزنم فارسیش در نمیاد خودشو میذارم:</w:t>
+      </w:r>
+      <w:r>
+        <w:rPr>
+          <w:rFonts w:cs="B Nazanin"/>
+          <w:sz w:val="28"/>
+          <w:szCs w:val="28"/>
+          <w:rtl/>
+          <w:lang w:bidi="fa-IR"/>
+        </w:rPr>
+        <w:br/>
+      </w:r>
+      <w:r>
+        <w:rPr>
+          <w:rFonts w:cs="B Nazanin"/>
+          <w:sz w:val="28"/>
+          <w:szCs w:val="28"/>
+          <w:lang w:bidi="fa-IR"/>
+        </w:rPr>
+        <w:t>One or more domain objects that always need to stay consistent as a whole</w:t>
+      </w:r>
+      <w:r>
+        <w:rPr>
+          <w:rFonts w:cs="B Nazanin"/>
+          <w:sz w:val="28"/>
+          <w:szCs w:val="28"/>
+          <w:rtl/>
+          <w:lang w:bidi="fa-IR"/>
+        </w:rPr>
+        <w:br/>
+      </w:r>
+      <w:r>
+        <w:rPr>
+          <w:rFonts w:cs="B Nazanin" w:hint="cs"/>
+          <w:sz w:val="28"/>
+          <w:szCs w:val="28"/>
+          <w:rtl/>
+          <w:lang w:bidi="fa-IR"/>
+        </w:rPr>
+        <w:t xml:space="preserve">منظور چیه؟ ما دو مدل </w:t>
+      </w:r>
+      <w:r>
+        <w:rPr>
+          <w:rFonts w:cs="B Nazanin"/>
+          <w:sz w:val="28"/>
+          <w:szCs w:val="28"/>
+          <w:lang w:bidi="fa-IR"/>
+        </w:rPr>
+        <w:t>domain object</w:t>
+      </w:r>
+      <w:r>
+        <w:rPr>
+          <w:rFonts w:cs="B Nazanin" w:hint="cs"/>
+          <w:sz w:val="28"/>
+          <w:szCs w:val="28"/>
+          <w:rtl/>
+          <w:lang w:bidi="fa-IR"/>
+        </w:rPr>
+        <w:t xml:space="preserve"> داریم: </w:t>
+      </w:r>
+      <w:r>
+        <w:rPr>
+          <w:rFonts w:cs="B Nazanin"/>
+          <w:sz w:val="28"/>
+          <w:szCs w:val="28"/>
+          <w:lang w:bidi="fa-IR"/>
+        </w:rPr>
+        <w:t>Entity , Value object</w:t>
+      </w:r>
+      <w:r>
+        <w:rPr>
+          <w:rFonts w:cs="B Nazanin" w:hint="cs"/>
+          <w:sz w:val="28"/>
+          <w:szCs w:val="28"/>
+          <w:rtl/>
+          <w:lang w:bidi="fa-IR"/>
+        </w:rPr>
+        <w:t xml:space="preserve">. اما یه سری وقتا هست که یک یا چندتا از اینا رو یه جا لازم داریم اما این یه جا، خودش مستقیما یه </w:t>
+      </w:r>
+      <w:r>
+        <w:rPr>
+          <w:rFonts w:cs="B Nazanin"/>
+          <w:sz w:val="28"/>
+          <w:szCs w:val="28"/>
+          <w:lang w:bidi="fa-IR"/>
+        </w:rPr>
+        <w:t>Entity</w:t>
+      </w:r>
+      <w:r>
+        <w:rPr>
+          <w:rFonts w:cs="B Nazanin" w:hint="cs"/>
+          <w:sz w:val="28"/>
+          <w:szCs w:val="28"/>
+          <w:rtl/>
+          <w:lang w:bidi="fa-IR"/>
+        </w:rPr>
+        <w:t xml:space="preserve"> یا </w:t>
+      </w:r>
+      <w:r>
+        <w:rPr>
+          <w:rFonts w:cs="B Nazanin"/>
+          <w:sz w:val="28"/>
+          <w:szCs w:val="28"/>
+          <w:lang w:bidi="fa-IR"/>
+        </w:rPr>
+        <w:t>value object</w:t>
+      </w:r>
+      <w:r>
+        <w:rPr>
+          <w:rFonts w:cs="B Nazanin" w:hint="cs"/>
+          <w:sz w:val="28"/>
+          <w:szCs w:val="28"/>
+          <w:rtl/>
+          <w:lang w:bidi="fa-IR"/>
+        </w:rPr>
+        <w:t xml:space="preserve"> نیست.</w:t>
+      </w:r>
+    </w:p>
+    <w:p>
+      <w:pPr>
+        <w:pStyle w:val="ListParagraph"/>
+        <w:numPr>
+          <w:ilvl w:val="1"/>
+          <w:numId w:val="1"/>
+        </w:numPr>
+        <w:bidi/>
+        <w:rPr>
+          <w:rFonts w:cs="B Nazanin"/>
+          <w:sz w:val="28"/>
+          <w:szCs w:val="28"/>
+          <w:lang w:bidi="fa-IR"/>
+        </w:rPr>
+      </w:pPr>
+      <w:r>
+        <w:rPr>
+          <w:rFonts w:cs="B Nazanin" w:hint="cs"/>
+          <w:sz w:val="28"/>
+          <w:szCs w:val="28"/>
+          <w:rtl/>
+          <w:lang w:bidi="fa-IR"/>
+        </w:rPr>
+        <w:t xml:space="preserve">با یه مثال توضیح میدیم: فرض کنیم داریم یه میتینگ ست می کنیم. اینجا </w:t>
+      </w:r>
+      <w:r>
+        <w:rPr>
+          <w:rFonts w:cs="B Nazanin"/>
+          <w:sz w:val="28"/>
+          <w:szCs w:val="28"/>
+          <w:lang w:bidi="fa-IR"/>
+        </w:rPr>
+        <w:t>entity</w:t>
+      </w:r>
+      <w:r>
+        <w:rPr>
+          <w:rFonts w:cs="B Nazanin" w:hint="cs"/>
+          <w:sz w:val="28"/>
+          <w:szCs w:val="28"/>
+          <w:rtl/>
+          <w:lang w:bidi="fa-IR"/>
+        </w:rPr>
+        <w:t xml:space="preserve"> ای به اسم </w:t>
+      </w:r>
+      <w:r>
+        <w:rPr>
+          <w:rFonts w:cs="B Nazanin"/>
+          <w:sz w:val="28"/>
+          <w:szCs w:val="28"/>
+          <w:lang w:bidi="fa-IR"/>
+        </w:rPr>
+        <w:t>Reservation</w:t>
+      </w:r>
+      <w:r>
+        <w:rPr>
+          <w:rFonts w:cs="B Nazanin" w:hint="cs"/>
+          <w:sz w:val="28"/>
+          <w:szCs w:val="28"/>
+          <w:rtl/>
+          <w:lang w:bidi="fa-IR"/>
+        </w:rPr>
+        <w:t xml:space="preserve"> رو داریم. حالا در ظاهر باید یه انتیتی دیگه به اسم </w:t>
+      </w:r>
+      <w:r>
+        <w:rPr>
+          <w:rFonts w:cs="B Nazanin"/>
+          <w:sz w:val="28"/>
+          <w:szCs w:val="28"/>
+          <w:lang w:bidi="fa-IR"/>
+        </w:rPr>
+        <w:t>Session</w:t>
+      </w:r>
+      <w:r>
+        <w:rPr>
+          <w:rFonts w:cs="B Nazanin" w:hint="cs"/>
+          <w:sz w:val="28"/>
+          <w:szCs w:val="28"/>
+          <w:rtl/>
+          <w:lang w:bidi="fa-IR"/>
+        </w:rPr>
+        <w:t xml:space="preserve"> بسازیم که داخل خودش داره لیستی از </w:t>
+      </w:r>
+      <w:r>
+        <w:rPr>
+          <w:rFonts w:cs="B Nazanin"/>
+          <w:sz w:val="28"/>
+          <w:szCs w:val="28"/>
+          <w:lang w:bidi="fa-IR"/>
+        </w:rPr>
+        <w:t>Reservation</w:t>
+      </w:r>
+      <w:r>
+        <w:rPr>
+          <w:rFonts w:cs="B Nazanin" w:hint="cs"/>
+          <w:sz w:val="28"/>
+          <w:szCs w:val="28"/>
+          <w:rtl/>
+          <w:lang w:bidi="fa-IR"/>
+        </w:rPr>
+        <w:t xml:space="preserve"> رو نگه میداره اما در اصل </w:t>
+      </w:r>
+      <w:r>
+        <w:rPr>
+          <w:rFonts w:cs="B Nazanin"/>
+          <w:sz w:val="28"/>
+          <w:szCs w:val="28"/>
+          <w:lang w:bidi="fa-IR"/>
+        </w:rPr>
+        <w:t>Session</w:t>
+      </w:r>
+      <w:r>
+        <w:rPr>
+          <w:rFonts w:cs="B Nazanin" w:hint="cs"/>
+          <w:sz w:val="28"/>
+          <w:szCs w:val="28"/>
+          <w:rtl/>
+          <w:lang w:bidi="fa-IR"/>
+        </w:rPr>
+        <w:t xml:space="preserve"> </w:t>
+      </w:r>
+      <w:r>
+        <w:rPr>
+          <w:rFonts w:cs="B Nazanin" w:hint="cs"/>
+          <w:sz w:val="28"/>
+          <w:szCs w:val="28"/>
+          <w:rtl/>
+          <w:lang w:bidi="fa-IR"/>
+        </w:rPr>
+        <w:t xml:space="preserve">بیشتر از اینا داره کار انجام میده؛ داخلش علاوه بر </w:t>
+      </w:r>
+      <w:r>
+        <w:rPr>
+          <w:rFonts w:cs="B Nazanin"/>
+          <w:sz w:val="28"/>
+          <w:szCs w:val="28"/>
+          <w:lang w:bidi="fa-IR"/>
+        </w:rPr>
+        <w:t>List&lt;Reservation&gt;</w:t>
+      </w:r>
+      <w:r>
+        <w:rPr>
+          <w:rFonts w:cs="B Nazanin" w:hint="cs"/>
+          <w:sz w:val="28"/>
+          <w:szCs w:val="28"/>
+          <w:rtl/>
+          <w:lang w:bidi="fa-IR"/>
+        </w:rPr>
+        <w:t xml:space="preserve">، برگزار کننده و حداکثر تعداد شرکت کنندگان رو هم نگه میداره. </w:t>
+      </w:r>
+      <w:r>
+        <w:rPr>
+          <w:rFonts w:cs="B Nazanin" w:hint="cs"/>
+          <w:sz w:val="28"/>
+          <w:szCs w:val="28"/>
+          <w:rtl/>
+          <w:lang w:bidi="fa-IR"/>
+        </w:rPr>
+        <w:t>پس در اصل خودش از انتیتی های دیگه تشکیل میشه.</w:t>
+      </w:r>
+    </w:p>
+    <w:p>
+      <w:pPr>
+        <w:pStyle w:val="ListParagraph"/>
+        <w:numPr>
+          <w:ilvl w:val="1"/>
+          <w:numId w:val="1"/>
+        </w:numPr>
+        <w:bidi/>
+        <w:rPr>
+          <w:rFonts w:cs="B Nazanin"/>
+          <w:sz w:val="28"/>
+          <w:szCs w:val="28"/>
+          <w:lang w:bidi="fa-IR"/>
+        </w:rPr>
+      </w:pPr>
+      <w:r>
+        <w:rPr>
+          <w:rFonts w:cs="B Nazanin" w:hint="cs"/>
+          <w:sz w:val="28"/>
+          <w:szCs w:val="28"/>
+          <w:rtl/>
+          <w:lang w:bidi="fa-IR"/>
+        </w:rPr>
+        <w:t xml:space="preserve">از طرفی رفتاری که </w:t>
+      </w:r>
+      <w:r>
+        <w:rPr>
+          <w:rFonts w:cs="B Nazanin"/>
+          <w:sz w:val="28"/>
+          <w:szCs w:val="28"/>
+          <w:lang w:bidi="fa-IR"/>
+        </w:rPr>
+        <w:t>Session</w:t>
+      </w:r>
+      <w:r>
+        <w:rPr>
+          <w:rFonts w:cs="B Nazanin" w:hint="cs"/>
+          <w:sz w:val="28"/>
+          <w:szCs w:val="28"/>
+          <w:rtl/>
+          <w:lang w:bidi="fa-IR"/>
+        </w:rPr>
+        <w:t xml:space="preserve"> بروز میده هم مهمه. اگه یه </w:t>
+      </w:r>
+      <w:r>
+        <w:rPr>
+          <w:rFonts w:cs="B Nazanin"/>
+          <w:sz w:val="28"/>
+          <w:szCs w:val="28"/>
+          <w:lang w:bidi="fa-IR"/>
+        </w:rPr>
+        <w:t>Session</w:t>
+      </w:r>
+      <w:r>
+        <w:rPr>
+          <w:rFonts w:cs="B Nazanin" w:hint="cs"/>
+          <w:sz w:val="28"/>
+          <w:szCs w:val="28"/>
+          <w:rtl/>
+          <w:lang w:bidi="fa-IR"/>
+        </w:rPr>
+        <w:t xml:space="preserve"> داریم، همیشه در یه وضعیت </w:t>
+      </w:r>
+      <w:r>
+        <w:rPr>
+          <w:rFonts w:cs="B Nazanin"/>
+          <w:sz w:val="28"/>
+          <w:szCs w:val="28"/>
+          <w:lang w:bidi="fa-IR"/>
+        </w:rPr>
+        <w:t>valid</w:t>
+      </w:r>
+      <w:r>
+        <w:rPr>
+          <w:rFonts w:cs="B Nazanin" w:hint="cs"/>
+          <w:sz w:val="28"/>
+          <w:szCs w:val="28"/>
+          <w:rtl/>
+          <w:lang w:bidi="fa-IR"/>
+        </w:rPr>
+        <w:t xml:space="preserve"> هست. مهم نیست که عملیات اضافه کردن یه نفر به میتینگ موفقیت آمیزه یا نه، خود میتینگ </w:t>
+      </w:r>
+      <w:r>
+        <w:rPr>
+          <w:rFonts w:cs="B Nazanin" w:hint="cs"/>
+          <w:sz w:val="28"/>
+          <w:szCs w:val="28"/>
+          <w:rtl/>
+          <w:lang w:bidi="fa-IR"/>
+        </w:rPr>
+        <w:t xml:space="preserve">قبل و بعد از این عملیات بوده و </w:t>
+      </w:r>
+      <w:r>
+        <w:rPr>
+          <w:rFonts w:cs="B Nazanin" w:hint="cs"/>
+          <w:sz w:val="28"/>
+          <w:szCs w:val="28"/>
+          <w:rtl/>
+          <w:lang w:bidi="fa-IR"/>
+        </w:rPr>
+        <w:t xml:space="preserve">همچنان پابرجاس (وضعیت </w:t>
+      </w:r>
+      <w:r>
+        <w:rPr>
+          <w:rFonts w:cs="B Nazanin"/>
+          <w:sz w:val="28"/>
+          <w:szCs w:val="28"/>
+          <w:lang w:bidi="fa-IR"/>
+        </w:rPr>
+        <w:t>valid</w:t>
+      </w:r>
+      <w:r>
+        <w:rPr>
+          <w:rFonts w:cs="B Nazanin" w:hint="cs"/>
+          <w:sz w:val="28"/>
+          <w:szCs w:val="28"/>
+          <w:rtl/>
+          <w:lang w:bidi="fa-IR"/>
+        </w:rPr>
+        <w:t xml:space="preserve">) و این داره اون بخش </w:t>
+      </w:r>
+      <w:r>
+        <w:rPr>
+          <w:rFonts w:cs="B Nazanin"/>
+          <w:sz w:val="28"/>
+          <w:szCs w:val="28"/>
+          <w:lang w:bidi="fa-IR"/>
+        </w:rPr>
+        <w:t>consistent</w:t>
+      </w:r>
+      <w:r>
+        <w:rPr>
+          <w:rFonts w:cs="B Nazanin" w:hint="cs"/>
+          <w:sz w:val="28"/>
+          <w:szCs w:val="28"/>
+          <w:rtl/>
+          <w:lang w:bidi="fa-IR"/>
+        </w:rPr>
+        <w:t xml:space="preserve"> توی تعریف رو توضیح میده.</w:t>
+      </w:r>
+    </w:p>
+    <w:p>
+      <w:pPr>
+        <w:pStyle w:val="ListParagraph"/>
+        <w:numPr>
+          <w:ilvl w:val="1"/>
+          <w:numId w:val="1"/>
+        </w:numPr>
+        <w:bidi/>
+        <w:rPr>
+          <w:rFonts w:cs="B Nazanin"/>
+          <w:sz w:val="28"/>
+          <w:szCs w:val="28"/>
+          <w:lang w:bidi="fa-IR"/>
+        </w:rPr>
+      </w:pPr>
+      <w:r>
+        <w:rPr>
+          <w:rFonts w:cs="B Nazanin" w:hint="cs"/>
+          <w:sz w:val="28"/>
+          <w:szCs w:val="28"/>
+          <w:rtl/>
+          <w:lang w:bidi="fa-IR"/>
+        </w:rPr>
+        <w:t xml:space="preserve">برای اینکه مشخص باشه که چه انتیتی هایی از نوع </w:t>
+      </w:r>
+      <w:r>
+        <w:rPr>
+          <w:rFonts w:cs="B Nazanin"/>
+          <w:sz w:val="28"/>
+          <w:szCs w:val="28"/>
+          <w:lang w:bidi="fa-IR"/>
+        </w:rPr>
+        <w:t>Aggragate</w:t>
+      </w:r>
+      <w:r>
+        <w:rPr>
+          <w:rFonts w:cs="B Nazanin" w:hint="cs"/>
+          <w:sz w:val="28"/>
+          <w:szCs w:val="28"/>
+          <w:rtl/>
+          <w:lang w:bidi="fa-IR"/>
+        </w:rPr>
+        <w:t xml:space="preserve"> هستن، یه </w:t>
+      </w:r>
+      <w:r>
+        <w:rPr>
+          <w:rFonts w:cs="B Nazanin"/>
+          <w:sz w:val="28"/>
+          <w:szCs w:val="28"/>
+          <w:lang w:bidi="fa-IR"/>
+        </w:rPr>
+        <w:t>base class</w:t>
+      </w:r>
+      <w:r>
+        <w:rPr>
+          <w:rFonts w:cs="B Nazanin" w:hint="cs"/>
+          <w:sz w:val="28"/>
+          <w:szCs w:val="28"/>
+          <w:rtl/>
+          <w:lang w:bidi="fa-IR"/>
+        </w:rPr>
+        <w:t xml:space="preserve"> برای </w:t>
+      </w:r>
+      <w:r>
+        <w:rPr>
+          <w:rFonts w:cs="B Nazanin"/>
+          <w:sz w:val="28"/>
+          <w:szCs w:val="28"/>
+          <w:lang w:bidi="fa-IR"/>
+        </w:rPr>
+        <w:t>Aggregate</w:t>
+      </w:r>
+      <w:r>
+        <w:rPr>
+          <w:rFonts w:cs="B Nazanin" w:hint="cs"/>
+          <w:sz w:val="28"/>
+          <w:szCs w:val="28"/>
+          <w:rtl/>
+          <w:lang w:bidi="fa-IR"/>
+        </w:rPr>
+        <w:t xml:space="preserve"> ها می سازیم که هر </w:t>
+      </w:r>
+      <w:r>
+        <w:rPr>
+          <w:rFonts w:cs="B Nazanin"/>
+          <w:sz w:val="28"/>
+          <w:szCs w:val="28"/>
+          <w:lang w:bidi="fa-IR"/>
+        </w:rPr>
+        <w:t>Aggregate</w:t>
+      </w:r>
+      <w:r>
+        <w:rPr>
+          <w:rFonts w:cs="B Nazanin" w:hint="cs"/>
+          <w:sz w:val="28"/>
+          <w:szCs w:val="28"/>
+          <w:rtl/>
+          <w:lang w:bidi="fa-IR"/>
+        </w:rPr>
+        <w:t xml:space="preserve"> ای ازش ارث بری کنه.</w:t>
+      </w:r>
+      <w:r>
+        <w:rPr>
+          <w:rFonts w:cs="B Nazanin" w:hint="cs"/>
+          <w:sz w:val="28"/>
+          <w:szCs w:val="28"/>
+          <w:rtl/>
+          <w:lang w:bidi="fa-IR"/>
+        </w:rPr>
+        <w:t xml:space="preserve"> این کلاس معمولا خودش داره از </w:t>
+      </w:r>
+      <w:r>
+        <w:rPr>
+          <w:rFonts w:cs="B Nazanin"/>
+          <w:sz w:val="28"/>
+          <w:szCs w:val="28"/>
+          <w:lang w:bidi="fa-IR"/>
+        </w:rPr>
+        <w:t>Entity</w:t>
+      </w:r>
+      <w:r>
+        <w:rPr>
+          <w:rFonts w:cs="B Nazanin" w:hint="cs"/>
+          <w:sz w:val="28"/>
+          <w:szCs w:val="28"/>
+          <w:rtl/>
+          <w:lang w:bidi="fa-IR"/>
+        </w:rPr>
+        <w:t xml:space="preserve"> ارث بری می کنه اما برای ما مشخص می کنه که کلاسی که داره ازش ارث بری می کنه، یه </w:t>
+      </w:r>
+      <w:r>
+        <w:rPr>
+          <w:rFonts w:cs="B Nazanin"/>
+          <w:sz w:val="28"/>
+          <w:szCs w:val="28"/>
+          <w:lang w:bidi="fa-IR"/>
+        </w:rPr>
+        <w:t>Aggregate</w:t>
+      </w:r>
+      <w:r>
+        <w:rPr>
+          <w:rFonts w:cs="B Nazanin" w:hint="cs"/>
+          <w:sz w:val="28"/>
+          <w:szCs w:val="28"/>
+          <w:rtl/>
+          <w:lang w:bidi="fa-IR"/>
+        </w:rPr>
+        <w:t xml:space="preserve"> هست.</w:t>
+      </w:r>
+    </w:p>
+    <w:p>
+      <w:pPr>
+        <w:rPr>
+          <w:rFonts w:cs="B Nazanin"/>
+          <w:sz w:val="28"/>
+          <w:szCs w:val="28"/>
+          <w:lang w:bidi="fa-IR"/>
+        </w:rPr>
+      </w:pPr>
+      <w:r>
+        <w:rPr>
+          <w:rFonts w:cs="B Nazanin"/>
+          <w:sz w:val="28"/>
+          <w:szCs w:val="28"/>
+          <w:lang w:bidi="fa-IR"/>
+        </w:rPr>
+        <w:br w:type="page"/>
+      </w:r>
+    </w:p>
+    <w:p>
+      <w:pPr>
+        <w:pStyle w:val="ListParagraph"/>
+        <w:numPr>
+          <w:ilvl w:val="0"/>
+          <w:numId w:val="1"/>
+        </w:numPr>
+        <w:bidi/>
+        <w:rPr>
+          <w:rFonts w:cs="B Nazanin"/>
+          <w:sz w:val="28"/>
+          <w:szCs w:val="28"/>
+          <w:lang w:bidi="fa-IR"/>
+        </w:rPr>
+      </w:pPr>
+      <w:r>
+        <w:rPr>
+          <w:rFonts w:cs="B Nazanin"/>
+          <w:sz w:val="28"/>
+          <w:szCs w:val="28"/>
+          <w:lang w:bidi="fa-IR"/>
+        </w:rPr>
+        <w:lastRenderedPageBreak/>
+        <w:t>Domain service</w:t>
+      </w:r>
+      <w:r>
+        <w:rPr>
+          <w:rFonts w:cs="B Nazanin" w:hint="cs"/>
+          <w:sz w:val="28"/>
+          <w:szCs w:val="28"/>
+          <w:rtl/>
+          <w:lang w:bidi="fa-IR"/>
+        </w:rPr>
+        <w:t xml:space="preserve"> ها چی هستن؟</w:t>
+      </w:r>
+    </w:p>
+    <w:p>
+      <w:pPr>
+        <w:pStyle w:val="ListParagraph"/>
+        <w:numPr>
+          <w:ilvl w:val="1"/>
+          <w:numId w:val="1"/>
+        </w:numPr>
+        <w:bidi/>
+        <w:rPr>
+          <w:rFonts w:cs="B Nazanin"/>
+          <w:sz w:val="28"/>
+          <w:szCs w:val="28"/>
+          <w:lang w:bidi="fa-IR"/>
+        </w:rPr>
+      </w:pPr>
+      <w:r>
+        <w:rPr>
+          <w:rFonts w:cs="B Nazanin" w:hint="cs"/>
+          <w:sz w:val="28"/>
+          <w:szCs w:val="28"/>
+          <w:rtl/>
+          <w:lang w:bidi="fa-IR"/>
+        </w:rPr>
+        <w:t xml:space="preserve">یه سری سرویس هایی هستن که برای </w:t>
+      </w:r>
+      <w:r>
+        <w:rPr>
+          <w:rFonts w:cs="B Nazanin"/>
+          <w:sz w:val="28"/>
+          <w:szCs w:val="28"/>
+          <w:lang w:bidi="fa-IR"/>
+        </w:rPr>
+        <w:t>domain</w:t>
+      </w:r>
+      <w:r>
+        <w:rPr>
+          <w:rFonts w:cs="B Nazanin" w:hint="cs"/>
+          <w:sz w:val="28"/>
+          <w:szCs w:val="28"/>
+          <w:rtl/>
+          <w:lang w:bidi="fa-IR"/>
+        </w:rPr>
+        <w:t xml:space="preserve"> مون می نویسیم. اینا قراره که</w:t>
+      </w:r>
+      <w:r>
+        <w:rPr>
+          <w:rFonts w:cs="B Nazanin"/>
+          <w:sz w:val="28"/>
+          <w:szCs w:val="28"/>
+          <w:rtl/>
+          <w:lang w:bidi="fa-IR"/>
+        </w:rPr>
+        <w:br/>
+      </w:r>
+      <w:r>
+        <w:rPr>
+          <w:rFonts w:cs="B Nazanin" w:hint="cs"/>
+          <w:sz w:val="28"/>
+          <w:szCs w:val="28"/>
+          <w:rtl/>
+          <w:lang w:bidi="fa-IR"/>
+        </w:rPr>
+        <w:t xml:space="preserve"> </w:t>
+      </w:r>
+      <w:r>
+        <w:rPr>
+          <w:rFonts w:cs="B Nazanin"/>
+          <w:sz w:val="28"/>
+          <w:szCs w:val="28"/>
+          <w:lang w:bidi="fa-IR"/>
+        </w:rPr>
+        <w:t>business logic</w:t>
+      </w:r>
+      <w:r>
+        <w:rPr>
+          <w:rFonts w:cs="B Nazanin" w:hint="cs"/>
+          <w:sz w:val="28"/>
+          <w:szCs w:val="28"/>
+          <w:rtl/>
+          <w:lang w:bidi="fa-IR"/>
+        </w:rPr>
+        <w:t xml:space="preserve"> و </w:t>
+      </w:r>
+      <w:r>
+        <w:rPr>
+          <w:rFonts w:cs="B Nazanin"/>
+          <w:sz w:val="28"/>
+          <w:szCs w:val="28"/>
+          <w:lang w:bidi="fa-IR"/>
+        </w:rPr>
+        <w:t>business rule</w:t>
+      </w:r>
+      <w:r>
+        <w:rPr>
+          <w:rFonts w:cs="B Nazanin" w:hint="cs"/>
+          <w:sz w:val="28"/>
+          <w:szCs w:val="28"/>
+          <w:rtl/>
+          <w:lang w:bidi="fa-IR"/>
+        </w:rPr>
+        <w:t xml:space="preserve"> ها رو پوشش بدن منتهی سوال پیش میاد که مگه ما اینا رو داخل </w:t>
+      </w:r>
+      <w:r>
+        <w:rPr>
+          <w:rFonts w:cs="B Nazanin"/>
+          <w:sz w:val="28"/>
+          <w:szCs w:val="28"/>
+          <w:lang w:bidi="fa-IR"/>
+        </w:rPr>
+        <w:t>domain object</w:t>
+      </w:r>
+      <w:r>
+        <w:rPr>
+          <w:rFonts w:cs="B Nazanin" w:hint="cs"/>
+          <w:sz w:val="28"/>
+          <w:szCs w:val="28"/>
+          <w:rtl/>
+          <w:lang w:bidi="fa-IR"/>
+        </w:rPr>
+        <w:t xml:space="preserve"> هامون نذاشتیم؟ پس چرا باید به همچین چیزی نیاز داشته باشیم؟</w:t>
+      </w:r>
+      <w:r>
+        <w:rPr>
+          <w:rFonts w:cs="B Nazanin"/>
+          <w:sz w:val="28"/>
+          <w:szCs w:val="28"/>
+          <w:rtl/>
+          <w:lang w:bidi="fa-IR"/>
+        </w:rPr>
+        <w:br/>
+      </w:r>
+      <w:r>
+        <w:rPr>
+          <w:rFonts w:cs="B Nazanin" w:hint="cs"/>
+          <w:sz w:val="28"/>
+          <w:szCs w:val="28"/>
+          <w:rtl/>
+          <w:lang w:bidi="fa-IR"/>
+        </w:rPr>
+        <w:t xml:space="preserve">جواب اینه که در اصل فایده </w:t>
+      </w:r>
+      <w:r>
+        <w:rPr>
+          <w:rFonts w:cs="B Nazanin"/>
+          <w:sz w:val="28"/>
+          <w:szCs w:val="28"/>
+          <w:lang w:bidi="fa-IR"/>
+        </w:rPr>
+        <w:t>domain service</w:t>
+      </w:r>
+      <w:r>
+        <w:rPr>
+          <w:rFonts w:cs="B Nazanin" w:hint="cs"/>
+          <w:sz w:val="28"/>
+          <w:szCs w:val="28"/>
+          <w:rtl/>
+          <w:lang w:bidi="fa-IR"/>
+        </w:rPr>
+        <w:t xml:space="preserve"> ها اینه که گرچه برای پوشش دادن </w:t>
+      </w:r>
+      <w:r>
+        <w:rPr>
+          <w:rFonts w:cs="B Nazanin"/>
+          <w:sz w:val="28"/>
+          <w:szCs w:val="28"/>
+          <w:lang w:bidi="fa-IR"/>
+        </w:rPr>
+        <w:t>business rule &amp; logic</w:t>
+      </w:r>
+      <w:r>
+        <w:rPr>
+          <w:rFonts w:cs="B Nazanin" w:hint="cs"/>
+          <w:sz w:val="28"/>
+          <w:szCs w:val="28"/>
+          <w:rtl/>
+          <w:lang w:bidi="fa-IR"/>
+        </w:rPr>
+        <w:t xml:space="preserve"> به کار میرن اما در واقع اون هایی رو پوشش میدن که مستقیما نمیشه داخل </w:t>
+      </w:r>
+      <w:r>
+        <w:rPr>
+          <w:rFonts w:cs="B Nazanin"/>
+          <w:sz w:val="28"/>
+          <w:szCs w:val="28"/>
+          <w:lang w:bidi="fa-IR"/>
+        </w:rPr>
+        <w:t>domain object</w:t>
+      </w:r>
+      <w:r>
+        <w:rPr>
+          <w:rFonts w:cs="B Nazanin" w:hint="cs"/>
+          <w:sz w:val="28"/>
+          <w:szCs w:val="28"/>
+          <w:rtl/>
+          <w:lang w:bidi="fa-IR"/>
+        </w:rPr>
+        <w:t xml:space="preserve"> ها گذاشت. در اصل وقتی که داریم قواعدمون رو پیاده سازی می کنیم، احتمالش هست که یه سری هاشون رو نشه مستقیما داخل </w:t>
+      </w:r>
+      <w:r>
+        <w:rPr>
+          <w:rFonts w:cs="B Nazanin"/>
+          <w:sz w:val="28"/>
+          <w:szCs w:val="28"/>
+          <w:lang w:bidi="fa-IR"/>
+        </w:rPr>
+        <w:t>domain object</w:t>
+      </w:r>
+      <w:r>
+        <w:rPr>
+          <w:rFonts w:cs="B Nazanin" w:hint="cs"/>
+          <w:sz w:val="28"/>
+          <w:szCs w:val="28"/>
+          <w:rtl/>
+          <w:lang w:bidi="fa-IR"/>
+        </w:rPr>
+        <w:t xml:space="preserve"> ها نوشت؛ به جاش میایم داخل </w:t>
+      </w:r>
+      <w:r>
+        <w:rPr>
+          <w:rFonts w:cs="B Nazanin"/>
+          <w:sz w:val="28"/>
+          <w:szCs w:val="28"/>
+          <w:lang w:bidi="fa-IR"/>
+        </w:rPr>
+        <w:t>domain service</w:t>
+      </w:r>
+      <w:r>
+        <w:rPr>
+          <w:rFonts w:cs="B Nazanin" w:hint="cs"/>
+          <w:sz w:val="28"/>
+          <w:szCs w:val="28"/>
+          <w:rtl/>
+          <w:lang w:bidi="fa-IR"/>
+        </w:rPr>
+        <w:t xml:space="preserve"> ها می نویسیم</w:t>
+      </w:r>
+    </w:p>
+    <w:p>
+      <w:pPr>
+        <w:pStyle w:val="ListParagraph"/>
+        <w:numPr>
+          <w:ilvl w:val="1"/>
+          <w:numId w:val="1"/>
+        </w:numPr>
+        <w:bidi/>
+        <w:rPr>
+          <w:rFonts w:cs="B Nazanin"/>
+          <w:sz w:val="28"/>
+          <w:szCs w:val="28"/>
+          <w:lang w:bidi="fa-IR"/>
+        </w:rPr>
+      </w:pPr>
+      <w:r>
+        <w:rPr>
+          <w:rFonts w:cs="B Nazanin" w:hint="cs"/>
+          <w:sz w:val="28"/>
+          <w:szCs w:val="28"/>
+          <w:rtl/>
+          <w:lang w:bidi="fa-IR"/>
+        </w:rPr>
+        <w:t xml:space="preserve">به ندرت پیش میاد که به </w:t>
+      </w:r>
+      <w:r>
+        <w:rPr>
+          <w:rFonts w:cs="B Nazanin"/>
+          <w:sz w:val="28"/>
+          <w:szCs w:val="28"/>
+          <w:lang w:bidi="fa-IR"/>
+        </w:rPr>
+        <w:t>domain service</w:t>
+      </w:r>
+      <w:r>
+        <w:rPr>
+          <w:rFonts w:cs="B Nazanin" w:hint="cs"/>
+          <w:sz w:val="28"/>
+          <w:szCs w:val="28"/>
+          <w:rtl/>
+          <w:lang w:bidi="fa-IR"/>
+        </w:rPr>
+        <w:t xml:space="preserve"> ها نیاز پیدا کنیم. معمولا اینطوریه که اگه حس کردیم بهشون نیاز داریم، یه مقدار لازمه فکر کنیم که آیا واقعا نیاز هست یه </w:t>
+      </w:r>
+      <w:r>
+        <w:rPr>
+          <w:rFonts w:cs="B Nazanin"/>
+          <w:sz w:val="28"/>
+          <w:szCs w:val="28"/>
+          <w:lang w:bidi="fa-IR"/>
+        </w:rPr>
+        <w:t>domain service</w:t>
+      </w:r>
+      <w:r>
+        <w:rPr>
+          <w:rFonts w:cs="B Nazanin" w:hint="cs"/>
+          <w:sz w:val="28"/>
+          <w:szCs w:val="28"/>
+          <w:rtl/>
+          <w:lang w:bidi="fa-IR"/>
+        </w:rPr>
+        <w:t xml:space="preserve"> تعریف کنیم یا با کمی تغییر توی </w:t>
+      </w:r>
+      <w:r>
+        <w:rPr>
+          <w:rFonts w:cs="B Nazanin"/>
+          <w:sz w:val="28"/>
+          <w:szCs w:val="28"/>
+          <w:lang w:bidi="fa-IR"/>
+        </w:rPr>
+        <w:t>domain object</w:t>
+      </w:r>
+      <w:r>
+        <w:rPr>
+          <w:rFonts w:cs="B Nazanin" w:hint="cs"/>
+          <w:sz w:val="28"/>
+          <w:szCs w:val="28"/>
+          <w:rtl/>
+          <w:lang w:bidi="fa-IR"/>
+        </w:rPr>
+        <w:t xml:space="preserve"> ها میشه اونجا هندلش کرد</w:t>
+      </w:r>
+      <w:r>
+        <w:rPr>
+          <w:rFonts w:cs="B Nazanin" w:hint="cs"/>
+          <w:sz w:val="28"/>
+          <w:szCs w:val="28"/>
+          <w:rtl/>
+          <w:lang w:bidi="fa-IR"/>
+        </w:rPr>
+        <w:t>؟</w:t>
+      </w:r>
+      <w:r>
+        <w:rPr>
+          <w:rFonts w:cs="B Nazanin"/>
+          <w:sz w:val="28"/>
+          <w:szCs w:val="28"/>
+          <w:rtl/>
+          <w:lang w:bidi="fa-IR"/>
+        </w:rPr>
+        <w:br/>
+      </w:r>
+      <w:r>
+        <w:rPr>
+          <w:rFonts w:cs="B Nazanin" w:hint="cs"/>
+          <w:sz w:val="28"/>
+          <w:szCs w:val="28"/>
+          <w:rtl/>
+          <w:lang w:bidi="fa-IR"/>
+        </w:rPr>
+        <w:t>اما به این معنی نیس که اصلا بهشون نیاز پیدا نمیکنیم.</w:t>
+      </w:r>
+    </w:p>
+    <w:p>
+      <w:pPr>
+        <w:pStyle w:val="ListParagraph"/>
+        <w:numPr>
+          <w:ilvl w:val="0"/>
+          <w:numId w:val="1"/>
+        </w:numPr>
+        <w:bidi/>
+        <w:rPr>
+          <w:rFonts w:cs="B Nazanin"/>
+          <w:sz w:val="28"/>
+          <w:szCs w:val="28"/>
+          <w:lang w:bidi="fa-IR"/>
+        </w:rPr>
+      </w:pPr>
+      <w:r>
+        <w:rPr>
+          <w:rFonts w:cs="B Nazanin"/>
+          <w:sz w:val="28"/>
+          <w:szCs w:val="28"/>
+          <w:lang w:bidi="fa-IR"/>
+        </w:rPr>
+        <w:t>Factory</w:t>
+      </w:r>
+      <w:r>
+        <w:rPr>
+          <w:rFonts w:cs="B Nazanin" w:hint="cs"/>
+          <w:sz w:val="28"/>
+          <w:szCs w:val="28"/>
+          <w:rtl/>
+          <w:lang w:bidi="fa-IR"/>
+        </w:rPr>
+        <w:t xml:space="preserve"> ها چی هستن؟</w:t>
+      </w:r>
+    </w:p>
+    <w:p>
+      <w:pPr>
+        <w:pStyle w:val="ListParagraph"/>
+        <w:numPr>
+          <w:ilvl w:val="1"/>
+          <w:numId w:val="1"/>
+        </w:numPr>
+        <w:bidi/>
+        <w:rPr>
+          <w:rFonts w:cs="B Nazanin"/>
+          <w:sz w:val="28"/>
+          <w:szCs w:val="28"/>
+          <w:lang w:bidi="fa-IR"/>
+        </w:rPr>
+      </w:pPr>
+      <w:r>
+        <w:rPr>
+          <w:rFonts w:cs="B Nazanin" w:hint="cs"/>
+          <w:sz w:val="28"/>
+          <w:szCs w:val="28"/>
+          <w:rtl/>
+          <w:lang w:bidi="fa-IR"/>
+        </w:rPr>
+        <w:t xml:space="preserve">به طور ساده، مسئول ایجاد اشیا پیچیده هستن. وقتی یه کلاس رو داریم که ایجاد کردن شئ ازش، پیچیده میشه و کار های زیادی باید قبل از ساختش انجام بشه یا </w:t>
+      </w:r>
+      <w:r>
+        <w:rPr>
+          <w:rFonts w:cs="B Nazanin"/>
+          <w:sz w:val="28"/>
+          <w:szCs w:val="28"/>
+          <w:lang w:bidi="fa-IR"/>
+        </w:rPr>
+        <w:t>validation</w:t>
+      </w:r>
+      <w:r>
+        <w:rPr>
+          <w:rFonts w:cs="B Nazanin" w:hint="cs"/>
+          <w:sz w:val="28"/>
+          <w:szCs w:val="28"/>
+          <w:rtl/>
+          <w:lang w:bidi="fa-IR"/>
+        </w:rPr>
+        <w:t xml:space="preserve"> هایی پاس بشه، میتونیم بیایم یه کلاس یا متد </w:t>
+      </w:r>
+      <w:r>
+        <w:rPr>
+          <w:rFonts w:cs="B Nazanin"/>
+          <w:sz w:val="28"/>
+          <w:szCs w:val="28"/>
+          <w:lang w:bidi="fa-IR"/>
+        </w:rPr>
+        <w:t>Factory</w:t>
+      </w:r>
+      <w:r>
+        <w:rPr>
+          <w:rFonts w:cs="B Nazanin" w:hint="cs"/>
+          <w:sz w:val="28"/>
+          <w:szCs w:val="28"/>
+          <w:rtl/>
+          <w:lang w:bidi="fa-IR"/>
+        </w:rPr>
+        <w:t xml:space="preserve"> تعریف کنیم و ساخت شئ از اون کلاس رو ببریم داخل این متد.</w:t>
+      </w:r>
+    </w:p>
+    <w:p>
+      <w:pPr>
+        <w:pStyle w:val="ListParagraph"/>
+        <w:numPr>
+          <w:ilvl w:val="1"/>
+          <w:numId w:val="1"/>
+        </w:numPr>
+        <w:bidi/>
+        <w:rPr>
+          <w:rFonts w:cs="B Nazanin"/>
+          <w:sz w:val="28"/>
+          <w:szCs w:val="28"/>
+          <w:lang w:bidi="fa-IR"/>
+        </w:rPr>
+      </w:pPr>
+      <w:r>
+        <w:rPr>
+          <w:rFonts w:cs="B Nazanin" w:hint="cs"/>
+          <w:sz w:val="28"/>
+          <w:szCs w:val="28"/>
+          <w:rtl/>
+          <w:lang w:bidi="fa-IR"/>
+        </w:rPr>
+        <w:t xml:space="preserve">اینکار علاوه بر اینکه منطق ساخت شئ رو ایزوله میکنه (و دیگه هیچجوره نمیشه غیر از اون متد، شئ از کلاس مورد نظر ساخت)، به سادگی و خوانایی کد هم اضافه میکنه؛ ما دیگه لازم نیست داخل خود کلاس اصلی به خاطر کد زیاد، سردرگم بشیم. در ضمن به ما امکان استفاده از </w:t>
+      </w:r>
+      <w:r>
+        <w:rPr>
+          <w:rFonts w:cs="B Nazanin"/>
+          <w:sz w:val="28"/>
+          <w:szCs w:val="28"/>
+          <w:lang w:bidi="fa-IR"/>
+        </w:rPr>
+        <w:t>Result pattern</w:t>
+      </w:r>
+      <w:r>
+        <w:rPr>
+          <w:rFonts w:cs="B Nazanin" w:hint="cs"/>
+          <w:sz w:val="28"/>
+          <w:szCs w:val="28"/>
+          <w:rtl/>
+          <w:lang w:bidi="fa-IR"/>
+        </w:rPr>
+        <w:t xml:space="preserve"> رو هم میده که به این درد میخوره که اگه در حین ساخت شئ از کلاس مورد نظر، به هر دلیلی خطایی پیش اومد، کلا شئ ای ساخته نشه و یه </w:t>
+      </w:r>
+      <w:r>
+        <w:rPr>
+          <w:rFonts w:cs="B Nazanin"/>
+          <w:sz w:val="28"/>
+          <w:szCs w:val="28"/>
+          <w:lang w:bidi="fa-IR"/>
+        </w:rPr>
+        <w:t>Error</w:t>
+      </w:r>
+      <w:r>
+        <w:rPr>
+          <w:rFonts w:cs="B Nazanin" w:hint="cs"/>
+          <w:sz w:val="28"/>
+          <w:szCs w:val="28"/>
+          <w:rtl/>
+          <w:lang w:bidi="fa-IR"/>
+        </w:rPr>
+        <w:t xml:space="preserve"> پاس داده بشه به جای </w:t>
+      </w:r>
+      <w:r>
+        <w:rPr>
+          <w:rFonts w:cs="B Nazanin"/>
+          <w:sz w:val="28"/>
+          <w:szCs w:val="28"/>
+          <w:lang w:bidi="fa-IR"/>
+        </w:rPr>
+        <w:t>Exception raising</w:t>
+      </w:r>
+      <w:r>
+        <w:rPr>
+          <w:rFonts w:cs="B Nazanin" w:hint="cs"/>
+          <w:sz w:val="28"/>
+          <w:szCs w:val="28"/>
+          <w:rtl/>
+          <w:lang w:bidi="fa-IR"/>
+        </w:rPr>
+        <w:t>. اگر هم شئ ساخته شد، خودش پاس داده میشه.</w:t>
+      </w:r>
+    </w:p>
+    <w:p>
+      <w:pPr>
+        <w:pStyle w:val="ListParagraph"/>
+        <w:numPr>
+          <w:ilvl w:val="1"/>
+          <w:numId w:val="1"/>
+        </w:numPr>
+        <w:bidi/>
+        <w:rPr>
+          <w:rFonts w:cs="B Nazanin"/>
+          <w:sz w:val="28"/>
+          <w:szCs w:val="28"/>
+          <w:lang w:bidi="fa-IR"/>
+        </w:rPr>
+      </w:pPr>
+      <w:r>
+        <w:rPr>
+          <w:rFonts w:cs="B Nazanin" w:hint="cs"/>
+          <w:sz w:val="28"/>
+          <w:szCs w:val="28"/>
+          <w:rtl/>
+          <w:lang w:bidi="fa-IR"/>
+        </w:rPr>
+        <w:t xml:space="preserve">معمولا یه </w:t>
+      </w:r>
+      <w:r>
+        <w:rPr>
+          <w:rFonts w:cs="B Nazanin"/>
+          <w:sz w:val="28"/>
+          <w:szCs w:val="28"/>
+          <w:lang w:bidi="fa-IR"/>
+        </w:rPr>
+        <w:t>static method</w:t>
+      </w:r>
+      <w:r>
+        <w:rPr>
+          <w:rFonts w:cs="B Nazanin" w:hint="cs"/>
+          <w:sz w:val="28"/>
+          <w:szCs w:val="28"/>
+          <w:rtl/>
+          <w:lang w:bidi="fa-IR"/>
+        </w:rPr>
+        <w:t xml:space="preserve"> داخل همون کلاس هستن که بهتره </w:t>
+      </w:r>
+      <w:r>
+        <w:rPr>
+          <w:rFonts w:cs="B Nazanin"/>
+          <w:sz w:val="28"/>
+          <w:szCs w:val="28"/>
+          <w:lang w:bidi="fa-IR"/>
+        </w:rPr>
+        <w:t>constructor</w:t>
+      </w:r>
+      <w:r>
+        <w:rPr>
+          <w:rFonts w:cs="B Nazanin" w:hint="cs"/>
+          <w:sz w:val="28"/>
+          <w:szCs w:val="28"/>
+          <w:rtl/>
+          <w:lang w:bidi="fa-IR"/>
+        </w:rPr>
+        <w:t xml:space="preserve"> کلاس رو </w:t>
+      </w:r>
+      <w:r>
+        <w:rPr>
+          <w:rFonts w:cs="B Nazanin"/>
+          <w:sz w:val="28"/>
+          <w:szCs w:val="28"/>
+          <w:lang w:bidi="fa-IR"/>
+        </w:rPr>
+        <w:t>private</w:t>
+      </w:r>
+      <w:r>
+        <w:rPr>
+          <w:rFonts w:cs="B Nazanin" w:hint="cs"/>
+          <w:sz w:val="28"/>
+          <w:szCs w:val="28"/>
+          <w:rtl/>
+          <w:lang w:bidi="fa-IR"/>
+        </w:rPr>
+        <w:t xml:space="preserve"> تعریف کنیم تا کلا کسی نتونه به غیر از این متد، جور دیگه ای شئ از کلاس بسازه.</w:t>
+      </w:r>
+    </w:p>
+    <w:p>
+      <w:pPr>
+        <w:rPr>
+          <w:rFonts w:cs="B Nazanin"/>
+          <w:sz w:val="28"/>
+          <w:szCs w:val="28"/>
+          <w:rtl/>
+          <w:lang w:bidi="fa-IR"/>
+        </w:rPr>
+      </w:pPr>
+      <w:r>
+        <w:rPr>
+          <w:rFonts w:cs="B Nazanin"/>
+          <w:sz w:val="28"/>
+          <w:szCs w:val="28"/>
+          <w:rtl/>
+          <w:lang w:bidi="fa-IR"/>
+        </w:rPr>
+        <w:br w:type="page"/>
+      </w:r>
+    </w:p>
+    <w:p>
+      <w:pPr>
+        <w:pStyle w:val="ListParagraph"/>
+        <w:numPr>
+          <w:ilvl w:val="0"/>
+          <w:numId w:val="1"/>
+        </w:numPr>
+        <w:bidi/>
+        <w:rPr>
+          <w:rFonts w:cs="B Nazanin"/>
+          <w:sz w:val="28"/>
+          <w:szCs w:val="28"/>
+          <w:lang w:bidi="fa-IR"/>
+        </w:rPr>
+      </w:pPr>
+      <w:r>
+        <w:rPr>
+          <w:rFonts w:cs="B Nazanin"/>
+          <w:sz w:val="28"/>
+          <w:szCs w:val="28"/>
+          <w:lang w:bidi="fa-IR"/>
+        </w:rPr>
+        <w:lastRenderedPageBreak/>
+        <w:t>Repository</w:t>
+      </w:r>
+      <w:r>
+        <w:rPr>
+          <w:rFonts w:cs="B Nazanin" w:hint="cs"/>
+          <w:sz w:val="28"/>
+          <w:szCs w:val="28"/>
+          <w:rtl/>
+          <w:lang w:bidi="fa-IR"/>
+        </w:rPr>
+        <w:t xml:space="preserve"> ها چی هستن؟</w:t>
+      </w:r>
+    </w:p>
+    <w:p>
+      <w:pPr>
+        <w:pStyle w:val="ListParagraph"/>
+        <w:numPr>
+          <w:ilvl w:val="1"/>
+          <w:numId w:val="1"/>
+        </w:numPr>
+        <w:bidi/>
+        <w:rPr>
+          <w:rFonts w:cs="B Nazanin"/>
+          <w:sz w:val="28"/>
+          <w:szCs w:val="28"/>
+          <w:lang w:bidi="fa-IR"/>
+        </w:rPr>
+      </w:pPr>
+      <w:r>
+        <w:rPr>
+          <w:rFonts w:cs="B Nazanin" w:hint="cs"/>
+          <w:sz w:val="28"/>
+          <w:szCs w:val="28"/>
+          <w:rtl/>
+          <w:lang w:bidi="fa-IR"/>
+        </w:rPr>
+        <w:t xml:space="preserve">یه پکیج از سرویس هایی هست که از بیرون میشه روی </w:t>
+      </w:r>
+      <w:r>
+        <w:rPr>
+          <w:rFonts w:cs="B Nazanin"/>
+          <w:sz w:val="28"/>
+          <w:szCs w:val="28"/>
+          <w:lang w:bidi="fa-IR"/>
+        </w:rPr>
+        <w:t>domain object</w:t>
+      </w:r>
+      <w:r>
+        <w:rPr>
+          <w:rFonts w:cs="B Nazanin" w:hint="cs"/>
+          <w:sz w:val="28"/>
+          <w:szCs w:val="28"/>
+          <w:rtl/>
+          <w:lang w:bidi="fa-IR"/>
+        </w:rPr>
+        <w:t xml:space="preserve"> ها (توی این مورد، بیشتر انتیتی ها و </w:t>
+      </w:r>
+      <w:r>
+        <w:rPr>
+          <w:rFonts w:cs="B Nazanin"/>
+          <w:sz w:val="28"/>
+          <w:szCs w:val="28"/>
+          <w:lang w:bidi="fa-IR"/>
+        </w:rPr>
+        <w:t>Aggragate</w:t>
+      </w:r>
+      <w:r>
+        <w:rPr>
+          <w:rFonts w:cs="B Nazanin" w:hint="cs"/>
+          <w:sz w:val="28"/>
+          <w:szCs w:val="28"/>
+          <w:rtl/>
+          <w:lang w:bidi="fa-IR"/>
+        </w:rPr>
+        <w:t xml:space="preserve"> ها) اعمالشون کرد. یکم گیج کننده اس نه؟</w:t>
+      </w:r>
+      <w:r>
+        <w:rPr>
+          <w:rFonts w:cs="B Nazanin"/>
+          <w:sz w:val="28"/>
+          <w:szCs w:val="28"/>
+          <w:rtl/>
+          <w:lang w:bidi="fa-IR"/>
+        </w:rPr>
+        <w:br/>
+      </w:r>
+      <w:r>
+        <w:rPr>
+          <w:rFonts w:cs="B Nazanin" w:hint="cs"/>
+          <w:sz w:val="28"/>
+          <w:szCs w:val="28"/>
+          <w:rtl/>
+          <w:lang w:bidi="fa-IR"/>
+        </w:rPr>
+        <w:t xml:space="preserve">ما اگه لازم داشته باشیم مثلا یه رکورد از کلاس رو بر اساس </w:t>
+      </w:r>
+      <w:r>
+        <w:rPr>
+          <w:rFonts w:cs="B Nazanin"/>
+          <w:sz w:val="28"/>
+          <w:szCs w:val="28"/>
+          <w:lang w:bidi="fa-IR"/>
+        </w:rPr>
+        <w:t>Id</w:t>
+      </w:r>
+      <w:r>
+        <w:rPr>
+          <w:rFonts w:cs="B Nazanin" w:hint="cs"/>
+          <w:sz w:val="28"/>
+          <w:szCs w:val="28"/>
+          <w:rtl/>
+          <w:lang w:bidi="fa-IR"/>
+        </w:rPr>
+        <w:t xml:space="preserve"> اش پیدا کنیم و بیاریم، میتونیم کدی که قراره اینکارو انجام بده ببریم داخل </w:t>
+      </w:r>
+      <w:r>
+        <w:rPr>
+          <w:rFonts w:cs="B Nazanin"/>
+          <w:sz w:val="28"/>
+          <w:szCs w:val="28"/>
+          <w:lang w:bidi="fa-IR"/>
+        </w:rPr>
+        <w:t>repository</w:t>
+      </w:r>
+      <w:r>
+        <w:rPr>
+          <w:rFonts w:cs="B Nazanin" w:hint="cs"/>
+          <w:sz w:val="28"/>
+          <w:szCs w:val="28"/>
+          <w:rtl/>
+          <w:lang w:bidi="fa-IR"/>
+        </w:rPr>
+        <w:t xml:space="preserve"> و بذاریم داخل یه متد مثل </w:t>
+      </w:r>
+      <w:r>
+        <w:rPr>
+          <w:rFonts w:cs="B Nazanin"/>
+          <w:sz w:val="28"/>
+          <w:szCs w:val="28"/>
+          <w:lang w:bidi="fa-IR"/>
+        </w:rPr>
+        <w:t>GetById</w:t>
+      </w:r>
+      <w:r>
+        <w:rPr>
+          <w:rFonts w:cs="B Nazanin" w:hint="cs"/>
+          <w:sz w:val="28"/>
+          <w:szCs w:val="28"/>
+          <w:rtl/>
+          <w:lang w:bidi="fa-IR"/>
+        </w:rPr>
+        <w:t xml:space="preserve">. یا اگه نیاز باشه که یه رکورد ما آپدیت بشه، میتونیم کدشو مثل </w:t>
+      </w:r>
+      <w:r>
+        <w:rPr>
+          <w:rFonts w:cs="B Nazanin"/>
+          <w:sz w:val="28"/>
+          <w:szCs w:val="28"/>
+          <w:lang w:bidi="fa-IR"/>
+        </w:rPr>
+        <w:t>GetById</w:t>
+      </w:r>
+      <w:r>
+        <w:rPr>
+          <w:rFonts w:cs="B Nazanin" w:hint="cs"/>
+          <w:sz w:val="28"/>
+          <w:szCs w:val="28"/>
+          <w:rtl/>
+          <w:lang w:bidi="fa-IR"/>
+        </w:rPr>
+        <w:t xml:space="preserve"> ببریم داخل </w:t>
+      </w:r>
+      <w:r>
+        <w:rPr>
+          <w:rFonts w:cs="B Nazanin"/>
+          <w:sz w:val="28"/>
+          <w:szCs w:val="28"/>
+          <w:lang w:bidi="fa-IR"/>
+        </w:rPr>
+        <w:t>repository</w:t>
+      </w:r>
+      <w:r>
+        <w:rPr>
+          <w:rFonts w:cs="B Nazanin" w:hint="cs"/>
+          <w:sz w:val="28"/>
+          <w:szCs w:val="28"/>
+          <w:rtl/>
+          <w:lang w:bidi="fa-IR"/>
+        </w:rPr>
+        <w:t xml:space="preserve"> و یه متدش کنیم.</w:t>
+      </w:r>
+    </w:p>
+    <w:p>
+      <w:pPr>
+        <w:pStyle w:val="ListParagraph"/>
+        <w:numPr>
+          <w:ilvl w:val="1"/>
+          <w:numId w:val="1"/>
+        </w:numPr>
+        <w:bidi/>
+        <w:rPr>
+          <w:rFonts w:cs="B Nazanin"/>
+          <w:sz w:val="28"/>
+          <w:szCs w:val="28"/>
+          <w:lang w:bidi="fa-IR"/>
+        </w:rPr>
+      </w:pPr>
+      <w:r>
+        <w:rPr>
+          <w:rFonts w:cs="B Nazanin" w:hint="cs"/>
+          <w:sz w:val="28"/>
+          <w:szCs w:val="28"/>
+          <w:rtl/>
+          <w:lang w:bidi="fa-IR"/>
+        </w:rPr>
+        <w:t xml:space="preserve">این پکیج که به بیرون از </w:t>
+      </w:r>
+      <w:r>
+        <w:rPr>
+          <w:rFonts w:cs="B Nazanin"/>
+          <w:sz w:val="28"/>
+          <w:szCs w:val="28"/>
+          <w:lang w:bidi="fa-IR"/>
+        </w:rPr>
+        <w:t>domain object</w:t>
+      </w:r>
+      <w:r>
+        <w:rPr>
+          <w:rFonts w:cs="B Nazanin" w:hint="cs"/>
+          <w:sz w:val="28"/>
+          <w:szCs w:val="28"/>
+          <w:rtl/>
+          <w:lang w:bidi="fa-IR"/>
+        </w:rPr>
+        <w:t xml:space="preserve"> اجازه دسترسی و تغییر و... رو روش میده، میگیم </w:t>
+      </w:r>
+      <w:r>
+        <w:rPr>
+          <w:rFonts w:cs="B Nazanin"/>
+          <w:sz w:val="28"/>
+          <w:szCs w:val="28"/>
+          <w:lang w:bidi="fa-IR"/>
+        </w:rPr>
+        <w:t>repository</w:t>
+      </w:r>
+      <w:r>
+        <w:rPr>
+          <w:rFonts w:cs="B Nazanin" w:hint="cs"/>
+          <w:sz w:val="28"/>
+          <w:szCs w:val="28"/>
+          <w:rtl/>
+          <w:lang w:bidi="fa-IR"/>
+        </w:rPr>
+        <w:t>.</w:t>
+      </w:r>
+      <w:r>
+        <w:rPr>
+          <w:rFonts w:cs="B Nazanin"/>
+          <w:sz w:val="28"/>
+          <w:szCs w:val="28"/>
+          <w:rtl/>
+          <w:lang w:bidi="fa-IR"/>
+        </w:rPr>
+        <w:br/>
+      </w:r>
+      <w:r>
+        <w:rPr>
+          <w:rFonts w:cs="B Nazanin" w:hint="cs"/>
+          <w:sz w:val="28"/>
+          <w:szCs w:val="28"/>
+          <w:rtl/>
+          <w:lang w:bidi="fa-IR"/>
+        </w:rPr>
+        <w:t xml:space="preserve">به طور معمول </w:t>
+      </w:r>
+      <w:r>
+        <w:rPr>
+          <w:rFonts w:cs="B Nazanin"/>
+          <w:sz w:val="28"/>
+          <w:szCs w:val="28"/>
+          <w:lang w:bidi="fa-IR"/>
+        </w:rPr>
+        <w:t>repository</w:t>
+      </w:r>
+      <w:r>
+        <w:rPr>
+          <w:rFonts w:cs="B Nazanin" w:hint="cs"/>
+          <w:sz w:val="28"/>
+          <w:szCs w:val="28"/>
+          <w:rtl/>
+          <w:lang w:bidi="fa-IR"/>
+        </w:rPr>
+        <w:t xml:space="preserve"> ها عملیات های </w:t>
+      </w:r>
+      <w:r>
+        <w:rPr>
+          <w:rFonts w:cs="B Nazanin"/>
+          <w:sz w:val="28"/>
+          <w:szCs w:val="28"/>
+          <w:lang w:bidi="fa-IR"/>
+        </w:rPr>
+        <w:t>CRUD</w:t>
+      </w:r>
+      <w:r>
+        <w:rPr>
+          <w:rFonts w:cs="B Nazanin" w:hint="cs"/>
+          <w:sz w:val="28"/>
+          <w:szCs w:val="28"/>
+          <w:rtl/>
+          <w:lang w:bidi="fa-IR"/>
+        </w:rPr>
+        <w:t xml:space="preserve"> رو روی </w:t>
+      </w:r>
+      <w:r>
+        <w:rPr>
+          <w:rFonts w:cs="B Nazanin"/>
+          <w:sz w:val="28"/>
+          <w:szCs w:val="28"/>
+          <w:lang w:bidi="fa-IR"/>
+        </w:rPr>
+        <w:t>domain  object</w:t>
+      </w:r>
+      <w:r>
+        <w:rPr>
+          <w:rFonts w:cs="B Nazanin" w:hint="cs"/>
+          <w:sz w:val="28"/>
+          <w:szCs w:val="28"/>
+          <w:rtl/>
+          <w:lang w:bidi="fa-IR"/>
+        </w:rPr>
+        <w:t xml:space="preserve"> ها هندل میکنن</w:t>
+      </w:r>
+      <w:r>
+        <w:rPr>
+          <w:rFonts w:cs="B Nazanin" w:hint="cs"/>
+          <w:sz w:val="28"/>
+          <w:szCs w:val="28"/>
+          <w:rtl/>
+          <w:lang w:bidi="fa-IR"/>
+        </w:rPr>
+        <w:t xml:space="preserve">. </w:t>
+      </w:r>
+    </w:p>
+    <w:p>
+      <w:pPr>
+        <w:pStyle w:val="ListParagraph"/>
+        <w:numPr>
+          <w:ilvl w:val="1"/>
+          <w:numId w:val="1"/>
+        </w:numPr>
+        <w:bidi/>
+        <w:rPr>
+          <w:rFonts w:cs="B Nazanin"/>
+          <w:sz w:val="28"/>
+          <w:szCs w:val="28"/>
+          <w:lang w:bidi="fa-IR"/>
+        </w:rPr>
+      </w:pPr>
+      <w:r>
+        <w:rPr>
+          <w:rFonts w:cs="B Nazanin" w:hint="cs"/>
+          <w:sz w:val="28"/>
+          <w:szCs w:val="28"/>
+          <w:rtl/>
+          <w:lang w:bidi="fa-IR"/>
+        </w:rPr>
+        <w:t xml:space="preserve">مشابه </w:t>
+      </w:r>
+      <w:r>
+        <w:rPr>
+          <w:rFonts w:cs="B Nazanin"/>
+          <w:sz w:val="28"/>
+          <w:szCs w:val="28"/>
+          <w:lang w:bidi="fa-IR"/>
+        </w:rPr>
+        <w:t>factory</w:t>
+      </w:r>
+      <w:r>
+        <w:rPr>
+          <w:rFonts w:cs="B Nazanin" w:hint="cs"/>
+          <w:sz w:val="28"/>
+          <w:szCs w:val="28"/>
+          <w:rtl/>
+          <w:lang w:bidi="fa-IR"/>
+        </w:rPr>
+        <w:t xml:space="preserve">، اینکار تغییر دادن روی </w:t>
+      </w:r>
+      <w:r>
+        <w:rPr>
+          <w:rFonts w:cs="B Nazanin"/>
+          <w:sz w:val="28"/>
+          <w:szCs w:val="28"/>
+          <w:lang w:bidi="fa-IR"/>
+        </w:rPr>
+        <w:t>domain object</w:t>
+      </w:r>
+      <w:r>
+        <w:rPr>
+          <w:rFonts w:cs="B Nazanin" w:hint="cs"/>
+          <w:sz w:val="28"/>
+          <w:szCs w:val="28"/>
+          <w:rtl/>
+          <w:lang w:bidi="fa-IR"/>
+        </w:rPr>
+        <w:t xml:space="preserve"> ما رو به متد ها و شیوه ای که ما صلاح میدونیم، محدود میکنه و دیگه کسی نمیتونه خارج از این چارچوب روی </w:t>
+      </w:r>
+      <w:r>
+        <w:rPr>
+          <w:rFonts w:cs="B Nazanin"/>
+          <w:sz w:val="28"/>
+          <w:szCs w:val="28"/>
+          <w:lang w:bidi="fa-IR"/>
+        </w:rPr>
+        <w:t>domain object</w:t>
+      </w:r>
+      <w:r>
+        <w:rPr>
+          <w:rFonts w:cs="B Nazanin" w:hint="cs"/>
+          <w:sz w:val="28"/>
+          <w:szCs w:val="28"/>
+          <w:rtl/>
+          <w:lang w:bidi="fa-IR"/>
+        </w:rPr>
+        <w:t xml:space="preserve"> عمل کنه.</w:t>
+      </w:r>
+    </w:p>
+    <w:p>
+      <w:pPr>
+        <w:pStyle w:val="ListParagraph"/>
+        <w:numPr>
+          <w:ilvl w:val="0"/>
+          <w:numId w:val="1"/>
+        </w:numPr>
+        <w:bidi/>
+        <w:rPr>
+          <w:rFonts w:cs="B Nazanin"/>
+          <w:sz w:val="28"/>
+          <w:szCs w:val="28"/>
+          <w:lang w:bidi="fa-IR"/>
+        </w:rPr>
+      </w:pPr>
+      <w:r>
+        <w:rPr>
+          <w:rFonts w:cs="B Nazanin"/>
+          <w:sz w:val="28"/>
+          <w:szCs w:val="28"/>
+          <w:lang w:bidi="fa-IR"/>
+        </w:rPr>
+        <w:t>Disconnected domain model</w:t>
+      </w:r>
+      <w:r>
+        <w:rPr>
+          <w:rFonts w:cs="B Nazanin" w:hint="cs"/>
+          <w:sz w:val="28"/>
+          <w:szCs w:val="28"/>
+          <w:rtl/>
+          <w:lang w:bidi="fa-IR"/>
+        </w:rPr>
+        <w:t xml:space="preserve"> ها چی هستن؟</w:t>
+      </w:r>
+    </w:p>
+    <w:p>
+      <w:pPr>
+        <w:pStyle w:val="ListParagraph"/>
+        <w:numPr>
+          <w:ilvl w:val="1"/>
+          <w:numId w:val="1"/>
+        </w:numPr>
+        <w:bidi/>
+        <w:rPr>
+          <w:rFonts w:cs="B Nazanin"/>
+          <w:sz w:val="28"/>
+          <w:szCs w:val="28"/>
+          <w:rtl/>
+          <w:lang w:bidi="fa-IR"/>
+        </w:rPr>
+      </w:pPr>
+      <w:r>
+        <w:rPr>
+          <w:rFonts w:cs="B Nazanin" w:hint="cs"/>
+          <w:sz w:val="28"/>
+          <w:szCs w:val="28"/>
+          <w:rtl/>
+          <w:lang w:bidi="fa-IR"/>
+        </w:rPr>
+        <w:t xml:space="preserve">وقتی که داخل یه </w:t>
+      </w:r>
+      <w:r>
+        <w:rPr>
+          <w:rFonts w:cs="B Nazanin"/>
+          <w:sz w:val="28"/>
+          <w:szCs w:val="28"/>
+          <w:lang w:bidi="fa-IR"/>
+        </w:rPr>
+        <w:t>aggregate</w:t>
+      </w:r>
+      <w:r>
+        <w:rPr>
+          <w:rFonts w:cs="B Nazanin" w:hint="cs"/>
+          <w:sz w:val="28"/>
+          <w:szCs w:val="28"/>
+          <w:rtl/>
+          <w:lang w:bidi="fa-IR"/>
+        </w:rPr>
+        <w:t xml:space="preserve"> نیازه که با یه انتیتی یا </w:t>
+      </w:r>
+      <w:r>
+        <w:rPr>
+          <w:rFonts w:cs="B Nazanin"/>
+          <w:sz w:val="28"/>
+          <w:szCs w:val="28"/>
+          <w:lang w:bidi="fa-IR"/>
+        </w:rPr>
+        <w:t>aggregate</w:t>
+      </w:r>
+      <w:r>
+        <w:rPr>
+          <w:rFonts w:cs="B Nazanin" w:hint="cs"/>
+          <w:sz w:val="28"/>
+          <w:szCs w:val="28"/>
+          <w:rtl/>
+          <w:lang w:bidi="fa-IR"/>
+        </w:rPr>
+        <w:t xml:space="preserve"> دیگه ای کار کنیم و از </w:t>
+      </w:r>
+      <w:r>
+        <w:rPr>
+          <w:rFonts w:cs="B Nazanin"/>
+          <w:sz w:val="28"/>
+          <w:szCs w:val="28"/>
+          <w:lang w:bidi="fa-IR"/>
+        </w:rPr>
+        <w:t>repository</w:t>
+      </w:r>
+      <w:r>
+        <w:rPr>
+          <w:rFonts w:cs="B Nazanin" w:hint="cs"/>
+          <w:sz w:val="28"/>
+          <w:szCs w:val="28"/>
+          <w:rtl/>
+          <w:lang w:bidi="fa-IR"/>
+        </w:rPr>
+        <w:t xml:space="preserve"> اون انتیتی یا </w:t>
+      </w:r>
+      <w:r>
+        <w:rPr>
+          <w:rFonts w:cs="B Nazanin"/>
+          <w:sz w:val="28"/>
+          <w:szCs w:val="28"/>
+          <w:lang w:bidi="fa-IR"/>
+        </w:rPr>
+        <w:t>aggregate</w:t>
+      </w:r>
+      <w:r>
+        <w:rPr>
+          <w:rFonts w:cs="B Nazanin" w:hint="cs"/>
+          <w:sz w:val="28"/>
+          <w:szCs w:val="28"/>
+          <w:rtl/>
+          <w:lang w:bidi="fa-IR"/>
+        </w:rPr>
+        <w:t xml:space="preserve"> برای ارتباطش با </w:t>
+      </w:r>
+      <w:r>
+        <w:rPr>
+          <w:rFonts w:cs="B Nazanin"/>
+          <w:sz w:val="28"/>
+          <w:szCs w:val="28"/>
+          <w:lang w:bidi="fa-IR"/>
+        </w:rPr>
+        <w:t>aggregate</w:t>
+      </w:r>
+      <w:r>
+        <w:rPr>
+          <w:rFonts w:cs="B Nazanin" w:hint="cs"/>
+          <w:sz w:val="28"/>
+          <w:szCs w:val="28"/>
+          <w:rtl/>
+          <w:lang w:bidi="fa-IR"/>
+        </w:rPr>
+        <w:t xml:space="preserve"> مورد نظر استفاده می کنیم، </w:t>
+      </w:r>
+      <w:r>
+        <w:rPr>
+          <w:rFonts w:cs="B Nazanin" w:hint="cs"/>
+          <w:sz w:val="28"/>
+          <w:szCs w:val="28"/>
+          <w:rtl/>
+          <w:lang w:bidi="fa-IR"/>
+        </w:rPr>
+        <w:t xml:space="preserve">بهش گفته میشه </w:t>
+      </w:r>
+      <w:r>
+        <w:rPr>
+          <w:rFonts w:cs="B Nazanin"/>
+          <w:sz w:val="28"/>
+          <w:szCs w:val="28"/>
+          <w:lang w:bidi="fa-IR"/>
+        </w:rPr>
+        <w:t>disconnected domain model</w:t>
+      </w:r>
+      <w:r>
+        <w:rPr>
+          <w:rFonts w:cs="B Nazanin" w:hint="cs"/>
+          <w:sz w:val="28"/>
+          <w:szCs w:val="28"/>
+          <w:rtl/>
+          <w:lang w:bidi="fa-IR"/>
+        </w:rPr>
+        <w:t>. چرا که دیگه خود اون</w:t>
+      </w:r>
+      <w:r>
+        <w:rPr>
+          <w:rFonts w:cs="B Nazanin" w:hint="cs"/>
+          <w:sz w:val="28"/>
+          <w:szCs w:val="28"/>
+          <w:rtl/>
+          <w:lang w:bidi="fa-IR"/>
+        </w:rPr>
+        <w:t xml:space="preserve"> </w:t>
+      </w:r>
+      <w:r>
+        <w:rPr>
+          <w:rFonts w:cs="B Nazanin" w:hint="cs"/>
+          <w:sz w:val="28"/>
+          <w:szCs w:val="28"/>
+          <w:rtl/>
+          <w:lang w:bidi="fa-IR"/>
+        </w:rPr>
+        <w:t xml:space="preserve">انتیتی یا </w:t>
+      </w:r>
+      <w:r>
+        <w:rPr>
+          <w:rFonts w:cs="B Nazanin"/>
+          <w:sz w:val="28"/>
+          <w:szCs w:val="28"/>
+          <w:lang w:bidi="fa-IR"/>
+        </w:rPr>
+        <w:t>aggregate</w:t>
+      </w:r>
+      <w:r>
+        <w:rPr>
+          <w:rFonts w:cs="B Nazanin" w:hint="cs"/>
+          <w:sz w:val="28"/>
+          <w:szCs w:val="28"/>
+          <w:rtl/>
+          <w:lang w:bidi="fa-IR"/>
+        </w:rPr>
+        <w:t xml:space="preserve"> داخل </w:t>
+      </w:r>
+      <w:r>
+        <w:rPr>
+          <w:rFonts w:cs="B Nazanin"/>
+          <w:sz w:val="28"/>
+          <w:szCs w:val="28"/>
+          <w:lang w:bidi="fa-IR"/>
+        </w:rPr>
+        <w:t>domain</w:t>
+      </w:r>
+      <w:r>
+        <w:rPr>
+          <w:rFonts w:cs="B Nazanin" w:hint="cs"/>
+          <w:sz w:val="28"/>
+          <w:szCs w:val="28"/>
+          <w:rtl/>
+          <w:lang w:bidi="fa-IR"/>
+        </w:rPr>
+        <w:t xml:space="preserve"> استفاده نشده.</w:t>
+      </w:r>
+      <w:r>
+        <w:rPr>
+          <w:rFonts w:cs="B Nazanin" w:hint="cs"/>
+          <w:sz w:val="28"/>
+          <w:szCs w:val="28"/>
+          <w:rtl/>
+          <w:lang w:bidi="fa-IR"/>
+        </w:rPr>
+        <w:t xml:space="preserve"> چنین اتفاقی یه زنگ خطره به این معنی که احتمالا طراحی ما مشکل و نیاز به بازبینی داره.</w:t>
+      </w:r>
     </w:p>
     <w:sectPr>
       <w:pgSz w:w="12240" w:h="15840"/>

</xml_diff>

<commit_message>
Fifth section of DDD course
</commit_message>
<xml_diff>
--- a/Architecture/Domain driven design.docx
+++ b/Architecture/Domain driven design.docx
@@ -6588,6 +6588,27 @@
     </w:p>
     <w:p>
       <w:pPr>
+        <w:rPr>
+          <w:rFonts w:cs="B Nazanin"/>
+          <w:sz w:val="28"/>
+          <w:szCs w:val="28"/>
+          <w:rtl/>
+          <w:lang w:bidi="fa-IR"/>
+        </w:rPr>
+      </w:pPr>
+      <w:r>
+        <w:rPr>
+          <w:rFonts w:cs="B Nazanin"/>
+          <w:sz w:val="28"/>
+          <w:szCs w:val="28"/>
+          <w:rtl/>
+          <w:lang w:bidi="fa-IR"/>
+        </w:rPr>
+        <w:br w:type="page"/>
+      </w:r>
+    </w:p>
+    <w:p>
+      <w:pPr>
         <w:pStyle w:val="ListParagraph"/>
         <w:numPr>
           <w:ilvl w:val="0"/>
@@ -6598,10 +6619,2030 @@
           <w:rFonts w:cs="B Nazanin"/>
           <w:sz w:val="28"/>
           <w:szCs w:val="28"/>
-          <w:rtl/>
-          <w:lang w:bidi="fa-IR"/>
-        </w:rPr>
-      </w:pPr>
+          <w:lang w:bidi="fa-IR"/>
+        </w:rPr>
+      </w:pPr>
+      <w:r>
+        <w:rPr>
+          <w:rFonts w:cs="B Nazanin" w:hint="cs"/>
+          <w:sz w:val="28"/>
+          <w:szCs w:val="28"/>
+          <w:rtl/>
+          <w:lang w:bidi="fa-IR"/>
+        </w:rPr>
+        <w:lastRenderedPageBreak/>
+        <w:t xml:space="preserve"> یه نکته مهم اینه که زمانی ما میایم یه </w:t>
+      </w:r>
+      <w:r>
+        <w:rPr>
+          <w:rFonts w:cs="B Nazanin"/>
+          <w:sz w:val="28"/>
+          <w:szCs w:val="28"/>
+          <w:lang w:bidi="fa-IR"/>
+        </w:rPr>
+        <w:t>property</w:t>
+      </w:r>
+      <w:r>
+        <w:rPr>
+          <w:rFonts w:cs="B Nazanin" w:hint="cs"/>
+          <w:sz w:val="28"/>
+          <w:szCs w:val="28"/>
+          <w:rtl/>
+          <w:lang w:bidi="fa-IR"/>
+        </w:rPr>
+        <w:t xml:space="preserve"> اضافه می کنیم که متوجه میشیم نیازش داریم. اینکار از این جهت مهم و نسبتا بدون مشکل هست که همیشه داریم هر آنچه که یه </w:t>
+      </w:r>
+      <w:r>
+        <w:rPr>
+          <w:rFonts w:cs="B Nazanin"/>
+          <w:sz w:val="28"/>
+          <w:szCs w:val="28"/>
+          <w:lang w:bidi="fa-IR"/>
+        </w:rPr>
+        <w:t>domain</w:t>
+      </w:r>
+      <w:r>
+        <w:rPr>
+          <w:rFonts w:cs="B Nazanin" w:hint="cs"/>
+          <w:sz w:val="28"/>
+          <w:szCs w:val="28"/>
+          <w:rtl/>
+          <w:lang w:bidi="fa-IR"/>
+        </w:rPr>
+        <w:t xml:space="preserve"> نیاز داره رو داخل خودش هندل می کنیم. پس زمانی که یه پراپرتی جدید اضافه میشه، هر چیزی که نیازه به خاطر اون ایجاد بشه همون موقع ایجاد یا اضافه میشه (چه برای همون </w:t>
+      </w:r>
+      <w:r>
+        <w:rPr>
+          <w:rFonts w:cs="B Nazanin"/>
+          <w:sz w:val="28"/>
+          <w:szCs w:val="28"/>
+          <w:lang w:bidi="fa-IR"/>
+        </w:rPr>
+        <w:t>domain object</w:t>
+      </w:r>
+      <w:r>
+        <w:rPr>
+          <w:rFonts w:cs="B Nazanin" w:hint="cs"/>
+          <w:sz w:val="28"/>
+          <w:szCs w:val="28"/>
+          <w:rtl/>
+          <w:lang w:bidi="fa-IR"/>
+        </w:rPr>
+        <w:t xml:space="preserve"> چه </w:t>
+      </w:r>
+      <w:r>
+        <w:rPr>
+          <w:rFonts w:cs="B Nazanin"/>
+          <w:sz w:val="28"/>
+          <w:szCs w:val="28"/>
+          <w:lang w:bidi="fa-IR"/>
+        </w:rPr>
+        <w:t>domain object</w:t>
+      </w:r>
+      <w:r>
+        <w:rPr>
+          <w:rFonts w:cs="B Nazanin" w:hint="cs"/>
+          <w:sz w:val="28"/>
+          <w:szCs w:val="28"/>
+          <w:rtl/>
+          <w:lang w:bidi="fa-IR"/>
+        </w:rPr>
+        <w:t xml:space="preserve"> هایی که به طریقی دارن باهاش کار میکنن) و نگرانی بابت اینکه چیزی به مشکل بخوره نداریم.</w:t>
+      </w:r>
+    </w:p>
+    <w:p>
+      <w:pPr>
+        <w:pStyle w:val="ListParagraph"/>
+        <w:numPr>
+          <w:ilvl w:val="0"/>
+          <w:numId w:val="1"/>
+        </w:numPr>
+        <w:bidi/>
+        <w:rPr>
+          <w:rFonts w:cs="B Nazanin"/>
+          <w:sz w:val="28"/>
+          <w:szCs w:val="28"/>
+          <w:lang w:bidi="fa-IR"/>
+        </w:rPr>
+      </w:pPr>
+      <w:r>
+        <w:rPr>
+          <w:rFonts w:cs="B Nazanin" w:hint="cs"/>
+          <w:sz w:val="28"/>
+          <w:szCs w:val="28"/>
+          <w:rtl/>
+          <w:lang w:bidi="fa-IR"/>
+        </w:rPr>
+        <w:t xml:space="preserve">منظور از </w:t>
+      </w:r>
+      <w:r>
+        <w:rPr>
+          <w:rFonts w:cs="B Nazanin"/>
+          <w:sz w:val="28"/>
+          <w:szCs w:val="28"/>
+          <w:lang w:bidi="fa-IR"/>
+        </w:rPr>
+        <w:t>Analysis Paralysis</w:t>
+      </w:r>
+      <w:r>
+        <w:rPr>
+          <w:rFonts w:cs="B Nazanin" w:hint="cs"/>
+          <w:sz w:val="28"/>
+          <w:szCs w:val="28"/>
+          <w:rtl/>
+          <w:lang w:bidi="fa-IR"/>
+        </w:rPr>
+        <w:t xml:space="preserve"> چیه؟</w:t>
+      </w:r>
+    </w:p>
+    <w:p>
+      <w:pPr>
+        <w:pStyle w:val="ListParagraph"/>
+        <w:numPr>
+          <w:ilvl w:val="1"/>
+          <w:numId w:val="1"/>
+        </w:numPr>
+        <w:bidi/>
+        <w:rPr>
+          <w:rFonts w:cs="B Nazanin"/>
+          <w:sz w:val="28"/>
+          <w:szCs w:val="28"/>
+          <w:lang w:bidi="fa-IR"/>
+        </w:rPr>
+      </w:pPr>
+      <w:r>
+        <w:rPr>
+          <w:rFonts w:cs="B Nazanin" w:hint="cs"/>
+          <w:sz w:val="28"/>
+          <w:szCs w:val="28"/>
+          <w:rtl/>
+          <w:lang w:bidi="fa-IR"/>
+        </w:rPr>
+        <w:t xml:space="preserve">تعریف </w:t>
+      </w:r>
+      <w:r>
+        <w:rPr>
+          <w:rFonts w:cs="B Nazanin"/>
+          <w:sz w:val="28"/>
+          <w:szCs w:val="28"/>
+          <w:lang w:bidi="fa-IR"/>
+        </w:rPr>
+        <w:t>domain model</w:t>
+      </w:r>
+      <w:r>
+        <w:rPr>
+          <w:rFonts w:cs="B Nazanin" w:hint="cs"/>
+          <w:sz w:val="28"/>
+          <w:szCs w:val="28"/>
+          <w:rtl/>
+          <w:lang w:bidi="fa-IR"/>
+        </w:rPr>
+        <w:t xml:space="preserve"> ها در </w:t>
+      </w:r>
+      <w:r>
+        <w:rPr>
+          <w:rFonts w:cs="B Nazanin"/>
+          <w:sz w:val="28"/>
+          <w:szCs w:val="28"/>
+          <w:lang w:bidi="fa-IR"/>
+        </w:rPr>
+        <w:t>DDD</w:t>
+      </w:r>
+      <w:r>
+        <w:rPr>
+          <w:rFonts w:cs="B Nazanin" w:hint="cs"/>
+          <w:sz w:val="28"/>
+          <w:szCs w:val="28"/>
+          <w:rtl/>
+          <w:lang w:bidi="fa-IR"/>
+        </w:rPr>
+        <w:t xml:space="preserve"> بدون تعارف بخوایم بگیم، کار سختی هست. دلیلش اینه که دائما مدل ها در حال تغییر هستن و هرچیزی رو همون لحظه اضافه میکنیم. طراحی مدل ها به صورتی که دقیقا همون چیزی که لازم داریم باشن، به شدت سخت و زمان بر هست چون باید تمام سناریو های لازم رو براشون بررسی کنیم و طبق اون ها طراحی مدل رو انجام بدیم. مواقع زیادی پیش میاد که یه طراحی رو فکر می کنیم که درسته اما کمی جلوتر که میریم میبینیم که ایراداتی داره و باید طور دیگه ای طراحی صورت بگیره. پس ما همیشه در یه دور تکرارشونده و طاقت فرسای آنالیز و بررسی </w:t>
+      </w:r>
+      <w:r>
+        <w:rPr>
+          <w:rFonts w:cs="B Nazanin"/>
+          <w:sz w:val="28"/>
+          <w:szCs w:val="28"/>
+          <w:lang w:bidi="fa-IR"/>
+        </w:rPr>
+        <w:t>domain</w:t>
+      </w:r>
+      <w:r>
+        <w:rPr>
+          <w:rFonts w:cs="B Nazanin" w:hint="cs"/>
+          <w:sz w:val="28"/>
+          <w:szCs w:val="28"/>
+          <w:rtl/>
+          <w:lang w:bidi="fa-IR"/>
+        </w:rPr>
+        <w:t xml:space="preserve"> هستیم که بهترین خروجی ممکن رو در اون زمان به ما بده.</w:t>
+      </w:r>
+    </w:p>
+    <w:p>
+      <w:pPr>
+        <w:pStyle w:val="ListParagraph"/>
+        <w:numPr>
+          <w:ilvl w:val="0"/>
+          <w:numId w:val="1"/>
+        </w:numPr>
+        <w:bidi/>
+        <w:rPr>
+          <w:rFonts w:cs="B Nazanin"/>
+          <w:sz w:val="28"/>
+          <w:szCs w:val="28"/>
+          <w:lang w:bidi="fa-IR"/>
+        </w:rPr>
+      </w:pPr>
+      <w:r>
+        <w:rPr>
+          <w:rFonts w:cs="B Nazanin" w:hint="cs"/>
+          <w:sz w:val="28"/>
+          <w:szCs w:val="28"/>
+          <w:rtl/>
+          <w:lang w:bidi="fa-IR"/>
+        </w:rPr>
+        <w:t xml:space="preserve"> منظور از </w:t>
+      </w:r>
+      <w:r>
+        <w:rPr>
+          <w:rFonts w:cs="B Nazanin"/>
+          <w:sz w:val="28"/>
+          <w:szCs w:val="28"/>
+          <w:lang w:bidi="fa-IR"/>
+        </w:rPr>
+        <w:t>Identity uniqueness</w:t>
+      </w:r>
+      <w:r>
+        <w:rPr>
+          <w:rFonts w:cs="B Nazanin" w:hint="cs"/>
+          <w:sz w:val="28"/>
+          <w:szCs w:val="28"/>
+          <w:rtl/>
+          <w:lang w:bidi="fa-IR"/>
+        </w:rPr>
+        <w:t xml:space="preserve"> چیه؟</w:t>
+      </w:r>
+    </w:p>
+    <w:p>
+      <w:pPr>
+        <w:pStyle w:val="ListParagraph"/>
+        <w:numPr>
+          <w:ilvl w:val="1"/>
+          <w:numId w:val="1"/>
+        </w:numPr>
+        <w:bidi/>
+        <w:rPr>
+          <w:rFonts w:cs="B Nazanin"/>
+          <w:sz w:val="28"/>
+          <w:szCs w:val="28"/>
+          <w:lang w:bidi="fa-IR"/>
+        </w:rPr>
+      </w:pPr>
+      <w:r>
+        <w:rPr>
+          <w:rFonts w:cs="B Nazanin" w:hint="cs"/>
+          <w:sz w:val="28"/>
+          <w:szCs w:val="28"/>
+          <w:rtl/>
+          <w:lang w:bidi="fa-IR"/>
+        </w:rPr>
+        <w:t xml:space="preserve">توی هر </w:t>
+      </w:r>
+      <w:r>
+        <w:rPr>
+          <w:rFonts w:cs="B Nazanin"/>
+          <w:sz w:val="28"/>
+          <w:szCs w:val="28"/>
+          <w:lang w:bidi="fa-IR"/>
+        </w:rPr>
+        <w:t>Aggregate</w:t>
+      </w:r>
+      <w:r>
+        <w:rPr>
+          <w:rFonts w:cs="B Nazanin" w:hint="cs"/>
+          <w:sz w:val="28"/>
+          <w:szCs w:val="28"/>
+          <w:rtl/>
+          <w:lang w:bidi="fa-IR"/>
+        </w:rPr>
+        <w:t xml:space="preserve">، ما یه </w:t>
+      </w:r>
+      <w:r>
+        <w:rPr>
+          <w:rFonts w:cs="B Nazanin"/>
+          <w:sz w:val="28"/>
+          <w:szCs w:val="28"/>
+          <w:lang w:bidi="fa-IR"/>
+        </w:rPr>
+        <w:t>Entity</w:t>
+      </w:r>
+      <w:r>
+        <w:rPr>
+          <w:rFonts w:cs="B Nazanin" w:hint="cs"/>
+          <w:sz w:val="28"/>
+          <w:szCs w:val="28"/>
+          <w:rtl/>
+          <w:lang w:bidi="fa-IR"/>
+        </w:rPr>
+        <w:t xml:space="preserve"> ای رو داریم. هر دوی اینا هم یه </w:t>
+      </w:r>
+      <w:r>
+        <w:rPr>
+          <w:rFonts w:cs="B Nazanin"/>
+          <w:sz w:val="28"/>
+          <w:szCs w:val="28"/>
+          <w:lang w:bidi="fa-IR"/>
+        </w:rPr>
+        <w:t>Identifier</w:t>
+      </w:r>
+      <w:r>
+        <w:rPr>
+          <w:rFonts w:cs="B Nazanin" w:hint="cs"/>
+          <w:sz w:val="28"/>
+          <w:szCs w:val="28"/>
+          <w:rtl/>
+          <w:lang w:bidi="fa-IR"/>
+        </w:rPr>
+        <w:t xml:space="preserve"> مجزا دارن. این </w:t>
+      </w:r>
+      <w:r>
+        <w:rPr>
+          <w:rFonts w:cs="B Nazanin"/>
+          <w:sz w:val="28"/>
+          <w:szCs w:val="28"/>
+          <w:lang w:bidi="fa-IR"/>
+        </w:rPr>
+        <w:t>Identifier</w:t>
+      </w:r>
+      <w:r>
+        <w:rPr>
+          <w:rFonts w:cs="B Nazanin" w:hint="cs"/>
+          <w:sz w:val="28"/>
+          <w:szCs w:val="28"/>
+          <w:rtl/>
+          <w:lang w:bidi="fa-IR"/>
+        </w:rPr>
+        <w:t xml:space="preserve"> ها باید یکتا باشن منتهی مهمه که این یکتا بودن نسبت به چی هست. برای </w:t>
+      </w:r>
+      <w:r>
+        <w:rPr>
+          <w:rFonts w:cs="B Nazanin"/>
+          <w:sz w:val="28"/>
+          <w:szCs w:val="28"/>
+          <w:lang w:bidi="fa-IR"/>
+        </w:rPr>
+        <w:t>Aggregate</w:t>
+      </w:r>
+      <w:r>
+        <w:rPr>
+          <w:rFonts w:cs="B Nazanin" w:hint="cs"/>
+          <w:sz w:val="28"/>
+          <w:szCs w:val="28"/>
+          <w:rtl/>
+          <w:lang w:bidi="fa-IR"/>
+        </w:rPr>
+        <w:t xml:space="preserve">، اینطوریه که باید در کل برنامه، </w:t>
+      </w:r>
+      <w:r>
+        <w:rPr>
+          <w:rFonts w:cs="B Nazanin"/>
+          <w:sz w:val="28"/>
+          <w:szCs w:val="28"/>
+          <w:lang w:bidi="fa-IR"/>
+        </w:rPr>
+        <w:t>Identifier</w:t>
+      </w:r>
+      <w:r>
+        <w:rPr>
+          <w:rFonts w:cs="B Nazanin" w:hint="cs"/>
+          <w:sz w:val="28"/>
+          <w:szCs w:val="28"/>
+          <w:rtl/>
+          <w:lang w:bidi="fa-IR"/>
+        </w:rPr>
+        <w:t xml:space="preserve"> یه </w:t>
+      </w:r>
+      <w:r>
+        <w:rPr>
+          <w:rFonts w:cs="B Nazanin"/>
+          <w:sz w:val="28"/>
+          <w:szCs w:val="28"/>
+          <w:lang w:bidi="fa-IR"/>
+        </w:rPr>
+        <w:t>Aggregate</w:t>
+      </w:r>
+      <w:r>
+        <w:rPr>
+          <w:rFonts w:cs="B Nazanin" w:hint="cs"/>
+          <w:sz w:val="28"/>
+          <w:szCs w:val="28"/>
+          <w:rtl/>
+          <w:lang w:bidi="fa-IR"/>
+        </w:rPr>
+        <w:t xml:space="preserve"> یکتا باشه. برای </w:t>
+      </w:r>
+      <w:r>
+        <w:rPr>
+          <w:rFonts w:cs="B Nazanin"/>
+          <w:sz w:val="28"/>
+          <w:szCs w:val="28"/>
+          <w:lang w:bidi="fa-IR"/>
+        </w:rPr>
+        <w:t>entity</w:t>
+      </w:r>
+      <w:r>
+        <w:rPr>
+          <w:rFonts w:cs="B Nazanin" w:hint="cs"/>
+          <w:sz w:val="28"/>
+          <w:szCs w:val="28"/>
+          <w:rtl/>
+          <w:lang w:bidi="fa-IR"/>
+        </w:rPr>
+        <w:t xml:space="preserve"> اما اینطوریه که اگه نسبت به </w:t>
+      </w:r>
+      <w:r>
+        <w:rPr>
+          <w:rFonts w:cs="B Nazanin"/>
+          <w:sz w:val="28"/>
+          <w:szCs w:val="28"/>
+          <w:lang w:bidi="fa-IR"/>
+        </w:rPr>
+        <w:t>Aggregate</w:t>
+      </w:r>
+      <w:r>
+        <w:rPr>
+          <w:rFonts w:cs="B Nazanin" w:hint="cs"/>
+          <w:sz w:val="28"/>
+          <w:szCs w:val="28"/>
+          <w:rtl/>
+          <w:lang w:bidi="fa-IR"/>
+        </w:rPr>
+        <w:t xml:space="preserve"> ای که این </w:t>
+      </w:r>
+      <w:r>
+        <w:rPr>
+          <w:rFonts w:cs="B Nazanin"/>
+          <w:sz w:val="28"/>
+          <w:szCs w:val="28"/>
+          <w:lang w:bidi="fa-IR"/>
+        </w:rPr>
+        <w:t>Entity</w:t>
+      </w:r>
+      <w:r>
+        <w:rPr>
+          <w:rFonts w:cs="B Nazanin" w:hint="cs"/>
+          <w:sz w:val="28"/>
+          <w:szCs w:val="28"/>
+          <w:rtl/>
+          <w:lang w:bidi="fa-IR"/>
+        </w:rPr>
+        <w:t xml:space="preserve"> داخلش قرار داره، یکتا باشه هم کفایت میکنه (البته </w:t>
+      </w:r>
+      <w:r>
+        <w:rPr>
+          <w:rFonts w:cs="B Nazanin"/>
+          <w:sz w:val="28"/>
+          <w:szCs w:val="28"/>
+          <w:lang w:bidi="fa-IR"/>
+        </w:rPr>
+        <w:t>entity</w:t>
+      </w:r>
+      <w:r>
+        <w:rPr>
+          <w:rFonts w:cs="B Nazanin" w:hint="cs"/>
+          <w:sz w:val="28"/>
+          <w:szCs w:val="28"/>
+          <w:rtl/>
+          <w:lang w:bidi="fa-IR"/>
+        </w:rPr>
+        <w:t xml:space="preserve"> هم میتونه مثل </w:t>
+      </w:r>
+      <w:r>
+        <w:rPr>
+          <w:rFonts w:cs="B Nazanin"/>
+          <w:sz w:val="28"/>
+          <w:szCs w:val="28"/>
+          <w:lang w:bidi="fa-IR"/>
+        </w:rPr>
+        <w:t>Aggregate</w:t>
+      </w:r>
+      <w:r>
+        <w:rPr>
+          <w:rFonts w:cs="B Nazanin" w:hint="cs"/>
+          <w:sz w:val="28"/>
+          <w:szCs w:val="28"/>
+          <w:rtl/>
+          <w:lang w:bidi="fa-IR"/>
+        </w:rPr>
+        <w:t xml:space="preserve"> در سطح کل برنامه دارای </w:t>
+      </w:r>
+      <w:r>
+        <w:rPr>
+          <w:rFonts w:cs="B Nazanin"/>
+          <w:sz w:val="28"/>
+          <w:szCs w:val="28"/>
+          <w:lang w:bidi="fa-IR"/>
+        </w:rPr>
+        <w:t>Identifier</w:t>
+      </w:r>
+      <w:r>
+        <w:rPr>
+          <w:rFonts w:cs="B Nazanin" w:hint="cs"/>
+          <w:sz w:val="28"/>
+          <w:szCs w:val="28"/>
+          <w:rtl/>
+          <w:lang w:bidi="fa-IR"/>
+        </w:rPr>
+        <w:t xml:space="preserve"> یکتا باشه)</w:t>
+      </w:r>
+      <w:r>
+        <w:rPr>
+          <w:rFonts w:cs="B Nazanin" w:hint="cs"/>
+          <w:sz w:val="28"/>
+          <w:szCs w:val="28"/>
+          <w:rtl/>
+          <w:lang w:bidi="fa-IR"/>
+        </w:rPr>
+        <w:t>.</w:t>
+      </w:r>
+      <w:r>
+        <w:rPr>
+          <w:rFonts w:cs="B Nazanin" w:hint="cs"/>
+          <w:sz w:val="28"/>
+          <w:szCs w:val="28"/>
+          <w:rtl/>
+          <w:lang w:bidi="fa-IR"/>
+        </w:rPr>
+        <w:t xml:space="preserve"> پس ما میتونیم داخل 2 تا </w:t>
+      </w:r>
+      <w:r>
+        <w:rPr>
+          <w:rFonts w:cs="B Nazanin"/>
+          <w:sz w:val="28"/>
+          <w:szCs w:val="28"/>
+          <w:lang w:bidi="fa-IR"/>
+        </w:rPr>
+        <w:t>Aggregate</w:t>
+      </w:r>
+      <w:r>
+        <w:rPr>
+          <w:rFonts w:cs="B Nazanin" w:hint="cs"/>
+          <w:sz w:val="28"/>
+          <w:szCs w:val="28"/>
+          <w:rtl/>
+          <w:lang w:bidi="fa-IR"/>
+        </w:rPr>
+        <w:t xml:space="preserve"> با </w:t>
+      </w:r>
+      <w:r>
+        <w:rPr>
+          <w:rFonts w:cs="B Nazanin"/>
+          <w:sz w:val="28"/>
+          <w:szCs w:val="28"/>
+          <w:lang w:bidi="fa-IR"/>
+        </w:rPr>
+        <w:t>Identifier</w:t>
+      </w:r>
+      <w:r>
+        <w:rPr>
+          <w:rFonts w:cs="B Nazanin" w:hint="cs"/>
+          <w:sz w:val="28"/>
+          <w:szCs w:val="28"/>
+          <w:rtl/>
+          <w:lang w:bidi="fa-IR"/>
+        </w:rPr>
+        <w:t xml:space="preserve"> های متفاوت، </w:t>
+      </w:r>
+      <w:r>
+        <w:rPr>
+          <w:rFonts w:cs="B Nazanin"/>
+          <w:sz w:val="28"/>
+          <w:szCs w:val="28"/>
+          <w:lang w:bidi="fa-IR"/>
+        </w:rPr>
+        <w:t>Entity</w:t>
+      </w:r>
+      <w:r>
+        <w:rPr>
+          <w:rFonts w:cs="B Nazanin" w:hint="cs"/>
+          <w:sz w:val="28"/>
+          <w:szCs w:val="28"/>
+          <w:rtl/>
+          <w:lang w:bidi="fa-IR"/>
+        </w:rPr>
+        <w:t xml:space="preserve"> های با </w:t>
+      </w:r>
+      <w:r>
+        <w:rPr>
+          <w:rFonts w:cs="B Nazanin"/>
+          <w:sz w:val="28"/>
+          <w:szCs w:val="28"/>
+          <w:lang w:bidi="fa-IR"/>
+        </w:rPr>
+        <w:t>identifier</w:t>
+      </w:r>
+      <w:r>
+        <w:rPr>
+          <w:rFonts w:cs="B Nazanin" w:hint="cs"/>
+          <w:sz w:val="28"/>
+          <w:szCs w:val="28"/>
+          <w:rtl/>
+          <w:lang w:bidi="fa-IR"/>
+        </w:rPr>
+        <w:t xml:space="preserve"> یکسان داشته باشیم.</w:t>
+      </w:r>
+    </w:p>
+    <w:p>
+      <w:pPr>
+        <w:rPr>
+          <w:rFonts w:cs="B Nazanin"/>
+          <w:sz w:val="28"/>
+          <w:szCs w:val="28"/>
+          <w:rtl/>
+          <w:lang w:bidi="fa-IR"/>
+        </w:rPr>
+      </w:pPr>
+      <w:r>
+        <w:rPr>
+          <w:rFonts w:cs="B Nazanin"/>
+          <w:sz w:val="28"/>
+          <w:szCs w:val="28"/>
+          <w:rtl/>
+          <w:lang w:bidi="fa-IR"/>
+        </w:rPr>
+        <w:br w:type="page"/>
+      </w:r>
+    </w:p>
+    <w:p>
+      <w:pPr>
+        <w:pStyle w:val="ListParagraph"/>
+        <w:numPr>
+          <w:ilvl w:val="0"/>
+          <w:numId w:val="1"/>
+        </w:numPr>
+        <w:bidi/>
+        <w:rPr>
+          <w:rFonts w:cs="B Nazanin"/>
+          <w:sz w:val="28"/>
+          <w:szCs w:val="28"/>
+          <w:lang w:bidi="fa-IR"/>
+        </w:rPr>
+      </w:pPr>
+      <w:r>
+        <w:rPr>
+          <w:rFonts w:cs="B Nazanin" w:hint="cs"/>
+          <w:sz w:val="28"/>
+          <w:szCs w:val="28"/>
+          <w:rtl/>
+          <w:lang w:bidi="fa-IR"/>
+        </w:rPr>
+        <w:lastRenderedPageBreak/>
+        <w:t xml:space="preserve"> قاعده </w:t>
+      </w:r>
+      <w:r>
+        <w:rPr>
+          <w:rFonts w:cs="B Nazanin"/>
+          <w:sz w:val="28"/>
+          <w:szCs w:val="28"/>
+          <w:lang w:bidi="fa-IR"/>
+        </w:rPr>
+        <w:t>delete</w:t>
+      </w:r>
+      <w:r>
+        <w:rPr>
+          <w:rFonts w:cs="B Nazanin" w:hint="cs"/>
+          <w:sz w:val="28"/>
+          <w:szCs w:val="28"/>
+          <w:rtl/>
+          <w:lang w:bidi="fa-IR"/>
+        </w:rPr>
+        <w:t xml:space="preserve"> کردن یه </w:t>
+      </w:r>
+      <w:r>
+        <w:rPr>
+          <w:rFonts w:cs="B Nazanin"/>
+          <w:sz w:val="28"/>
+          <w:szCs w:val="28"/>
+          <w:lang w:bidi="fa-IR"/>
+        </w:rPr>
+        <w:t>domain object</w:t>
+      </w:r>
+      <w:r>
+        <w:rPr>
+          <w:rFonts w:cs="B Nazanin" w:hint="cs"/>
+          <w:sz w:val="28"/>
+          <w:szCs w:val="28"/>
+          <w:rtl/>
+          <w:lang w:bidi="fa-IR"/>
+        </w:rPr>
+        <w:t xml:space="preserve"> در </w:t>
+      </w:r>
+      <w:r>
+        <w:rPr>
+          <w:rFonts w:cs="B Nazanin"/>
+          <w:sz w:val="28"/>
+          <w:szCs w:val="28"/>
+          <w:lang w:bidi="fa-IR"/>
+        </w:rPr>
+        <w:t>DDD</w:t>
+      </w:r>
+      <w:r>
+        <w:rPr>
+          <w:rFonts w:cs="B Nazanin" w:hint="cs"/>
+          <w:sz w:val="28"/>
+          <w:szCs w:val="28"/>
+          <w:rtl/>
+          <w:lang w:bidi="fa-IR"/>
+        </w:rPr>
+        <w:t xml:space="preserve"> چیه؟</w:t>
+      </w:r>
+    </w:p>
+    <w:p>
+      <w:pPr>
+        <w:pStyle w:val="ListParagraph"/>
+        <w:numPr>
+          <w:ilvl w:val="1"/>
+          <w:numId w:val="1"/>
+        </w:numPr>
+        <w:bidi/>
+        <w:rPr>
+          <w:rFonts w:cs="B Nazanin"/>
+          <w:sz w:val="28"/>
+          <w:szCs w:val="28"/>
+          <w:lang w:bidi="fa-IR"/>
+        </w:rPr>
+      </w:pPr>
+      <w:r>
+        <w:rPr>
+          <w:rFonts w:cs="B Nazanin" w:hint="cs"/>
+          <w:sz w:val="28"/>
+          <w:szCs w:val="28"/>
+          <w:rtl/>
+          <w:lang w:bidi="fa-IR"/>
+        </w:rPr>
+        <w:t xml:space="preserve">فرض کنیم یه </w:t>
+      </w:r>
+      <w:r>
+        <w:rPr>
+          <w:rFonts w:cs="B Nazanin"/>
+          <w:sz w:val="28"/>
+          <w:szCs w:val="28"/>
+          <w:lang w:bidi="fa-IR"/>
+        </w:rPr>
+        <w:t>domain object</w:t>
+      </w:r>
+      <w:r>
+        <w:rPr>
+          <w:rFonts w:cs="B Nazanin" w:hint="cs"/>
+          <w:sz w:val="28"/>
+          <w:szCs w:val="28"/>
+          <w:rtl/>
+          <w:lang w:bidi="fa-IR"/>
+        </w:rPr>
+        <w:t xml:space="preserve"> ای داریم که با یک یا چندتا </w:t>
+      </w:r>
+      <w:r>
+        <w:rPr>
+          <w:rFonts w:cs="B Nazanin"/>
+          <w:sz w:val="28"/>
+          <w:szCs w:val="28"/>
+          <w:lang w:bidi="fa-IR"/>
+        </w:rPr>
+        <w:t>domain object</w:t>
+      </w:r>
+      <w:r>
+        <w:rPr>
+          <w:rFonts w:cs="B Nazanin" w:hint="cs"/>
+          <w:sz w:val="28"/>
+          <w:szCs w:val="28"/>
+          <w:rtl/>
+          <w:lang w:bidi="fa-IR"/>
+        </w:rPr>
+        <w:t xml:space="preserve"> دیگه رابطه (</w:t>
+      </w:r>
+      <w:r>
+        <w:rPr>
+          <w:rFonts w:cs="B Nazanin"/>
+          <w:sz w:val="28"/>
+          <w:szCs w:val="28"/>
+          <w:lang w:bidi="fa-IR"/>
+        </w:rPr>
+        <w:t>relation</w:t>
+      </w:r>
+      <w:r>
+        <w:rPr>
+          <w:rFonts w:cs="B Nazanin" w:hint="cs"/>
+          <w:sz w:val="28"/>
+          <w:szCs w:val="28"/>
+          <w:rtl/>
+          <w:lang w:bidi="fa-IR"/>
+        </w:rPr>
+        <w:t xml:space="preserve">) داره. در حالت عادی اینطوریه که وقتی یه رکورد پاک میشه، به خاطر </w:t>
+      </w:r>
+      <w:r>
+        <w:rPr>
+          <w:rFonts w:cs="B Nazanin"/>
+          <w:sz w:val="28"/>
+          <w:szCs w:val="28"/>
+          <w:lang w:bidi="fa-IR"/>
+        </w:rPr>
+        <w:t>relation</w:t>
+      </w:r>
+      <w:r>
+        <w:rPr>
+          <w:rFonts w:cs="B Nazanin" w:hint="cs"/>
+          <w:sz w:val="28"/>
+          <w:szCs w:val="28"/>
+          <w:rtl/>
+          <w:lang w:bidi="fa-IR"/>
+        </w:rPr>
+        <w:t xml:space="preserve"> موجود در دیتابیس، رکورد وابسته هم پاک میشه. توی </w:t>
+      </w:r>
+      <w:r>
+        <w:rPr>
+          <w:rFonts w:cs="B Nazanin"/>
+          <w:sz w:val="28"/>
+          <w:szCs w:val="28"/>
+          <w:lang w:bidi="fa-IR"/>
+        </w:rPr>
+        <w:t>DDD</w:t>
+      </w:r>
+      <w:r>
+        <w:rPr>
+          <w:rFonts w:cs="B Nazanin" w:hint="cs"/>
+          <w:sz w:val="28"/>
+          <w:szCs w:val="28"/>
+          <w:rtl/>
+          <w:lang w:bidi="fa-IR"/>
+        </w:rPr>
+        <w:t xml:space="preserve"> اما همچین کاری رو نمی کنیم؛ چرا که نمیخوایم بین </w:t>
+      </w:r>
+      <w:r>
+        <w:rPr>
+          <w:rFonts w:cs="B Nazanin"/>
+          <w:sz w:val="28"/>
+          <w:szCs w:val="28"/>
+          <w:lang w:bidi="fa-IR"/>
+        </w:rPr>
+        <w:t>domain object</w:t>
+      </w:r>
+      <w:r>
+        <w:rPr>
+          <w:rFonts w:cs="B Nazanin" w:hint="cs"/>
+          <w:sz w:val="28"/>
+          <w:szCs w:val="28"/>
+          <w:rtl/>
+          <w:lang w:bidi="fa-IR"/>
+        </w:rPr>
+        <w:t xml:space="preserve"> ها وابستگی داشته باشیم (درسته که </w:t>
+      </w:r>
+      <w:r>
+        <w:rPr>
+          <w:rFonts w:cs="B Nazanin"/>
+          <w:sz w:val="28"/>
+          <w:szCs w:val="28"/>
+          <w:lang w:bidi="fa-IR"/>
+        </w:rPr>
+        <w:t>relation</w:t>
+      </w:r>
+      <w:r>
+        <w:rPr>
+          <w:rFonts w:cs="B Nazanin" w:hint="cs"/>
+          <w:sz w:val="28"/>
+          <w:szCs w:val="28"/>
+          <w:rtl/>
+          <w:lang w:bidi="fa-IR"/>
+        </w:rPr>
+        <w:t xml:space="preserve"> بینشون برقراره اما قرار نیست که قواعد دیتابیس به جای قواعد </w:t>
+      </w:r>
+      <w:r>
+        <w:rPr>
+          <w:rFonts w:cs="B Nazanin"/>
+          <w:sz w:val="28"/>
+          <w:szCs w:val="28"/>
+          <w:lang w:bidi="fa-IR"/>
+        </w:rPr>
+        <w:t>DDD</w:t>
+      </w:r>
+      <w:r>
+        <w:rPr>
+          <w:rFonts w:cs="B Nazanin" w:hint="cs"/>
+          <w:sz w:val="28"/>
+          <w:szCs w:val="28"/>
+          <w:rtl/>
+          <w:lang w:bidi="fa-IR"/>
+        </w:rPr>
+        <w:t xml:space="preserve"> قرار بگیرن). پس به جاش میایم از طریق </w:t>
+      </w:r>
+      <w:r>
+        <w:rPr>
+          <w:rFonts w:cs="B Nazanin"/>
+          <w:sz w:val="28"/>
+          <w:szCs w:val="28"/>
+          <w:lang w:bidi="fa-IR"/>
+        </w:rPr>
+        <w:t>event</w:t>
+      </w:r>
+      <w:r>
+        <w:rPr>
+          <w:rFonts w:cs="B Nazanin" w:hint="cs"/>
+          <w:sz w:val="28"/>
+          <w:szCs w:val="28"/>
+          <w:rtl/>
+          <w:lang w:bidi="fa-IR"/>
+        </w:rPr>
+        <w:t xml:space="preserve"> ها این وابستگی رو هندل می کنیم؛ وقتی یه </w:t>
+      </w:r>
+      <w:r>
+        <w:rPr>
+          <w:rFonts w:cs="B Nazanin"/>
+          <w:sz w:val="28"/>
+          <w:szCs w:val="28"/>
+          <w:lang w:bidi="fa-IR"/>
+        </w:rPr>
+        <w:t>domain object</w:t>
+      </w:r>
+      <w:r>
+        <w:rPr>
+          <w:rFonts w:cs="B Nazanin" w:hint="cs"/>
+          <w:sz w:val="28"/>
+          <w:szCs w:val="28"/>
+          <w:rtl/>
+          <w:lang w:bidi="fa-IR"/>
+        </w:rPr>
+        <w:t xml:space="preserve"> رو </w:t>
+      </w:r>
+      <w:r>
+        <w:rPr>
+          <w:rFonts w:cs="B Nazanin"/>
+          <w:sz w:val="28"/>
+          <w:szCs w:val="28"/>
+          <w:lang w:bidi="fa-IR"/>
+        </w:rPr>
+        <w:t>delete</w:t>
+      </w:r>
+      <w:r>
+        <w:rPr>
+          <w:rFonts w:cs="B Nazanin" w:hint="cs"/>
+          <w:sz w:val="28"/>
+          <w:szCs w:val="28"/>
+          <w:rtl/>
+          <w:lang w:bidi="fa-IR"/>
+        </w:rPr>
+        <w:t xml:space="preserve"> می کنیم، یه </w:t>
+      </w:r>
+      <w:r>
+        <w:rPr>
+          <w:rFonts w:cs="B Nazanin"/>
+          <w:sz w:val="28"/>
+          <w:szCs w:val="28"/>
+          <w:lang w:bidi="fa-IR"/>
+        </w:rPr>
+        <w:t>event</w:t>
+      </w:r>
+      <w:r>
+        <w:rPr>
+          <w:rFonts w:cs="B Nazanin" w:hint="cs"/>
+          <w:sz w:val="28"/>
+          <w:szCs w:val="28"/>
+          <w:rtl/>
+          <w:lang w:bidi="fa-IR"/>
+        </w:rPr>
+        <w:t xml:space="preserve"> ای </w:t>
+      </w:r>
+      <w:r>
+        <w:rPr>
+          <w:rFonts w:cs="B Nazanin"/>
+          <w:sz w:val="28"/>
+          <w:szCs w:val="28"/>
+          <w:lang w:bidi="fa-IR"/>
+        </w:rPr>
+        <w:t>raise</w:t>
+      </w:r>
+      <w:r>
+        <w:rPr>
+          <w:rFonts w:cs="B Nazanin" w:hint="cs"/>
+          <w:sz w:val="28"/>
+          <w:szCs w:val="28"/>
+          <w:rtl/>
+          <w:lang w:bidi="fa-IR"/>
+        </w:rPr>
+        <w:t xml:space="preserve"> میشه و هر کسی که باید خبردار بشه (مثلا </w:t>
+      </w:r>
+      <w:r>
+        <w:rPr>
+          <w:rFonts w:cs="B Nazanin"/>
+          <w:sz w:val="28"/>
+          <w:szCs w:val="28"/>
+          <w:lang w:bidi="fa-IR"/>
+        </w:rPr>
+        <w:t>domain object</w:t>
+      </w:r>
+      <w:r>
+        <w:rPr>
+          <w:rFonts w:cs="B Nazanin" w:hint="cs"/>
+          <w:sz w:val="28"/>
+          <w:szCs w:val="28"/>
+          <w:rtl/>
+          <w:lang w:bidi="fa-IR"/>
+        </w:rPr>
+        <w:t xml:space="preserve"> های وابسته) اون </w:t>
+      </w:r>
+      <w:r>
+        <w:rPr>
+          <w:rFonts w:cs="B Nazanin"/>
+          <w:sz w:val="28"/>
+          <w:szCs w:val="28"/>
+          <w:lang w:bidi="fa-IR"/>
+        </w:rPr>
+        <w:t>event</w:t>
+      </w:r>
+      <w:r>
+        <w:rPr>
+          <w:rFonts w:cs="B Nazanin" w:hint="cs"/>
+          <w:sz w:val="28"/>
+          <w:szCs w:val="28"/>
+          <w:rtl/>
+          <w:lang w:bidi="fa-IR"/>
+        </w:rPr>
+        <w:t xml:space="preserve"> رو </w:t>
+      </w:r>
+      <w:r>
+        <w:rPr>
+          <w:rFonts w:cs="B Nazanin"/>
+          <w:sz w:val="28"/>
+          <w:szCs w:val="28"/>
+          <w:lang w:bidi="fa-IR"/>
+        </w:rPr>
+        <w:t>consume</w:t>
+      </w:r>
+      <w:r>
+        <w:rPr>
+          <w:rFonts w:cs="B Nazanin" w:hint="cs"/>
+          <w:sz w:val="28"/>
+          <w:szCs w:val="28"/>
+          <w:rtl/>
+          <w:lang w:bidi="fa-IR"/>
+        </w:rPr>
+        <w:t xml:space="preserve"> میکنن و طبق اون کار </w:t>
+      </w:r>
+      <w:r>
+        <w:rPr>
+          <w:rFonts w:cs="B Nazanin"/>
+          <w:sz w:val="28"/>
+          <w:szCs w:val="28"/>
+          <w:lang w:bidi="fa-IR"/>
+        </w:rPr>
+        <w:t>delete</w:t>
+      </w:r>
+      <w:r>
+        <w:rPr>
+          <w:rFonts w:cs="B Nazanin" w:hint="cs"/>
+          <w:sz w:val="28"/>
+          <w:szCs w:val="28"/>
+          <w:rtl/>
+          <w:lang w:bidi="fa-IR"/>
+        </w:rPr>
+        <w:t xml:space="preserve"> سمت خودشون رو انجام میدن</w:t>
+      </w:r>
+      <w:r>
+        <w:rPr>
+          <w:rFonts w:cs="B Nazanin" w:hint="cs"/>
+          <w:sz w:val="28"/>
+          <w:szCs w:val="28"/>
+          <w:rtl/>
+          <w:lang w:bidi="fa-IR"/>
+        </w:rPr>
+        <w:t>.</w:t>
+      </w:r>
+      <w:r>
+        <w:rPr>
+          <w:rFonts w:cs="B Nazanin" w:hint="cs"/>
+          <w:sz w:val="28"/>
+          <w:szCs w:val="28"/>
+          <w:rtl/>
+          <w:lang w:bidi="fa-IR"/>
+        </w:rPr>
+        <w:t xml:space="preserve"> پس دیگه وابستگی دیتابیسی ای در کار نیست.</w:t>
+      </w:r>
+      <w:r>
+        <w:rPr>
+          <w:rFonts w:cs="B Nazanin" w:hint="cs"/>
+          <w:sz w:val="28"/>
+          <w:szCs w:val="28"/>
+          <w:rtl/>
+          <w:lang w:bidi="fa-IR"/>
+        </w:rPr>
+        <w:t xml:space="preserve"> (البته لازمه که زمان </w:t>
+      </w:r>
+      <w:r>
+        <w:rPr>
+          <w:rFonts w:cs="B Nazanin"/>
+          <w:sz w:val="28"/>
+          <w:szCs w:val="28"/>
+          <w:lang w:bidi="fa-IR"/>
+        </w:rPr>
+        <w:t>config</w:t>
+      </w:r>
+      <w:r>
+        <w:rPr>
+          <w:rFonts w:cs="B Nazanin" w:hint="cs"/>
+          <w:sz w:val="28"/>
+          <w:szCs w:val="28"/>
+          <w:rtl/>
+          <w:lang w:bidi="fa-IR"/>
+        </w:rPr>
+        <w:t xml:space="preserve"> کردن </w:t>
+      </w:r>
+      <w:r>
+        <w:rPr>
+          <w:rFonts w:cs="B Nazanin"/>
+          <w:sz w:val="28"/>
+          <w:szCs w:val="28"/>
+          <w:lang w:bidi="fa-IR"/>
+        </w:rPr>
+        <w:t>domain object</w:t>
+      </w:r>
+      <w:r>
+        <w:rPr>
+          <w:rFonts w:cs="B Nazanin" w:hint="cs"/>
+          <w:sz w:val="28"/>
+          <w:szCs w:val="28"/>
+          <w:rtl/>
+          <w:lang w:bidi="fa-IR"/>
+        </w:rPr>
+        <w:t xml:space="preserve"> ها سمت دیتابیس، توسط </w:t>
+      </w:r>
+      <w:r>
+        <w:rPr>
+          <w:rFonts w:cs="B Nazanin"/>
+          <w:sz w:val="28"/>
+          <w:szCs w:val="28"/>
+          <w:lang w:bidi="fa-IR"/>
+        </w:rPr>
+        <w:t>ORM</w:t>
+      </w:r>
+      <w:r>
+        <w:rPr>
+          <w:rFonts w:cs="B Nazanin" w:hint="cs"/>
+          <w:sz w:val="28"/>
+          <w:szCs w:val="28"/>
+          <w:rtl/>
+          <w:lang w:bidi="fa-IR"/>
+        </w:rPr>
+        <w:t xml:space="preserve"> این مورد رو لحاظ کنیم)</w:t>
+      </w:r>
+    </w:p>
+    <w:p>
+      <w:pPr>
+        <w:rPr>
+          <w:rFonts w:cs="B Nazanin"/>
+          <w:sz w:val="28"/>
+          <w:szCs w:val="28"/>
+          <w:rtl/>
+          <w:lang w:bidi="fa-IR"/>
+        </w:rPr>
+      </w:pPr>
+      <w:r>
+        <w:rPr>
+          <w:rFonts w:cs="B Nazanin"/>
+          <w:sz w:val="28"/>
+          <w:szCs w:val="28"/>
+          <w:rtl/>
+          <w:lang w:bidi="fa-IR"/>
+        </w:rPr>
+        <w:br w:type="page"/>
+      </w:r>
+    </w:p>
+    <w:p>
+      <w:pPr>
+        <w:pStyle w:val="ListParagraph"/>
+        <w:numPr>
+          <w:ilvl w:val="0"/>
+          <w:numId w:val="1"/>
+        </w:numPr>
+        <w:bidi/>
+        <w:rPr>
+          <w:rFonts w:cs="B Nazanin"/>
+          <w:sz w:val="28"/>
+          <w:szCs w:val="28"/>
+          <w:lang w:bidi="fa-IR"/>
+        </w:rPr>
+      </w:pPr>
+      <w:r>
+        <w:rPr>
+          <w:rFonts w:cs="B Nazanin" w:hint="cs"/>
+          <w:sz w:val="28"/>
+          <w:szCs w:val="28"/>
+          <w:rtl/>
+          <w:lang w:bidi="fa-IR"/>
+        </w:rPr>
+        <w:lastRenderedPageBreak/>
+        <w:t xml:space="preserve"> چرا </w:t>
+      </w:r>
+      <w:r>
+        <w:rPr>
+          <w:rFonts w:cs="B Nazanin"/>
+          <w:sz w:val="28"/>
+          <w:szCs w:val="28"/>
+          <w:lang w:bidi="fa-IR"/>
+        </w:rPr>
+        <w:t>aggregate</w:t>
+      </w:r>
+      <w:r>
+        <w:rPr>
+          <w:rFonts w:cs="B Nazanin" w:hint="cs"/>
+          <w:sz w:val="28"/>
+          <w:szCs w:val="28"/>
+          <w:rtl/>
+          <w:lang w:bidi="fa-IR"/>
+        </w:rPr>
+        <w:t xml:space="preserve"> ها رو بهتره تا حد امکان کوچیک طراحی کنیم؟</w:t>
+      </w:r>
+    </w:p>
+    <w:p>
+      <w:pPr>
+        <w:pStyle w:val="ListParagraph"/>
+        <w:numPr>
+          <w:ilvl w:val="1"/>
+          <w:numId w:val="1"/>
+        </w:numPr>
+        <w:bidi/>
+        <w:rPr>
+          <w:rFonts w:cs="B Nazanin"/>
+          <w:sz w:val="28"/>
+          <w:szCs w:val="28"/>
+          <w:lang w:bidi="fa-IR"/>
+        </w:rPr>
+      </w:pPr>
+      <w:r>
+        <w:rPr>
+          <w:rFonts w:cs="B Nazanin" w:hint="cs"/>
+          <w:sz w:val="28"/>
+          <w:szCs w:val="28"/>
+          <w:rtl/>
+          <w:lang w:bidi="fa-IR"/>
+        </w:rPr>
+        <w:t>دیتای کمتری سمت دیتابیس واکشی میشه</w:t>
+      </w:r>
+    </w:p>
+    <w:p>
+      <w:pPr>
+        <w:pStyle w:val="ListParagraph"/>
+        <w:numPr>
+          <w:ilvl w:val="1"/>
+          <w:numId w:val="1"/>
+        </w:numPr>
+        <w:bidi/>
+        <w:rPr>
+          <w:rFonts w:cs="B Nazanin"/>
+          <w:sz w:val="28"/>
+          <w:szCs w:val="28"/>
+          <w:lang w:bidi="fa-IR"/>
+        </w:rPr>
+      </w:pPr>
+      <w:r>
+        <w:rPr>
+          <w:rFonts w:cs="B Nazanin" w:hint="cs"/>
+          <w:sz w:val="28"/>
+          <w:szCs w:val="28"/>
+          <w:rtl/>
+          <w:lang w:bidi="fa-IR"/>
+        </w:rPr>
+        <w:t>احتمال اینکه 2 تا</w:t>
+      </w:r>
+      <w:r>
+        <w:rPr>
+          <w:rFonts w:cs="B Nazanin" w:hint="cs"/>
+          <w:sz w:val="28"/>
+          <w:szCs w:val="28"/>
+          <w:rtl/>
+          <w:lang w:bidi="fa-IR"/>
+        </w:rPr>
+        <w:t xml:space="preserve"> درخواست روی</w:t>
+      </w:r>
+      <w:r>
+        <w:rPr>
+          <w:rFonts w:cs="B Nazanin" w:hint="cs"/>
+          <w:sz w:val="28"/>
+          <w:szCs w:val="28"/>
+          <w:rtl/>
+          <w:lang w:bidi="fa-IR"/>
+        </w:rPr>
+        <w:t xml:space="preserve"> یه </w:t>
+      </w:r>
+      <w:r>
+        <w:rPr>
+          <w:rFonts w:cs="B Nazanin"/>
+          <w:sz w:val="28"/>
+          <w:szCs w:val="28"/>
+          <w:lang w:bidi="fa-IR"/>
+        </w:rPr>
+        <w:t>aggregate</w:t>
+      </w:r>
+      <w:r>
+        <w:rPr>
+          <w:rFonts w:cs="B Nazanin" w:hint="cs"/>
+          <w:sz w:val="28"/>
+          <w:szCs w:val="28"/>
+          <w:rtl/>
+          <w:lang w:bidi="fa-IR"/>
+        </w:rPr>
+        <w:t xml:space="preserve"> همزمان بخوان کاری انجام بدن کمتر میشه (</w:t>
+      </w:r>
+      <w:r>
+        <w:rPr>
+          <w:rFonts w:cs="B Nazanin"/>
+          <w:sz w:val="28"/>
+          <w:szCs w:val="28"/>
+          <w:lang w:bidi="fa-IR"/>
+        </w:rPr>
+        <w:t>race condition</w:t>
+      </w:r>
+      <w:r>
+        <w:rPr>
+          <w:rFonts w:cs="B Nazanin" w:hint="cs"/>
+          <w:sz w:val="28"/>
+          <w:szCs w:val="28"/>
+          <w:rtl/>
+          <w:lang w:bidi="fa-IR"/>
+        </w:rPr>
+        <w:t xml:space="preserve"> نداریم)</w:t>
+      </w:r>
+    </w:p>
+    <w:p>
+      <w:pPr>
+        <w:pStyle w:val="ListParagraph"/>
+        <w:numPr>
+          <w:ilvl w:val="0"/>
+          <w:numId w:val="1"/>
+        </w:numPr>
+        <w:bidi/>
+        <w:rPr>
+          <w:rFonts w:cs="B Nazanin"/>
+          <w:sz w:val="28"/>
+          <w:szCs w:val="28"/>
+          <w:lang w:bidi="fa-IR"/>
+        </w:rPr>
+      </w:pPr>
+      <w:r>
+        <w:rPr>
+          <w:rFonts w:cs="B Nazanin" w:hint="cs"/>
+          <w:sz w:val="28"/>
+          <w:szCs w:val="28"/>
+          <w:rtl/>
+          <w:lang w:bidi="fa-IR"/>
+        </w:rPr>
+        <w:t xml:space="preserve"> چرا توی هر </w:t>
+      </w:r>
+      <w:r>
+        <w:rPr>
+          <w:rFonts w:cs="B Nazanin"/>
+          <w:sz w:val="28"/>
+          <w:szCs w:val="28"/>
+          <w:lang w:bidi="fa-IR"/>
+        </w:rPr>
+        <w:t>transaction</w:t>
+      </w:r>
+      <w:r>
+        <w:rPr>
+          <w:rFonts w:cs="B Nazanin" w:hint="cs"/>
+          <w:sz w:val="28"/>
+          <w:szCs w:val="28"/>
+          <w:rtl/>
+          <w:lang w:bidi="fa-IR"/>
+        </w:rPr>
+        <w:t xml:space="preserve"> بهتره فقط یه </w:t>
+      </w:r>
+      <w:r>
+        <w:rPr>
+          <w:rFonts w:cs="B Nazanin"/>
+          <w:sz w:val="28"/>
+          <w:szCs w:val="28"/>
+          <w:lang w:bidi="fa-IR"/>
+        </w:rPr>
+        <w:t>aggregate</w:t>
+      </w:r>
+      <w:r>
+        <w:rPr>
+          <w:rFonts w:cs="B Nazanin" w:hint="cs"/>
+          <w:sz w:val="28"/>
+          <w:szCs w:val="28"/>
+          <w:rtl/>
+          <w:lang w:bidi="fa-IR"/>
+        </w:rPr>
+        <w:t xml:space="preserve"> باشه؟</w:t>
+      </w:r>
+    </w:p>
+    <w:p>
+      <w:pPr>
+        <w:pStyle w:val="ListParagraph"/>
+        <w:numPr>
+          <w:ilvl w:val="1"/>
+          <w:numId w:val="1"/>
+        </w:numPr>
+        <w:bidi/>
+        <w:rPr>
+          <w:rFonts w:cs="B Nazanin"/>
+          <w:sz w:val="28"/>
+          <w:szCs w:val="28"/>
+          <w:lang w:bidi="fa-IR"/>
+        </w:rPr>
+      </w:pPr>
+      <w:r>
+        <w:rPr>
+          <w:rFonts w:cs="B Nazanin" w:hint="cs"/>
+          <w:sz w:val="28"/>
+          <w:szCs w:val="28"/>
+          <w:rtl/>
+          <w:lang w:bidi="fa-IR"/>
+        </w:rPr>
+        <w:t>این یکم توضیح میخواد</w:t>
+      </w:r>
+      <w:r>
+        <w:rPr>
+          <w:rFonts w:cs="B Nazanin" w:hint="cs"/>
+          <w:sz w:val="28"/>
+          <w:szCs w:val="28"/>
+          <w:rtl/>
+          <w:lang w:bidi="fa-IR"/>
+        </w:rPr>
+        <w:t xml:space="preserve">. فرض کنیم توی مثال میتینگ، یه میتینگ برای یه روز و ساعت خاص ست شده باشه. اگه قرار باشه که این میتینگ کنسل بشه، اول باید از لیست میتینگ ها حذف بشه، بعدش از لیست رزرو ها حذف بشه و در نهایت از </w:t>
+      </w:r>
+      <w:r>
+        <w:rPr>
+          <w:rFonts w:cs="B Nazanin"/>
+          <w:sz w:val="28"/>
+          <w:szCs w:val="28"/>
+          <w:lang w:bidi="fa-IR"/>
+        </w:rPr>
+        <w:t>schedule</w:t>
+      </w:r>
+      <w:r>
+        <w:rPr>
+          <w:rFonts w:cs="B Nazanin" w:hint="cs"/>
+          <w:sz w:val="28"/>
+          <w:szCs w:val="28"/>
+          <w:rtl/>
+          <w:lang w:bidi="fa-IR"/>
+        </w:rPr>
+        <w:t xml:space="preserve"> افرادی که رزرو اش کردن هم حذف بشه. خب در این حالت ما داریم روی 3 تا </w:t>
+      </w:r>
+      <w:r>
+        <w:rPr>
+          <w:rFonts w:cs="B Nazanin"/>
+          <w:sz w:val="28"/>
+          <w:szCs w:val="28"/>
+          <w:lang w:bidi="fa-IR"/>
+        </w:rPr>
+        <w:t>domain model</w:t>
+      </w:r>
+      <w:r>
+        <w:rPr>
+          <w:rFonts w:cs="B Nazanin" w:hint="cs"/>
+          <w:sz w:val="28"/>
+          <w:szCs w:val="28"/>
+          <w:rtl/>
+          <w:lang w:bidi="fa-IR"/>
+        </w:rPr>
+        <w:t xml:space="preserve"> مختلف اثر میذاریم با اینکه در اصل درخواست سمت یه </w:t>
+      </w:r>
+      <w:r>
+        <w:rPr>
+          <w:rFonts w:cs="B Nazanin"/>
+          <w:sz w:val="28"/>
+          <w:szCs w:val="28"/>
+          <w:lang w:bidi="fa-IR"/>
+        </w:rPr>
+        <w:t>domain model</w:t>
+      </w:r>
+      <w:r>
+        <w:rPr>
+          <w:rFonts w:cs="B Nazanin" w:hint="cs"/>
+          <w:sz w:val="28"/>
+          <w:szCs w:val="28"/>
+          <w:rtl/>
+          <w:lang w:bidi="fa-IR"/>
+        </w:rPr>
+        <w:t xml:space="preserve"> اومده</w:t>
+      </w:r>
+      <w:r>
+        <w:rPr>
+          <w:rFonts w:cs="B Nazanin" w:hint="cs"/>
+          <w:sz w:val="28"/>
+          <w:szCs w:val="28"/>
+          <w:rtl/>
+          <w:lang w:bidi="fa-IR"/>
+        </w:rPr>
+        <w:t xml:space="preserve"> و هر سه این کار ها یا کامل باید انجام بشن یا هیچکدوم پس با یه </w:t>
+      </w:r>
+      <w:r>
+        <w:rPr>
+          <w:rFonts w:cs="B Nazanin"/>
+          <w:sz w:val="28"/>
+          <w:szCs w:val="28"/>
+          <w:lang w:bidi="fa-IR"/>
+        </w:rPr>
+        <w:t>transaction</w:t>
+      </w:r>
+      <w:r>
+        <w:rPr>
+          <w:rFonts w:cs="B Nazanin" w:hint="cs"/>
+          <w:sz w:val="28"/>
+          <w:szCs w:val="28"/>
+          <w:rtl/>
+          <w:lang w:bidi="fa-IR"/>
+        </w:rPr>
+        <w:t xml:space="preserve"> طرف هستیم. منتهی به جای اینکه دونه دونه این کار ها رو توی یه بدنه انجام بدیم، با کمک از </w:t>
+      </w:r>
+      <w:r>
+        <w:rPr>
+          <w:rFonts w:cs="B Nazanin"/>
+          <w:sz w:val="28"/>
+          <w:szCs w:val="28"/>
+          <w:lang w:bidi="fa-IR"/>
+        </w:rPr>
+        <w:t>event</w:t>
+      </w:r>
+      <w:r>
+        <w:rPr>
+          <w:rFonts w:cs="B Nazanin" w:hint="cs"/>
+          <w:sz w:val="28"/>
+          <w:szCs w:val="28"/>
+          <w:rtl/>
+          <w:lang w:bidi="fa-IR"/>
+        </w:rPr>
+        <w:t xml:space="preserve"> ها میایم عمل مربوط به هر </w:t>
+      </w:r>
+      <w:r>
+        <w:rPr>
+          <w:rFonts w:cs="B Nazanin"/>
+          <w:sz w:val="28"/>
+          <w:szCs w:val="28"/>
+          <w:lang w:bidi="fa-IR"/>
+        </w:rPr>
+        <w:t>domain model</w:t>
+      </w:r>
+      <w:r>
+        <w:rPr>
+          <w:rFonts w:cs="B Nazanin" w:hint="cs"/>
+          <w:sz w:val="28"/>
+          <w:szCs w:val="28"/>
+          <w:rtl/>
+          <w:lang w:bidi="fa-IR"/>
+        </w:rPr>
+        <w:t xml:space="preserve"> رو سمت خودش میفرستیم تا هندلش کنه اما یه </w:t>
+      </w:r>
+      <w:r>
+        <w:rPr>
+          <w:rFonts w:cs="B Nazanin"/>
+          <w:sz w:val="28"/>
+          <w:szCs w:val="28"/>
+          <w:lang w:bidi="fa-IR"/>
+        </w:rPr>
+        <w:t>wrapper</w:t>
+      </w:r>
+      <w:r>
+        <w:rPr>
+          <w:rFonts w:cs="B Nazanin" w:hint="cs"/>
+          <w:sz w:val="28"/>
+          <w:szCs w:val="28"/>
+          <w:rtl/>
+          <w:lang w:bidi="fa-IR"/>
+        </w:rPr>
+        <w:t xml:space="preserve"> هم دور درخواستمون میذاریم که اگه هر جایی از این مراحل (چه </w:t>
+      </w:r>
+      <w:r>
+        <w:rPr>
+          <w:rFonts w:cs="B Nazanin"/>
+          <w:sz w:val="28"/>
+          <w:szCs w:val="28"/>
+          <w:lang w:bidi="fa-IR"/>
+        </w:rPr>
+        <w:t>delete</w:t>
+      </w:r>
+      <w:r>
+        <w:rPr>
+          <w:rFonts w:cs="B Nazanin" w:hint="cs"/>
+          <w:sz w:val="28"/>
+          <w:szCs w:val="28"/>
+          <w:rtl/>
+          <w:lang w:bidi="fa-IR"/>
+        </w:rPr>
+        <w:t xml:space="preserve"> سمت </w:t>
+      </w:r>
+      <w:r>
+        <w:rPr>
+          <w:rFonts w:cs="B Nazanin"/>
+          <w:sz w:val="28"/>
+          <w:szCs w:val="28"/>
+          <w:lang w:bidi="fa-IR"/>
+        </w:rPr>
+        <w:t>domain model</w:t>
+      </w:r>
+      <w:r>
+        <w:rPr>
+          <w:rFonts w:cs="B Nazanin" w:hint="cs"/>
+          <w:sz w:val="28"/>
+          <w:szCs w:val="28"/>
+          <w:rtl/>
+          <w:lang w:bidi="fa-IR"/>
+        </w:rPr>
+        <w:t xml:space="preserve"> اصلی چه اونایی که دارن تاثیر میگیرن) به خطا خوردیم، کل این کار ها رو به حالت قبل برگردونیم و ارور سمت کاربر بفرستیم.</w:t>
+      </w:r>
+      <w:r>
+        <w:rPr>
+          <w:rFonts w:cs="B Nazanin" w:hint="cs"/>
+          <w:sz w:val="28"/>
+          <w:szCs w:val="28"/>
+          <w:rtl/>
+          <w:lang w:bidi="fa-IR"/>
+        </w:rPr>
+        <w:t xml:space="preserve"> اینطوری عملا مثل این میمونه که توی هر درخواست، انگار با یه </w:t>
+      </w:r>
+      <w:r>
+        <w:rPr>
+          <w:rFonts w:cs="B Nazanin"/>
+          <w:sz w:val="28"/>
+          <w:szCs w:val="28"/>
+          <w:lang w:bidi="fa-IR"/>
+        </w:rPr>
+        <w:t>aggregate</w:t>
+      </w:r>
+      <w:r>
+        <w:rPr>
+          <w:rFonts w:cs="B Nazanin" w:hint="cs"/>
+          <w:sz w:val="28"/>
+          <w:szCs w:val="28"/>
+          <w:rtl/>
+          <w:lang w:bidi="fa-IR"/>
+        </w:rPr>
+        <w:t xml:space="preserve"> کار می کنیم اما در واقعیت با اون هایی که وابستگی بهش دارن هم کار میکنیم.</w:t>
+      </w:r>
+    </w:p>
+    <w:p>
+      <w:pPr>
+        <w:pStyle w:val="ListParagraph"/>
+        <w:numPr>
+          <w:ilvl w:val="0"/>
+          <w:numId w:val="1"/>
+        </w:numPr>
+        <w:bidi/>
+        <w:rPr>
+          <w:rFonts w:cs="B Nazanin"/>
+          <w:sz w:val="28"/>
+          <w:szCs w:val="28"/>
+          <w:lang w:bidi="fa-IR"/>
+        </w:rPr>
+      </w:pPr>
+      <w:r>
+        <w:rPr>
+          <w:rFonts w:cs="B Nazanin" w:hint="cs"/>
+          <w:sz w:val="28"/>
+          <w:szCs w:val="28"/>
+          <w:rtl/>
+          <w:lang w:bidi="fa-IR"/>
+        </w:rPr>
+        <w:t xml:space="preserve"> نحوه تعریف وابستگی بین </w:t>
+      </w:r>
+      <w:r>
+        <w:rPr>
+          <w:rFonts w:cs="B Nazanin"/>
+          <w:sz w:val="28"/>
+          <w:szCs w:val="28"/>
+          <w:lang w:bidi="fa-IR"/>
+        </w:rPr>
+        <w:t>aggregate</w:t>
+      </w:r>
+      <w:r>
+        <w:rPr>
+          <w:rFonts w:cs="B Nazanin" w:hint="cs"/>
+          <w:sz w:val="28"/>
+          <w:szCs w:val="28"/>
+          <w:rtl/>
+          <w:lang w:bidi="fa-IR"/>
+        </w:rPr>
+        <w:t xml:space="preserve"> ها چطوریه؟</w:t>
+      </w:r>
+    </w:p>
+    <w:p>
+      <w:pPr>
+        <w:pStyle w:val="ListParagraph"/>
+        <w:numPr>
+          <w:ilvl w:val="1"/>
+          <w:numId w:val="1"/>
+        </w:numPr>
+        <w:bidi/>
+        <w:rPr>
+          <w:rFonts w:cs="B Nazanin"/>
+          <w:sz w:val="28"/>
+          <w:szCs w:val="28"/>
+          <w:lang w:bidi="fa-IR"/>
+        </w:rPr>
+      </w:pPr>
+      <w:r>
+        <w:rPr>
+          <w:rFonts w:cs="B Nazanin"/>
+          <w:sz w:val="28"/>
+          <w:szCs w:val="28"/>
+          <w:lang w:bidi="fa-IR"/>
+        </w:rPr>
+        <w:t>Aggregate</w:t>
+      </w:r>
+      <w:r>
+        <w:rPr>
+          <w:rFonts w:cs="B Nazanin" w:hint="cs"/>
+          <w:sz w:val="28"/>
+          <w:szCs w:val="28"/>
+          <w:rtl/>
+          <w:lang w:bidi="fa-IR"/>
+        </w:rPr>
+        <w:t xml:space="preserve"> ها از طریق </w:t>
+      </w:r>
+      <w:r>
+        <w:rPr>
+          <w:rFonts w:cs="B Nazanin"/>
+          <w:sz w:val="28"/>
+          <w:szCs w:val="28"/>
+          <w:lang w:bidi="fa-IR"/>
+        </w:rPr>
+        <w:t>Identifier</w:t>
+      </w:r>
+      <w:r>
+        <w:rPr>
+          <w:rFonts w:cs="B Nazanin" w:hint="cs"/>
+          <w:sz w:val="28"/>
+          <w:szCs w:val="28"/>
+          <w:rtl/>
+          <w:lang w:bidi="fa-IR"/>
+        </w:rPr>
+        <w:t xml:space="preserve"> هاشون به همدیگه </w:t>
+      </w:r>
+      <w:r>
+        <w:rPr>
+          <w:rFonts w:cs="B Nazanin"/>
+          <w:sz w:val="28"/>
+          <w:szCs w:val="28"/>
+          <w:lang w:bidi="fa-IR"/>
+        </w:rPr>
+        <w:t>relation</w:t>
+      </w:r>
+      <w:r>
+        <w:rPr>
+          <w:rFonts w:cs="B Nazanin" w:hint="cs"/>
+          <w:sz w:val="28"/>
+          <w:szCs w:val="28"/>
+          <w:rtl/>
+          <w:lang w:bidi="fa-IR"/>
+        </w:rPr>
+        <w:t xml:space="preserve"> میزنن</w:t>
+      </w:r>
+      <w:r>
+        <w:rPr>
+          <w:rFonts w:cs="B Nazanin" w:hint="cs"/>
+          <w:sz w:val="28"/>
+          <w:szCs w:val="28"/>
+          <w:rtl/>
+          <w:lang w:bidi="fa-IR"/>
+        </w:rPr>
+        <w:t>.</w:t>
+      </w:r>
+    </w:p>
+    <w:p>
+      <w:pPr>
+        <w:pStyle w:val="ListParagraph"/>
+        <w:numPr>
+          <w:ilvl w:val="1"/>
+          <w:numId w:val="1"/>
+        </w:numPr>
+        <w:bidi/>
+        <w:rPr>
+          <w:rFonts w:cs="B Nazanin"/>
+          <w:sz w:val="28"/>
+          <w:szCs w:val="28"/>
+          <w:rtl/>
+          <w:lang w:bidi="fa-IR"/>
+        </w:rPr>
+      </w:pPr>
+      <w:r>
+        <w:rPr>
+          <w:rFonts w:cs="B Nazanin" w:hint="cs"/>
+          <w:sz w:val="28"/>
+          <w:szCs w:val="28"/>
+          <w:rtl/>
+          <w:lang w:bidi="fa-IR"/>
+        </w:rPr>
+        <w:t xml:space="preserve">داخل یه </w:t>
+      </w:r>
+      <w:r>
+        <w:rPr>
+          <w:rFonts w:cs="B Nazanin"/>
+          <w:sz w:val="28"/>
+          <w:szCs w:val="28"/>
+          <w:lang w:bidi="fa-IR"/>
+        </w:rPr>
+        <w:t>entity</w:t>
+      </w:r>
+      <w:r>
+        <w:rPr>
+          <w:rFonts w:cs="B Nazanin" w:hint="cs"/>
+          <w:sz w:val="28"/>
+          <w:szCs w:val="28"/>
+          <w:rtl/>
+          <w:lang w:bidi="fa-IR"/>
+        </w:rPr>
+        <w:t xml:space="preserve"> نباید مستقیم به </w:t>
+      </w:r>
+      <w:r>
+        <w:rPr>
+          <w:rFonts w:cs="B Nazanin"/>
+          <w:sz w:val="28"/>
+          <w:szCs w:val="28"/>
+          <w:lang w:bidi="fa-IR"/>
+        </w:rPr>
+        <w:t>entity</w:t>
+      </w:r>
+      <w:r>
+        <w:rPr>
+          <w:rFonts w:cs="B Nazanin" w:hint="cs"/>
+          <w:sz w:val="28"/>
+          <w:szCs w:val="28"/>
+          <w:rtl/>
+          <w:lang w:bidi="fa-IR"/>
+        </w:rPr>
+        <w:t xml:space="preserve"> یا </w:t>
+      </w:r>
+      <w:r>
+        <w:rPr>
+          <w:rFonts w:cs="B Nazanin"/>
+          <w:sz w:val="28"/>
+          <w:szCs w:val="28"/>
+          <w:lang w:bidi="fa-IR"/>
+        </w:rPr>
+        <w:t>aggregate</w:t>
+      </w:r>
+      <w:r>
+        <w:rPr>
+          <w:rFonts w:cs="B Nazanin" w:hint="cs"/>
+          <w:sz w:val="28"/>
+          <w:szCs w:val="28"/>
+          <w:rtl/>
+          <w:lang w:bidi="fa-IR"/>
+        </w:rPr>
+        <w:t xml:space="preserve"> ای رفرنس بدیم (مستقیما پراپرتی از نوع اون </w:t>
+      </w:r>
+      <w:r>
+        <w:rPr>
+          <w:rFonts w:cs="B Nazanin"/>
+          <w:sz w:val="28"/>
+          <w:szCs w:val="28"/>
+          <w:lang w:bidi="fa-IR"/>
+        </w:rPr>
+        <w:t>entity</w:t>
+      </w:r>
+      <w:r>
+        <w:rPr>
+          <w:rFonts w:cs="B Nazanin" w:hint="cs"/>
+          <w:sz w:val="28"/>
+          <w:szCs w:val="28"/>
+          <w:rtl/>
+          <w:lang w:bidi="fa-IR"/>
+        </w:rPr>
+        <w:t xml:space="preserve"> یا </w:t>
+      </w:r>
+      <w:r>
+        <w:rPr>
+          <w:rFonts w:cs="B Nazanin"/>
+          <w:sz w:val="28"/>
+          <w:szCs w:val="28"/>
+          <w:lang w:bidi="fa-IR"/>
+        </w:rPr>
+        <w:t>aggregate</w:t>
+      </w:r>
+      <w:r>
+        <w:rPr>
+          <w:rFonts w:cs="B Nazanin" w:hint="cs"/>
+          <w:sz w:val="28"/>
+          <w:szCs w:val="28"/>
+          <w:rtl/>
+          <w:lang w:bidi="fa-IR"/>
+        </w:rPr>
+        <w:t xml:space="preserve"> برای ایجاد </w:t>
+      </w:r>
+      <w:r>
+        <w:rPr>
+          <w:rFonts w:cs="B Nazanin"/>
+          <w:sz w:val="28"/>
+          <w:szCs w:val="28"/>
+          <w:lang w:bidi="fa-IR"/>
+        </w:rPr>
+        <w:t>relation</w:t>
+      </w:r>
+      <w:r>
+        <w:rPr>
+          <w:rFonts w:cs="B Nazanin" w:hint="cs"/>
+          <w:sz w:val="28"/>
+          <w:szCs w:val="28"/>
+          <w:rtl/>
+          <w:lang w:bidi="fa-IR"/>
+        </w:rPr>
+        <w:t xml:space="preserve"> تعریف کنیم). اگه لازم شد اینکارو کنیم، یا باید اون </w:t>
+      </w:r>
+      <w:r>
+        <w:rPr>
+          <w:rFonts w:cs="B Nazanin"/>
+          <w:sz w:val="28"/>
+          <w:szCs w:val="28"/>
+          <w:lang w:bidi="fa-IR"/>
+        </w:rPr>
+        <w:t>entity</w:t>
+      </w:r>
+      <w:r>
+        <w:rPr>
+          <w:rFonts w:cs="B Nazanin" w:hint="cs"/>
+          <w:sz w:val="28"/>
+          <w:szCs w:val="28"/>
+          <w:rtl/>
+          <w:lang w:bidi="fa-IR"/>
+        </w:rPr>
+        <w:t xml:space="preserve"> تبدیل به یه </w:t>
+      </w:r>
+      <w:r>
+        <w:rPr>
+          <w:rFonts w:cs="B Nazanin"/>
+          <w:sz w:val="28"/>
+          <w:szCs w:val="28"/>
+          <w:lang w:bidi="fa-IR"/>
+        </w:rPr>
+        <w:t>aggregate</w:t>
+      </w:r>
+      <w:r>
+        <w:rPr>
+          <w:rFonts w:cs="B Nazanin" w:hint="cs"/>
+          <w:sz w:val="28"/>
+          <w:szCs w:val="28"/>
+          <w:rtl/>
+          <w:lang w:bidi="fa-IR"/>
+        </w:rPr>
+        <w:t xml:space="preserve"> بشه یا اینکه با </w:t>
+      </w:r>
+      <w:r>
+        <w:rPr>
+          <w:rFonts w:cs="B Nazanin"/>
+          <w:sz w:val="28"/>
+          <w:szCs w:val="28"/>
+          <w:lang w:bidi="fa-IR"/>
+        </w:rPr>
+        <w:t>Identifier</w:t>
+      </w:r>
+      <w:r>
+        <w:rPr>
+          <w:rFonts w:cs="B Nazanin" w:hint="cs"/>
+          <w:sz w:val="28"/>
+          <w:szCs w:val="28"/>
+          <w:rtl/>
+          <w:lang w:bidi="fa-IR"/>
+        </w:rPr>
+        <w:t xml:space="preserve"> </w:t>
+      </w:r>
+      <w:r>
+        <w:rPr>
+          <w:rFonts w:cs="B Nazanin"/>
+          <w:sz w:val="28"/>
+          <w:szCs w:val="28"/>
+          <w:lang w:bidi="fa-IR"/>
+        </w:rPr>
+        <w:t>entity</w:t>
+      </w:r>
+      <w:r>
+        <w:rPr>
+          <w:rFonts w:cs="B Nazanin" w:hint="cs"/>
+          <w:sz w:val="28"/>
+          <w:szCs w:val="28"/>
+          <w:rtl/>
+          <w:lang w:bidi="fa-IR"/>
+        </w:rPr>
+        <w:t xml:space="preserve"> یا </w:t>
+      </w:r>
+      <w:r>
+        <w:rPr>
+          <w:rFonts w:cs="B Nazanin"/>
+          <w:sz w:val="28"/>
+          <w:szCs w:val="28"/>
+          <w:lang w:bidi="fa-IR"/>
+        </w:rPr>
+        <w:t>aggregate</w:t>
+      </w:r>
+      <w:r>
+        <w:rPr>
+          <w:rFonts w:cs="B Nazanin" w:hint="cs"/>
+          <w:sz w:val="28"/>
+          <w:szCs w:val="28"/>
+          <w:rtl/>
+          <w:lang w:bidi="fa-IR"/>
+        </w:rPr>
+        <w:t xml:space="preserve"> مورد نظر ارتباط رو ایجاد کنیم.</w:t>
+      </w:r>
     </w:p>
     <w:sectPr>
       <w:pgSz w:w="12240" w:h="15840"/>

</xml_diff>

<commit_message>
Sixth section of DDD course
</commit_message>
<xml_diff>
--- a/Architecture/Domain driven design.docx
+++ b/Architecture/Domain driven design.docx
@@ -8420,7 +8420,6 @@
           <w:rFonts w:cs="B Nazanin"/>
           <w:sz w:val="28"/>
           <w:szCs w:val="28"/>
-          <w:rtl/>
           <w:lang w:bidi="fa-IR"/>
         </w:rPr>
       </w:pPr>
@@ -8643,6 +8642,2377 @@
         </w:rPr>
         <w:t xml:space="preserve"> مورد نظر ارتباط رو ایجاد کنیم.</w:t>
       </w:r>
+    </w:p>
+    <w:p>
+      <w:pPr>
+        <w:rPr>
+          <w:rFonts w:cs="B Nazanin"/>
+          <w:sz w:val="28"/>
+          <w:szCs w:val="28"/>
+          <w:rtl/>
+          <w:lang w:bidi="fa-IR"/>
+        </w:rPr>
+      </w:pPr>
+      <w:r>
+        <w:rPr>
+          <w:rFonts w:cs="B Nazanin"/>
+          <w:sz w:val="28"/>
+          <w:szCs w:val="28"/>
+          <w:rtl/>
+          <w:lang w:bidi="fa-IR"/>
+        </w:rPr>
+        <w:br w:type="page"/>
+      </w:r>
+    </w:p>
+    <w:p>
+      <w:pPr>
+        <w:pStyle w:val="ListParagraph"/>
+        <w:numPr>
+          <w:ilvl w:val="0"/>
+          <w:numId w:val="1"/>
+        </w:numPr>
+        <w:bidi/>
+        <w:rPr>
+          <w:rFonts w:cs="B Nazanin"/>
+          <w:sz w:val="28"/>
+          <w:szCs w:val="28"/>
+          <w:lang w:bidi="fa-IR"/>
+        </w:rPr>
+      </w:pPr>
+      <w:r>
+        <w:rPr>
+          <w:rFonts w:cs="B Nazanin" w:hint="cs"/>
+          <w:sz w:val="28"/>
+          <w:szCs w:val="28"/>
+          <w:rtl/>
+          <w:lang w:bidi="fa-IR"/>
+        </w:rPr>
+        <w:lastRenderedPageBreak/>
+        <w:t xml:space="preserve">تفاوت </w:t>
+      </w:r>
+      <w:r>
+        <w:rPr>
+          <w:rFonts w:cs="B Nazanin"/>
+          <w:sz w:val="28"/>
+          <w:szCs w:val="28"/>
+          <w:lang w:bidi="fa-IR"/>
+        </w:rPr>
+        <w:t>application services</w:t>
+      </w:r>
+      <w:r>
+        <w:rPr>
+          <w:rFonts w:cs="B Nazanin" w:hint="cs"/>
+          <w:sz w:val="28"/>
+          <w:szCs w:val="28"/>
+          <w:rtl/>
+          <w:lang w:bidi="fa-IR"/>
+        </w:rPr>
+        <w:t xml:space="preserve"> و </w:t>
+      </w:r>
+      <w:r>
+        <w:rPr>
+          <w:rFonts w:cs="B Nazanin"/>
+          <w:sz w:val="28"/>
+          <w:szCs w:val="28"/>
+          <w:lang w:bidi="fa-IR"/>
+        </w:rPr>
+        <w:t>domain services</w:t>
+      </w:r>
+      <w:r>
+        <w:rPr>
+          <w:rFonts w:cs="B Nazanin" w:hint="cs"/>
+          <w:sz w:val="28"/>
+          <w:szCs w:val="28"/>
+          <w:rtl/>
+          <w:lang w:bidi="fa-IR"/>
+        </w:rPr>
+        <w:t xml:space="preserve"> چیه؟</w:t>
+      </w:r>
+    </w:p>
+    <w:p>
+      <w:pPr>
+        <w:pStyle w:val="ListParagraph"/>
+        <w:numPr>
+          <w:ilvl w:val="1"/>
+          <w:numId w:val="1"/>
+        </w:numPr>
+        <w:bidi/>
+        <w:rPr>
+          <w:rFonts w:cs="B Nazanin"/>
+          <w:sz w:val="28"/>
+          <w:szCs w:val="28"/>
+          <w:lang w:bidi="fa-IR"/>
+        </w:rPr>
+      </w:pPr>
+      <w:r>
+        <w:rPr>
+          <w:rFonts w:cs="B Nazanin" w:hint="cs"/>
+          <w:sz w:val="28"/>
+          <w:szCs w:val="28"/>
+          <w:rtl/>
+          <w:lang w:bidi="fa-IR"/>
+        </w:rPr>
+        <w:t xml:space="preserve">همون طور که از قبل داشتیم، </w:t>
+      </w:r>
+      <w:r>
+        <w:rPr>
+          <w:rFonts w:cs="B Nazanin"/>
+          <w:sz w:val="28"/>
+          <w:szCs w:val="28"/>
+          <w:lang w:bidi="fa-IR"/>
+        </w:rPr>
+        <w:t>domain service</w:t>
+      </w:r>
+      <w:r>
+        <w:rPr>
+          <w:rFonts w:cs="B Nazanin" w:hint="cs"/>
+          <w:sz w:val="28"/>
+          <w:szCs w:val="28"/>
+          <w:rtl/>
+          <w:lang w:bidi="fa-IR"/>
+        </w:rPr>
+        <w:t xml:space="preserve"> ها یه سری </w:t>
+      </w:r>
+      <w:r>
+        <w:rPr>
+          <w:rFonts w:cs="B Nazanin"/>
+          <w:sz w:val="28"/>
+          <w:szCs w:val="28"/>
+          <w:lang w:bidi="fa-IR"/>
+        </w:rPr>
+        <w:t>domain logic</w:t>
+      </w:r>
+      <w:r>
+        <w:rPr>
+          <w:rFonts w:cs="B Nazanin" w:hint="cs"/>
+          <w:sz w:val="28"/>
+          <w:szCs w:val="28"/>
+          <w:rtl/>
+          <w:lang w:bidi="fa-IR"/>
+        </w:rPr>
+        <w:t xml:space="preserve"> ان که مستقیما توی </w:t>
+      </w:r>
+      <w:r>
+        <w:rPr>
+          <w:rFonts w:cs="B Nazanin"/>
+          <w:sz w:val="28"/>
+          <w:szCs w:val="28"/>
+          <w:lang w:bidi="fa-IR"/>
+        </w:rPr>
+        <w:t>domain object</w:t>
+      </w:r>
+      <w:r>
+        <w:rPr>
+          <w:rFonts w:cs="B Nazanin" w:hint="cs"/>
+          <w:sz w:val="28"/>
+          <w:szCs w:val="28"/>
+          <w:rtl/>
+          <w:lang w:bidi="fa-IR"/>
+        </w:rPr>
+        <w:t xml:space="preserve"> ها نتونستیم پیاده شون کنیم.</w:t>
+      </w:r>
+      <w:r>
+        <w:rPr>
+          <w:rFonts w:cs="B Nazanin"/>
+          <w:sz w:val="28"/>
+          <w:szCs w:val="28"/>
+          <w:rtl/>
+          <w:lang w:bidi="fa-IR"/>
+        </w:rPr>
+        <w:br/>
+      </w:r>
+      <w:r>
+        <w:rPr>
+          <w:rFonts w:cs="B Nazanin" w:hint="cs"/>
+          <w:sz w:val="28"/>
+          <w:szCs w:val="28"/>
+          <w:rtl/>
+          <w:lang w:bidi="fa-IR"/>
+        </w:rPr>
+        <w:t xml:space="preserve">از اونور اما </w:t>
+      </w:r>
+      <w:r>
+        <w:rPr>
+          <w:rFonts w:cs="B Nazanin"/>
+          <w:sz w:val="28"/>
+          <w:szCs w:val="28"/>
+          <w:lang w:bidi="fa-IR"/>
+        </w:rPr>
+        <w:t>application service</w:t>
+      </w:r>
+      <w:r>
+        <w:rPr>
+          <w:rFonts w:cs="B Nazanin" w:hint="cs"/>
+          <w:sz w:val="28"/>
+          <w:szCs w:val="28"/>
+          <w:rtl/>
+          <w:lang w:bidi="fa-IR"/>
+        </w:rPr>
+        <w:t xml:space="preserve"> ها در واقع مسئول هماهنگ سازی (</w:t>
+      </w:r>
+      <w:r>
+        <w:rPr>
+          <w:rFonts w:cs="B Nazanin"/>
+          <w:sz w:val="28"/>
+          <w:szCs w:val="28"/>
+          <w:lang w:bidi="fa-IR"/>
+        </w:rPr>
+        <w:t>orchestration</w:t>
+      </w:r>
+      <w:r>
+        <w:rPr>
+          <w:rFonts w:cs="B Nazanin" w:hint="cs"/>
+          <w:sz w:val="28"/>
+          <w:szCs w:val="28"/>
+          <w:rtl/>
+          <w:lang w:bidi="fa-IR"/>
+        </w:rPr>
+        <w:t xml:space="preserve">) بین </w:t>
+      </w:r>
+      <w:r>
+        <w:rPr>
+          <w:rFonts w:cs="B Nazanin"/>
+          <w:sz w:val="28"/>
+          <w:szCs w:val="28"/>
+          <w:lang w:bidi="fa-IR"/>
+        </w:rPr>
+        <w:t>domain object</w:t>
+      </w:r>
+      <w:r>
+        <w:rPr>
+          <w:rFonts w:cs="B Nazanin" w:hint="cs"/>
+          <w:sz w:val="28"/>
+          <w:szCs w:val="28"/>
+          <w:rtl/>
+          <w:lang w:bidi="fa-IR"/>
+        </w:rPr>
+        <w:t xml:space="preserve"> ها و انواع </w:t>
+      </w:r>
+      <w:r>
+        <w:rPr>
+          <w:rFonts w:cs="B Nazanin"/>
+          <w:sz w:val="28"/>
+          <w:szCs w:val="28"/>
+          <w:lang w:bidi="fa-IR"/>
+        </w:rPr>
+        <w:t>tactical pattern</w:t>
+      </w:r>
+      <w:r>
+        <w:rPr>
+          <w:rFonts w:cs="B Nazanin" w:hint="cs"/>
+          <w:sz w:val="28"/>
+          <w:szCs w:val="28"/>
+          <w:rtl/>
+          <w:lang w:bidi="fa-IR"/>
+        </w:rPr>
+        <w:t xml:space="preserve"> ها (مثل </w:t>
+      </w:r>
+      <w:r>
+        <w:rPr>
+          <w:rFonts w:cs="B Nazanin"/>
+          <w:sz w:val="28"/>
+          <w:szCs w:val="28"/>
+          <w:lang w:bidi="fa-IR"/>
+        </w:rPr>
+        <w:t>repository, factory</w:t>
+      </w:r>
+      <w:r>
+        <w:rPr>
+          <w:rFonts w:cs="B Nazanin" w:hint="cs"/>
+          <w:sz w:val="28"/>
+          <w:szCs w:val="28"/>
+          <w:rtl/>
+          <w:lang w:bidi="fa-IR"/>
+        </w:rPr>
+        <w:t xml:space="preserve"> و...) هست.</w:t>
+      </w:r>
+    </w:p>
+    <w:p>
+      <w:pPr>
+        <w:pStyle w:val="ListParagraph"/>
+        <w:numPr>
+          <w:ilvl w:val="1"/>
+          <w:numId w:val="1"/>
+        </w:numPr>
+        <w:bidi/>
+        <w:rPr>
+          <w:rFonts w:cs="B Nazanin"/>
+          <w:sz w:val="28"/>
+          <w:szCs w:val="28"/>
+          <w:lang w:bidi="fa-IR"/>
+        </w:rPr>
+      </w:pPr>
+      <w:r>
+        <w:rPr>
+          <w:rFonts w:cs="B Nazanin" w:hint="cs"/>
+          <w:sz w:val="28"/>
+          <w:szCs w:val="28"/>
+          <w:rtl/>
+          <w:lang w:bidi="fa-IR"/>
+        </w:rPr>
+        <w:t xml:space="preserve">یه تعریف از یه بنده خدایی به نام </w:t>
+      </w:r>
+      <w:r>
+        <w:rPr>
+          <w:rFonts w:cs="B Nazanin"/>
+          <w:sz w:val="28"/>
+          <w:szCs w:val="28"/>
+          <w:lang w:bidi="fa-IR"/>
+        </w:rPr>
+        <w:t>vladimir khorikov</w:t>
+      </w:r>
+      <w:r>
+        <w:rPr>
+          <w:rFonts w:cs="B Nazanin" w:hint="cs"/>
+          <w:sz w:val="28"/>
+          <w:szCs w:val="28"/>
+          <w:rtl/>
+          <w:lang w:bidi="fa-IR"/>
+        </w:rPr>
+        <w:t xml:space="preserve"> هست که دونستنش جالبه چون به نوعی تفاوت این دوتا رو نشون میده:</w:t>
+      </w:r>
+      <w:r>
+        <w:rPr>
+          <w:rFonts w:cs="B Nazanin"/>
+          <w:sz w:val="28"/>
+          <w:szCs w:val="28"/>
+          <w:rtl/>
+          <w:lang w:bidi="fa-IR"/>
+        </w:rPr>
+        <w:br/>
+      </w:r>
+      <w:r>
+        <w:rPr>
+          <w:rFonts w:cs="B Nazanin"/>
+          <w:sz w:val="28"/>
+          <w:szCs w:val="28"/>
+          <w:lang w:bidi="fa-IR"/>
+        </w:rPr>
+        <w:t>domain logic</w:t>
+      </w:r>
+      <w:r>
+        <w:rPr>
+          <w:rFonts w:cs="B Nazanin" w:hint="cs"/>
+          <w:sz w:val="28"/>
+          <w:szCs w:val="28"/>
+          <w:rtl/>
+          <w:lang w:bidi="fa-IR"/>
+        </w:rPr>
+        <w:t xml:space="preserve"> ها هرچیزی هستن که به تصمیمات بیزنسی مریوط میشن. </w:t>
+      </w:r>
+      <w:r>
+        <w:rPr>
+          <w:rFonts w:cs="B Nazanin" w:hint="cs"/>
+          <w:sz w:val="28"/>
+          <w:szCs w:val="28"/>
+          <w:rtl/>
+          <w:lang w:bidi="fa-IR"/>
+        </w:rPr>
+        <w:t xml:space="preserve"> از این رو، </w:t>
+      </w:r>
+      <w:r>
+        <w:rPr>
+          <w:rFonts w:cs="B Nazanin"/>
+          <w:sz w:val="28"/>
+          <w:szCs w:val="28"/>
+          <w:lang w:bidi="fa-IR"/>
+        </w:rPr>
+        <w:t>domain service</w:t>
+      </w:r>
+      <w:r>
+        <w:rPr>
+          <w:rFonts w:cs="B Nazanin" w:hint="cs"/>
+          <w:sz w:val="28"/>
+          <w:szCs w:val="28"/>
+          <w:rtl/>
+          <w:lang w:bidi="fa-IR"/>
+        </w:rPr>
+        <w:t xml:space="preserve"> ها در روند تصمیم گیری به همون صورتی که </w:t>
+      </w:r>
+      <w:r>
+        <w:rPr>
+          <w:rFonts w:cs="B Nazanin"/>
+          <w:sz w:val="28"/>
+          <w:szCs w:val="28"/>
+          <w:lang w:bidi="fa-IR"/>
+        </w:rPr>
+        <w:t>domain object</w:t>
+      </w:r>
+      <w:r>
+        <w:rPr>
+          <w:rFonts w:cs="B Nazanin" w:hint="cs"/>
+          <w:sz w:val="28"/>
+          <w:szCs w:val="28"/>
+          <w:rtl/>
+          <w:lang w:bidi="fa-IR"/>
+        </w:rPr>
+        <w:t xml:space="preserve"> ها انجامش میدن، مشارکت میکنن. </w:t>
+      </w:r>
+      <w:r>
+        <w:rPr>
+          <w:rFonts w:cs="B Nazanin"/>
+          <w:sz w:val="28"/>
+          <w:szCs w:val="28"/>
+          <w:lang w:bidi="fa-IR"/>
+        </w:rPr>
+        <w:t>Application service</w:t>
+      </w:r>
+      <w:r>
+        <w:rPr>
+          <w:rFonts w:cs="B Nazanin" w:hint="cs"/>
+          <w:sz w:val="28"/>
+          <w:szCs w:val="28"/>
+          <w:rtl/>
+          <w:lang w:bidi="fa-IR"/>
+        </w:rPr>
+        <w:t xml:space="preserve"> ها هم وظیفه هماهنگ کردن (</w:t>
+      </w:r>
+      <w:r>
+        <w:rPr>
+          <w:rFonts w:cs="B Nazanin"/>
+          <w:sz w:val="28"/>
+          <w:szCs w:val="28"/>
+          <w:lang w:bidi="fa-IR"/>
+        </w:rPr>
+        <w:t>orchestration</w:t>
+      </w:r>
+      <w:r>
+        <w:rPr>
+          <w:rFonts w:cs="B Nazanin" w:hint="cs"/>
+          <w:sz w:val="28"/>
+          <w:szCs w:val="28"/>
+          <w:rtl/>
+          <w:lang w:bidi="fa-IR"/>
+        </w:rPr>
+        <w:t xml:space="preserve">) اون تصمیم ها رو دارن به همون صورتی که </w:t>
+      </w:r>
+      <w:r>
+        <w:rPr>
+          <w:rFonts w:cs="B Nazanin"/>
+          <w:sz w:val="28"/>
+          <w:szCs w:val="28"/>
+          <w:lang w:bidi="fa-IR"/>
+        </w:rPr>
+        <w:t>domain service</w:t>
+      </w:r>
+      <w:r>
+        <w:rPr>
+          <w:rFonts w:cs="B Nazanin" w:hint="cs"/>
+          <w:sz w:val="28"/>
+          <w:szCs w:val="28"/>
+          <w:rtl/>
+          <w:lang w:bidi="fa-IR"/>
+        </w:rPr>
+        <w:t xml:space="preserve"> داره تصمیم های </w:t>
+      </w:r>
+      <w:r>
+        <w:rPr>
+          <w:rFonts w:cs="B Nazanin"/>
+          <w:sz w:val="28"/>
+          <w:szCs w:val="28"/>
+          <w:lang w:bidi="fa-IR"/>
+        </w:rPr>
+        <w:t>domain object</w:t>
+      </w:r>
+      <w:r>
+        <w:rPr>
+          <w:rFonts w:cs="B Nazanin" w:hint="cs"/>
+          <w:sz w:val="28"/>
+          <w:szCs w:val="28"/>
+          <w:rtl/>
+          <w:lang w:bidi="fa-IR"/>
+        </w:rPr>
+        <w:t xml:space="preserve"> ها رو هماهنگ میکنه.</w:t>
+      </w:r>
+    </w:p>
+    <w:p>
+      <w:pPr>
+        <w:rPr>
+          <w:rFonts w:cs="B Nazanin"/>
+          <w:sz w:val="28"/>
+          <w:szCs w:val="28"/>
+          <w:rtl/>
+          <w:lang w:bidi="fa-IR"/>
+        </w:rPr>
+      </w:pPr>
+      <w:r>
+        <w:rPr>
+          <w:rFonts w:cs="B Nazanin"/>
+          <w:sz w:val="28"/>
+          <w:szCs w:val="28"/>
+          <w:rtl/>
+          <w:lang w:bidi="fa-IR"/>
+        </w:rPr>
+        <w:br w:type="page"/>
+      </w:r>
+    </w:p>
+    <w:p>
+      <w:pPr>
+        <w:pStyle w:val="ListParagraph"/>
+        <w:numPr>
+          <w:ilvl w:val="0"/>
+          <w:numId w:val="1"/>
+        </w:numPr>
+        <w:bidi/>
+        <w:rPr>
+          <w:rFonts w:cs="B Nazanin"/>
+          <w:sz w:val="28"/>
+          <w:szCs w:val="28"/>
+          <w:lang w:bidi="fa-IR"/>
+        </w:rPr>
+      </w:pPr>
+      <w:r>
+        <w:rPr>
+          <w:rFonts w:cs="B Nazanin" w:hint="cs"/>
+          <w:sz w:val="28"/>
+          <w:szCs w:val="28"/>
+          <w:rtl/>
+          <w:lang w:bidi="fa-IR"/>
+        </w:rPr>
+        <w:lastRenderedPageBreak/>
+        <w:t xml:space="preserve">تفاوت </w:t>
+      </w:r>
+      <w:r>
+        <w:rPr>
+          <w:rFonts w:cs="B Nazanin"/>
+          <w:sz w:val="28"/>
+          <w:szCs w:val="28"/>
+          <w:lang w:bidi="fa-IR"/>
+        </w:rPr>
+        <w:t>transactional consistency</w:t>
+      </w:r>
+      <w:r>
+        <w:rPr>
+          <w:rFonts w:cs="B Nazanin" w:hint="cs"/>
+          <w:sz w:val="28"/>
+          <w:szCs w:val="28"/>
+          <w:rtl/>
+          <w:lang w:bidi="fa-IR"/>
+        </w:rPr>
+        <w:t xml:space="preserve"> و </w:t>
+      </w:r>
+      <w:r>
+        <w:rPr>
+          <w:rFonts w:cs="B Nazanin"/>
+          <w:sz w:val="28"/>
+          <w:szCs w:val="28"/>
+          <w:lang w:bidi="fa-IR"/>
+        </w:rPr>
+        <w:t>eventual consistency</w:t>
+      </w:r>
+      <w:r>
+        <w:rPr>
+          <w:rFonts w:cs="B Nazanin" w:hint="cs"/>
+          <w:sz w:val="28"/>
+          <w:szCs w:val="28"/>
+          <w:rtl/>
+          <w:lang w:bidi="fa-IR"/>
+        </w:rPr>
+        <w:t xml:space="preserve"> چیه؟</w:t>
+      </w:r>
+    </w:p>
+    <w:p>
+      <w:pPr>
+        <w:pStyle w:val="ListParagraph"/>
+        <w:numPr>
+          <w:ilvl w:val="1"/>
+          <w:numId w:val="1"/>
+        </w:numPr>
+        <w:bidi/>
+        <w:rPr>
+          <w:rFonts w:cs="B Nazanin"/>
+          <w:sz w:val="28"/>
+          <w:szCs w:val="28"/>
+          <w:lang w:bidi="fa-IR"/>
+        </w:rPr>
+      </w:pPr>
+      <w:r>
+        <w:rPr>
+          <w:rFonts w:cs="B Nazanin"/>
+          <w:sz w:val="28"/>
+          <w:szCs w:val="28"/>
+          <w:lang w:bidi="fa-IR"/>
+        </w:rPr>
+        <w:t>transactional consistency</w:t>
+      </w:r>
+      <w:r>
+        <w:rPr>
+          <w:rFonts w:cs="B Nazanin" w:hint="cs"/>
+          <w:sz w:val="28"/>
+          <w:szCs w:val="28"/>
+          <w:rtl/>
+          <w:lang w:bidi="fa-IR"/>
+        </w:rPr>
+        <w:t xml:space="preserve"> همون طور که قبلا هم گفتیم، وضعیت </w:t>
+      </w:r>
+      <w:r>
+        <w:rPr>
+          <w:rFonts w:cs="B Nazanin"/>
+          <w:sz w:val="28"/>
+          <w:szCs w:val="28"/>
+          <w:lang w:bidi="fa-IR"/>
+        </w:rPr>
+        <w:t>all or nothing</w:t>
+      </w:r>
+      <w:r>
+        <w:rPr>
+          <w:rFonts w:cs="B Nazanin" w:hint="cs"/>
+          <w:sz w:val="28"/>
+          <w:szCs w:val="28"/>
+          <w:rtl/>
+          <w:lang w:bidi="fa-IR"/>
+        </w:rPr>
+        <w:t xml:space="preserve"> هست. یعنی کل روند یه درخواست از ابتدا تا انتها باید کامل و درست انجام بشه و اگه کوچکترین خطایی اتفاق بیفته، کل کار های انجام شده هم باید برگشت بخوره. یه گیر که داره اینه که کاربر ممکنه زمان زیادی برای دریافت جواب منتطر بمونه چون کل روند باید تا انتها بره و این میتونه زمان بر باشه.</w:t>
+      </w:r>
+      <w:r>
+        <w:rPr>
+          <w:rFonts w:cs="B Nazanin" w:hint="cs"/>
+          <w:sz w:val="28"/>
+          <w:szCs w:val="28"/>
+          <w:rtl/>
+          <w:lang w:bidi="fa-IR"/>
+        </w:rPr>
+        <w:t xml:space="preserve"> اما با این وجود، مزیتش اینه که مطمئن میشیم در چه وضعیتی قرار داریم و موقعیت برامون همیشه مشخص هست</w:t>
+      </w:r>
+      <w:r>
+        <w:rPr>
+          <w:rFonts w:cs="B Nazanin" w:hint="cs"/>
+          <w:sz w:val="28"/>
+          <w:szCs w:val="28"/>
+          <w:rtl/>
+          <w:lang w:bidi="fa-IR"/>
+        </w:rPr>
+        <w:t xml:space="preserve"> در نتیجه اینکار،</w:t>
+      </w:r>
+      <w:r>
+        <w:rPr>
+          <w:rFonts w:cs="B Nazanin" w:hint="cs"/>
+          <w:sz w:val="28"/>
+          <w:szCs w:val="28"/>
+          <w:rtl/>
+          <w:lang w:bidi="fa-IR"/>
+        </w:rPr>
+        <w:t>پیاده سازی</w:t>
+      </w:r>
+      <w:r>
+        <w:rPr>
+          <w:rFonts w:cs="B Nazanin" w:hint="cs"/>
+          <w:sz w:val="28"/>
+          <w:szCs w:val="28"/>
+          <w:rtl/>
+          <w:lang w:bidi="fa-IR"/>
+        </w:rPr>
+        <w:t xml:space="preserve"> این حرکت ساده تره به نسبت </w:t>
+      </w:r>
+      <w:r>
+        <w:rPr>
+          <w:rFonts w:cs="B Nazanin"/>
+          <w:sz w:val="28"/>
+          <w:szCs w:val="28"/>
+          <w:lang w:bidi="fa-IR"/>
+        </w:rPr>
+        <w:t>eventual consistency</w:t>
+      </w:r>
+      <w:r>
+        <w:rPr>
+          <w:rFonts w:cs="B Nazanin" w:hint="cs"/>
+          <w:sz w:val="28"/>
+          <w:szCs w:val="28"/>
+          <w:rtl/>
+          <w:lang w:bidi="fa-IR"/>
+        </w:rPr>
+        <w:t>.</w:t>
+      </w:r>
+    </w:p>
+    <w:p>
+      <w:pPr>
+        <w:pStyle w:val="ListParagraph"/>
+        <w:numPr>
+          <w:ilvl w:val="1"/>
+          <w:numId w:val="1"/>
+        </w:numPr>
+        <w:bidi/>
+        <w:rPr>
+          <w:rFonts w:cs="B Nazanin"/>
+          <w:sz w:val="28"/>
+          <w:szCs w:val="28"/>
+          <w:lang w:bidi="fa-IR"/>
+        </w:rPr>
+      </w:pPr>
+      <w:r>
+        <w:rPr>
+          <w:rFonts w:cs="B Nazanin"/>
+          <w:sz w:val="28"/>
+          <w:szCs w:val="28"/>
+          <w:lang w:bidi="fa-IR"/>
+        </w:rPr>
+        <w:t>eventual consistency</w:t>
+      </w:r>
+      <w:r>
+        <w:rPr>
+          <w:rFonts w:cs="B Nazanin" w:hint="cs"/>
+          <w:sz w:val="28"/>
+          <w:szCs w:val="28"/>
+          <w:rtl/>
+          <w:lang w:bidi="fa-IR"/>
+        </w:rPr>
+        <w:t xml:space="preserve"> این هم بالاتر تعریف کردیم و یه جورایی بر عکس </w:t>
+      </w:r>
+      <w:r>
+        <w:rPr>
+          <w:rFonts w:cs="B Nazanin"/>
+          <w:sz w:val="28"/>
+          <w:szCs w:val="28"/>
+          <w:lang w:bidi="fa-IR"/>
+        </w:rPr>
+        <w:t>transactional consistency</w:t>
+      </w:r>
+      <w:r>
+        <w:rPr>
+          <w:rFonts w:cs="B Nazanin" w:hint="cs"/>
+          <w:sz w:val="28"/>
+          <w:szCs w:val="28"/>
+          <w:rtl/>
+          <w:lang w:bidi="fa-IR"/>
+        </w:rPr>
+        <w:t xml:space="preserve"> هست؛ یعنی ما با اینکه یه سری کار ها باید هنوز انجام بشه، اما با این حال کاربر رو زودتر خبردار میکنیم که این کار کامل انجام شده. پس این کار به نسبت مدل قبلی، سریعتر هست و کاربر متنظر نمیمونه.</w:t>
+      </w:r>
+      <w:r>
+        <w:rPr>
+          <w:rFonts w:cs="B Nazanin" w:hint="cs"/>
+          <w:sz w:val="28"/>
+          <w:szCs w:val="28"/>
+          <w:rtl/>
+          <w:lang w:bidi="fa-IR"/>
+        </w:rPr>
+        <w:t xml:space="preserve"> اما از اون ور ما رو ممکنه توی موقعیت های غیر مطمئن بذاره. مثلا اگه توی میتینگ، کاربر ایجاد کننده میتینگ بیاد و اونو لغو (حذف) کنه، ما بعد از اینکه میتینگ رو حذف کردیم بهش پیام موفقیت آمیز بودن میدیم اما هنوز باید این میتینگ رو از لیست میتینگ های باقی افرادی که داخلش میخواستن شرکت کنن پاک کنیم و بهشون یه نوتیف هم بدیم. در این مورد، با اینکه کاربر سریعا از نتیجه مطلع شده، اما امکان داره به هر دلیلی، قسمت های بعدی  به مشکل بخورن و درست اجرا نشن در حالی که ما خبر دادیم کار به درستی صورت گرفته.</w:t>
+      </w:r>
+      <w:r>
+        <w:rPr>
+          <w:rFonts w:cs="B Nazanin" w:hint="cs"/>
+          <w:sz w:val="28"/>
+          <w:szCs w:val="28"/>
+          <w:rtl/>
+          <w:lang w:bidi="fa-IR"/>
+        </w:rPr>
+        <w:t xml:space="preserve"> اینجاس که یه سیستم </w:t>
+      </w:r>
+      <w:r>
+        <w:rPr>
+          <w:rFonts w:cs="B Nazanin"/>
+          <w:sz w:val="28"/>
+          <w:szCs w:val="28"/>
+          <w:lang w:bidi="fa-IR"/>
+        </w:rPr>
+        <w:t>error handling</w:t>
+      </w:r>
+      <w:r>
+        <w:rPr>
+          <w:rFonts w:cs="B Nazanin" w:hint="cs"/>
+          <w:sz w:val="28"/>
+          <w:szCs w:val="28"/>
+          <w:rtl/>
+          <w:lang w:bidi="fa-IR"/>
+        </w:rPr>
+        <w:t xml:space="preserve"> مناسب باید داشته باشیم تا این اتفاق به کمترین حد خودش برسه.</w:t>
+      </w:r>
+    </w:p>
+    <w:p>
+      <w:pPr>
+        <w:pStyle w:val="ListParagraph"/>
+        <w:numPr>
+          <w:ilvl w:val="1"/>
+          <w:numId w:val="1"/>
+        </w:numPr>
+        <w:bidi/>
+        <w:rPr>
+          <w:rFonts w:cs="B Nazanin"/>
+          <w:sz w:val="28"/>
+          <w:szCs w:val="28"/>
+          <w:lang w:bidi="fa-IR"/>
+        </w:rPr>
+      </w:pPr>
+      <w:r>
+        <w:rPr>
+          <w:rFonts w:cs="B Nazanin" w:hint="cs"/>
+          <w:sz w:val="28"/>
+          <w:szCs w:val="28"/>
+          <w:rtl/>
+          <w:lang w:bidi="fa-IR"/>
+        </w:rPr>
+        <w:t xml:space="preserve">به صورت کلی، از </w:t>
+      </w:r>
+      <w:r>
+        <w:rPr>
+          <w:rFonts w:cs="B Nazanin"/>
+          <w:sz w:val="28"/>
+          <w:szCs w:val="28"/>
+          <w:lang w:bidi="fa-IR"/>
+        </w:rPr>
+        <w:t>transactional consistency</w:t>
+      </w:r>
+      <w:r>
+        <w:rPr>
+          <w:rFonts w:cs="B Nazanin" w:hint="cs"/>
+          <w:sz w:val="28"/>
+          <w:szCs w:val="28"/>
+          <w:rtl/>
+          <w:lang w:bidi="fa-IR"/>
+        </w:rPr>
+        <w:t xml:space="preserve"> واسه خود </w:t>
+      </w:r>
+      <w:r>
+        <w:rPr>
+          <w:rFonts w:cs="B Nazanin"/>
+          <w:sz w:val="28"/>
+          <w:szCs w:val="28"/>
+          <w:lang w:bidi="fa-IR"/>
+        </w:rPr>
+        <w:t>domain object</w:t>
+      </w:r>
+      <w:r>
+        <w:rPr>
+          <w:rFonts w:cs="B Nazanin" w:hint="cs"/>
+          <w:sz w:val="28"/>
+          <w:szCs w:val="28"/>
+          <w:rtl/>
+          <w:lang w:bidi="fa-IR"/>
+        </w:rPr>
+        <w:t xml:space="preserve"> ها استفاده میشه؛ یعنی کاری روی مثلا  </w:t>
+      </w:r>
+      <w:r>
+        <w:rPr>
+          <w:rFonts w:cs="B Nazanin"/>
+          <w:sz w:val="28"/>
+          <w:szCs w:val="28"/>
+          <w:lang w:bidi="fa-IR"/>
+        </w:rPr>
+        <w:t>aggregate</w:t>
+      </w:r>
+      <w:r>
+        <w:rPr>
+          <w:rFonts w:cs="B Nazanin" w:hint="cs"/>
+          <w:sz w:val="28"/>
+          <w:szCs w:val="28"/>
+          <w:rtl/>
+          <w:lang w:bidi="fa-IR"/>
+        </w:rPr>
+        <w:t xml:space="preserve"> ها که میخواد انجام بشه (که خود اون </w:t>
+      </w:r>
+      <w:r>
+        <w:rPr>
+          <w:rFonts w:cs="B Nazanin"/>
+          <w:sz w:val="28"/>
+          <w:szCs w:val="28"/>
+          <w:lang w:bidi="fa-IR"/>
+        </w:rPr>
+        <w:t>aggregate</w:t>
+      </w:r>
+      <w:r>
+        <w:rPr>
+          <w:rFonts w:cs="B Nazanin" w:hint="cs"/>
+          <w:sz w:val="28"/>
+          <w:szCs w:val="28"/>
+          <w:rtl/>
+          <w:lang w:bidi="fa-IR"/>
+        </w:rPr>
+        <w:t xml:space="preserve"> یا یه </w:t>
+      </w:r>
+      <w:r>
+        <w:rPr>
+          <w:rFonts w:cs="B Nazanin"/>
+          <w:sz w:val="28"/>
+          <w:szCs w:val="28"/>
+          <w:lang w:bidi="fa-IR"/>
+        </w:rPr>
+        <w:t>domain service</w:t>
+      </w:r>
+      <w:r>
+        <w:rPr>
+          <w:rFonts w:cs="B Nazanin" w:hint="cs"/>
+          <w:sz w:val="28"/>
+          <w:szCs w:val="28"/>
+          <w:rtl/>
+          <w:lang w:bidi="fa-IR"/>
+        </w:rPr>
+        <w:t xml:space="preserve"> داره هندل میکنه)، این به صورت </w:t>
+      </w:r>
+      <w:r>
+        <w:rPr>
+          <w:rFonts w:cs="B Nazanin"/>
+          <w:sz w:val="28"/>
+          <w:szCs w:val="28"/>
+          <w:lang w:bidi="fa-IR"/>
+        </w:rPr>
+        <w:t>transactional</w:t>
+      </w:r>
+      <w:r>
+        <w:rPr>
+          <w:rFonts w:cs="B Nazanin" w:hint="cs"/>
+          <w:sz w:val="28"/>
+          <w:szCs w:val="28"/>
+          <w:rtl/>
+          <w:lang w:bidi="fa-IR"/>
+        </w:rPr>
+        <w:t xml:space="preserve"> اجرا بشه اما ما بین </w:t>
+      </w:r>
+      <w:r>
+        <w:rPr>
+          <w:rFonts w:cs="B Nazanin"/>
+          <w:sz w:val="28"/>
+          <w:szCs w:val="28"/>
+          <w:lang w:bidi="fa-IR"/>
+        </w:rPr>
+        <w:t>aggregate</w:t>
+      </w:r>
+      <w:r>
+        <w:rPr>
+          <w:rFonts w:cs="B Nazanin" w:hint="cs"/>
+          <w:sz w:val="28"/>
+          <w:szCs w:val="28"/>
+          <w:rtl/>
+          <w:lang w:bidi="fa-IR"/>
+        </w:rPr>
+        <w:t xml:space="preserve"> ها رو به صورت </w:t>
+      </w:r>
+      <w:r>
+        <w:rPr>
+          <w:rFonts w:cs="B Nazanin"/>
+          <w:sz w:val="28"/>
+          <w:szCs w:val="28"/>
+          <w:lang w:bidi="fa-IR"/>
+        </w:rPr>
+        <w:t xml:space="preserve">eventual </w:t>
+      </w:r>
+      <w:r>
+        <w:rPr>
+          <w:rFonts w:cs="B Nazanin" w:hint="cs"/>
+          <w:sz w:val="28"/>
+          <w:szCs w:val="28"/>
+          <w:rtl/>
+          <w:lang w:bidi="fa-IR"/>
+        </w:rPr>
+        <w:t xml:space="preserve"> هندل بشه. اینطوری خود </w:t>
+      </w:r>
+      <w:r>
+        <w:rPr>
+          <w:rFonts w:cs="B Nazanin"/>
+          <w:sz w:val="28"/>
+          <w:szCs w:val="28"/>
+          <w:lang w:bidi="fa-IR"/>
+        </w:rPr>
+        <w:t>aggregate</w:t>
+      </w:r>
+      <w:r>
+        <w:rPr>
+          <w:rFonts w:cs="B Nazanin" w:hint="cs"/>
+          <w:sz w:val="28"/>
+          <w:szCs w:val="28"/>
+          <w:rtl/>
+          <w:lang w:bidi="fa-IR"/>
+        </w:rPr>
+        <w:t xml:space="preserve"> ها همیشه در وضعیت های مشخص قرار دارن و کافیه که ارتباط بین شون رو به درستی هندل کنیم.</w:t>
+      </w:r>
+    </w:p>
+    <w:p>
+      <w:pPr>
+        <w:rPr>
+          <w:rFonts w:cs="B Nazanin"/>
+          <w:sz w:val="28"/>
+          <w:szCs w:val="28"/>
+          <w:rtl/>
+          <w:lang w:bidi="fa-IR"/>
+        </w:rPr>
+      </w:pPr>
+      <w:r>
+        <w:rPr>
+          <w:rFonts w:cs="B Nazanin"/>
+          <w:sz w:val="28"/>
+          <w:szCs w:val="28"/>
+          <w:rtl/>
+          <w:lang w:bidi="fa-IR"/>
+        </w:rPr>
+        <w:br w:type="page"/>
+      </w:r>
+    </w:p>
+    <w:p>
+      <w:pPr>
+        <w:pStyle w:val="ListParagraph"/>
+        <w:numPr>
+          <w:ilvl w:val="0"/>
+          <w:numId w:val="1"/>
+        </w:numPr>
+        <w:bidi/>
+        <w:rPr>
+          <w:rFonts w:cs="B Nazanin"/>
+          <w:sz w:val="28"/>
+          <w:szCs w:val="28"/>
+          <w:lang w:bidi="fa-IR"/>
+        </w:rPr>
+      </w:pPr>
+      <w:r>
+        <w:rPr>
+          <w:rFonts w:cs="B Nazanin" w:hint="cs"/>
+          <w:sz w:val="28"/>
+          <w:szCs w:val="28"/>
+          <w:rtl/>
+          <w:lang w:bidi="fa-IR"/>
+        </w:rPr>
+        <w:lastRenderedPageBreak/>
+        <w:t xml:space="preserve">تفاوت </w:t>
+      </w:r>
+      <w:r>
+        <w:rPr>
+          <w:rFonts w:cs="B Nazanin"/>
+          <w:sz w:val="28"/>
+          <w:szCs w:val="28"/>
+          <w:lang w:bidi="fa-IR"/>
+        </w:rPr>
+        <w:t>rich model</w:t>
+      </w:r>
+      <w:r>
+        <w:rPr>
+          <w:rFonts w:cs="B Nazanin" w:hint="cs"/>
+          <w:sz w:val="28"/>
+          <w:szCs w:val="28"/>
+          <w:rtl/>
+          <w:lang w:bidi="fa-IR"/>
+        </w:rPr>
+        <w:t xml:space="preserve"> و </w:t>
+      </w:r>
+      <w:r>
+        <w:rPr>
+          <w:rFonts w:cs="B Nazanin"/>
+          <w:sz w:val="28"/>
+          <w:szCs w:val="28"/>
+          <w:lang w:bidi="fa-IR"/>
+        </w:rPr>
+        <w:t>anemic model</w:t>
+      </w:r>
+      <w:r>
+        <w:rPr>
+          <w:rFonts w:cs="B Nazanin" w:hint="cs"/>
+          <w:sz w:val="28"/>
+          <w:szCs w:val="28"/>
+          <w:rtl/>
+          <w:lang w:bidi="fa-IR"/>
+        </w:rPr>
+        <w:t xml:space="preserve"> چیه؟</w:t>
+      </w:r>
+    </w:p>
+    <w:p>
+      <w:pPr>
+        <w:pStyle w:val="ListParagraph"/>
+        <w:numPr>
+          <w:ilvl w:val="1"/>
+          <w:numId w:val="1"/>
+        </w:numPr>
+        <w:bidi/>
+        <w:rPr>
+          <w:rFonts w:cs="B Nazanin"/>
+          <w:sz w:val="28"/>
+          <w:szCs w:val="28"/>
+          <w:lang w:bidi="fa-IR"/>
+        </w:rPr>
+      </w:pPr>
+      <w:r>
+        <w:rPr>
+          <w:rFonts w:cs="B Nazanin" w:hint="cs"/>
+          <w:sz w:val="28"/>
+          <w:szCs w:val="28"/>
+          <w:rtl/>
+          <w:lang w:bidi="fa-IR"/>
+        </w:rPr>
+        <w:t xml:space="preserve">جفتشون برای طراحی </w:t>
+      </w:r>
+      <w:r>
+        <w:rPr>
+          <w:rFonts w:cs="B Nazanin"/>
+          <w:sz w:val="28"/>
+          <w:szCs w:val="28"/>
+          <w:lang w:bidi="fa-IR"/>
+        </w:rPr>
+        <w:t>domain model</w:t>
+      </w:r>
+      <w:r>
+        <w:rPr>
+          <w:rFonts w:cs="B Nazanin" w:hint="cs"/>
+          <w:sz w:val="28"/>
+          <w:szCs w:val="28"/>
+          <w:rtl/>
+          <w:lang w:bidi="fa-IR"/>
+        </w:rPr>
+        <w:t xml:space="preserve"> ها به کار میرن منتهی نحوه طراحیشون هست که فرق داره. توی </w:t>
+      </w:r>
+      <w:r>
+        <w:rPr>
+          <w:rFonts w:cs="B Nazanin"/>
+          <w:sz w:val="28"/>
+          <w:szCs w:val="28"/>
+          <w:lang w:bidi="fa-IR"/>
+        </w:rPr>
+        <w:t>anemic</w:t>
+      </w:r>
+      <w:r>
+        <w:rPr>
+          <w:rFonts w:cs="B Nazanin" w:hint="cs"/>
+          <w:sz w:val="28"/>
+          <w:szCs w:val="28"/>
+          <w:rtl/>
+          <w:lang w:bidi="fa-IR"/>
+        </w:rPr>
+        <w:t xml:space="preserve">، </w:t>
+      </w:r>
+      <w:r>
+        <w:rPr>
+          <w:rFonts w:cs="B Nazanin" w:hint="cs"/>
+          <w:sz w:val="28"/>
+          <w:szCs w:val="28"/>
+          <w:rtl/>
+          <w:lang w:bidi="fa-IR"/>
+        </w:rPr>
+        <w:t>بیشتر اوقات فیلد ها و پراپرتی ها از بیرون قابل دسترسی ان (</w:t>
+      </w:r>
+      <w:r>
+        <w:rPr>
+          <w:rFonts w:cs="B Nazanin"/>
+          <w:sz w:val="28"/>
+          <w:szCs w:val="28"/>
+          <w:lang w:bidi="fa-IR"/>
+        </w:rPr>
+        <w:t>public getter and setter</w:t>
+      </w:r>
+      <w:r>
+        <w:rPr>
+          <w:rFonts w:cs="B Nazanin" w:hint="cs"/>
+          <w:sz w:val="28"/>
+          <w:szCs w:val="28"/>
+          <w:rtl/>
+          <w:lang w:bidi="fa-IR"/>
+        </w:rPr>
+        <w:t>)</w:t>
+      </w:r>
+      <w:r>
+        <w:rPr>
+          <w:rFonts w:cs="B Nazanin" w:hint="cs"/>
+          <w:sz w:val="28"/>
+          <w:szCs w:val="28"/>
+          <w:rtl/>
+          <w:lang w:bidi="fa-IR"/>
+        </w:rPr>
+        <w:t xml:space="preserve"> و به همین خاطر مستقیما میشه روی خود پراپرتی ها تاثیر گذاشت. در حالی که </w:t>
+      </w:r>
+      <w:r>
+        <w:rPr>
+          <w:rFonts w:cs="B Nazanin"/>
+          <w:sz w:val="28"/>
+          <w:szCs w:val="28"/>
+          <w:lang w:bidi="fa-IR"/>
+        </w:rPr>
+        <w:t>rich model</w:t>
+      </w:r>
+      <w:r>
+        <w:rPr>
+          <w:rFonts w:cs="B Nazanin" w:hint="cs"/>
+          <w:sz w:val="28"/>
+          <w:szCs w:val="28"/>
+          <w:rtl/>
+          <w:lang w:bidi="fa-IR"/>
+        </w:rPr>
+        <w:t xml:space="preserve"> کاملا برعکسه. شاخصه های یه </w:t>
+      </w:r>
+      <w:r>
+        <w:rPr>
+          <w:rFonts w:cs="B Nazanin"/>
+          <w:sz w:val="28"/>
+          <w:szCs w:val="28"/>
+          <w:lang w:bidi="fa-IR"/>
+        </w:rPr>
+        <w:t>rich model</w:t>
+      </w:r>
+      <w:r>
+        <w:rPr>
+          <w:rFonts w:cs="B Nazanin" w:hint="cs"/>
+          <w:sz w:val="28"/>
+          <w:szCs w:val="28"/>
+          <w:rtl/>
+          <w:lang w:bidi="fa-IR"/>
+        </w:rPr>
+        <w:t xml:space="preserve"> در ادامه لیست شده:</w:t>
+      </w:r>
+    </w:p>
+    <w:p>
+      <w:pPr>
+        <w:pStyle w:val="ListParagraph"/>
+        <w:numPr>
+          <w:ilvl w:val="2"/>
+          <w:numId w:val="1"/>
+        </w:numPr>
+        <w:bidi/>
+        <w:rPr>
+          <w:rFonts w:cs="B Nazanin"/>
+          <w:sz w:val="28"/>
+          <w:szCs w:val="28"/>
+          <w:lang w:bidi="fa-IR"/>
+        </w:rPr>
+      </w:pPr>
+      <w:r>
+        <w:rPr>
+          <w:rFonts w:cs="B Nazanin" w:hint="cs"/>
+          <w:sz w:val="28"/>
+          <w:szCs w:val="28"/>
+          <w:rtl/>
+          <w:lang w:bidi="fa-IR"/>
+        </w:rPr>
+        <w:t xml:space="preserve">فیلد ها به صورت پیش فرض </w:t>
+      </w:r>
+      <w:r>
+        <w:rPr>
+          <w:rFonts w:cs="B Nazanin"/>
+          <w:sz w:val="28"/>
+          <w:szCs w:val="28"/>
+          <w:lang w:bidi="fa-IR"/>
+        </w:rPr>
+        <w:t>private readonly</w:t>
+      </w:r>
+      <w:r>
+        <w:rPr>
+          <w:rFonts w:cs="B Nazanin" w:hint="cs"/>
+          <w:sz w:val="28"/>
+          <w:szCs w:val="28"/>
+          <w:rtl/>
+          <w:lang w:bidi="fa-IR"/>
+        </w:rPr>
+        <w:t xml:space="preserve"> تعریف میشن و </w:t>
+      </w:r>
+      <w:r>
+        <w:rPr>
+          <w:rFonts w:cs="B Nazanin" w:hint="cs"/>
+          <w:sz w:val="28"/>
+          <w:szCs w:val="28"/>
+          <w:rtl/>
+          <w:lang w:bidi="fa-IR"/>
+        </w:rPr>
+        <w:t xml:space="preserve">فقط </w:t>
+      </w:r>
+      <w:r>
+        <w:rPr>
+          <w:rFonts w:cs="B Nazanin" w:hint="cs"/>
+          <w:sz w:val="28"/>
+          <w:szCs w:val="28"/>
+          <w:rtl/>
+          <w:lang w:bidi="fa-IR"/>
+        </w:rPr>
+        <w:t>در صورت نیاز این سطح دسترسی تغییر میکنه</w:t>
+      </w:r>
+      <w:r>
+        <w:rPr>
+          <w:rFonts w:cs="B Nazanin" w:hint="cs"/>
+          <w:sz w:val="28"/>
+          <w:szCs w:val="28"/>
+          <w:rtl/>
+          <w:lang w:bidi="fa-IR"/>
+        </w:rPr>
+        <w:t>.</w:t>
+      </w:r>
+    </w:p>
+    <w:p>
+      <w:pPr>
+        <w:pStyle w:val="ListParagraph"/>
+        <w:numPr>
+          <w:ilvl w:val="2"/>
+          <w:numId w:val="1"/>
+        </w:numPr>
+        <w:bidi/>
+        <w:rPr>
+          <w:rFonts w:cs="B Nazanin"/>
+          <w:sz w:val="28"/>
+          <w:szCs w:val="28"/>
+          <w:lang w:bidi="fa-IR"/>
+        </w:rPr>
+      </w:pPr>
+      <w:r>
+        <w:rPr>
+          <w:rFonts w:cs="B Nazanin" w:hint="cs"/>
+          <w:sz w:val="28"/>
+          <w:szCs w:val="28"/>
+          <w:rtl/>
+          <w:lang w:bidi="fa-IR"/>
+        </w:rPr>
+        <w:t xml:space="preserve">فقط </w:t>
+      </w:r>
+      <w:r>
+        <w:rPr>
+          <w:rFonts w:cs="B Nazanin" w:hint="cs"/>
+          <w:sz w:val="28"/>
+          <w:szCs w:val="28"/>
+          <w:rtl/>
+          <w:lang w:bidi="fa-IR"/>
+        </w:rPr>
+        <w:t>اون چیزهایی</w:t>
+      </w:r>
+      <w:r>
+        <w:rPr>
+          <w:rFonts w:cs="B Nazanin" w:hint="cs"/>
+          <w:sz w:val="28"/>
+          <w:szCs w:val="28"/>
+          <w:rtl/>
+          <w:lang w:bidi="fa-IR"/>
+        </w:rPr>
+        <w:t xml:space="preserve"> که واقعا نیاز هست روی </w:t>
+      </w:r>
+      <w:r>
+        <w:rPr>
+          <w:rFonts w:cs="B Nazanin"/>
+          <w:sz w:val="28"/>
+          <w:szCs w:val="28"/>
+          <w:lang w:bidi="fa-IR"/>
+        </w:rPr>
+        <w:t>model</w:t>
+      </w:r>
+      <w:r>
+        <w:rPr>
+          <w:rFonts w:cs="B Nazanin" w:hint="cs"/>
+          <w:sz w:val="28"/>
+          <w:szCs w:val="28"/>
+          <w:rtl/>
+          <w:lang w:bidi="fa-IR"/>
+        </w:rPr>
+        <w:t xml:space="preserve"> مون انجام بشه رو از بیرون قابل دسترسی می کنیم</w:t>
+      </w:r>
+      <w:r>
+        <w:rPr>
+          <w:rFonts w:cs="B Nazanin" w:hint="cs"/>
+          <w:sz w:val="28"/>
+          <w:szCs w:val="28"/>
+          <w:rtl/>
+          <w:lang w:bidi="fa-IR"/>
+        </w:rPr>
+        <w:t xml:space="preserve"> و وقتی که </w:t>
+      </w:r>
+      <w:r>
+        <w:rPr>
+          <w:rFonts w:cs="B Nazanin" w:hint="cs"/>
+          <w:sz w:val="28"/>
+          <w:szCs w:val="28"/>
+          <w:rtl/>
+          <w:lang w:bidi="fa-IR"/>
+        </w:rPr>
+        <w:t>نیاز باشه.</w:t>
+      </w:r>
+    </w:p>
+    <w:p>
+      <w:pPr>
+        <w:pStyle w:val="ListParagraph"/>
+        <w:numPr>
+          <w:ilvl w:val="2"/>
+          <w:numId w:val="1"/>
+        </w:numPr>
+        <w:bidi/>
+        <w:rPr>
+          <w:rFonts w:cs="B Nazanin"/>
+          <w:sz w:val="28"/>
+          <w:szCs w:val="28"/>
+          <w:lang w:bidi="fa-IR"/>
+        </w:rPr>
+      </w:pPr>
+      <w:r>
+        <w:rPr>
+          <w:rFonts w:cs="B Nazanin" w:hint="cs"/>
+          <w:sz w:val="28"/>
+          <w:szCs w:val="28"/>
+          <w:rtl/>
+          <w:lang w:bidi="fa-IR"/>
+        </w:rPr>
+        <w:t xml:space="preserve">حواسمون به </w:t>
+      </w:r>
+      <w:r>
+        <w:rPr>
+          <w:rFonts w:cs="B Nazanin"/>
+          <w:sz w:val="28"/>
+          <w:szCs w:val="28"/>
+          <w:lang w:bidi="fa-IR"/>
+        </w:rPr>
+        <w:t>primitive obsession</w:t>
+      </w:r>
+      <w:r>
+        <w:rPr>
+          <w:rFonts w:cs="B Nazanin" w:hint="cs"/>
+          <w:sz w:val="28"/>
+          <w:szCs w:val="28"/>
+          <w:rtl/>
+          <w:lang w:bidi="fa-IR"/>
+        </w:rPr>
+        <w:t xml:space="preserve"> باشه. منظور اینه که فیلد هایی رو به صورت </w:t>
+      </w:r>
+      <w:r>
+        <w:rPr>
+          <w:rFonts w:cs="B Nazanin"/>
+          <w:sz w:val="28"/>
+          <w:szCs w:val="28"/>
+          <w:lang w:bidi="fa-IR"/>
+        </w:rPr>
+        <w:t>primitive</w:t>
+      </w:r>
+      <w:r>
+        <w:rPr>
+          <w:rFonts w:cs="B Nazanin" w:hint="cs"/>
+          <w:sz w:val="28"/>
+          <w:szCs w:val="28"/>
+          <w:rtl/>
+          <w:lang w:bidi="fa-IR"/>
+        </w:rPr>
+        <w:t xml:space="preserve"> (مثل </w:t>
+      </w:r>
+      <w:r>
+        <w:rPr>
+          <w:rFonts w:cs="B Nazanin"/>
+          <w:sz w:val="28"/>
+          <w:szCs w:val="28"/>
+          <w:lang w:bidi="fa-IR"/>
+        </w:rPr>
+        <w:t>int, double, char, bool</w:t>
+      </w:r>
+      <w:r>
+        <w:rPr>
+          <w:rFonts w:cs="B Nazanin"/>
+          <w:sz w:val="28"/>
+          <w:szCs w:val="28"/>
+          <w:lang w:bidi="fa-IR"/>
+        </w:rPr>
+        <w:t>, datetime</w:t>
+      </w:r>
+      <w:r>
+        <w:rPr>
+          <w:rFonts w:cs="B Nazanin" w:hint="cs"/>
+          <w:sz w:val="28"/>
+          <w:szCs w:val="28"/>
+          <w:rtl/>
+          <w:lang w:bidi="fa-IR"/>
+        </w:rPr>
+        <w:t xml:space="preserve">) تعریف می کنیم که چیزی بیشتر از اون نیاز ندارن. مثلا اگه لازم باشه مختصات جغرافیایی ذخیره کنیم، به جای گذاشتن 3 تا فیلد </w:t>
+      </w:r>
+      <w:r>
+        <w:rPr>
+          <w:rFonts w:cs="B Nazanin"/>
+          <w:sz w:val="28"/>
+          <w:szCs w:val="28"/>
+          <w:lang w:bidi="fa-IR"/>
+        </w:rPr>
+        <w:t>double</w:t>
+      </w:r>
+      <w:r>
+        <w:rPr>
+          <w:rFonts w:cs="B Nazanin" w:hint="cs"/>
+          <w:sz w:val="28"/>
+          <w:szCs w:val="28"/>
+          <w:rtl/>
+          <w:lang w:bidi="fa-IR"/>
+        </w:rPr>
+        <w:t xml:space="preserve"> داخل </w:t>
+      </w:r>
+      <w:r>
+        <w:rPr>
+          <w:rFonts w:cs="B Nazanin"/>
+          <w:sz w:val="28"/>
+          <w:szCs w:val="28"/>
+          <w:lang w:bidi="fa-IR"/>
+        </w:rPr>
+        <w:t>model</w:t>
+      </w:r>
+      <w:r>
+        <w:rPr>
+          <w:rFonts w:cs="B Nazanin" w:hint="cs"/>
+          <w:sz w:val="28"/>
+          <w:szCs w:val="28"/>
+          <w:rtl/>
+          <w:lang w:bidi="fa-IR"/>
+        </w:rPr>
+        <w:t xml:space="preserve"> مون، بهتره که این 3 تا رو داخل یه </w:t>
+      </w:r>
+      <w:r>
+        <w:rPr>
+          <w:rFonts w:cs="B Nazanin"/>
+          <w:sz w:val="28"/>
+          <w:szCs w:val="28"/>
+          <w:lang w:bidi="fa-IR"/>
+        </w:rPr>
+        <w:t>ValueObject</w:t>
+      </w:r>
+      <w:r>
+        <w:rPr>
+          <w:rFonts w:cs="B Nazanin" w:hint="cs"/>
+          <w:sz w:val="28"/>
+          <w:szCs w:val="28"/>
+          <w:rtl/>
+          <w:lang w:bidi="fa-IR"/>
+        </w:rPr>
+        <w:t xml:space="preserve"> تعریف کنیم و اونو توی </w:t>
+      </w:r>
+      <w:r>
+        <w:rPr>
+          <w:rFonts w:cs="B Nazanin"/>
+          <w:sz w:val="28"/>
+          <w:szCs w:val="28"/>
+          <w:lang w:bidi="fa-IR"/>
+        </w:rPr>
+        <w:t>model</w:t>
+      </w:r>
+      <w:r>
+        <w:rPr>
+          <w:rFonts w:cs="B Nazanin" w:hint="cs"/>
+          <w:sz w:val="28"/>
+          <w:szCs w:val="28"/>
+          <w:rtl/>
+          <w:lang w:bidi="fa-IR"/>
+        </w:rPr>
+        <w:t xml:space="preserve"> بذاریم تا همیشه از </w:t>
+      </w:r>
+      <w:r>
+        <w:rPr>
+          <w:rFonts w:cs="B Nazanin"/>
+          <w:sz w:val="28"/>
+          <w:szCs w:val="28"/>
+          <w:lang w:bidi="fa-IR"/>
+        </w:rPr>
+        <w:t>valid</w:t>
+      </w:r>
+      <w:r>
+        <w:rPr>
+          <w:rFonts w:cs="B Nazanin" w:hint="cs"/>
+          <w:sz w:val="28"/>
+          <w:szCs w:val="28"/>
+          <w:rtl/>
+          <w:lang w:bidi="fa-IR"/>
+        </w:rPr>
+        <w:t xml:space="preserve"> بودن مختصات مطمئن باشیم.</w:t>
+      </w:r>
+    </w:p>
+    <w:p>
+      <w:pPr>
+        <w:pStyle w:val="ListParagraph"/>
+        <w:numPr>
+          <w:ilvl w:val="2"/>
+          <w:numId w:val="1"/>
+        </w:numPr>
+        <w:bidi/>
+        <w:rPr>
+          <w:rFonts w:cs="B Nazanin"/>
+          <w:sz w:val="28"/>
+          <w:szCs w:val="28"/>
+          <w:lang w:bidi="fa-IR"/>
+        </w:rPr>
+      </w:pPr>
+      <w:r>
+        <w:rPr>
+          <w:rFonts w:cs="B Nazanin" w:hint="cs"/>
+          <w:sz w:val="28"/>
+          <w:szCs w:val="28"/>
+          <w:rtl/>
+          <w:lang w:bidi="fa-IR"/>
+        </w:rPr>
+        <w:t xml:space="preserve">باید حواسمون باشه که گاهی ممکنه کاری که داخل </w:t>
+      </w:r>
+      <w:r>
+        <w:rPr>
+          <w:rFonts w:cs="B Nazanin"/>
+          <w:sz w:val="28"/>
+          <w:szCs w:val="28"/>
+          <w:lang w:bidi="fa-IR"/>
+        </w:rPr>
+        <w:t>application service</w:t>
+      </w:r>
+      <w:r>
+        <w:rPr>
+          <w:rFonts w:cs="B Nazanin" w:hint="cs"/>
+          <w:sz w:val="28"/>
+          <w:szCs w:val="28"/>
+          <w:rtl/>
+          <w:lang w:bidi="fa-IR"/>
+        </w:rPr>
+        <w:t xml:space="preserve"> ها انجام میدیم، در سطح خود </w:t>
+      </w:r>
+      <w:r>
+        <w:rPr>
+          <w:rFonts w:cs="B Nazanin"/>
+          <w:sz w:val="28"/>
+          <w:szCs w:val="28"/>
+          <w:lang w:bidi="fa-IR"/>
+        </w:rPr>
+        <w:t>domain object</w:t>
+      </w:r>
+      <w:r>
+        <w:rPr>
+          <w:rFonts w:cs="B Nazanin" w:hint="cs"/>
+          <w:sz w:val="28"/>
+          <w:szCs w:val="28"/>
+          <w:rtl/>
+          <w:lang w:bidi="fa-IR"/>
+        </w:rPr>
+        <w:t xml:space="preserve"> مون باشه. پس لازمه که اونو به </w:t>
+      </w:r>
+      <w:r>
+        <w:rPr>
+          <w:rFonts w:cs="B Nazanin"/>
+          <w:sz w:val="28"/>
+          <w:szCs w:val="28"/>
+          <w:lang w:bidi="fa-IR"/>
+        </w:rPr>
+        <w:t>domain service</w:t>
+      </w:r>
+      <w:r>
+        <w:rPr>
+          <w:rFonts w:cs="B Nazanin" w:hint="cs"/>
+          <w:sz w:val="28"/>
+          <w:szCs w:val="28"/>
+          <w:rtl/>
+          <w:lang w:bidi="fa-IR"/>
+        </w:rPr>
+        <w:t xml:space="preserve"> یا خود </w:t>
+      </w:r>
+      <w:r>
+        <w:rPr>
+          <w:rFonts w:cs="B Nazanin"/>
+          <w:sz w:val="28"/>
+          <w:szCs w:val="28"/>
+          <w:lang w:bidi="fa-IR"/>
+        </w:rPr>
+        <w:t>domain object</w:t>
+      </w:r>
+      <w:r>
+        <w:rPr>
+          <w:rFonts w:cs="B Nazanin" w:hint="cs"/>
+          <w:sz w:val="28"/>
+          <w:szCs w:val="28"/>
+          <w:rtl/>
+          <w:lang w:bidi="fa-IR"/>
+        </w:rPr>
+        <w:t xml:space="preserve"> منتقل کنیم.</w:t>
+      </w:r>
+    </w:p>
+    <w:p>
+      <w:pPr>
+        <w:rPr>
+          <w:rFonts w:cs="B Nazanin"/>
+          <w:sz w:val="28"/>
+          <w:szCs w:val="28"/>
+          <w:rtl/>
+          <w:lang w:bidi="fa-IR"/>
+        </w:rPr>
+      </w:pPr>
+      <w:r>
+        <w:rPr>
+          <w:rFonts w:cs="B Nazanin"/>
+          <w:sz w:val="28"/>
+          <w:szCs w:val="28"/>
+          <w:rtl/>
+          <w:lang w:bidi="fa-IR"/>
+        </w:rPr>
+        <w:br w:type="page"/>
+      </w:r>
+    </w:p>
+    <w:p>
+      <w:pPr>
+        <w:pStyle w:val="ListParagraph"/>
+        <w:numPr>
+          <w:ilvl w:val="0"/>
+          <w:numId w:val="1"/>
+        </w:numPr>
+        <w:bidi/>
+        <w:rPr>
+          <w:rFonts w:cs="B Nazanin"/>
+          <w:sz w:val="28"/>
+          <w:szCs w:val="28"/>
+          <w:lang w:bidi="fa-IR"/>
+        </w:rPr>
+      </w:pPr>
+      <w:r>
+        <w:rPr>
+          <w:rFonts w:cs="B Nazanin" w:hint="cs"/>
+          <w:sz w:val="28"/>
+          <w:szCs w:val="28"/>
+          <w:rtl/>
+          <w:lang w:bidi="fa-IR"/>
+        </w:rPr>
+        <w:lastRenderedPageBreak/>
+        <w:t xml:space="preserve">منظور از </w:t>
+      </w:r>
+      <w:r>
+        <w:rPr>
+          <w:rFonts w:cs="B Nazanin"/>
+          <w:sz w:val="28"/>
+          <w:szCs w:val="28"/>
+          <w:lang w:bidi="fa-IR"/>
+        </w:rPr>
+        <w:t>always valid</w:t>
+      </w:r>
+      <w:r>
+        <w:rPr>
+          <w:rFonts w:cs="B Nazanin" w:hint="cs"/>
+          <w:sz w:val="28"/>
+          <w:szCs w:val="28"/>
+          <w:rtl/>
+          <w:lang w:bidi="fa-IR"/>
+        </w:rPr>
+        <w:t xml:space="preserve"> و </w:t>
+      </w:r>
+      <w:r>
+        <w:rPr>
+          <w:rFonts w:cs="B Nazanin"/>
+          <w:sz w:val="28"/>
+          <w:szCs w:val="28"/>
+          <w:lang w:bidi="fa-IR"/>
+        </w:rPr>
+        <w:t>not always valid</w:t>
+      </w:r>
+      <w:r>
+        <w:rPr>
+          <w:rFonts w:cs="B Nazanin" w:hint="cs"/>
+          <w:sz w:val="28"/>
+          <w:szCs w:val="28"/>
+          <w:rtl/>
+          <w:lang w:bidi="fa-IR"/>
+        </w:rPr>
+        <w:t xml:space="preserve"> چیه؟</w:t>
+      </w:r>
+    </w:p>
+    <w:p>
+      <w:pPr>
+        <w:pStyle w:val="ListParagraph"/>
+        <w:numPr>
+          <w:ilvl w:val="1"/>
+          <w:numId w:val="1"/>
+        </w:numPr>
+        <w:bidi/>
+        <w:rPr>
+          <w:rFonts w:cs="B Nazanin"/>
+          <w:sz w:val="28"/>
+          <w:szCs w:val="28"/>
+          <w:lang w:bidi="fa-IR"/>
+        </w:rPr>
+      </w:pPr>
+      <w:r>
+        <w:rPr>
+          <w:rFonts w:cs="B Nazanin" w:hint="cs"/>
+          <w:sz w:val="28"/>
+          <w:szCs w:val="28"/>
+          <w:rtl/>
+          <w:lang w:bidi="fa-IR"/>
+        </w:rPr>
+        <w:t xml:space="preserve">این تعریف ها در اصل روی </w:t>
+      </w:r>
+      <w:r>
+        <w:rPr>
+          <w:rFonts w:cs="B Nazanin"/>
+          <w:sz w:val="28"/>
+          <w:szCs w:val="28"/>
+          <w:lang w:bidi="fa-IR"/>
+        </w:rPr>
+        <w:t>domain model</w:t>
+      </w:r>
+      <w:r>
+        <w:rPr>
+          <w:rFonts w:cs="B Nazanin" w:hint="cs"/>
+          <w:sz w:val="28"/>
+          <w:szCs w:val="28"/>
+          <w:rtl/>
+          <w:lang w:bidi="fa-IR"/>
+        </w:rPr>
+        <w:t xml:space="preserve"> ها اعمال میشه.</w:t>
+      </w:r>
+      <w:r>
+        <w:rPr>
+          <w:rFonts w:cs="B Nazanin"/>
+          <w:sz w:val="28"/>
+          <w:szCs w:val="28"/>
+          <w:rtl/>
+          <w:lang w:bidi="fa-IR"/>
+        </w:rPr>
+        <w:br/>
+      </w:r>
+      <w:r>
+        <w:rPr>
+          <w:rFonts w:cs="B Nazanin"/>
+          <w:sz w:val="28"/>
+          <w:szCs w:val="28"/>
+          <w:lang w:bidi="fa-IR"/>
+        </w:rPr>
+        <w:t>Always valid domain model</w:t>
+      </w:r>
+      <w:r>
+        <w:rPr>
+          <w:rFonts w:cs="B Nazanin" w:hint="cs"/>
+          <w:sz w:val="28"/>
+          <w:szCs w:val="28"/>
+          <w:rtl/>
+          <w:lang w:bidi="fa-IR"/>
+        </w:rPr>
+        <w:t xml:space="preserve"> یعنی </w:t>
+      </w:r>
+      <w:r>
+        <w:rPr>
+          <w:rFonts w:cs="B Nazanin"/>
+          <w:sz w:val="28"/>
+          <w:szCs w:val="28"/>
+          <w:lang w:bidi="fa-IR"/>
+        </w:rPr>
+        <w:t>domain model</w:t>
+      </w:r>
+      <w:r>
+        <w:rPr>
+          <w:rFonts w:cs="B Nazanin" w:hint="cs"/>
+          <w:sz w:val="28"/>
+          <w:szCs w:val="28"/>
+          <w:rtl/>
+          <w:lang w:bidi="fa-IR"/>
+        </w:rPr>
+        <w:t xml:space="preserve"> ای که در هر زمان از اجرای برنامه، تمام دیتایی که داخلش هست، </w:t>
+      </w:r>
+      <w:r>
+        <w:rPr>
+          <w:rFonts w:cs="B Nazanin"/>
+          <w:sz w:val="28"/>
+          <w:szCs w:val="28"/>
+          <w:lang w:bidi="fa-IR"/>
+        </w:rPr>
+        <w:t>valid</w:t>
+      </w:r>
+      <w:r>
+        <w:rPr>
+          <w:rFonts w:cs="B Nazanin" w:hint="cs"/>
+          <w:sz w:val="28"/>
+          <w:szCs w:val="28"/>
+          <w:rtl/>
+          <w:lang w:bidi="fa-IR"/>
+        </w:rPr>
+        <w:t xml:space="preserve"> ئه.</w:t>
+      </w:r>
+      <w:r>
+        <w:rPr>
+          <w:rFonts w:cs="B Nazanin"/>
+          <w:sz w:val="28"/>
+          <w:szCs w:val="28"/>
+          <w:rtl/>
+          <w:lang w:bidi="fa-IR"/>
+        </w:rPr>
+        <w:br/>
+      </w:r>
+      <w:r>
+        <w:rPr>
+          <w:rFonts w:cs="B Nazanin" w:hint="cs"/>
+          <w:sz w:val="28"/>
+          <w:szCs w:val="28"/>
+          <w:rtl/>
+          <w:lang w:bidi="fa-IR"/>
+        </w:rPr>
+        <w:t xml:space="preserve">در مقابل، </w:t>
+      </w:r>
+      <w:r>
+        <w:rPr>
+          <w:rFonts w:cs="B Nazanin"/>
+          <w:sz w:val="28"/>
+          <w:szCs w:val="28"/>
+          <w:lang w:bidi="fa-IR"/>
+        </w:rPr>
+        <w:t>not always valid domain model</w:t>
+      </w:r>
+      <w:r>
+        <w:rPr>
+          <w:rFonts w:cs="B Nazanin" w:hint="cs"/>
+          <w:sz w:val="28"/>
+          <w:szCs w:val="28"/>
+          <w:rtl/>
+          <w:lang w:bidi="fa-IR"/>
+        </w:rPr>
+        <w:t xml:space="preserve"> یعنی </w:t>
+      </w:r>
+      <w:r>
+        <w:rPr>
+          <w:rFonts w:cs="B Nazanin"/>
+          <w:sz w:val="28"/>
+          <w:szCs w:val="28"/>
+          <w:lang w:bidi="fa-IR"/>
+        </w:rPr>
+        <w:t>domain model</w:t>
+      </w:r>
+      <w:r>
+        <w:rPr>
+          <w:rFonts w:cs="B Nazanin" w:hint="cs"/>
+          <w:sz w:val="28"/>
+          <w:szCs w:val="28"/>
+          <w:rtl/>
+          <w:lang w:bidi="fa-IR"/>
+        </w:rPr>
+        <w:t xml:space="preserve"> ای که </w:t>
+      </w:r>
+      <w:r>
+        <w:rPr>
+          <w:rFonts w:cs="B Nazanin" w:hint="cs"/>
+          <w:sz w:val="28"/>
+          <w:szCs w:val="28"/>
+          <w:rtl/>
+          <w:lang w:bidi="fa-IR"/>
+        </w:rPr>
+        <w:t xml:space="preserve">در زمان هایی از اجرای برنامه، بهش اجازه داده میشه که در وضعیت </w:t>
+      </w:r>
+      <w:r>
+        <w:rPr>
+          <w:rFonts w:cs="B Nazanin"/>
+          <w:sz w:val="28"/>
+          <w:szCs w:val="28"/>
+          <w:lang w:bidi="fa-IR"/>
+        </w:rPr>
+        <w:t>valid</w:t>
+      </w:r>
+      <w:r>
+        <w:rPr>
+          <w:rFonts w:cs="B Nazanin" w:hint="cs"/>
+          <w:sz w:val="28"/>
+          <w:szCs w:val="28"/>
+          <w:rtl/>
+          <w:lang w:bidi="fa-IR"/>
+        </w:rPr>
+        <w:t xml:space="preserve"> نباشه.</w:t>
+      </w:r>
+      <w:r>
+        <w:rPr>
+          <w:rFonts w:cs="B Nazanin" w:hint="cs"/>
+          <w:sz w:val="28"/>
+          <w:szCs w:val="28"/>
+          <w:rtl/>
+          <w:lang w:bidi="fa-IR"/>
+        </w:rPr>
+        <w:t xml:space="preserve"> مثلا در زمان ساخت شئ از یه </w:t>
+      </w:r>
+      <w:r>
+        <w:rPr>
+          <w:rFonts w:cs="B Nazanin"/>
+          <w:sz w:val="28"/>
+          <w:szCs w:val="28"/>
+          <w:lang w:bidi="fa-IR"/>
+        </w:rPr>
+        <w:t>domain model</w:t>
+      </w:r>
+      <w:r>
+        <w:rPr>
+          <w:rFonts w:cs="B Nazanin" w:hint="cs"/>
+          <w:sz w:val="28"/>
+          <w:szCs w:val="28"/>
+          <w:rtl/>
+          <w:lang w:bidi="fa-IR"/>
+        </w:rPr>
+        <w:t xml:space="preserve">، ممکنه همه دیتای مورد نیاز موجود نباشه و این برای ما </w:t>
+      </w:r>
+      <w:r>
+        <w:rPr>
+          <w:rFonts w:cs="B Nazanin"/>
+          <w:sz w:val="28"/>
+          <w:szCs w:val="28"/>
+          <w:lang w:bidi="fa-IR"/>
+        </w:rPr>
+        <w:t>invalid</w:t>
+      </w:r>
+      <w:r>
+        <w:rPr>
+          <w:rFonts w:cs="B Nazanin" w:hint="cs"/>
+          <w:sz w:val="28"/>
+          <w:szCs w:val="28"/>
+          <w:rtl/>
+          <w:lang w:bidi="fa-IR"/>
+        </w:rPr>
+        <w:t xml:space="preserve"> تلقی بشه.</w:t>
+      </w:r>
+      <w:r>
+        <w:rPr>
+          <w:rFonts w:cs="B Nazanin" w:hint="cs"/>
+          <w:sz w:val="28"/>
+          <w:szCs w:val="28"/>
+          <w:rtl/>
+          <w:lang w:bidi="fa-IR"/>
+        </w:rPr>
+        <w:t xml:space="preserve"> چنین </w:t>
+      </w:r>
+      <w:r>
+        <w:rPr>
+          <w:rFonts w:cs="B Nazanin"/>
+          <w:sz w:val="28"/>
+          <w:szCs w:val="28"/>
+          <w:lang w:bidi="fa-IR"/>
+        </w:rPr>
+        <w:t>domain model</w:t>
+      </w:r>
+      <w:r>
+        <w:rPr>
+          <w:rFonts w:cs="B Nazanin" w:hint="cs"/>
+          <w:sz w:val="28"/>
+          <w:szCs w:val="28"/>
+          <w:rtl/>
+          <w:lang w:bidi="fa-IR"/>
+        </w:rPr>
+        <w:t xml:space="preserve"> ای معمولا به یه پراپرتی </w:t>
+      </w:r>
+      <w:r>
+        <w:rPr>
+          <w:rFonts w:cs="B Nazanin"/>
+          <w:sz w:val="28"/>
+          <w:szCs w:val="28"/>
+          <w:lang w:bidi="fa-IR"/>
+        </w:rPr>
+        <w:t>IsValid</w:t>
+      </w:r>
+      <w:r>
+        <w:rPr>
+          <w:rFonts w:cs="B Nazanin" w:hint="cs"/>
+          <w:sz w:val="28"/>
+          <w:szCs w:val="28"/>
+          <w:rtl/>
+          <w:lang w:bidi="fa-IR"/>
+        </w:rPr>
+        <w:t xml:space="preserve"> نیاز داره که در هر زمان بشه مشخص کرد وضعیتش </w:t>
+      </w:r>
+      <w:r>
+        <w:rPr>
+          <w:rFonts w:cs="B Nazanin"/>
+          <w:sz w:val="28"/>
+          <w:szCs w:val="28"/>
+          <w:lang w:bidi="fa-IR"/>
+        </w:rPr>
+        <w:t>valid</w:t>
+      </w:r>
+      <w:r>
+        <w:rPr>
+          <w:rFonts w:cs="B Nazanin" w:hint="cs"/>
+          <w:sz w:val="28"/>
+          <w:szCs w:val="28"/>
+          <w:rtl/>
+          <w:lang w:bidi="fa-IR"/>
+        </w:rPr>
+        <w:t xml:space="preserve"> ئه یا </w:t>
+      </w:r>
+      <w:r>
+        <w:rPr>
+          <w:rFonts w:cs="B Nazanin"/>
+          <w:sz w:val="28"/>
+          <w:szCs w:val="28"/>
+          <w:lang w:bidi="fa-IR"/>
+        </w:rPr>
+        <w:t>invalid</w:t>
+      </w:r>
+      <w:r>
+        <w:rPr>
+          <w:rFonts w:cs="B Nazanin" w:hint="cs"/>
+          <w:sz w:val="28"/>
+          <w:szCs w:val="28"/>
+          <w:rtl/>
+          <w:lang w:bidi="fa-IR"/>
+        </w:rPr>
+        <w:t xml:space="preserve">. موقع ساخت </w:t>
+      </w:r>
+      <w:r>
+        <w:rPr>
+          <w:rFonts w:cs="B Nazanin"/>
+          <w:sz w:val="28"/>
+          <w:szCs w:val="28"/>
+          <w:lang w:bidi="fa-IR"/>
+        </w:rPr>
+        <w:t>domain model</w:t>
+      </w:r>
+      <w:r>
+        <w:rPr>
+          <w:rFonts w:cs="B Nazanin" w:hint="cs"/>
+          <w:sz w:val="28"/>
+          <w:szCs w:val="28"/>
+          <w:rtl/>
+          <w:lang w:bidi="fa-IR"/>
+        </w:rPr>
+        <w:t xml:space="preserve"> به خودمون بستگی داره که کدوم رو انتخاب می کنیم اما به طور معمول، </w:t>
+      </w:r>
+      <w:r>
+        <w:rPr>
+          <w:rFonts w:cs="B Nazanin"/>
+          <w:sz w:val="28"/>
+          <w:szCs w:val="28"/>
+          <w:lang w:bidi="fa-IR"/>
+        </w:rPr>
+        <w:t>always valid</w:t>
+      </w:r>
+      <w:r>
+        <w:rPr>
+          <w:rFonts w:cs="B Nazanin" w:hint="cs"/>
+          <w:sz w:val="28"/>
+          <w:szCs w:val="28"/>
+          <w:rtl/>
+          <w:lang w:bidi="fa-IR"/>
+        </w:rPr>
+        <w:t xml:space="preserve"> به </w:t>
+      </w:r>
+      <w:r>
+        <w:rPr>
+          <w:rFonts w:cs="B Nazanin"/>
+          <w:sz w:val="28"/>
+          <w:szCs w:val="28"/>
+          <w:lang w:bidi="fa-IR"/>
+        </w:rPr>
+        <w:t>not always valid</w:t>
+      </w:r>
+      <w:r>
+        <w:rPr>
+          <w:rFonts w:cs="B Nazanin" w:hint="cs"/>
+          <w:sz w:val="28"/>
+          <w:szCs w:val="28"/>
+          <w:rtl/>
+          <w:lang w:bidi="fa-IR"/>
+        </w:rPr>
+        <w:t xml:space="preserve"> ارجحیت داره</w:t>
+      </w:r>
+      <w:r>
+        <w:rPr>
+          <w:rFonts w:cs="B Nazanin" w:hint="cs"/>
+          <w:sz w:val="28"/>
+          <w:szCs w:val="28"/>
+          <w:rtl/>
+          <w:lang w:bidi="fa-IR"/>
+        </w:rPr>
+        <w:t>.</w:t>
+      </w:r>
+    </w:p>
+    <w:p>
+      <w:pPr>
+        <w:pStyle w:val="ListParagraph"/>
+        <w:numPr>
+          <w:ilvl w:val="0"/>
+          <w:numId w:val="1"/>
+        </w:numPr>
+        <w:bidi/>
+        <w:rPr>
+          <w:rFonts w:cs="B Nazanin"/>
+          <w:sz w:val="28"/>
+          <w:szCs w:val="28"/>
+          <w:lang w:bidi="fa-IR"/>
+        </w:rPr>
+      </w:pPr>
+      <w:r>
+        <w:rPr>
+          <w:rFonts w:cs="B Nazanin"/>
+          <w:sz w:val="28"/>
+          <w:szCs w:val="28"/>
+          <w:lang w:bidi="fa-IR"/>
+        </w:rPr>
+        <w:t>Persistence ignorance</w:t>
+      </w:r>
+      <w:r>
+        <w:rPr>
+          <w:rFonts w:cs="B Nazanin" w:hint="cs"/>
+          <w:sz w:val="28"/>
+          <w:szCs w:val="28"/>
+          <w:rtl/>
+          <w:lang w:bidi="fa-IR"/>
+        </w:rPr>
+        <w:t xml:space="preserve"> یعنی چی؟</w:t>
+      </w:r>
+    </w:p>
+    <w:p>
+      <w:pPr>
+        <w:pStyle w:val="ListParagraph"/>
+        <w:numPr>
+          <w:ilvl w:val="1"/>
+          <w:numId w:val="1"/>
+        </w:numPr>
+        <w:bidi/>
+        <w:rPr>
+          <w:rFonts w:cs="B Nazanin"/>
+          <w:sz w:val="28"/>
+          <w:szCs w:val="28"/>
+          <w:lang w:bidi="fa-IR"/>
+        </w:rPr>
+      </w:pPr>
+      <w:r>
+        <w:rPr>
+          <w:rFonts w:cs="B Nazanin" w:hint="cs"/>
+          <w:sz w:val="28"/>
+          <w:szCs w:val="28"/>
+          <w:rtl/>
+          <w:lang w:bidi="fa-IR"/>
+        </w:rPr>
+        <w:t xml:space="preserve">زمانی که میخوایم </w:t>
+      </w:r>
+      <w:r>
+        <w:rPr>
+          <w:rFonts w:cs="B Nazanin"/>
+          <w:sz w:val="28"/>
+          <w:szCs w:val="28"/>
+          <w:lang w:bidi="fa-IR"/>
+        </w:rPr>
+        <w:t>domain model</w:t>
+      </w:r>
+      <w:r>
+        <w:rPr>
+          <w:rFonts w:cs="B Nazanin" w:hint="cs"/>
+          <w:sz w:val="28"/>
+          <w:szCs w:val="28"/>
+          <w:rtl/>
+          <w:lang w:bidi="fa-IR"/>
+        </w:rPr>
+        <w:t xml:space="preserve"> مون رو بسازیم، احتمالا به این فکر میفتیم که سمت دیتابیس اش چیکار کنیم. اینکه دیتابیس اش چی باشه، چطوری دیتا رو داخلش وارد کنیم یا ازش واکشی کنیم و ... . این اصل میگه که کلا این بحث </w:t>
+      </w:r>
+      <w:r>
+        <w:rPr>
+          <w:rFonts w:cs="B Nazanin"/>
+          <w:sz w:val="28"/>
+          <w:szCs w:val="28"/>
+          <w:lang w:bidi="fa-IR"/>
+        </w:rPr>
+        <w:t>persist</w:t>
+      </w:r>
+      <w:r>
+        <w:rPr>
+          <w:rFonts w:cs="B Nazanin" w:hint="cs"/>
+          <w:sz w:val="28"/>
+          <w:szCs w:val="28"/>
+          <w:rtl/>
+          <w:lang w:bidi="fa-IR"/>
+        </w:rPr>
+        <w:t xml:space="preserve"> کردن دیتا توی دیتابیس و اینا رو در زمان طراحی </w:t>
+      </w:r>
+      <w:r>
+        <w:rPr>
+          <w:rFonts w:cs="B Nazanin"/>
+          <w:sz w:val="28"/>
+          <w:szCs w:val="28"/>
+          <w:lang w:bidi="fa-IR"/>
+        </w:rPr>
+        <w:t>domain model</w:t>
+      </w:r>
+      <w:r>
+        <w:rPr>
+          <w:rFonts w:cs="B Nazanin" w:hint="cs"/>
+          <w:sz w:val="28"/>
+          <w:szCs w:val="28"/>
+          <w:rtl/>
+          <w:lang w:bidi="fa-IR"/>
+        </w:rPr>
+        <w:t xml:space="preserve"> ات بنداز دور. فقط و فقط روی طراحی خود </w:t>
+      </w:r>
+      <w:r>
+        <w:rPr>
+          <w:rFonts w:cs="B Nazanin"/>
+          <w:sz w:val="28"/>
+          <w:szCs w:val="28"/>
+          <w:lang w:bidi="fa-IR"/>
+        </w:rPr>
+        <w:t>domain model</w:t>
+      </w:r>
+      <w:r>
+        <w:rPr>
+          <w:rFonts w:cs="B Nazanin" w:hint="cs"/>
+          <w:sz w:val="28"/>
+          <w:szCs w:val="28"/>
+          <w:rtl/>
+          <w:lang w:bidi="fa-IR"/>
+        </w:rPr>
+        <w:t xml:space="preserve"> تمرکز کن و بعدا به این که سمت دیتابیس چیکار کنی فکر کن. </w:t>
+      </w:r>
+    </w:p>
+    <w:p>
+      <w:pPr>
+        <w:pStyle w:val="ListParagraph"/>
+        <w:numPr>
+          <w:ilvl w:val="1"/>
+          <w:numId w:val="1"/>
+        </w:numPr>
+        <w:bidi/>
+        <w:rPr>
+          <w:rFonts w:cs="B Nazanin"/>
+          <w:sz w:val="28"/>
+          <w:szCs w:val="28"/>
+          <w:lang w:bidi="fa-IR"/>
+        </w:rPr>
+      </w:pPr>
+      <w:r>
+        <w:rPr>
+          <w:rFonts w:cs="B Nazanin" w:hint="cs"/>
+          <w:sz w:val="28"/>
+          <w:szCs w:val="28"/>
+          <w:rtl/>
+          <w:lang w:bidi="fa-IR"/>
+        </w:rPr>
+        <w:t xml:space="preserve">یکی از دلایل استفاده از </w:t>
+      </w:r>
+      <w:r>
+        <w:rPr>
+          <w:rFonts w:cs="B Nazanin"/>
+          <w:sz w:val="28"/>
+          <w:szCs w:val="28"/>
+          <w:lang w:bidi="fa-IR"/>
+        </w:rPr>
+        <w:t>repository pattern</w:t>
+      </w:r>
+      <w:r>
+        <w:rPr>
+          <w:rFonts w:cs="B Nazanin" w:hint="cs"/>
+          <w:sz w:val="28"/>
+          <w:szCs w:val="28"/>
+          <w:rtl/>
+          <w:lang w:bidi="fa-IR"/>
+        </w:rPr>
+        <w:t xml:space="preserve"> همینه. چرا که وقتی از </w:t>
+      </w:r>
+      <w:r>
+        <w:rPr>
+          <w:rFonts w:cs="B Nazanin"/>
+          <w:sz w:val="28"/>
+          <w:szCs w:val="28"/>
+          <w:lang w:bidi="fa-IR"/>
+        </w:rPr>
+        <w:t>repository</w:t>
+      </w:r>
+      <w:r>
+        <w:rPr>
+          <w:rFonts w:cs="B Nazanin" w:hint="cs"/>
+          <w:sz w:val="28"/>
+          <w:szCs w:val="28"/>
+          <w:rtl/>
+          <w:lang w:bidi="fa-IR"/>
+        </w:rPr>
+        <w:t xml:space="preserve"> استفاده می کنیم، انگار که برامون مهم نیست که دیتا چطوری و از کجا میاد و چطوری ذخیره، آپدیت یا پاک میشه. </w:t>
+      </w:r>
+      <w:r>
+        <w:rPr>
+          <w:rFonts w:cs="B Nazanin" w:hint="cs"/>
+          <w:sz w:val="28"/>
+          <w:szCs w:val="28"/>
+          <w:rtl/>
+          <w:lang w:bidi="fa-IR"/>
+        </w:rPr>
+        <w:t>فقط میدونیم که دسترسی مون وجود داره و دیگه درگیر مسائل دیتابیسی نمیشیم.</w:t>
+      </w:r>
+      <w:r>
+        <w:rPr>
+          <w:rFonts w:cs="B Nazanin" w:hint="cs"/>
+          <w:sz w:val="28"/>
+          <w:szCs w:val="28"/>
+          <w:rtl/>
+          <w:lang w:bidi="fa-IR"/>
+        </w:rPr>
+        <w:t xml:space="preserve"> خیلی راحت و با تعریف یه سری متد که مشخصه چیکار میکنن، خودمونو از فکر به دیتابیس بی نیاز می کنیم.</w:t>
+      </w:r>
+    </w:p>
+    <w:p>
+      <w:pPr>
+        <w:pStyle w:val="ListParagraph"/>
+        <w:numPr>
+          <w:ilvl w:val="0"/>
+          <w:numId w:val="1"/>
+        </w:numPr>
+        <w:bidi/>
+        <w:rPr>
+          <w:rFonts w:cs="B Nazanin"/>
+          <w:sz w:val="28"/>
+          <w:szCs w:val="28"/>
+          <w:rtl/>
+          <w:lang w:bidi="fa-IR"/>
+        </w:rPr>
+      </w:pPr>
     </w:p>
     <w:sectPr>
       <w:pgSz w:w="12240" w:h="15840"/>
@@ -9152,7 +11522,6 @@
   <w:style w:type="character" w:default="1" w:styleId="DefaultParagraphFont">
     <w:name w:val="Default Paragraph Font"/>
     <w:uiPriority w:val="1"/>
-    <w:semiHidden/>
     <w:unhideWhenUsed/>
   </w:style>
   <w:style w:type="table" w:default="1" w:styleId="TableNormal">

</xml_diff>

<commit_message>
Seventh section of DDD course
</commit_message>
<xml_diff>
--- a/Architecture/Domain driven design.docx
+++ b/Architecture/Domain driven design.docx
@@ -10995,6 +10995,3056 @@
           <w:lang w:bidi="fa-IR"/>
         </w:rPr>
         <w:t xml:space="preserve"> خیلی راحت و با تعریف یه سری متد که مشخصه چیکار میکنن، خودمونو از فکر به دیتابیس بی نیاز می کنیم.</w:t>
+      </w:r>
+    </w:p>
+    <w:p>
+      <w:pPr>
+        <w:rPr>
+          <w:rFonts w:cs="B Nazanin"/>
+          <w:sz w:val="28"/>
+          <w:szCs w:val="28"/>
+          <w:lang w:bidi="fa-IR"/>
+        </w:rPr>
+      </w:pPr>
+      <w:r>
+        <w:rPr>
+          <w:rFonts w:cs="B Nazanin"/>
+          <w:sz w:val="28"/>
+          <w:szCs w:val="28"/>
+          <w:lang w:bidi="fa-IR"/>
+        </w:rPr>
+        <w:br w:type="page"/>
+      </w:r>
+    </w:p>
+    <w:p>
+      <w:pPr>
+        <w:pStyle w:val="ListParagraph"/>
+        <w:numPr>
+          <w:ilvl w:val="0"/>
+          <w:numId w:val="1"/>
+        </w:numPr>
+        <w:bidi/>
+        <w:rPr>
+          <w:rFonts w:cs="B Nazanin"/>
+          <w:sz w:val="28"/>
+          <w:szCs w:val="28"/>
+          <w:lang w:bidi="fa-IR"/>
+        </w:rPr>
+      </w:pPr>
+      <w:r>
+        <w:rPr>
+          <w:rFonts w:cs="B Nazanin"/>
+          <w:sz w:val="28"/>
+          <w:szCs w:val="28"/>
+          <w:lang w:bidi="fa-IR"/>
+        </w:rPr>
+        <w:lastRenderedPageBreak/>
+        <w:t>Strategic design</w:t>
+      </w:r>
+      <w:r>
+        <w:rPr>
+          <w:rFonts w:cs="B Nazanin" w:hint="cs"/>
+          <w:sz w:val="28"/>
+          <w:szCs w:val="28"/>
+          <w:rtl/>
+          <w:lang w:bidi="fa-IR"/>
+        </w:rPr>
+        <w:t xml:space="preserve"> چیه؟</w:t>
+      </w:r>
+    </w:p>
+    <w:p>
+      <w:pPr>
+        <w:pStyle w:val="ListParagraph"/>
+        <w:numPr>
+          <w:ilvl w:val="1"/>
+          <w:numId w:val="1"/>
+        </w:numPr>
+        <w:bidi/>
+        <w:rPr>
+          <w:rFonts w:cs="B Nazanin"/>
+          <w:sz w:val="28"/>
+          <w:szCs w:val="28"/>
+          <w:lang w:bidi="fa-IR"/>
+        </w:rPr>
+      </w:pPr>
+      <w:r>
+        <w:rPr>
+          <w:rFonts w:cs="B Nazanin" w:hint="cs"/>
+          <w:sz w:val="28"/>
+          <w:szCs w:val="28"/>
+          <w:rtl/>
+          <w:lang w:bidi="fa-IR"/>
+        </w:rPr>
+        <w:t xml:space="preserve">به پروسه ای میگن که در اون یک سیستم با ابعاد و ساختار بزرگ رو تعریف و تبدیل به </w:t>
+      </w:r>
+      <w:r>
+        <w:rPr>
+          <w:rFonts w:cs="B Nazanin"/>
+          <w:sz w:val="28"/>
+          <w:szCs w:val="28"/>
+          <w:lang w:bidi="fa-IR"/>
+        </w:rPr>
+        <w:t>business domain</w:t>
+      </w:r>
+      <w:r>
+        <w:rPr>
+          <w:rFonts w:cs="B Nazanin" w:hint="cs"/>
+          <w:sz w:val="28"/>
+          <w:szCs w:val="28"/>
+          <w:rtl/>
+          <w:lang w:bidi="fa-IR"/>
+        </w:rPr>
+        <w:t xml:space="preserve"> مون کنیم.</w:t>
+      </w:r>
+      <w:r>
+        <w:rPr>
+          <w:rFonts w:cs="B Nazanin"/>
+          <w:sz w:val="28"/>
+          <w:szCs w:val="28"/>
+          <w:rtl/>
+          <w:lang w:bidi="fa-IR"/>
+        </w:rPr>
+        <w:br/>
+      </w:r>
+      <w:r>
+        <w:rPr>
+          <w:rFonts w:cs="B Nazanin" w:hint="cs"/>
+          <w:sz w:val="28"/>
+          <w:szCs w:val="28"/>
+          <w:rtl/>
+          <w:lang w:bidi="fa-IR"/>
+        </w:rPr>
+        <w:t xml:space="preserve">بیا مسخره بازی رو بذاریم کنار؛ این یه تعریف آکادمیک و از این خوشگل بازیای کتاب ها و کورس هاس. ساده بخوایم بگیم، میشه فهمیدن و تعریف کردن </w:t>
+      </w:r>
+      <w:r>
+        <w:rPr>
+          <w:rFonts w:cs="B Nazanin"/>
+          <w:sz w:val="28"/>
+          <w:szCs w:val="28"/>
+          <w:lang w:bidi="fa-IR"/>
+        </w:rPr>
+        <w:t>business domain</w:t>
+      </w:r>
+      <w:r>
+        <w:rPr>
+          <w:rFonts w:cs="B Nazanin" w:hint="cs"/>
+          <w:sz w:val="28"/>
+          <w:szCs w:val="28"/>
+          <w:rtl/>
+          <w:lang w:bidi="fa-IR"/>
+        </w:rPr>
+        <w:t>. اینکه بدونی چی رو میخوای، چرا میخوای، به کجای سیستم ربط داره و موارد این چنینی.</w:t>
+      </w:r>
+    </w:p>
+    <w:p>
+      <w:pPr>
+        <w:pStyle w:val="ListParagraph"/>
+        <w:numPr>
+          <w:ilvl w:val="1"/>
+          <w:numId w:val="1"/>
+        </w:numPr>
+        <w:bidi/>
+        <w:rPr>
+          <w:rFonts w:cs="B Nazanin"/>
+          <w:sz w:val="28"/>
+          <w:szCs w:val="28"/>
+          <w:lang w:bidi="fa-IR"/>
+        </w:rPr>
+      </w:pPr>
+      <w:r>
+        <w:rPr>
+          <w:rFonts w:cs="B Nazanin" w:hint="cs"/>
+          <w:sz w:val="28"/>
+          <w:szCs w:val="28"/>
+          <w:rtl/>
+          <w:lang w:bidi="fa-IR"/>
+        </w:rPr>
+        <w:t xml:space="preserve">اما چطور انجامش میدیم؟ </w:t>
+      </w:r>
+    </w:p>
+    <w:p>
+      <w:pPr>
+        <w:pStyle w:val="ListParagraph"/>
+        <w:numPr>
+          <w:ilvl w:val="2"/>
+          <w:numId w:val="1"/>
+        </w:numPr>
+        <w:bidi/>
+        <w:rPr>
+          <w:rFonts w:cs="B Nazanin"/>
+          <w:sz w:val="28"/>
+          <w:szCs w:val="28"/>
+          <w:lang w:bidi="fa-IR"/>
+        </w:rPr>
+      </w:pPr>
+      <w:r>
+        <w:rPr>
+          <w:rFonts w:cs="B Nazanin" w:hint="cs"/>
+          <w:sz w:val="28"/>
+          <w:szCs w:val="28"/>
+          <w:rtl/>
+          <w:lang w:bidi="fa-IR"/>
+        </w:rPr>
+        <w:t xml:space="preserve">اول اینکه از متخصص های اون </w:t>
+      </w:r>
+      <w:r>
+        <w:rPr>
+          <w:rFonts w:cs="B Nazanin"/>
+          <w:sz w:val="28"/>
+          <w:szCs w:val="28"/>
+          <w:lang w:bidi="fa-IR"/>
+        </w:rPr>
+        <w:t>domain</w:t>
+      </w:r>
+      <w:r>
+        <w:rPr>
+          <w:rFonts w:cs="B Nazanin" w:hint="cs"/>
+          <w:sz w:val="28"/>
+          <w:szCs w:val="28"/>
+          <w:rtl/>
+          <w:lang w:bidi="fa-IR"/>
+        </w:rPr>
+        <w:t xml:space="preserve"> کمک بگیر.</w:t>
+      </w:r>
+      <w:r>
+        <w:rPr>
+          <w:rFonts w:cs="B Nazanin" w:hint="cs"/>
+          <w:sz w:val="28"/>
+          <w:szCs w:val="28"/>
+          <w:rtl/>
+          <w:lang w:bidi="fa-IR"/>
+        </w:rPr>
+        <w:t xml:space="preserve"> اصطلاحات، نیازمندی ها،</w:t>
+      </w:r>
+      <w:r>
+        <w:rPr>
+          <w:rFonts w:cs="B Nazanin" w:hint="cs"/>
+          <w:sz w:val="28"/>
+          <w:szCs w:val="28"/>
+          <w:rtl/>
+          <w:lang w:bidi="fa-IR"/>
+        </w:rPr>
+        <w:t xml:space="preserve"> چالش ها،</w:t>
+      </w:r>
+      <w:r>
+        <w:rPr>
+          <w:rFonts w:cs="B Nazanin" w:hint="cs"/>
+          <w:sz w:val="28"/>
+          <w:szCs w:val="28"/>
+          <w:rtl/>
+          <w:lang w:bidi="fa-IR"/>
+        </w:rPr>
+        <w:t xml:space="preserve"> تعاریف و ... رو یه متخصص اون </w:t>
+      </w:r>
+      <w:r>
+        <w:rPr>
+          <w:rFonts w:cs="B Nazanin"/>
+          <w:sz w:val="28"/>
+          <w:szCs w:val="28"/>
+          <w:lang w:bidi="fa-IR"/>
+        </w:rPr>
+        <w:t>domain</w:t>
+      </w:r>
+      <w:r>
+        <w:rPr>
+          <w:rFonts w:cs="B Nazanin" w:hint="cs"/>
+          <w:sz w:val="28"/>
+          <w:szCs w:val="28"/>
+          <w:rtl/>
+          <w:lang w:bidi="fa-IR"/>
+        </w:rPr>
+        <w:t xml:space="preserve"> هست که میدونه و با کمک اون میتونی </w:t>
+      </w:r>
+      <w:r>
+        <w:rPr>
+          <w:rFonts w:cs="B Nazanin"/>
+          <w:sz w:val="28"/>
+          <w:szCs w:val="28"/>
+          <w:lang w:bidi="fa-IR"/>
+        </w:rPr>
+        <w:t>ubiquitous language</w:t>
+      </w:r>
+      <w:r>
+        <w:rPr>
+          <w:rFonts w:cs="B Nazanin" w:hint="cs"/>
+          <w:sz w:val="28"/>
+          <w:szCs w:val="28"/>
+          <w:rtl/>
+          <w:lang w:bidi="fa-IR"/>
+        </w:rPr>
+        <w:t xml:space="preserve"> ات رو بسازی.</w:t>
+      </w:r>
+    </w:p>
+    <w:p>
+      <w:pPr>
+        <w:pStyle w:val="ListParagraph"/>
+        <w:numPr>
+          <w:ilvl w:val="2"/>
+          <w:numId w:val="1"/>
+        </w:numPr>
+        <w:bidi/>
+        <w:rPr>
+          <w:rFonts w:cs="B Nazanin"/>
+          <w:sz w:val="28"/>
+          <w:szCs w:val="28"/>
+          <w:lang w:bidi="fa-IR"/>
+        </w:rPr>
+      </w:pPr>
+      <w:r>
+        <w:rPr>
+          <w:rFonts w:cs="B Nazanin"/>
+          <w:sz w:val="28"/>
+          <w:szCs w:val="28"/>
+          <w:lang w:bidi="fa-IR"/>
+        </w:rPr>
+        <w:t>event storming</w:t>
+      </w:r>
+      <w:r>
+        <w:rPr>
+          <w:rFonts w:cs="B Nazanin" w:hint="cs"/>
+          <w:sz w:val="28"/>
+          <w:szCs w:val="28"/>
+          <w:rtl/>
+          <w:lang w:bidi="fa-IR"/>
+        </w:rPr>
+        <w:t xml:space="preserve">. این هستش که تمام تصمیم گیرنده ها رو یه جا جمع کنی و یه </w:t>
+      </w:r>
+      <w:r>
+        <w:rPr>
+          <w:rFonts w:cs="B Nazanin"/>
+          <w:sz w:val="28"/>
+          <w:szCs w:val="28"/>
+          <w:lang w:bidi="fa-IR"/>
+        </w:rPr>
+        <w:t>timeline</w:t>
+      </w:r>
+      <w:r>
+        <w:rPr>
+          <w:rFonts w:cs="B Nazanin" w:hint="cs"/>
+          <w:sz w:val="28"/>
+          <w:szCs w:val="28"/>
+          <w:rtl/>
+          <w:lang w:bidi="fa-IR"/>
+        </w:rPr>
+        <w:t xml:space="preserve"> باهاشون بسازی؛ اینکه هر چیزی مشخص باشه که کی انجام میشه و چه چالشی ممکنه بخوره و ...</w:t>
+      </w:r>
+      <w:r>
+        <w:rPr>
+          <w:rFonts w:cs="B Nazanin" w:hint="cs"/>
+          <w:sz w:val="28"/>
+          <w:szCs w:val="28"/>
+          <w:rtl/>
+          <w:lang w:bidi="fa-IR"/>
+        </w:rPr>
+        <w:t xml:space="preserve"> . در واقع داریم همه افراد تصمیم گیرنده و ذی نفع رو یه جا جمع می کنیم و سعی می کنیم به یه جمع بندی همه جانبه از سوی تمامی این افراد برسیم.</w:t>
+      </w:r>
+    </w:p>
+    <w:p>
+      <w:pPr>
+        <w:pStyle w:val="ListParagraph"/>
+        <w:numPr>
+          <w:ilvl w:val="2"/>
+          <w:numId w:val="1"/>
+        </w:numPr>
+        <w:bidi/>
+        <w:rPr>
+          <w:rFonts w:cs="B Nazanin"/>
+          <w:sz w:val="28"/>
+          <w:szCs w:val="28"/>
+          <w:lang w:bidi="fa-IR"/>
+        </w:rPr>
+      </w:pPr>
+      <w:r>
+        <w:rPr>
+          <w:rFonts w:cs="B Nazanin" w:hint="cs"/>
+          <w:sz w:val="28"/>
+          <w:szCs w:val="28"/>
+          <w:rtl/>
+          <w:lang w:bidi="fa-IR"/>
+        </w:rPr>
+        <w:t xml:space="preserve">اینکار رفت و برگشتی هست. به دلایلی مثل تجربه، تغییرات در حین زمان، عدم دانش کافی یا اشراف به تمامی جنبه ها و ... این اتفاق میفته که ما با یه بار انجام </w:t>
+      </w:r>
+      <w:r>
+        <w:rPr>
+          <w:rFonts w:cs="B Nazanin"/>
+          <w:sz w:val="28"/>
+          <w:szCs w:val="28"/>
+          <w:lang w:bidi="fa-IR"/>
+        </w:rPr>
+        <w:t>Strategic design</w:t>
+      </w:r>
+      <w:r>
+        <w:rPr>
+          <w:rFonts w:cs="B Nazanin" w:hint="cs"/>
+          <w:sz w:val="28"/>
+          <w:szCs w:val="28"/>
+          <w:rtl/>
+          <w:lang w:bidi="fa-IR"/>
+        </w:rPr>
+        <w:t xml:space="preserve"> نمیتونیم کار این بخش رو تموم کنیم و در طول زمان مجددا به این بخش برمیگردیم. این یه چیز طبیعی توی </w:t>
+      </w:r>
+      <w:r>
+        <w:rPr>
+          <w:rFonts w:cs="B Nazanin"/>
+          <w:sz w:val="28"/>
+          <w:szCs w:val="28"/>
+          <w:lang w:bidi="fa-IR"/>
+        </w:rPr>
+        <w:t>DDD</w:t>
+      </w:r>
+      <w:r>
+        <w:rPr>
+          <w:rFonts w:cs="B Nazanin" w:hint="cs"/>
+          <w:sz w:val="28"/>
+          <w:szCs w:val="28"/>
+          <w:rtl/>
+          <w:lang w:bidi="fa-IR"/>
+        </w:rPr>
+        <w:t xml:space="preserve"> هستش و باید همیشه در نظر داشته باشیم که نیازه بین </w:t>
+      </w:r>
+      <w:r>
+        <w:rPr>
+          <w:rFonts w:cs="B Nazanin"/>
+          <w:sz w:val="28"/>
+          <w:szCs w:val="28"/>
+          <w:lang w:bidi="fa-IR"/>
+        </w:rPr>
+        <w:t>strategic</w:t>
+      </w:r>
+      <w:r>
+        <w:rPr>
+          <w:rFonts w:cs="B Nazanin" w:hint="cs"/>
+          <w:sz w:val="28"/>
+          <w:szCs w:val="28"/>
+          <w:rtl/>
+          <w:lang w:bidi="fa-IR"/>
+        </w:rPr>
+        <w:t xml:space="preserve"> و </w:t>
+      </w:r>
+      <w:r>
+        <w:rPr>
+          <w:rFonts w:cs="B Nazanin"/>
+          <w:sz w:val="28"/>
+          <w:szCs w:val="28"/>
+          <w:lang w:bidi="fa-IR"/>
+        </w:rPr>
+        <w:t>tactical design</w:t>
+      </w:r>
+      <w:r>
+        <w:rPr>
+          <w:rFonts w:cs="B Nazanin" w:hint="cs"/>
+          <w:sz w:val="28"/>
+          <w:szCs w:val="28"/>
+          <w:rtl/>
+          <w:lang w:bidi="fa-IR"/>
+        </w:rPr>
+        <w:t xml:space="preserve"> دائما سوییچ کنیم.</w:t>
+      </w:r>
+    </w:p>
+    <w:p>
+      <w:pPr>
+        <w:rPr>
+          <w:rFonts w:cs="B Nazanin"/>
+          <w:sz w:val="28"/>
+          <w:szCs w:val="28"/>
+          <w:lang w:bidi="fa-IR"/>
+        </w:rPr>
+      </w:pPr>
+      <w:r>
+        <w:rPr>
+          <w:rFonts w:cs="B Nazanin"/>
+          <w:sz w:val="28"/>
+          <w:szCs w:val="28"/>
+          <w:lang w:bidi="fa-IR"/>
+        </w:rPr>
+        <w:br w:type="page"/>
+      </w:r>
+    </w:p>
+    <w:p>
+      <w:pPr>
+        <w:pStyle w:val="ListParagraph"/>
+        <w:numPr>
+          <w:ilvl w:val="0"/>
+          <w:numId w:val="1"/>
+        </w:numPr>
+        <w:bidi/>
+        <w:rPr>
+          <w:rFonts w:cs="B Nazanin"/>
+          <w:sz w:val="28"/>
+          <w:szCs w:val="28"/>
+          <w:lang w:bidi="fa-IR"/>
+        </w:rPr>
+      </w:pPr>
+      <w:r>
+        <w:rPr>
+          <w:rFonts w:cs="B Nazanin"/>
+          <w:sz w:val="28"/>
+          <w:szCs w:val="28"/>
+          <w:lang w:bidi="fa-IR"/>
+        </w:rPr>
+        <w:lastRenderedPageBreak/>
+        <w:t>Sub-domain</w:t>
+      </w:r>
+      <w:r>
+        <w:rPr>
+          <w:rFonts w:cs="B Nazanin" w:hint="cs"/>
+          <w:sz w:val="28"/>
+          <w:szCs w:val="28"/>
+          <w:rtl/>
+          <w:lang w:bidi="fa-IR"/>
+        </w:rPr>
+        <w:t xml:space="preserve"> ها چی هستن؟</w:t>
+      </w:r>
+    </w:p>
+    <w:p>
+      <w:pPr>
+        <w:pStyle w:val="ListParagraph"/>
+        <w:numPr>
+          <w:ilvl w:val="1"/>
+          <w:numId w:val="1"/>
+        </w:numPr>
+        <w:bidi/>
+        <w:rPr>
+          <w:rFonts w:cs="B Nazanin"/>
+          <w:sz w:val="28"/>
+          <w:szCs w:val="28"/>
+          <w:lang w:bidi="fa-IR"/>
+        </w:rPr>
+      </w:pPr>
+      <w:r>
+        <w:rPr>
+          <w:rFonts w:cs="B Nazanin" w:hint="cs"/>
+          <w:sz w:val="28"/>
+          <w:szCs w:val="28"/>
+          <w:rtl/>
+          <w:lang w:bidi="fa-IR"/>
+        </w:rPr>
+        <w:t xml:space="preserve">زمانی که داریم مون </w:t>
+      </w:r>
+      <w:r>
+        <w:rPr>
+          <w:rFonts w:cs="B Nazanin"/>
+          <w:sz w:val="28"/>
+          <w:szCs w:val="28"/>
+          <w:lang w:bidi="fa-IR"/>
+        </w:rPr>
+        <w:t>domain</w:t>
+      </w:r>
+      <w:r>
+        <w:rPr>
+          <w:rFonts w:cs="B Nazanin" w:hint="cs"/>
+          <w:sz w:val="28"/>
+          <w:szCs w:val="28"/>
+          <w:rtl/>
+          <w:lang w:bidi="fa-IR"/>
+        </w:rPr>
+        <w:t xml:space="preserve"> رو تعریف و طراحی می کنیم، در ظاهر فقط یه تک مفهوم هست. اما در واقعیت وقتی بیشتر دقت می کنیم میبینیم که درون </w:t>
+      </w:r>
+      <w:r>
+        <w:rPr>
+          <w:rFonts w:cs="B Nazanin" w:hint="cs"/>
+          <w:sz w:val="28"/>
+          <w:szCs w:val="28"/>
+          <w:rtl/>
+          <w:lang w:bidi="fa-IR"/>
+        </w:rPr>
+        <w:t xml:space="preserve">اون </w:t>
+      </w:r>
+      <w:r>
+        <w:rPr>
+          <w:rFonts w:cs="B Nazanin"/>
+          <w:sz w:val="28"/>
+          <w:szCs w:val="28"/>
+          <w:lang w:bidi="fa-IR"/>
+        </w:rPr>
+        <w:t>domain</w:t>
+      </w:r>
+      <w:r>
+        <w:rPr>
+          <w:rFonts w:cs="B Nazanin" w:hint="cs"/>
+          <w:sz w:val="28"/>
+          <w:szCs w:val="28"/>
+          <w:rtl/>
+          <w:lang w:bidi="fa-IR"/>
+        </w:rPr>
+        <w:t xml:space="preserve"> های دیگری هم موجوده. مثلا اگه </w:t>
+      </w:r>
+      <w:r>
+        <w:rPr>
+          <w:rFonts w:cs="B Nazanin"/>
+          <w:sz w:val="28"/>
+          <w:szCs w:val="28"/>
+          <w:lang w:bidi="fa-IR"/>
+        </w:rPr>
+        <w:t>domain</w:t>
+      </w:r>
+      <w:r>
+        <w:rPr>
+          <w:rFonts w:cs="B Nazanin" w:hint="cs"/>
+          <w:sz w:val="28"/>
+          <w:szCs w:val="28"/>
+          <w:rtl/>
+          <w:lang w:bidi="fa-IR"/>
+        </w:rPr>
+        <w:t xml:space="preserve"> میتینگ رو در نظر بگیریم، در وهله اول به نظر میاد که صرفا یه رزرو و شرکت در میتینگ هست اما در واقعیت علاوه بر اون ما بحث پرداخت هزینه شرکت در میتینگ، پنل مدیریت کاربر، مدیریت میتینگ و... رو هم داریم. اینا هر کدوم به تنهایی یه </w:t>
+      </w:r>
+      <w:r>
+        <w:rPr>
+          <w:rFonts w:cs="B Nazanin"/>
+          <w:sz w:val="28"/>
+          <w:szCs w:val="28"/>
+          <w:lang w:bidi="fa-IR"/>
+        </w:rPr>
+        <w:t>domain</w:t>
+      </w:r>
+      <w:r>
+        <w:rPr>
+          <w:rFonts w:cs="B Nazanin" w:hint="cs"/>
+          <w:sz w:val="28"/>
+          <w:szCs w:val="28"/>
+          <w:rtl/>
+          <w:lang w:bidi="fa-IR"/>
+        </w:rPr>
+        <w:t xml:space="preserve"> مجزا هستن و کارهای متفاوت از </w:t>
+      </w:r>
+      <w:r>
+        <w:rPr>
+          <w:rFonts w:cs="B Nazanin"/>
+          <w:sz w:val="28"/>
+          <w:szCs w:val="28"/>
+          <w:lang w:bidi="fa-IR"/>
+        </w:rPr>
+        <w:t>domain</w:t>
+      </w:r>
+      <w:r>
+        <w:rPr>
+          <w:rFonts w:cs="B Nazanin" w:hint="cs"/>
+          <w:sz w:val="28"/>
+          <w:szCs w:val="28"/>
+          <w:rtl/>
+          <w:lang w:bidi="fa-IR"/>
+        </w:rPr>
+        <w:t xml:space="preserve"> اصلی رو انجام میدن اما با این حال برای کاری که میخوایم </w:t>
+      </w:r>
+      <w:r>
+        <w:rPr>
+          <w:rFonts w:cs="B Nazanin" w:hint="cs"/>
+          <w:sz w:val="28"/>
+          <w:szCs w:val="28"/>
+          <w:rtl/>
+          <w:lang w:bidi="fa-IR"/>
+        </w:rPr>
+        <w:t xml:space="preserve">روی </w:t>
+      </w:r>
+      <w:r>
+        <w:rPr>
+          <w:rFonts w:cs="B Nazanin"/>
+          <w:sz w:val="28"/>
+          <w:szCs w:val="28"/>
+          <w:lang w:bidi="fa-IR"/>
+        </w:rPr>
+        <w:t>domain</w:t>
+      </w:r>
+      <w:r>
+        <w:rPr>
+          <w:rFonts w:cs="B Nazanin" w:hint="cs"/>
+          <w:sz w:val="28"/>
+          <w:szCs w:val="28"/>
+          <w:rtl/>
+          <w:lang w:bidi="fa-IR"/>
+        </w:rPr>
+        <w:t xml:space="preserve"> اصلی انجام بدیم لازم هستن. </w:t>
+      </w:r>
+    </w:p>
+    <w:p>
+      <w:pPr>
+        <w:pStyle w:val="ListParagraph"/>
+        <w:numPr>
+          <w:ilvl w:val="1"/>
+          <w:numId w:val="1"/>
+        </w:numPr>
+        <w:bidi/>
+        <w:rPr>
+          <w:rFonts w:cs="B Nazanin"/>
+          <w:sz w:val="28"/>
+          <w:szCs w:val="28"/>
+          <w:lang w:bidi="fa-IR"/>
+        </w:rPr>
+      </w:pPr>
+      <w:r>
+        <w:rPr>
+          <w:rFonts w:cs="B Nazanin" w:hint="cs"/>
+          <w:sz w:val="28"/>
+          <w:szCs w:val="28"/>
+          <w:rtl/>
+          <w:lang w:bidi="fa-IR"/>
+        </w:rPr>
+        <w:t xml:space="preserve">این </w:t>
+      </w:r>
+      <w:r>
+        <w:rPr>
+          <w:rFonts w:cs="B Nazanin"/>
+          <w:sz w:val="28"/>
+          <w:szCs w:val="28"/>
+          <w:lang w:bidi="fa-IR"/>
+        </w:rPr>
+        <w:t>sub-domain</w:t>
+      </w:r>
+      <w:r>
+        <w:rPr>
+          <w:rFonts w:cs="B Nazanin" w:hint="cs"/>
+          <w:sz w:val="28"/>
+          <w:szCs w:val="28"/>
+          <w:rtl/>
+          <w:lang w:bidi="fa-IR"/>
+        </w:rPr>
+        <w:t xml:space="preserve"> ها خودشون یه </w:t>
+      </w:r>
+      <w:r>
+        <w:rPr>
+          <w:rFonts w:cs="B Nazanin"/>
+          <w:sz w:val="28"/>
+          <w:szCs w:val="28"/>
+          <w:lang w:bidi="fa-IR"/>
+        </w:rPr>
+        <w:t>domain</w:t>
+      </w:r>
+      <w:r>
+        <w:rPr>
+          <w:rFonts w:cs="B Nazanin" w:hint="cs"/>
+          <w:sz w:val="28"/>
+          <w:szCs w:val="28"/>
+          <w:rtl/>
+          <w:lang w:bidi="fa-IR"/>
+        </w:rPr>
+        <w:t xml:space="preserve"> به حساب میان و تمام قواعدی که قبلا گفتیم رو به صورت جداگانه برای هر کدوم اونا باید پیاده سازی کنیم یا در نظر بگیریم.</w:t>
+      </w:r>
+    </w:p>
+    <w:p>
+      <w:pPr>
+        <w:pStyle w:val="ListParagraph"/>
+        <w:numPr>
+          <w:ilvl w:val="0"/>
+          <w:numId w:val="1"/>
+        </w:numPr>
+        <w:bidi/>
+        <w:rPr>
+          <w:rFonts w:cs="B Nazanin"/>
+          <w:sz w:val="28"/>
+          <w:szCs w:val="28"/>
+          <w:lang w:bidi="fa-IR"/>
+        </w:rPr>
+      </w:pPr>
+      <w:r>
+        <w:rPr>
+          <w:rFonts w:cs="B Nazanin"/>
+          <w:sz w:val="28"/>
+          <w:szCs w:val="28"/>
+          <w:lang w:bidi="fa-IR"/>
+        </w:rPr>
+        <w:t>Sub-domain</w:t>
+      </w:r>
+      <w:r>
+        <w:rPr>
+          <w:rFonts w:cs="B Nazanin" w:hint="cs"/>
+          <w:sz w:val="28"/>
+          <w:szCs w:val="28"/>
+          <w:rtl/>
+          <w:lang w:bidi="fa-IR"/>
+        </w:rPr>
+        <w:t xml:space="preserve"> ها چند نوع هستن؟</w:t>
+      </w:r>
+    </w:p>
+    <w:p>
+      <w:pPr>
+        <w:pStyle w:val="ListParagraph"/>
+        <w:numPr>
+          <w:ilvl w:val="1"/>
+          <w:numId w:val="1"/>
+        </w:numPr>
+        <w:bidi/>
+        <w:rPr>
+          <w:rFonts w:cs="B Nazanin"/>
+          <w:sz w:val="28"/>
+          <w:szCs w:val="28"/>
+          <w:lang w:bidi="fa-IR"/>
+        </w:rPr>
+      </w:pPr>
+      <w:r>
+        <w:rPr>
+          <w:rFonts w:cs="B Nazanin"/>
+          <w:sz w:val="28"/>
+          <w:szCs w:val="28"/>
+          <w:lang w:bidi="fa-IR"/>
+        </w:rPr>
+        <w:t>Core sub domain</w:t>
+      </w:r>
+      <w:r>
+        <w:rPr>
+          <w:rFonts w:cs="B Nazanin" w:hint="cs"/>
+          <w:sz w:val="28"/>
+          <w:szCs w:val="28"/>
+          <w:rtl/>
+          <w:lang w:bidi="fa-IR"/>
+        </w:rPr>
+        <w:t xml:space="preserve">: این </w:t>
+      </w:r>
+      <w:r>
+        <w:rPr>
+          <w:rFonts w:cs="B Nazanin"/>
+          <w:sz w:val="28"/>
+          <w:szCs w:val="28"/>
+          <w:lang w:bidi="fa-IR"/>
+        </w:rPr>
+        <w:t>sub domain</w:t>
+      </w:r>
+      <w:r>
+        <w:rPr>
+          <w:rFonts w:cs="B Nazanin" w:hint="cs"/>
+          <w:sz w:val="28"/>
+          <w:szCs w:val="28"/>
+          <w:rtl/>
+          <w:lang w:bidi="fa-IR"/>
+        </w:rPr>
+        <w:t>، همون مشکلی هست که ما با پروژه مون میخوایم حلش کنیم. در واقع اصل مسئله ای که باهاش طرف هستیم</w:t>
+      </w:r>
+      <w:r>
+        <w:rPr>
+          <w:rFonts w:cs="B Nazanin" w:hint="cs"/>
+          <w:sz w:val="28"/>
+          <w:szCs w:val="28"/>
+          <w:rtl/>
+          <w:lang w:bidi="fa-IR"/>
+        </w:rPr>
+        <w:t xml:space="preserve"> رو اینجا باهاش سروکار داریم.</w:t>
+      </w:r>
+      <w:r>
+        <w:rPr>
+          <w:rFonts w:cs="B Nazanin"/>
+          <w:sz w:val="28"/>
+          <w:szCs w:val="28"/>
+          <w:rtl/>
+          <w:lang w:bidi="fa-IR"/>
+        </w:rPr>
+        <w:br/>
+      </w:r>
+      <w:r>
+        <w:rPr>
+          <w:rFonts w:cs="B Nazanin" w:hint="cs"/>
+          <w:sz w:val="28"/>
+          <w:szCs w:val="28"/>
+          <w:rtl/>
+          <w:lang w:bidi="fa-IR"/>
+        </w:rPr>
+        <w:t xml:space="preserve">تشخیص این </w:t>
+      </w:r>
+      <w:r>
+        <w:rPr>
+          <w:rFonts w:cs="B Nazanin"/>
+          <w:sz w:val="28"/>
+          <w:szCs w:val="28"/>
+          <w:lang w:bidi="fa-IR"/>
+        </w:rPr>
+        <w:t>sub domain</w:t>
+      </w:r>
+      <w:r>
+        <w:rPr>
+          <w:rFonts w:cs="B Nazanin" w:hint="cs"/>
+          <w:sz w:val="28"/>
+          <w:szCs w:val="28"/>
+          <w:rtl/>
+          <w:lang w:bidi="fa-IR"/>
+        </w:rPr>
+        <w:t xml:space="preserve"> در زمان </w:t>
+      </w:r>
+      <w:r>
+        <w:rPr>
+          <w:rFonts w:cs="B Nazanin"/>
+          <w:sz w:val="28"/>
+          <w:szCs w:val="28"/>
+          <w:lang w:bidi="fa-IR"/>
+        </w:rPr>
+        <w:t>strategic design</w:t>
+      </w:r>
+      <w:r>
+        <w:rPr>
+          <w:rFonts w:cs="B Nazanin" w:hint="cs"/>
+          <w:sz w:val="28"/>
+          <w:szCs w:val="28"/>
+          <w:rtl/>
+          <w:lang w:bidi="fa-IR"/>
+        </w:rPr>
+        <w:t xml:space="preserve"> مهمه چون اولویت ها بر اساس این </w:t>
+      </w:r>
+      <w:r>
+        <w:rPr>
+          <w:rFonts w:cs="B Nazanin"/>
+          <w:sz w:val="28"/>
+          <w:szCs w:val="28"/>
+          <w:lang w:bidi="fa-IR"/>
+        </w:rPr>
+        <w:t>sub domain</w:t>
+      </w:r>
+      <w:r>
+        <w:rPr>
+          <w:rFonts w:cs="B Nazanin" w:hint="cs"/>
+          <w:sz w:val="28"/>
+          <w:szCs w:val="28"/>
+          <w:rtl/>
+          <w:lang w:bidi="fa-IR"/>
+        </w:rPr>
+        <w:t xml:space="preserve"> مشخص میشن.</w:t>
+      </w:r>
+      <w:r>
+        <w:rPr>
+          <w:rFonts w:cs="B Nazanin" w:hint="cs"/>
+          <w:sz w:val="28"/>
+          <w:szCs w:val="28"/>
+          <w:rtl/>
+          <w:lang w:bidi="fa-IR"/>
+        </w:rPr>
+        <w:t xml:space="preserve"> (مثلا برگزاری میتینگ)</w:t>
+      </w:r>
+    </w:p>
+    <w:p>
+      <w:pPr>
+        <w:pStyle w:val="ListParagraph"/>
+        <w:numPr>
+          <w:ilvl w:val="1"/>
+          <w:numId w:val="1"/>
+        </w:numPr>
+        <w:bidi/>
+        <w:rPr>
+          <w:rFonts w:cs="B Nazanin"/>
+          <w:sz w:val="28"/>
+          <w:szCs w:val="28"/>
+          <w:lang w:bidi="fa-IR"/>
+        </w:rPr>
+      </w:pPr>
+      <w:r>
+        <w:rPr>
+          <w:rFonts w:cs="B Nazanin"/>
+          <w:sz w:val="28"/>
+          <w:szCs w:val="28"/>
+          <w:lang w:bidi="fa-IR"/>
+        </w:rPr>
+        <w:t>Supporting sub domain</w:t>
+      </w:r>
+      <w:r>
+        <w:rPr>
+          <w:rFonts w:cs="B Nazanin" w:hint="cs"/>
+          <w:sz w:val="28"/>
+          <w:szCs w:val="28"/>
+          <w:rtl/>
+          <w:lang w:bidi="fa-IR"/>
+        </w:rPr>
+        <w:t>:</w:t>
+      </w:r>
+      <w:r>
+        <w:rPr>
+          <w:rFonts w:cs="B Nazanin" w:hint="cs"/>
+          <w:sz w:val="28"/>
+          <w:szCs w:val="28"/>
+          <w:rtl/>
+          <w:lang w:bidi="fa-IR"/>
+        </w:rPr>
+        <w:t xml:space="preserve"> این </w:t>
+      </w:r>
+      <w:r>
+        <w:rPr>
+          <w:rFonts w:cs="B Nazanin"/>
+          <w:sz w:val="28"/>
+          <w:szCs w:val="28"/>
+          <w:lang w:bidi="fa-IR"/>
+        </w:rPr>
+        <w:t>sub domain</w:t>
+      </w:r>
+      <w:r>
+        <w:rPr>
+          <w:rFonts w:cs="B Nazanin" w:hint="cs"/>
+          <w:sz w:val="28"/>
+          <w:szCs w:val="28"/>
+          <w:rtl/>
+          <w:lang w:bidi="fa-IR"/>
+        </w:rPr>
+        <w:t xml:space="preserve"> قسمتی از مشکل بیزنس اصلی رو حل می کنه.</w:t>
+      </w:r>
+      <w:r>
+        <w:rPr>
+          <w:rFonts w:cs="B Nazanin" w:hint="cs"/>
+          <w:sz w:val="28"/>
+          <w:szCs w:val="28"/>
+          <w:rtl/>
+          <w:lang w:bidi="fa-IR"/>
+        </w:rPr>
+        <w:t xml:space="preserve"> یه جورایی قسمتی از خود بیزنس اصلی به حساب میاد اما اصلیه نیست. (مثلا پنل کاربری یا مدیریت میتینگ)</w:t>
+      </w:r>
+    </w:p>
+    <w:p>
+      <w:pPr>
+        <w:pStyle w:val="ListParagraph"/>
+        <w:numPr>
+          <w:ilvl w:val="1"/>
+          <w:numId w:val="1"/>
+        </w:numPr>
+        <w:bidi/>
+        <w:rPr>
+          <w:rFonts w:cs="B Nazanin"/>
+          <w:sz w:val="28"/>
+          <w:szCs w:val="28"/>
+          <w:lang w:bidi="fa-IR"/>
+        </w:rPr>
+      </w:pPr>
+      <w:r>
+        <w:rPr>
+          <w:rFonts w:cs="B Nazanin"/>
+          <w:sz w:val="28"/>
+          <w:szCs w:val="28"/>
+          <w:lang w:bidi="fa-IR"/>
+        </w:rPr>
+        <w:t>Generic sub domain</w:t>
+      </w:r>
+      <w:r>
+        <w:rPr>
+          <w:rFonts w:cs="B Nazanin" w:hint="cs"/>
+          <w:sz w:val="28"/>
+          <w:szCs w:val="28"/>
+          <w:rtl/>
+          <w:lang w:bidi="fa-IR"/>
+        </w:rPr>
+        <w:t xml:space="preserve">: </w:t>
+      </w:r>
+      <w:r>
+        <w:rPr>
+          <w:rFonts w:cs="B Nazanin" w:hint="cs"/>
+          <w:sz w:val="28"/>
+          <w:szCs w:val="28"/>
+          <w:rtl/>
+          <w:lang w:bidi="fa-IR"/>
+        </w:rPr>
+        <w:t xml:space="preserve">این یکی یه مشکل کلی رو حل میکنه. راه تشخیص اش اینه که میتونیم حتی خودمون پیاده اش نکنیم </w:t>
+      </w:r>
+      <w:r>
+        <w:rPr>
+          <w:rFonts w:cs="B Nazanin" w:hint="cs"/>
+          <w:sz w:val="28"/>
+          <w:szCs w:val="28"/>
+          <w:rtl/>
+          <w:lang w:bidi="fa-IR"/>
+        </w:rPr>
+        <w:t>و از راه حل ها یا محصولات موجود که از قبل دیگران توسعه دادن استفاده کنیم.</w:t>
+      </w:r>
+      <w:r>
+        <w:rPr>
+          <w:rFonts w:cs="B Nazanin" w:hint="cs"/>
+          <w:sz w:val="28"/>
+          <w:szCs w:val="28"/>
+          <w:rtl/>
+          <w:lang w:bidi="fa-IR"/>
+        </w:rPr>
+        <w:t xml:space="preserve"> مزیتش اینه که انرژی و وقتمون رو صرف دو </w:t>
+      </w:r>
+      <w:r>
+        <w:rPr>
+          <w:rFonts w:cs="B Nazanin"/>
+          <w:sz w:val="28"/>
+          <w:szCs w:val="28"/>
+          <w:lang w:bidi="fa-IR"/>
+        </w:rPr>
+        <w:t>sub domain</w:t>
+      </w:r>
+      <w:r>
+        <w:rPr>
+          <w:rFonts w:cs="B Nazanin" w:hint="cs"/>
+          <w:sz w:val="28"/>
+          <w:szCs w:val="28"/>
+          <w:rtl/>
+          <w:lang w:bidi="fa-IR"/>
+        </w:rPr>
+        <w:t xml:space="preserve"> دیگه می کنیم و </w:t>
+      </w:r>
+      <w:r>
+        <w:rPr>
+          <w:rFonts w:cs="B Nazanin" w:hint="cs"/>
+          <w:sz w:val="28"/>
+          <w:szCs w:val="28"/>
+          <w:rtl/>
+          <w:lang w:bidi="fa-IR"/>
+        </w:rPr>
+        <w:t>کمتر درگیر این یکی میشیم. (مثلا پرداخت هزینه شرکت در میتینگ</w:t>
+      </w:r>
+      <w:r>
+        <w:rPr>
+          <w:rFonts w:cs="B Nazanin" w:hint="cs"/>
+          <w:sz w:val="28"/>
+          <w:szCs w:val="28"/>
+          <w:rtl/>
+          <w:lang w:bidi="fa-IR"/>
+        </w:rPr>
+        <w:t>)</w:t>
+      </w:r>
+    </w:p>
+    <w:p>
+      <w:pPr>
+        <w:pStyle w:val="ListParagraph"/>
+        <w:numPr>
+          <w:ilvl w:val="0"/>
+          <w:numId w:val="1"/>
+        </w:numPr>
+        <w:bidi/>
+        <w:rPr>
+          <w:rFonts w:cs="B Nazanin"/>
+          <w:sz w:val="28"/>
+          <w:szCs w:val="28"/>
+          <w:lang w:bidi="fa-IR"/>
+        </w:rPr>
+      </w:pPr>
+      <w:r>
+        <w:rPr>
+          <w:rFonts w:cs="B Nazanin" w:hint="cs"/>
+          <w:sz w:val="28"/>
+          <w:szCs w:val="28"/>
+          <w:rtl/>
+          <w:lang w:bidi="fa-IR"/>
+        </w:rPr>
+        <w:t xml:space="preserve">چرا اصلا </w:t>
+      </w:r>
+      <w:r>
+        <w:rPr>
+          <w:rFonts w:cs="B Nazanin"/>
+          <w:sz w:val="28"/>
+          <w:szCs w:val="28"/>
+          <w:lang w:bidi="fa-IR"/>
+        </w:rPr>
+        <w:t>sub domain</w:t>
+      </w:r>
+      <w:r>
+        <w:rPr>
+          <w:rFonts w:cs="B Nazanin" w:hint="cs"/>
+          <w:sz w:val="28"/>
+          <w:szCs w:val="28"/>
+          <w:rtl/>
+          <w:lang w:bidi="fa-IR"/>
+        </w:rPr>
+        <w:t xml:space="preserve"> داریم؟</w:t>
+      </w:r>
+    </w:p>
+    <w:p>
+      <w:pPr>
+        <w:pStyle w:val="ListParagraph"/>
+        <w:numPr>
+          <w:ilvl w:val="1"/>
+          <w:numId w:val="1"/>
+        </w:numPr>
+        <w:bidi/>
+        <w:rPr>
+          <w:rFonts w:cs="B Nazanin"/>
+          <w:sz w:val="28"/>
+          <w:szCs w:val="28"/>
+          <w:lang w:bidi="fa-IR"/>
+        </w:rPr>
+      </w:pPr>
+      <w:r>
+        <w:rPr>
+          <w:rFonts w:cs="B Nazanin" w:hint="cs"/>
+          <w:sz w:val="28"/>
+          <w:szCs w:val="28"/>
+          <w:rtl/>
+          <w:lang w:bidi="fa-IR"/>
+        </w:rPr>
+        <w:t xml:space="preserve">یه بیزنس رو راه انداختن، هزینه هایی داره. چه زمانی چه مالی ما باید سعی کنیم که کمترین هزینه رو بدیم. تعریف </w:t>
+      </w:r>
+      <w:r>
+        <w:rPr>
+          <w:rFonts w:cs="B Nazanin"/>
+          <w:sz w:val="28"/>
+          <w:szCs w:val="28"/>
+          <w:lang w:bidi="fa-IR"/>
+        </w:rPr>
+        <w:t>sub domain</w:t>
+      </w:r>
+      <w:r>
+        <w:rPr>
+          <w:rFonts w:cs="B Nazanin" w:hint="cs"/>
+          <w:sz w:val="28"/>
+          <w:szCs w:val="28"/>
+          <w:rtl/>
+          <w:lang w:bidi="fa-IR"/>
+        </w:rPr>
+        <w:t xml:space="preserve"> ها باعث میشه که ما بتونیم </w:t>
+      </w:r>
+      <w:r>
+        <w:rPr>
+          <w:rFonts w:cs="B Nazanin"/>
+          <w:sz w:val="28"/>
+          <w:szCs w:val="28"/>
+          <w:lang w:bidi="fa-IR"/>
+        </w:rPr>
+        <w:t>domain</w:t>
+      </w:r>
+      <w:r>
+        <w:rPr>
+          <w:rFonts w:cs="B Nazanin" w:hint="cs"/>
+          <w:sz w:val="28"/>
+          <w:szCs w:val="28"/>
+          <w:rtl/>
+          <w:lang w:bidi="fa-IR"/>
+        </w:rPr>
+        <w:t xml:space="preserve"> ها و بخش های مختلف بیزنس رو شناسایی و در نتیجه هزینه انجام هر کدوم رو ارزیابی</w:t>
+      </w:r>
+      <w:r>
+        <w:rPr>
+          <w:rFonts w:cs="B Nazanin" w:hint="cs"/>
+          <w:sz w:val="28"/>
+          <w:szCs w:val="28"/>
+          <w:rtl/>
+          <w:lang w:bidi="fa-IR"/>
+        </w:rPr>
+        <w:t xml:space="preserve"> و</w:t>
+      </w:r>
+      <w:r>
+        <w:rPr>
+          <w:rFonts w:cs="B Nazanin" w:hint="cs"/>
+          <w:sz w:val="28"/>
+          <w:szCs w:val="28"/>
+          <w:rtl/>
+          <w:lang w:bidi="fa-IR"/>
+        </w:rPr>
+        <w:t xml:space="preserve"> </w:t>
+      </w:r>
+      <w:r>
+        <w:rPr>
+          <w:rFonts w:cs="B Nazanin" w:hint="cs"/>
+          <w:sz w:val="28"/>
+          <w:szCs w:val="28"/>
+          <w:rtl/>
+          <w:lang w:bidi="fa-IR"/>
+        </w:rPr>
+        <w:t xml:space="preserve">پیش بینی </w:t>
+      </w:r>
+      <w:r>
+        <w:rPr>
+          <w:rFonts w:cs="B Nazanin" w:hint="cs"/>
+          <w:sz w:val="28"/>
+          <w:szCs w:val="28"/>
+          <w:rtl/>
+          <w:lang w:bidi="fa-IR"/>
+        </w:rPr>
+        <w:t xml:space="preserve">و در نهایت </w:t>
+      </w:r>
+      <w:r>
+        <w:rPr>
+          <w:rFonts w:cs="B Nazanin" w:hint="cs"/>
+          <w:sz w:val="28"/>
+          <w:szCs w:val="28"/>
+          <w:rtl/>
+          <w:lang w:bidi="fa-IR"/>
+        </w:rPr>
+        <w:t xml:space="preserve">بین اون ها بر اساس نوع هزینه ها، </w:t>
+      </w:r>
+      <w:r>
+        <w:rPr>
+          <w:rFonts w:cs="B Nazanin" w:hint="cs"/>
+          <w:sz w:val="28"/>
+          <w:szCs w:val="28"/>
+          <w:rtl/>
+          <w:lang w:bidi="fa-IR"/>
+        </w:rPr>
+        <w:t xml:space="preserve">اولویت بندی </w:t>
+      </w:r>
+      <w:r>
+        <w:rPr>
+          <w:rFonts w:cs="B Nazanin" w:hint="cs"/>
+          <w:sz w:val="28"/>
+          <w:szCs w:val="28"/>
+          <w:rtl/>
+          <w:lang w:bidi="fa-IR"/>
+        </w:rPr>
+        <w:t>کنیم.</w:t>
+      </w:r>
+      <w:r>
+        <w:rPr>
+          <w:rFonts w:cs="B Nazanin" w:hint="cs"/>
+          <w:sz w:val="28"/>
+          <w:szCs w:val="28"/>
+          <w:rtl/>
+          <w:lang w:bidi="fa-IR"/>
+        </w:rPr>
+        <w:t xml:space="preserve"> </w:t>
+      </w:r>
+    </w:p>
+    <w:p>
+      <w:pPr>
+        <w:rPr>
+          <w:rFonts w:cs="B Nazanin"/>
+          <w:sz w:val="28"/>
+          <w:szCs w:val="28"/>
+          <w:rtl/>
+          <w:lang w:bidi="fa-IR"/>
+        </w:rPr>
+      </w:pPr>
+      <w:r>
+        <w:rPr>
+          <w:rFonts w:cs="B Nazanin"/>
+          <w:sz w:val="28"/>
+          <w:szCs w:val="28"/>
+          <w:rtl/>
+          <w:lang w:bidi="fa-IR"/>
+        </w:rPr>
+        <w:br w:type="page"/>
+      </w:r>
+    </w:p>
+    <w:p>
+      <w:pPr>
+        <w:pStyle w:val="ListParagraph"/>
+        <w:numPr>
+          <w:ilvl w:val="0"/>
+          <w:numId w:val="1"/>
+        </w:numPr>
+        <w:bidi/>
+        <w:rPr>
+          <w:rFonts w:cs="B Nazanin"/>
+          <w:sz w:val="28"/>
+          <w:szCs w:val="28"/>
+          <w:lang w:bidi="fa-IR"/>
+        </w:rPr>
+      </w:pPr>
+      <w:r>
+        <w:rPr>
+          <w:rFonts w:cs="B Nazanin" w:hint="cs"/>
+          <w:sz w:val="28"/>
+          <w:szCs w:val="28"/>
+          <w:rtl/>
+          <w:lang w:bidi="fa-IR"/>
+        </w:rPr>
+        <w:lastRenderedPageBreak/>
+        <w:t xml:space="preserve">منظور از </w:t>
+      </w:r>
+      <w:r>
+        <w:rPr>
+          <w:rFonts w:cs="B Nazanin"/>
+          <w:sz w:val="28"/>
+          <w:szCs w:val="28"/>
+          <w:lang w:bidi="fa-IR"/>
+        </w:rPr>
+        <w:t>context mapping</w:t>
+      </w:r>
+      <w:r>
+        <w:rPr>
+          <w:rFonts w:cs="B Nazanin" w:hint="cs"/>
+          <w:sz w:val="28"/>
+          <w:szCs w:val="28"/>
+          <w:rtl/>
+          <w:lang w:bidi="fa-IR"/>
+        </w:rPr>
+        <w:t xml:space="preserve"> چیه؟</w:t>
+      </w:r>
+    </w:p>
+    <w:p>
+      <w:pPr>
+        <w:pStyle w:val="ListParagraph"/>
+        <w:numPr>
+          <w:ilvl w:val="1"/>
+          <w:numId w:val="1"/>
+        </w:numPr>
+        <w:bidi/>
+        <w:rPr>
+          <w:rFonts w:cs="B Nazanin"/>
+          <w:sz w:val="28"/>
+          <w:szCs w:val="28"/>
+          <w:lang w:bidi="fa-IR"/>
+        </w:rPr>
+      </w:pPr>
+      <w:r>
+        <w:rPr>
+          <w:rFonts w:cs="B Nazanin" w:hint="cs"/>
+          <w:sz w:val="28"/>
+          <w:szCs w:val="28"/>
+          <w:rtl/>
+          <w:lang w:bidi="fa-IR"/>
+        </w:rPr>
+        <w:t xml:space="preserve">توی </w:t>
+      </w:r>
+      <w:r>
+        <w:rPr>
+          <w:rFonts w:cs="B Nazanin"/>
+          <w:sz w:val="28"/>
+          <w:szCs w:val="28"/>
+          <w:lang w:bidi="fa-IR"/>
+        </w:rPr>
+        <w:t>domain</w:t>
+      </w:r>
+      <w:r>
+        <w:rPr>
+          <w:rFonts w:cs="B Nazanin" w:hint="cs"/>
+          <w:sz w:val="28"/>
+          <w:szCs w:val="28"/>
+          <w:rtl/>
+          <w:lang w:bidi="fa-IR"/>
+        </w:rPr>
+        <w:t xml:space="preserve"> مون یه سری </w:t>
+      </w:r>
+      <w:r>
+        <w:rPr>
+          <w:rFonts w:cs="B Nazanin"/>
+          <w:sz w:val="28"/>
+          <w:szCs w:val="28"/>
+          <w:lang w:bidi="fa-IR"/>
+        </w:rPr>
+        <w:t>context</w:t>
+      </w:r>
+      <w:r>
+        <w:rPr>
+          <w:rFonts w:cs="B Nazanin" w:hint="cs"/>
+          <w:sz w:val="28"/>
+          <w:szCs w:val="28"/>
+          <w:rtl/>
+          <w:lang w:bidi="fa-IR"/>
+        </w:rPr>
+        <w:t xml:space="preserve"> داریم که تقریبا همون </w:t>
+      </w:r>
+      <w:r>
+        <w:rPr>
+          <w:rFonts w:cs="B Nazanin"/>
+          <w:sz w:val="28"/>
+          <w:szCs w:val="28"/>
+          <w:lang w:bidi="fa-IR"/>
+        </w:rPr>
+        <w:t>sub domain</w:t>
+      </w:r>
+      <w:r>
+        <w:rPr>
+          <w:rFonts w:cs="B Nazanin" w:hint="cs"/>
+          <w:sz w:val="28"/>
+          <w:szCs w:val="28"/>
+          <w:rtl/>
+          <w:lang w:bidi="fa-IR"/>
+        </w:rPr>
+        <w:t xml:space="preserve"> ها میشن</w:t>
+      </w:r>
+      <w:r>
+        <w:rPr>
+          <w:rFonts w:cs="B Nazanin" w:hint="cs"/>
+          <w:sz w:val="28"/>
+          <w:szCs w:val="28"/>
+          <w:rtl/>
+          <w:lang w:bidi="fa-IR"/>
+        </w:rPr>
+        <w:t xml:space="preserve"> و خب طبق قبل، اینا از همدیگه کاملا جداسازی شدن و مرزبندی هاشون مشخصه</w:t>
+      </w:r>
+      <w:r>
+        <w:rPr>
+          <w:rFonts w:cs="B Nazanin" w:hint="cs"/>
+          <w:sz w:val="28"/>
+          <w:szCs w:val="28"/>
+          <w:rtl/>
+          <w:lang w:bidi="fa-IR"/>
+        </w:rPr>
+        <w:t>.</w:t>
+      </w:r>
+      <w:r>
+        <w:rPr>
+          <w:rFonts w:cs="B Nazanin"/>
+          <w:sz w:val="28"/>
+          <w:szCs w:val="28"/>
+          <w:rtl/>
+          <w:lang w:bidi="fa-IR"/>
+        </w:rPr>
+        <w:br/>
+      </w:r>
+      <w:r>
+        <w:rPr>
+          <w:rFonts w:cs="B Nazanin"/>
+          <w:sz w:val="28"/>
+          <w:szCs w:val="28"/>
+          <w:lang w:bidi="fa-IR"/>
+        </w:rPr>
+        <w:t>Domain object</w:t>
+      </w:r>
+      <w:r>
+        <w:rPr>
+          <w:rFonts w:cs="B Nazanin" w:hint="cs"/>
+          <w:sz w:val="28"/>
+          <w:szCs w:val="28"/>
+          <w:rtl/>
+          <w:lang w:bidi="fa-IR"/>
+        </w:rPr>
+        <w:t xml:space="preserve"> های ما ممکنه توی هر کدوم</w:t>
+      </w:r>
+      <w:r>
+        <w:rPr>
+          <w:rFonts w:cs="B Nazanin" w:hint="cs"/>
+          <w:sz w:val="28"/>
+          <w:szCs w:val="28"/>
+          <w:rtl/>
+          <w:lang w:bidi="fa-IR"/>
+        </w:rPr>
+        <w:t xml:space="preserve"> از این </w:t>
+      </w:r>
+      <w:r>
+        <w:rPr>
+          <w:rFonts w:cs="B Nazanin"/>
+          <w:sz w:val="28"/>
+          <w:szCs w:val="28"/>
+          <w:lang w:bidi="fa-IR"/>
+        </w:rPr>
+        <w:t>context</w:t>
+      </w:r>
+      <w:r>
+        <w:rPr>
+          <w:rFonts w:cs="B Nazanin" w:hint="cs"/>
+          <w:sz w:val="28"/>
+          <w:szCs w:val="28"/>
+          <w:rtl/>
+          <w:lang w:bidi="fa-IR"/>
+        </w:rPr>
+        <w:t xml:space="preserve"> ها حضور داشته باشن اما معنی و مفهومشون توی هر کدوم متفاوته. مثلا</w:t>
+      </w:r>
+      <w:r>
+        <w:rPr>
+          <w:rFonts w:cs="B Nazanin" w:hint="cs"/>
+          <w:sz w:val="28"/>
+          <w:szCs w:val="28"/>
+          <w:rtl/>
+          <w:lang w:bidi="fa-IR"/>
+        </w:rPr>
+        <w:t xml:space="preserve"> کاربر</w:t>
+      </w:r>
+      <w:r>
+        <w:rPr>
+          <w:rFonts w:cs="B Nazanin" w:hint="cs"/>
+          <w:sz w:val="28"/>
+          <w:szCs w:val="28"/>
+          <w:rtl/>
+          <w:lang w:bidi="fa-IR"/>
+        </w:rPr>
+        <w:t xml:space="preserve"> </w:t>
+      </w:r>
+      <w:r>
+        <w:rPr>
+          <w:rFonts w:cs="B Nazanin" w:hint="cs"/>
+          <w:sz w:val="28"/>
+          <w:szCs w:val="28"/>
+          <w:rtl/>
+          <w:lang w:bidi="fa-IR"/>
+        </w:rPr>
+        <w:t>(</w:t>
+      </w:r>
+      <w:r>
+        <w:rPr>
+          <w:rFonts w:cs="B Nazanin"/>
+          <w:sz w:val="28"/>
+          <w:szCs w:val="28"/>
+          <w:lang w:bidi="fa-IR"/>
+        </w:rPr>
+        <w:t>user</w:t>
+      </w:r>
+      <w:r>
+        <w:rPr>
+          <w:rFonts w:cs="B Nazanin" w:hint="cs"/>
+          <w:sz w:val="28"/>
+          <w:szCs w:val="28"/>
+          <w:rtl/>
+          <w:lang w:bidi="fa-IR"/>
+        </w:rPr>
+        <w:t xml:space="preserve">) </w:t>
+      </w:r>
+      <w:r>
+        <w:rPr>
+          <w:rFonts w:cs="B Nazanin" w:hint="cs"/>
+          <w:sz w:val="28"/>
+          <w:szCs w:val="28"/>
+          <w:rtl/>
+          <w:lang w:bidi="fa-IR"/>
+        </w:rPr>
+        <w:t xml:space="preserve">توی مدیریت کاربری میشه عملا خود تعریفی که برای یه کاربر داریم و با تمام تعاریفش. همین </w:t>
+      </w:r>
+      <w:r>
+        <w:rPr>
+          <w:rFonts w:cs="B Nazanin"/>
+          <w:sz w:val="28"/>
+          <w:szCs w:val="28"/>
+          <w:lang w:bidi="fa-IR"/>
+        </w:rPr>
+        <w:t>user</w:t>
+      </w:r>
+      <w:r>
+        <w:rPr>
+          <w:rFonts w:cs="B Nazanin" w:hint="cs"/>
+          <w:sz w:val="28"/>
+          <w:szCs w:val="28"/>
+          <w:rtl/>
+          <w:lang w:bidi="fa-IR"/>
+        </w:rPr>
+        <w:t xml:space="preserve"> توی پرداخت هم حضور داره اما تعریفش در اونجا اینه که یه چیزی هست که دارای یه سری پرداختی، فیش، سبد خرید و ... هست.</w:t>
+      </w:r>
+    </w:p>
+    <w:p>
+      <w:pPr>
+        <w:pStyle w:val="ListParagraph"/>
+        <w:numPr>
+          <w:ilvl w:val="1"/>
+          <w:numId w:val="1"/>
+        </w:numPr>
+        <w:bidi/>
+        <w:rPr>
+          <w:rFonts w:cs="B Nazanin"/>
+          <w:sz w:val="28"/>
+          <w:szCs w:val="28"/>
+          <w:lang w:bidi="fa-IR"/>
+        </w:rPr>
+      </w:pPr>
+      <w:r>
+        <w:rPr>
+          <w:rFonts w:cs="B Nazanin"/>
+          <w:sz w:val="28"/>
+          <w:szCs w:val="28"/>
+          <w:lang w:bidi="fa-IR"/>
+        </w:rPr>
+        <w:t>Context mapping</w:t>
+      </w:r>
+      <w:r>
+        <w:rPr>
+          <w:rFonts w:cs="B Nazanin" w:hint="cs"/>
+          <w:sz w:val="28"/>
+          <w:szCs w:val="28"/>
+          <w:rtl/>
+          <w:lang w:bidi="fa-IR"/>
+        </w:rPr>
+        <w:t xml:space="preserve"> میشه ایجاد ارتباط بین </w:t>
+      </w:r>
+      <w:r>
+        <w:rPr>
+          <w:rFonts w:cs="B Nazanin"/>
+          <w:sz w:val="28"/>
+          <w:szCs w:val="28"/>
+          <w:lang w:bidi="fa-IR"/>
+        </w:rPr>
+        <w:t>context</w:t>
+      </w:r>
+      <w:r>
+        <w:rPr>
+          <w:rFonts w:cs="B Nazanin" w:hint="cs"/>
+          <w:sz w:val="28"/>
+          <w:szCs w:val="28"/>
+          <w:rtl/>
+          <w:lang w:bidi="fa-IR"/>
+        </w:rPr>
+        <w:t xml:space="preserve"> هامون که هر </w:t>
+      </w:r>
+      <w:r>
+        <w:rPr>
+          <w:rFonts w:cs="B Nazanin"/>
+          <w:sz w:val="28"/>
+          <w:szCs w:val="28"/>
+          <w:lang w:bidi="fa-IR"/>
+        </w:rPr>
+        <w:t>domain object</w:t>
+      </w:r>
+      <w:r>
+        <w:rPr>
+          <w:rFonts w:cs="B Nazanin" w:hint="cs"/>
+          <w:sz w:val="28"/>
+          <w:szCs w:val="28"/>
+          <w:rtl/>
+          <w:lang w:bidi="fa-IR"/>
+        </w:rPr>
+        <w:t xml:space="preserve"> چه معنی و مفهومی توی هر کدوم داره</w:t>
+      </w:r>
+      <w:r>
+        <w:rPr>
+          <w:rFonts w:cs="B Nazanin" w:hint="cs"/>
+          <w:sz w:val="28"/>
+          <w:szCs w:val="28"/>
+          <w:rtl/>
+          <w:lang w:bidi="fa-IR"/>
+        </w:rPr>
+        <w:t xml:space="preserve"> و چطوری بینشون جابجا میشه.</w:t>
+      </w:r>
+    </w:p>
+    <w:p>
+      <w:pPr>
+        <w:pStyle w:val="ListParagraph"/>
+        <w:numPr>
+          <w:ilvl w:val="1"/>
+          <w:numId w:val="1"/>
+        </w:numPr>
+        <w:bidi/>
+        <w:rPr>
+          <w:rFonts w:cs="B Nazanin"/>
+          <w:sz w:val="28"/>
+          <w:szCs w:val="28"/>
+          <w:lang w:bidi="fa-IR"/>
+        </w:rPr>
+      </w:pPr>
+      <w:hyperlink r:id="rId6" w:history="1">
+        <w:r>
+          <w:rPr>
+            <w:rStyle w:val="Hyperlink"/>
+            <w:rFonts w:cs="B Nazanin"/>
+            <w:sz w:val="28"/>
+            <w:szCs w:val="28"/>
+            <w:lang w:bidi="fa-IR"/>
+          </w:rPr>
+          <w:t>https://github.com/ddd-crew/context-mapping</w:t>
+        </w:r>
+      </w:hyperlink>
+    </w:p>
+    <w:p>
+      <w:pPr>
+        <w:pStyle w:val="ListParagraph"/>
+        <w:numPr>
+          <w:ilvl w:val="0"/>
+          <w:numId w:val="1"/>
+        </w:numPr>
+        <w:bidi/>
+        <w:rPr>
+          <w:rFonts w:cs="B Nazanin"/>
+          <w:sz w:val="28"/>
+          <w:szCs w:val="28"/>
+          <w:lang w:bidi="fa-IR"/>
+        </w:rPr>
+      </w:pPr>
+      <w:r>
+        <w:rPr>
+          <w:rFonts w:cs="B Nazanin" w:hint="cs"/>
+          <w:sz w:val="28"/>
+          <w:szCs w:val="28"/>
+          <w:rtl/>
+          <w:lang w:bidi="fa-IR"/>
+        </w:rPr>
+        <w:t xml:space="preserve">انواع </w:t>
+      </w:r>
+      <w:r>
+        <w:rPr>
+          <w:rFonts w:cs="B Nazanin"/>
+          <w:sz w:val="28"/>
+          <w:szCs w:val="28"/>
+          <w:lang w:bidi="fa-IR"/>
+        </w:rPr>
+        <w:t>team relationship</w:t>
+      </w:r>
+      <w:r>
+        <w:rPr>
+          <w:rFonts w:cs="B Nazanin" w:hint="cs"/>
+          <w:sz w:val="28"/>
+          <w:szCs w:val="28"/>
+          <w:rtl/>
+          <w:lang w:bidi="fa-IR"/>
+        </w:rPr>
+        <w:t xml:space="preserve"> ها در رابطه با </w:t>
+      </w:r>
+      <w:r>
+        <w:rPr>
+          <w:rFonts w:cs="B Nazanin"/>
+          <w:sz w:val="28"/>
+          <w:szCs w:val="28"/>
+          <w:lang w:bidi="fa-IR"/>
+        </w:rPr>
+        <w:t>context</w:t>
+      </w:r>
+      <w:r>
+        <w:rPr>
+          <w:rFonts w:cs="B Nazanin" w:hint="cs"/>
+          <w:sz w:val="28"/>
+          <w:szCs w:val="28"/>
+          <w:rtl/>
+          <w:lang w:bidi="fa-IR"/>
+        </w:rPr>
+        <w:t xml:space="preserve"> ها چیا هستن؟</w:t>
+      </w:r>
+    </w:p>
+    <w:p>
+      <w:pPr>
+        <w:pStyle w:val="ListParagraph"/>
+        <w:numPr>
+          <w:ilvl w:val="1"/>
+          <w:numId w:val="1"/>
+        </w:numPr>
+        <w:bidi/>
+        <w:rPr>
+          <w:rFonts w:cs="B Nazanin"/>
+          <w:sz w:val="28"/>
+          <w:szCs w:val="28"/>
+          <w:lang w:bidi="fa-IR"/>
+        </w:rPr>
+      </w:pPr>
+      <w:r>
+        <w:rPr>
+          <w:rFonts w:cs="B Nazanin" w:hint="cs"/>
+          <w:sz w:val="28"/>
+          <w:szCs w:val="28"/>
+          <w:rtl/>
+          <w:lang w:bidi="fa-IR"/>
+        </w:rPr>
+        <w:t xml:space="preserve">یه توضیح ریز قبل از اینکه بریم سراغ انواع. معمولا اینطوریه که روی هر </w:t>
+      </w:r>
+      <w:r>
+        <w:rPr>
+          <w:rFonts w:cs="B Nazanin"/>
+          <w:sz w:val="28"/>
+          <w:szCs w:val="28"/>
+          <w:lang w:bidi="fa-IR"/>
+        </w:rPr>
+        <w:t>context</w:t>
+      </w:r>
+      <w:r>
+        <w:rPr>
+          <w:rFonts w:cs="B Nazanin" w:hint="cs"/>
+          <w:sz w:val="28"/>
+          <w:szCs w:val="28"/>
+          <w:rtl/>
+          <w:lang w:bidi="fa-IR"/>
+        </w:rPr>
+        <w:t xml:space="preserve"> یه تیم جدا کار میکنه (ممکنه اینطور هم نباشه و یه تیم روی بیشتر از یه </w:t>
+      </w:r>
+      <w:r>
+        <w:rPr>
+          <w:rFonts w:cs="B Nazanin"/>
+          <w:sz w:val="28"/>
+          <w:szCs w:val="28"/>
+          <w:lang w:bidi="fa-IR"/>
+        </w:rPr>
+        <w:t>context</w:t>
+      </w:r>
+      <w:r>
+        <w:rPr>
+          <w:rFonts w:cs="B Nazanin" w:hint="cs"/>
+          <w:sz w:val="28"/>
+          <w:szCs w:val="28"/>
+          <w:rtl/>
+          <w:lang w:bidi="fa-IR"/>
+        </w:rPr>
+        <w:t xml:space="preserve"> کار کنه)</w:t>
+      </w:r>
+      <w:r>
+        <w:rPr>
+          <w:rFonts w:cs="B Nazanin" w:hint="cs"/>
+          <w:sz w:val="28"/>
+          <w:szCs w:val="28"/>
+          <w:rtl/>
+          <w:lang w:bidi="fa-IR"/>
+        </w:rPr>
+        <w:t xml:space="preserve">. این وسط لازمه بدونیم که تغییرات یه </w:t>
+      </w:r>
+      <w:r>
+        <w:rPr>
+          <w:rFonts w:cs="B Nazanin"/>
+          <w:sz w:val="28"/>
+          <w:szCs w:val="28"/>
+          <w:lang w:bidi="fa-IR"/>
+        </w:rPr>
+        <w:t>context</w:t>
+      </w:r>
+      <w:r>
+        <w:rPr>
+          <w:rFonts w:cs="B Nazanin" w:hint="cs"/>
+          <w:sz w:val="28"/>
+          <w:szCs w:val="28"/>
+          <w:rtl/>
+          <w:lang w:bidi="fa-IR"/>
+        </w:rPr>
+        <w:t xml:space="preserve"> چه تاثیری روی</w:t>
+      </w:r>
+      <w:r>
+        <w:rPr>
+          <w:rFonts w:cs="B Nazanin" w:hint="cs"/>
+          <w:sz w:val="28"/>
+          <w:szCs w:val="28"/>
+          <w:rtl/>
+          <w:lang w:bidi="fa-IR"/>
+        </w:rPr>
+        <w:t xml:space="preserve"> یه</w:t>
+      </w:r>
+      <w:r>
+        <w:rPr>
+          <w:rFonts w:cs="B Nazanin" w:hint="cs"/>
+          <w:sz w:val="28"/>
+          <w:szCs w:val="28"/>
+          <w:rtl/>
+          <w:lang w:bidi="fa-IR"/>
+        </w:rPr>
+        <w:t xml:space="preserve"> </w:t>
+      </w:r>
+      <w:r>
+        <w:rPr>
+          <w:rFonts w:cs="B Nazanin"/>
+          <w:sz w:val="28"/>
+          <w:szCs w:val="28"/>
+          <w:lang w:bidi="fa-IR"/>
+        </w:rPr>
+        <w:t>context</w:t>
+      </w:r>
+      <w:r>
+        <w:rPr>
+          <w:rFonts w:cs="B Nazanin" w:hint="cs"/>
+          <w:sz w:val="28"/>
+          <w:szCs w:val="28"/>
+          <w:rtl/>
+          <w:lang w:bidi="fa-IR"/>
+        </w:rPr>
+        <w:t xml:space="preserve"> دیگه میذاره که در واقع داره نحوه ارتباط بین تیم ها رو هم مشخص میکنه. انواع شون ایناس:</w:t>
+      </w:r>
+    </w:p>
+    <w:p>
+      <w:pPr>
+        <w:pStyle w:val="ListParagraph"/>
+        <w:numPr>
+          <w:ilvl w:val="1"/>
+          <w:numId w:val="1"/>
+        </w:numPr>
+        <w:bidi/>
+        <w:rPr>
+          <w:rFonts w:cs="B Nazanin"/>
+          <w:sz w:val="28"/>
+          <w:szCs w:val="28"/>
+          <w:lang w:bidi="fa-IR"/>
+        </w:rPr>
+      </w:pPr>
+      <w:r>
+        <w:rPr>
+          <w:rFonts w:cs="B Nazanin"/>
+          <w:sz w:val="28"/>
+          <w:szCs w:val="28"/>
+          <w:lang w:bidi="fa-IR"/>
+        </w:rPr>
+        <w:t>Mutually dependent</w:t>
+      </w:r>
+      <w:r>
+        <w:rPr>
+          <w:rFonts w:cs="B Nazanin" w:hint="cs"/>
+          <w:sz w:val="28"/>
+          <w:szCs w:val="28"/>
+          <w:rtl/>
+          <w:lang w:bidi="fa-IR"/>
+        </w:rPr>
+        <w:t xml:space="preserve">: توی این حالت هر دو </w:t>
+      </w:r>
+      <w:r>
+        <w:rPr>
+          <w:rFonts w:cs="B Nazanin"/>
+          <w:sz w:val="28"/>
+          <w:szCs w:val="28"/>
+          <w:lang w:bidi="fa-IR"/>
+        </w:rPr>
+        <w:t>context</w:t>
+      </w:r>
+      <w:r>
+        <w:rPr>
+          <w:rFonts w:cs="B Nazanin" w:hint="cs"/>
+          <w:sz w:val="28"/>
+          <w:szCs w:val="28"/>
+          <w:rtl/>
+          <w:lang w:bidi="fa-IR"/>
+        </w:rPr>
+        <w:t xml:space="preserve"> ما به هم دیگه وابسته ان و هر کدوم یه تغییری کنه، اون یکی هم باید تغییراتی رو به نسبت اون اعمال کنه.</w:t>
+      </w:r>
+    </w:p>
+    <w:p>
+      <w:pPr>
+        <w:pStyle w:val="ListParagraph"/>
+        <w:numPr>
+          <w:ilvl w:val="1"/>
+          <w:numId w:val="1"/>
+        </w:numPr>
+        <w:bidi/>
+        <w:rPr>
+          <w:rFonts w:cs="B Nazanin"/>
+          <w:sz w:val="28"/>
+          <w:szCs w:val="28"/>
+          <w:lang w:bidi="fa-IR"/>
+        </w:rPr>
+      </w:pPr>
+      <w:r>
+        <w:rPr>
+          <w:rFonts w:cs="B Nazanin"/>
+          <w:sz w:val="28"/>
+          <w:szCs w:val="28"/>
+          <w:lang w:bidi="fa-IR"/>
+        </w:rPr>
+        <w:t>Free</w:t>
+      </w:r>
+      <w:r>
+        <w:rPr>
+          <w:rFonts w:cs="B Nazanin" w:hint="cs"/>
+          <w:sz w:val="28"/>
+          <w:szCs w:val="28"/>
+          <w:rtl/>
+          <w:lang w:bidi="fa-IR"/>
+        </w:rPr>
+        <w:t xml:space="preserve">: توی این حالت دو </w:t>
+      </w:r>
+      <w:r>
+        <w:rPr>
+          <w:rFonts w:cs="B Nazanin"/>
+          <w:sz w:val="28"/>
+          <w:szCs w:val="28"/>
+          <w:lang w:bidi="fa-IR"/>
+        </w:rPr>
+        <w:t>context</w:t>
+      </w:r>
+      <w:r>
+        <w:rPr>
+          <w:rFonts w:cs="B Nazanin" w:hint="cs"/>
+          <w:sz w:val="28"/>
+          <w:szCs w:val="28"/>
+          <w:rtl/>
+          <w:lang w:bidi="fa-IR"/>
+        </w:rPr>
+        <w:t xml:space="preserve"> ما هیچ وابستگی ای ندارن و تغییر هیچ کدوم اون یکی رو تغییر نمیده</w:t>
+      </w:r>
+    </w:p>
+    <w:p>
+      <w:pPr>
+        <w:pStyle w:val="ListParagraph"/>
+        <w:numPr>
+          <w:ilvl w:val="1"/>
+          <w:numId w:val="1"/>
+        </w:numPr>
+        <w:bidi/>
+        <w:rPr>
+          <w:rFonts w:cs="B Nazanin"/>
+          <w:sz w:val="28"/>
+          <w:szCs w:val="28"/>
+          <w:lang w:bidi="fa-IR"/>
+        </w:rPr>
+      </w:pPr>
+      <w:r>
+        <w:rPr>
+          <w:rFonts w:cs="B Nazanin"/>
+          <w:sz w:val="28"/>
+          <w:szCs w:val="28"/>
+          <w:lang w:bidi="fa-IR"/>
+        </w:rPr>
+        <w:t>Upstream-downstream</w:t>
+      </w:r>
+      <w:r>
+        <w:rPr>
+          <w:rFonts w:cs="B Nazanin" w:hint="cs"/>
+          <w:sz w:val="28"/>
+          <w:szCs w:val="28"/>
+          <w:rtl/>
+          <w:lang w:bidi="fa-IR"/>
+        </w:rPr>
+        <w:t xml:space="preserve">: اینجا یکی از </w:t>
+      </w:r>
+      <w:r>
+        <w:rPr>
+          <w:rFonts w:cs="B Nazanin"/>
+          <w:sz w:val="28"/>
+          <w:szCs w:val="28"/>
+          <w:lang w:bidi="fa-IR"/>
+        </w:rPr>
+        <w:t>context</w:t>
+      </w:r>
+      <w:r>
+        <w:rPr>
+          <w:rFonts w:cs="B Nazanin" w:hint="cs"/>
+          <w:sz w:val="28"/>
+          <w:szCs w:val="28"/>
+          <w:rtl/>
+          <w:lang w:bidi="fa-IR"/>
+        </w:rPr>
+        <w:t xml:space="preserve"> ها وابسته اس و تغییر اونی که مستقله روی وابسته تاثیر میذاره اما برعکسش اتفاق نمی افته. اونی که وابسته اس رو بهش </w:t>
+      </w:r>
+      <w:r>
+        <w:rPr>
+          <w:rFonts w:cs="B Nazanin"/>
+          <w:sz w:val="28"/>
+          <w:szCs w:val="28"/>
+          <w:lang w:bidi="fa-IR"/>
+        </w:rPr>
+        <w:t>downstream</w:t>
+      </w:r>
+      <w:r>
+        <w:rPr>
+          <w:rFonts w:cs="B Nazanin" w:hint="cs"/>
+          <w:sz w:val="28"/>
+          <w:szCs w:val="28"/>
+          <w:rtl/>
+          <w:lang w:bidi="fa-IR"/>
+        </w:rPr>
+        <w:t xml:space="preserve"> و اونی که مستقله رو بهش </w:t>
+      </w:r>
+      <w:r>
+        <w:rPr>
+          <w:rFonts w:cs="B Nazanin"/>
+          <w:sz w:val="28"/>
+          <w:szCs w:val="28"/>
+          <w:lang w:bidi="fa-IR"/>
+        </w:rPr>
+        <w:t>upstream</w:t>
+      </w:r>
+      <w:r>
+        <w:rPr>
+          <w:rFonts w:cs="B Nazanin" w:hint="cs"/>
+          <w:sz w:val="28"/>
+          <w:szCs w:val="28"/>
+          <w:rtl/>
+          <w:lang w:bidi="fa-IR"/>
+        </w:rPr>
+        <w:t xml:space="preserve"> میگیم.</w:t>
+      </w:r>
+    </w:p>
+    <w:p>
+      <w:pPr>
+        <w:rPr>
+          <w:rFonts w:cs="B Nazanin"/>
+          <w:sz w:val="28"/>
+          <w:szCs w:val="28"/>
+          <w:lang w:bidi="fa-IR"/>
+        </w:rPr>
+      </w:pPr>
+      <w:r>
+        <w:rPr>
+          <w:rFonts w:cs="B Nazanin"/>
+          <w:sz w:val="28"/>
+          <w:szCs w:val="28"/>
+          <w:lang w:bidi="fa-IR"/>
+        </w:rPr>
+        <w:br w:type="page"/>
+      </w:r>
+    </w:p>
+    <w:p>
+      <w:pPr>
+        <w:pStyle w:val="ListParagraph"/>
+        <w:numPr>
+          <w:ilvl w:val="0"/>
+          <w:numId w:val="1"/>
+        </w:numPr>
+        <w:bidi/>
+        <w:rPr>
+          <w:rFonts w:cs="B Nazanin"/>
+          <w:sz w:val="28"/>
+          <w:szCs w:val="28"/>
+          <w:lang w:bidi="fa-IR"/>
+        </w:rPr>
+      </w:pPr>
+      <w:r>
+        <w:rPr>
+          <w:rFonts w:cs="B Nazanin"/>
+          <w:sz w:val="28"/>
+          <w:szCs w:val="28"/>
+          <w:lang w:bidi="fa-IR"/>
+        </w:rPr>
+        <w:lastRenderedPageBreak/>
+        <w:t>Pattern</w:t>
+      </w:r>
+      <w:r>
+        <w:rPr>
+          <w:rFonts w:cs="B Nazanin" w:hint="cs"/>
+          <w:sz w:val="28"/>
+          <w:szCs w:val="28"/>
+          <w:rtl/>
+          <w:lang w:bidi="fa-IR"/>
+        </w:rPr>
+        <w:t xml:space="preserve"> های مختلف برای </w:t>
+      </w:r>
+      <w:r>
+        <w:rPr>
+          <w:rFonts w:cs="B Nazanin"/>
+          <w:sz w:val="28"/>
+          <w:szCs w:val="28"/>
+          <w:lang w:bidi="fa-IR"/>
+        </w:rPr>
+        <w:t>context mapping</w:t>
+      </w:r>
+      <w:r>
+        <w:rPr>
+          <w:rFonts w:cs="B Nazanin" w:hint="cs"/>
+          <w:sz w:val="28"/>
+          <w:szCs w:val="28"/>
+          <w:rtl/>
+          <w:lang w:bidi="fa-IR"/>
+        </w:rPr>
+        <w:t>؟</w:t>
+      </w:r>
+    </w:p>
+    <w:p>
+      <w:pPr>
+        <w:pStyle w:val="ListParagraph"/>
+        <w:numPr>
+          <w:ilvl w:val="1"/>
+          <w:numId w:val="1"/>
+        </w:numPr>
+        <w:bidi/>
+        <w:rPr>
+          <w:rFonts w:cs="B Nazanin"/>
+          <w:sz w:val="28"/>
+          <w:szCs w:val="28"/>
+          <w:lang w:bidi="fa-IR"/>
+        </w:rPr>
+      </w:pPr>
+      <w:r>
+        <w:rPr>
+          <w:rFonts w:cs="B Nazanin"/>
+          <w:sz w:val="28"/>
+          <w:szCs w:val="28"/>
+          <w:lang w:bidi="fa-IR"/>
+        </w:rPr>
+        <w:t>Open-host service</w:t>
+      </w:r>
+      <w:r>
+        <w:rPr>
+          <w:rFonts w:cs="B Nazanin" w:hint="cs"/>
+          <w:sz w:val="28"/>
+          <w:szCs w:val="28"/>
+          <w:rtl/>
+          <w:lang w:bidi="fa-IR"/>
+        </w:rPr>
+        <w:t xml:space="preserve">: </w:t>
+      </w:r>
+      <w:r>
+        <w:rPr>
+          <w:rFonts w:cs="B Nazanin"/>
+          <w:sz w:val="28"/>
+          <w:szCs w:val="28"/>
+          <w:lang w:bidi="fa-IR"/>
+        </w:rPr>
+        <w:t>context</w:t>
+      </w:r>
+      <w:r>
+        <w:rPr>
+          <w:rFonts w:cs="B Nazanin" w:hint="cs"/>
+          <w:sz w:val="28"/>
+          <w:szCs w:val="28"/>
+          <w:rtl/>
+          <w:lang w:bidi="fa-IR"/>
+        </w:rPr>
+        <w:t xml:space="preserve"> یه اینترفیس جامع تعریف میکنه که همه از اون استفاده میکنن</w:t>
+      </w:r>
+      <w:r>
+        <w:rPr>
+          <w:rFonts w:cs="B Nazanin" w:hint="cs"/>
+          <w:sz w:val="28"/>
+          <w:szCs w:val="28"/>
+          <w:rtl/>
+          <w:lang w:bidi="fa-IR"/>
+        </w:rPr>
+        <w:t>.</w:t>
+      </w:r>
+      <w:r>
+        <w:rPr>
+          <w:rFonts w:cs="B Nazanin" w:hint="cs"/>
+          <w:sz w:val="28"/>
+          <w:szCs w:val="28"/>
+          <w:rtl/>
+          <w:lang w:bidi="fa-IR"/>
+        </w:rPr>
+        <w:t xml:space="preserve"> مثلا پرداخت که نحوه سرویس دهی </w:t>
+      </w:r>
+      <w:r>
+        <w:rPr>
+          <w:rFonts w:cs="Calibri" w:hint="cs"/>
+          <w:sz w:val="28"/>
+          <w:szCs w:val="28"/>
+          <w:rtl/>
+          <w:lang w:bidi="fa-IR"/>
+        </w:rPr>
+        <w:t>"</w:t>
+      </w:r>
+      <w:r>
+        <w:rPr>
+          <w:rFonts w:cs="B Nazanin" w:hint="cs"/>
+          <w:sz w:val="28"/>
+          <w:szCs w:val="28"/>
+          <w:rtl/>
+          <w:lang w:bidi="fa-IR"/>
+        </w:rPr>
+        <w:t>پرداخت</w:t>
+      </w:r>
+      <w:r>
+        <w:rPr>
+          <w:rFonts w:cs="Calibri" w:hint="cs"/>
+          <w:sz w:val="28"/>
+          <w:szCs w:val="28"/>
+          <w:rtl/>
+          <w:lang w:bidi="fa-IR"/>
+        </w:rPr>
+        <w:t>"</w:t>
+      </w:r>
+      <w:r>
+        <w:rPr>
+          <w:rFonts w:cs="B Nazanin" w:hint="cs"/>
+          <w:sz w:val="28"/>
+          <w:szCs w:val="28"/>
+          <w:rtl/>
+          <w:lang w:bidi="fa-IR"/>
+        </w:rPr>
+        <w:t xml:space="preserve"> اش به همه به یه صورته و یه </w:t>
+      </w:r>
+      <w:r>
+        <w:rPr>
+          <w:rFonts w:cs="B Nazanin"/>
+          <w:sz w:val="28"/>
+          <w:szCs w:val="28"/>
+          <w:lang w:bidi="fa-IR"/>
+        </w:rPr>
+        <w:t>api</w:t>
+      </w:r>
+      <w:r>
+        <w:rPr>
+          <w:rFonts w:cs="B Nazanin" w:hint="cs"/>
+          <w:sz w:val="28"/>
+          <w:szCs w:val="28"/>
+          <w:rtl/>
+          <w:lang w:bidi="fa-IR"/>
+        </w:rPr>
+        <w:t xml:space="preserve"> کلی داره.</w:t>
+      </w:r>
+    </w:p>
+    <w:p>
+      <w:pPr>
+        <w:pStyle w:val="ListParagraph"/>
+        <w:numPr>
+          <w:ilvl w:val="1"/>
+          <w:numId w:val="1"/>
+        </w:numPr>
+        <w:bidi/>
+        <w:rPr>
+          <w:rFonts w:cs="B Nazanin"/>
+          <w:sz w:val="28"/>
+          <w:szCs w:val="28"/>
+          <w:lang w:bidi="fa-IR"/>
+        </w:rPr>
+      </w:pPr>
+      <w:r>
+        <w:rPr>
+          <w:rFonts w:cs="B Nazanin"/>
+          <w:sz w:val="28"/>
+          <w:szCs w:val="28"/>
+          <w:lang w:bidi="fa-IR"/>
+        </w:rPr>
+        <w:t>Conformist</w:t>
+      </w:r>
+      <w:r>
+        <w:rPr>
+          <w:rFonts w:cs="B Nazanin" w:hint="cs"/>
+          <w:sz w:val="28"/>
+          <w:szCs w:val="28"/>
+          <w:rtl/>
+          <w:lang w:bidi="fa-IR"/>
+        </w:rPr>
+        <w:t xml:space="preserve">: </w:t>
+      </w:r>
+      <w:r>
+        <w:rPr>
+          <w:rFonts w:cs="B Nazanin" w:hint="cs"/>
+          <w:sz w:val="28"/>
+          <w:szCs w:val="28"/>
+          <w:rtl/>
+          <w:lang w:bidi="fa-IR"/>
+        </w:rPr>
+        <w:t xml:space="preserve">یه </w:t>
+      </w:r>
+      <w:r>
+        <w:rPr>
+          <w:rFonts w:cs="B Nazanin"/>
+          <w:sz w:val="28"/>
+          <w:szCs w:val="28"/>
+          <w:lang w:bidi="fa-IR"/>
+        </w:rPr>
+        <w:t>downstream context</w:t>
+      </w:r>
+      <w:r>
+        <w:rPr>
+          <w:rFonts w:cs="B Nazanin" w:hint="cs"/>
+          <w:sz w:val="28"/>
+          <w:szCs w:val="28"/>
+          <w:rtl/>
+          <w:lang w:bidi="fa-IR"/>
+        </w:rPr>
+        <w:t xml:space="preserve"> داریم که خودشو با </w:t>
+      </w:r>
+      <w:r>
+        <w:rPr>
+          <w:rFonts w:cs="B Nazanin"/>
+          <w:sz w:val="28"/>
+          <w:szCs w:val="28"/>
+          <w:lang w:bidi="fa-IR"/>
+        </w:rPr>
+        <w:t>upstream context</w:t>
+      </w:r>
+      <w:r>
+        <w:rPr>
+          <w:rFonts w:cs="B Nazanin" w:hint="cs"/>
+          <w:sz w:val="28"/>
+          <w:szCs w:val="28"/>
+          <w:rtl/>
+          <w:lang w:bidi="fa-IR"/>
+        </w:rPr>
+        <w:t xml:space="preserve"> اش بدون اینکه روی اون تاثیر بذاره، تطبیق میده </w:t>
+      </w:r>
+      <w:r>
+        <w:rPr>
+          <w:rFonts w:cs="B Nazanin" w:hint="cs"/>
+          <w:sz w:val="28"/>
+          <w:szCs w:val="28"/>
+          <w:rtl/>
+          <w:lang w:bidi="fa-IR"/>
+        </w:rPr>
+        <w:t>.</w:t>
+      </w:r>
+    </w:p>
+    <w:p>
+      <w:pPr>
+        <w:pStyle w:val="ListParagraph"/>
+        <w:numPr>
+          <w:ilvl w:val="1"/>
+          <w:numId w:val="1"/>
+        </w:numPr>
+        <w:bidi/>
+        <w:rPr>
+          <w:rFonts w:cs="B Nazanin"/>
+          <w:sz w:val="28"/>
+          <w:szCs w:val="28"/>
+          <w:lang w:bidi="fa-IR"/>
+        </w:rPr>
+      </w:pPr>
+      <w:r>
+        <w:rPr>
+          <w:rFonts w:cs="B Nazanin"/>
+          <w:sz w:val="28"/>
+          <w:szCs w:val="28"/>
+          <w:lang w:bidi="fa-IR"/>
+        </w:rPr>
+        <w:t>Anti-corruption layer</w:t>
+      </w:r>
+      <w:r>
+        <w:rPr>
+          <w:rFonts w:cs="B Nazanin" w:hint="cs"/>
+          <w:sz w:val="28"/>
+          <w:szCs w:val="28"/>
+          <w:rtl/>
+          <w:lang w:bidi="fa-IR"/>
+        </w:rPr>
+        <w:t xml:space="preserve">: </w:t>
+      </w:r>
+      <w:r>
+        <w:rPr>
+          <w:rFonts w:cs="B Nazanin"/>
+          <w:sz w:val="28"/>
+          <w:szCs w:val="28"/>
+          <w:lang w:bidi="fa-IR"/>
+        </w:rPr>
+        <w:t>downstream context</w:t>
+      </w:r>
+      <w:r>
+        <w:rPr>
+          <w:rFonts w:cs="B Nazanin" w:hint="cs"/>
+          <w:sz w:val="28"/>
+          <w:szCs w:val="28"/>
+          <w:rtl/>
+          <w:lang w:bidi="fa-IR"/>
+        </w:rPr>
+        <w:t xml:space="preserve"> یه لایه ترجمه تعریف میکنه تا از </w:t>
+      </w:r>
+      <w:r>
+        <w:rPr>
+          <w:rFonts w:cs="B Nazanin"/>
+          <w:sz w:val="28"/>
+          <w:szCs w:val="28"/>
+          <w:lang w:bidi="fa-IR"/>
+        </w:rPr>
+        <w:t>model</w:t>
+      </w:r>
+      <w:r>
+        <w:rPr>
+          <w:rFonts w:cs="B Nazanin" w:hint="cs"/>
+          <w:sz w:val="28"/>
+          <w:szCs w:val="28"/>
+          <w:rtl/>
+          <w:lang w:bidi="fa-IR"/>
+        </w:rPr>
+        <w:t xml:space="preserve"> داخل خودش در برابر تغییر از بیرون محافظت کنه.</w:t>
+      </w:r>
+    </w:p>
+    <w:p>
+      <w:pPr>
+        <w:pStyle w:val="ListParagraph"/>
+        <w:numPr>
+          <w:ilvl w:val="1"/>
+          <w:numId w:val="1"/>
+        </w:numPr>
+        <w:bidi/>
+        <w:rPr>
+          <w:rFonts w:cs="B Nazanin"/>
+          <w:sz w:val="28"/>
+          <w:szCs w:val="28"/>
+          <w:lang w:bidi="fa-IR"/>
+        </w:rPr>
+      </w:pPr>
+      <w:r>
+        <w:rPr>
+          <w:rFonts w:cs="B Nazanin"/>
+          <w:sz w:val="28"/>
+          <w:szCs w:val="28"/>
+          <w:lang w:bidi="fa-IR"/>
+        </w:rPr>
+        <w:t>Shared kernel</w:t>
+      </w:r>
+      <w:r>
+        <w:rPr>
+          <w:rFonts w:cs="B Nazanin" w:hint="cs"/>
+          <w:sz w:val="28"/>
+          <w:szCs w:val="28"/>
+          <w:rtl/>
+          <w:lang w:bidi="fa-IR"/>
+        </w:rPr>
+        <w:t xml:space="preserve">: </w:t>
+      </w:r>
+      <w:r>
+        <w:rPr>
+          <w:rFonts w:cs="B Nazanin" w:hint="cs"/>
+          <w:sz w:val="28"/>
+          <w:szCs w:val="28"/>
+          <w:rtl/>
+          <w:lang w:bidi="fa-IR"/>
+        </w:rPr>
+        <w:t xml:space="preserve">دو </w:t>
+      </w:r>
+      <w:r>
+        <w:rPr>
+          <w:rFonts w:cs="B Nazanin"/>
+          <w:sz w:val="28"/>
+          <w:szCs w:val="28"/>
+          <w:lang w:bidi="fa-IR"/>
+        </w:rPr>
+        <w:t>context</w:t>
+      </w:r>
+      <w:r>
+        <w:rPr>
+          <w:rFonts w:cs="B Nazanin" w:hint="cs"/>
+          <w:sz w:val="28"/>
+          <w:szCs w:val="28"/>
+          <w:rtl/>
+          <w:lang w:bidi="fa-IR"/>
+        </w:rPr>
+        <w:t xml:space="preserve"> از </w:t>
+      </w:r>
+      <w:r>
+        <w:rPr>
+          <w:rFonts w:cs="B Nazanin" w:hint="cs"/>
+          <w:sz w:val="28"/>
+          <w:szCs w:val="28"/>
+          <w:rtl/>
+          <w:lang w:bidi="fa-IR"/>
+        </w:rPr>
+        <w:t xml:space="preserve">یه زیر مجموعه ی </w:t>
+      </w:r>
+      <w:r>
+        <w:rPr>
+          <w:rFonts w:cs="B Nazanin" w:hint="cs"/>
+          <w:sz w:val="28"/>
+          <w:szCs w:val="28"/>
+          <w:rtl/>
+          <w:lang w:bidi="fa-IR"/>
+        </w:rPr>
+        <w:t>مشترک از</w:t>
+      </w:r>
+      <w:r>
+        <w:rPr>
+          <w:rFonts w:cs="B Nazanin" w:hint="cs"/>
+          <w:sz w:val="28"/>
+          <w:szCs w:val="28"/>
+          <w:rtl/>
+          <w:lang w:bidi="fa-IR"/>
+        </w:rPr>
+        <w:t xml:space="preserve"> </w:t>
+      </w:r>
+      <w:r>
+        <w:rPr>
+          <w:rFonts w:cs="B Nazanin"/>
+          <w:sz w:val="28"/>
+          <w:szCs w:val="28"/>
+          <w:lang w:bidi="fa-IR"/>
+        </w:rPr>
+        <w:t>domain model</w:t>
+      </w:r>
+      <w:r>
+        <w:rPr>
+          <w:rFonts w:cs="B Nazanin" w:hint="cs"/>
+          <w:sz w:val="28"/>
+          <w:szCs w:val="28"/>
+          <w:rtl/>
+          <w:lang w:bidi="fa-IR"/>
+        </w:rPr>
+        <w:t xml:space="preserve"> ها استفاده میکنن</w:t>
+      </w:r>
+      <w:r>
+        <w:rPr>
+          <w:rFonts w:cs="B Nazanin" w:hint="cs"/>
+          <w:sz w:val="28"/>
+          <w:szCs w:val="28"/>
+          <w:rtl/>
+          <w:lang w:bidi="fa-IR"/>
+        </w:rPr>
+        <w:t xml:space="preserve"> و هر دو صاحب اش و در قبال اش مسئولن.</w:t>
+      </w:r>
+    </w:p>
+    <w:p>
+      <w:pPr>
+        <w:pStyle w:val="ListParagraph"/>
+        <w:numPr>
+          <w:ilvl w:val="1"/>
+          <w:numId w:val="1"/>
+        </w:numPr>
+        <w:bidi/>
+        <w:rPr>
+          <w:rFonts w:cs="B Nazanin"/>
+          <w:sz w:val="28"/>
+          <w:szCs w:val="28"/>
+          <w:lang w:bidi="fa-IR"/>
+        </w:rPr>
+      </w:pPr>
+      <w:r>
+        <w:rPr>
+          <w:rFonts w:cs="B Nazanin"/>
+          <w:sz w:val="28"/>
+          <w:szCs w:val="28"/>
+          <w:lang w:bidi="fa-IR"/>
+        </w:rPr>
+        <w:t>Partnership</w:t>
+      </w:r>
+      <w:r>
+        <w:rPr>
+          <w:rFonts w:cs="B Nazanin" w:hint="cs"/>
+          <w:sz w:val="28"/>
+          <w:szCs w:val="28"/>
+          <w:rtl/>
+          <w:lang w:bidi="fa-IR"/>
+        </w:rPr>
+        <w:t xml:space="preserve">: </w:t>
+      </w:r>
+      <w:r>
+        <w:rPr>
+          <w:rFonts w:cs="B Nazanin" w:hint="cs"/>
+          <w:sz w:val="28"/>
+          <w:szCs w:val="28"/>
+          <w:rtl/>
+          <w:lang w:bidi="fa-IR"/>
+        </w:rPr>
+        <w:t xml:space="preserve">برای وضعیت </w:t>
+      </w:r>
+      <w:r>
+        <w:rPr>
+          <w:rFonts w:cs="B Nazanin"/>
+          <w:sz w:val="28"/>
+          <w:szCs w:val="28"/>
+          <w:lang w:bidi="fa-IR"/>
+        </w:rPr>
+        <w:t>mutually dependent</w:t>
+      </w:r>
+      <w:r>
+        <w:rPr>
+          <w:rFonts w:cs="B Nazanin" w:hint="cs"/>
+          <w:sz w:val="28"/>
+          <w:szCs w:val="28"/>
+          <w:rtl/>
+          <w:lang w:bidi="fa-IR"/>
+        </w:rPr>
+        <w:t xml:space="preserve"> به کار میره که هر دو </w:t>
+      </w:r>
+      <w:r>
+        <w:rPr>
+          <w:rFonts w:cs="B Nazanin"/>
+          <w:sz w:val="28"/>
+          <w:szCs w:val="28"/>
+          <w:lang w:bidi="fa-IR"/>
+        </w:rPr>
+        <w:t>context</w:t>
+      </w:r>
+      <w:r>
+        <w:rPr>
+          <w:rFonts w:cs="B Nazanin" w:hint="cs"/>
+          <w:sz w:val="28"/>
+          <w:szCs w:val="28"/>
+          <w:rtl/>
+          <w:lang w:bidi="fa-IR"/>
+        </w:rPr>
+        <w:t xml:space="preserve"> به هم وابسته ان.</w:t>
+      </w:r>
+    </w:p>
+    <w:p>
+      <w:pPr>
+        <w:pStyle w:val="ListParagraph"/>
+        <w:numPr>
+          <w:ilvl w:val="1"/>
+          <w:numId w:val="1"/>
+        </w:numPr>
+        <w:bidi/>
+        <w:rPr>
+          <w:rFonts w:cs="B Nazanin"/>
+          <w:sz w:val="28"/>
+          <w:szCs w:val="28"/>
+          <w:lang w:bidi="fa-IR"/>
+        </w:rPr>
+      </w:pPr>
+      <w:r>
+        <w:rPr>
+          <w:rFonts w:cs="B Nazanin"/>
+          <w:sz w:val="28"/>
+          <w:szCs w:val="28"/>
+          <w:lang w:bidi="fa-IR"/>
+        </w:rPr>
+        <w:t>Customer-supplier</w:t>
+      </w:r>
+      <w:r>
+        <w:rPr>
+          <w:rFonts w:cs="B Nazanin" w:hint="cs"/>
+          <w:sz w:val="28"/>
+          <w:szCs w:val="28"/>
+          <w:rtl/>
+          <w:lang w:bidi="fa-IR"/>
+        </w:rPr>
+        <w:t xml:space="preserve">: مثل همون </w:t>
+      </w:r>
+      <w:r>
+        <w:rPr>
+          <w:rFonts w:cs="B Nazanin"/>
+          <w:sz w:val="28"/>
+          <w:szCs w:val="28"/>
+          <w:lang w:bidi="fa-IR"/>
+        </w:rPr>
+        <w:t>upstream-downstream</w:t>
+      </w:r>
+      <w:r>
+        <w:rPr>
+          <w:rFonts w:cs="B Nazanin" w:hint="cs"/>
+          <w:sz w:val="28"/>
+          <w:szCs w:val="28"/>
+          <w:rtl/>
+          <w:lang w:bidi="fa-IR"/>
+        </w:rPr>
+        <w:t xml:space="preserve"> هست که اینجا میگیم مستقل مون </w:t>
+      </w:r>
+      <w:r>
+        <w:rPr>
+          <w:rFonts w:cs="B Nazanin"/>
+          <w:sz w:val="28"/>
+          <w:szCs w:val="28"/>
+          <w:lang w:bidi="fa-IR"/>
+        </w:rPr>
+        <w:t>supplier</w:t>
+      </w:r>
+      <w:r>
+        <w:rPr>
+          <w:rFonts w:cs="B Nazanin" w:hint="cs"/>
+          <w:sz w:val="28"/>
+          <w:szCs w:val="28"/>
+          <w:rtl/>
+          <w:lang w:bidi="fa-IR"/>
+        </w:rPr>
+        <w:t xml:space="preserve"> و وابسته مون </w:t>
+      </w:r>
+      <w:r>
+        <w:rPr>
+          <w:rFonts w:cs="B Nazanin"/>
+          <w:sz w:val="28"/>
+          <w:szCs w:val="28"/>
+          <w:lang w:bidi="fa-IR"/>
+        </w:rPr>
+        <w:t>customer</w:t>
+      </w:r>
+      <w:r>
+        <w:rPr>
+          <w:rFonts w:cs="B Nazanin" w:hint="cs"/>
+          <w:sz w:val="28"/>
+          <w:szCs w:val="28"/>
+          <w:rtl/>
+          <w:lang w:bidi="fa-IR"/>
+        </w:rPr>
+        <w:t xml:space="preserve"> ئه. هر تغییری از سوی </w:t>
+      </w:r>
+      <w:r>
+        <w:rPr>
+          <w:rFonts w:cs="B Nazanin"/>
+          <w:sz w:val="28"/>
+          <w:szCs w:val="28"/>
+          <w:lang w:bidi="fa-IR"/>
+        </w:rPr>
+        <w:t>supplier</w:t>
+      </w:r>
+      <w:r>
+        <w:rPr>
+          <w:rFonts w:cs="B Nazanin" w:hint="cs"/>
+          <w:sz w:val="28"/>
+          <w:szCs w:val="28"/>
+          <w:rtl/>
+          <w:lang w:bidi="fa-IR"/>
+        </w:rPr>
+        <w:t xml:space="preserve"> روی </w:t>
+      </w:r>
+      <w:r>
+        <w:rPr>
+          <w:rFonts w:cs="B Nazanin"/>
+          <w:sz w:val="28"/>
+          <w:szCs w:val="28"/>
+          <w:lang w:bidi="fa-IR"/>
+        </w:rPr>
+        <w:t>domain model</w:t>
+      </w:r>
+      <w:r>
+        <w:rPr>
+          <w:rFonts w:cs="B Nazanin" w:hint="cs"/>
+          <w:sz w:val="28"/>
+          <w:szCs w:val="28"/>
+          <w:rtl/>
+          <w:lang w:bidi="fa-IR"/>
+        </w:rPr>
+        <w:t xml:space="preserve"> به وجود بیاد که </w:t>
+      </w:r>
+      <w:r>
+        <w:rPr>
+          <w:rFonts w:cs="B Nazanin"/>
+          <w:sz w:val="28"/>
+          <w:szCs w:val="28"/>
+          <w:lang w:bidi="fa-IR"/>
+        </w:rPr>
+        <w:t>customer</w:t>
+      </w:r>
+      <w:r>
+        <w:rPr>
+          <w:rFonts w:cs="B Nazanin" w:hint="cs"/>
+          <w:sz w:val="28"/>
+          <w:szCs w:val="28"/>
+          <w:rtl/>
+          <w:lang w:bidi="fa-IR"/>
+        </w:rPr>
+        <w:t xml:space="preserve"> بهش وابسته اس، </w:t>
+      </w:r>
+      <w:r>
+        <w:rPr>
+          <w:rFonts w:cs="B Nazanin"/>
+          <w:sz w:val="28"/>
+          <w:szCs w:val="28"/>
+          <w:lang w:bidi="fa-IR"/>
+        </w:rPr>
+        <w:t>supplier</w:t>
+      </w:r>
+      <w:r>
+        <w:rPr>
+          <w:rFonts w:cs="B Nazanin" w:hint="cs"/>
+          <w:sz w:val="28"/>
+          <w:szCs w:val="28"/>
+          <w:rtl/>
+          <w:lang w:bidi="fa-IR"/>
+        </w:rPr>
+        <w:t xml:space="preserve"> موظفه که </w:t>
+      </w:r>
+      <w:r>
+        <w:rPr>
+          <w:rFonts w:cs="B Nazanin"/>
+          <w:sz w:val="28"/>
+          <w:szCs w:val="28"/>
+          <w:lang w:bidi="fa-IR"/>
+        </w:rPr>
+        <w:t>custome</w:t>
+      </w:r>
+      <w:r>
+        <w:rPr>
+          <w:rFonts w:cs="B Nazanin"/>
+          <w:sz w:val="28"/>
+          <w:szCs w:val="28"/>
+          <w:lang w:bidi="fa-IR"/>
+        </w:rPr>
+        <w:t>r</w:t>
+      </w:r>
+      <w:r>
+        <w:rPr>
+          <w:rFonts w:cs="B Nazanin" w:hint="cs"/>
+          <w:sz w:val="28"/>
+          <w:szCs w:val="28"/>
+          <w:rtl/>
+          <w:lang w:bidi="fa-IR"/>
+        </w:rPr>
+        <w:t xml:space="preserve"> رو هم </w:t>
+      </w:r>
+      <w:r>
+        <w:rPr>
+          <w:rFonts w:cs="B Nazanin" w:hint="cs"/>
+          <w:sz w:val="28"/>
+          <w:szCs w:val="28"/>
+          <w:rtl/>
+          <w:lang w:bidi="fa-IR"/>
+        </w:rPr>
+        <w:t>در جریان بذاره</w:t>
+      </w:r>
+      <w:r>
+        <w:rPr>
+          <w:rFonts w:cs="B Nazanin" w:hint="cs"/>
+          <w:sz w:val="28"/>
+          <w:szCs w:val="28"/>
+          <w:rtl/>
+          <w:lang w:bidi="fa-IR"/>
+        </w:rPr>
+        <w:t>.</w:t>
+      </w:r>
+    </w:p>
+    <w:p>
+      <w:pPr>
+        <w:pStyle w:val="ListParagraph"/>
+        <w:numPr>
+          <w:ilvl w:val="1"/>
+          <w:numId w:val="1"/>
+        </w:numPr>
+        <w:bidi/>
+        <w:rPr>
+          <w:rFonts w:cs="B Nazanin"/>
+          <w:sz w:val="28"/>
+          <w:szCs w:val="28"/>
+          <w:lang w:bidi="fa-IR"/>
+        </w:rPr>
+      </w:pPr>
+      <w:r>
+        <w:rPr>
+          <w:rFonts w:cs="B Nazanin"/>
+          <w:sz w:val="28"/>
+          <w:szCs w:val="28"/>
+          <w:lang w:bidi="fa-IR"/>
+        </w:rPr>
+        <w:t>Published language</w:t>
+      </w:r>
+      <w:r>
+        <w:rPr>
+          <w:rFonts w:cs="B Nazanin" w:hint="cs"/>
+          <w:sz w:val="28"/>
+          <w:szCs w:val="28"/>
+          <w:rtl/>
+          <w:lang w:bidi="fa-IR"/>
+        </w:rPr>
+        <w:t>:</w:t>
+      </w:r>
+      <w:r>
+        <w:rPr>
+          <w:rFonts w:cs="B Nazanin" w:hint="cs"/>
+          <w:sz w:val="28"/>
+          <w:szCs w:val="28"/>
+          <w:rtl/>
+          <w:lang w:bidi="fa-IR"/>
+        </w:rPr>
+        <w:t xml:space="preserve"> </w:t>
+      </w:r>
+      <w:r>
+        <w:rPr>
+          <w:rFonts w:cs="B Nazanin"/>
+          <w:sz w:val="28"/>
+          <w:szCs w:val="28"/>
+          <w:lang w:bidi="fa-IR"/>
+        </w:rPr>
+        <w:t>context</w:t>
+      </w:r>
+      <w:r>
+        <w:rPr>
+          <w:rFonts w:cs="B Nazanin" w:hint="cs"/>
+          <w:sz w:val="28"/>
+          <w:szCs w:val="28"/>
+          <w:rtl/>
+          <w:lang w:bidi="fa-IR"/>
+        </w:rPr>
+        <w:t xml:space="preserve"> ها از طریق یه سری قرارداد که دقیق و با جزئیات تعریف شده، با هم ارتباط می گیرن. (مثلا </w:t>
+      </w:r>
+      <w:r>
+        <w:rPr>
+          <w:rFonts w:cs="B Nazanin"/>
+          <w:sz w:val="28"/>
+          <w:szCs w:val="28"/>
+          <w:lang w:bidi="fa-IR"/>
+        </w:rPr>
+        <w:t>message broker</w:t>
+      </w:r>
+      <w:r>
+        <w:rPr>
+          <w:rFonts w:cs="B Nazanin" w:hint="cs"/>
+          <w:sz w:val="28"/>
+          <w:szCs w:val="28"/>
+          <w:rtl/>
+          <w:lang w:bidi="fa-IR"/>
+        </w:rPr>
+        <w:t xml:space="preserve"> ای که با فرمت </w:t>
+      </w:r>
+      <w:r>
+        <w:rPr>
+          <w:rFonts w:cs="B Nazanin"/>
+          <w:sz w:val="28"/>
+          <w:szCs w:val="28"/>
+          <w:lang w:bidi="fa-IR"/>
+        </w:rPr>
+        <w:t>json</w:t>
+      </w:r>
+      <w:r>
+        <w:rPr>
+          <w:rFonts w:cs="B Nazanin" w:hint="cs"/>
+          <w:sz w:val="28"/>
+          <w:szCs w:val="28"/>
+          <w:rtl/>
+          <w:lang w:bidi="fa-IR"/>
+        </w:rPr>
+        <w:t xml:space="preserve"> دیتا جابجا میکنه)</w:t>
+      </w:r>
+    </w:p>
+    <w:p>
+      <w:pPr>
+        <w:pStyle w:val="ListParagraph"/>
+        <w:numPr>
+          <w:ilvl w:val="1"/>
+          <w:numId w:val="1"/>
+        </w:numPr>
+        <w:bidi/>
+        <w:rPr>
+          <w:rFonts w:cs="B Nazanin"/>
+          <w:sz w:val="28"/>
+          <w:szCs w:val="28"/>
+          <w:lang w:bidi="fa-IR"/>
+        </w:rPr>
+      </w:pPr>
+      <w:r>
+        <w:rPr>
+          <w:rFonts w:cs="B Nazanin"/>
+          <w:sz w:val="28"/>
+          <w:szCs w:val="28"/>
+          <w:lang w:bidi="fa-IR"/>
+        </w:rPr>
+        <w:t>Separate ways</w:t>
+      </w:r>
+      <w:r>
+        <w:rPr>
+          <w:rFonts w:cs="B Nazanin" w:hint="cs"/>
+          <w:sz w:val="28"/>
+          <w:szCs w:val="28"/>
+          <w:rtl/>
+          <w:lang w:bidi="fa-IR"/>
+        </w:rPr>
+        <w:t>:</w:t>
+      </w:r>
+      <w:r>
+        <w:rPr>
+          <w:rFonts w:cs="B Nazanin" w:hint="cs"/>
+          <w:sz w:val="28"/>
+          <w:szCs w:val="28"/>
+          <w:rtl/>
+          <w:lang w:bidi="fa-IR"/>
+        </w:rPr>
+        <w:t xml:space="preserve"> دو </w:t>
+      </w:r>
+      <w:r>
+        <w:rPr>
+          <w:rFonts w:cs="B Nazanin"/>
+          <w:sz w:val="28"/>
+          <w:szCs w:val="28"/>
+          <w:lang w:bidi="fa-IR"/>
+        </w:rPr>
+        <w:t>context</w:t>
+      </w:r>
+      <w:r>
+        <w:rPr>
+          <w:rFonts w:cs="B Nazanin" w:hint="cs"/>
+          <w:sz w:val="28"/>
+          <w:szCs w:val="28"/>
+          <w:rtl/>
+          <w:lang w:bidi="fa-IR"/>
+        </w:rPr>
+        <w:t xml:space="preserve"> ما عملا با هم ارتباطی ندارن و راه خودشونو میرن بدون تاثیر روی اون یکی.</w:t>
       </w:r>
     </w:p>
     <w:p>
@@ -11522,6 +14572,7 @@
   <w:style w:type="character" w:default="1" w:styleId="DefaultParagraphFont">
     <w:name w:val="Default Paragraph Font"/>
     <w:uiPriority w:val="1"/>
+    <w:semiHidden/>
     <w:unhideWhenUsed/>
   </w:style>
   <w:style w:type="table" w:default="1" w:styleId="TableNormal">
@@ -11555,6 +14606,29 @@
       <w:ind w:left="720"/>
       <w:contextualSpacing/>
     </w:pPr>
+  </w:style>
+  <w:style w:type="character" w:styleId="Hyperlink">
+    <w:name w:val="Hyperlink"/>
+    <w:basedOn w:val="DefaultParagraphFont"/>
+    <w:uiPriority w:val="99"/>
+    <w:unhideWhenUsed/>
+    <w:rsid w:val="00F55F17"/>
+    <w:rPr>
+      <w:color w:val="0563C1" w:themeColor="hyperlink"/>
+      <w:u w:val="single"/>
+    </w:rPr>
+  </w:style>
+  <w:style w:type="character" w:styleId="UnresolvedMention">
+    <w:name w:val="Unresolved Mention"/>
+    <w:basedOn w:val="DefaultParagraphFont"/>
+    <w:uiPriority w:val="99"/>
+    <w:semiHidden/>
+    <w:unhideWhenUsed/>
+    <w:rsid w:val="00F55F17"/>
+    <w:rPr>
+      <w:color w:val="605E5C"/>
+      <w:shd w:val="clear" w:color="auto" w:fill="E1DFDD"/>
+    </w:rPr>
   </w:style>
 </w:styles>
 </file>

</xml_diff>

<commit_message>
Eighth section of DDD course
</commit_message>
<xml_diff>
--- a/Architecture/Domain driven design.docx
+++ b/Architecture/Domain driven design.docx
@@ -13458,6 +13458,161 @@
         </w:rPr>
         <w:t xml:space="preserve"> داخل خودش در برابر تغییر از بیرون محافظت کنه.</w:t>
       </w:r>
+      <w:r>
+        <w:rPr>
+          <w:rFonts w:cs="B Nazanin" w:hint="cs"/>
+          <w:sz w:val="28"/>
+          <w:szCs w:val="28"/>
+          <w:rtl/>
+          <w:lang w:bidi="fa-IR"/>
+        </w:rPr>
+        <w:t xml:space="preserve"> اینطوری دیگه با تغییر </w:t>
+      </w:r>
+      <w:r>
+        <w:rPr>
+          <w:rFonts w:cs="B Nazanin"/>
+          <w:sz w:val="28"/>
+          <w:szCs w:val="28"/>
+          <w:lang w:bidi="fa-IR"/>
+        </w:rPr>
+        <w:t>domain model</w:t>
+      </w:r>
+      <w:r>
+        <w:rPr>
+          <w:rFonts w:cs="B Nazanin" w:hint="cs"/>
+          <w:sz w:val="28"/>
+          <w:szCs w:val="28"/>
+          <w:rtl/>
+          <w:lang w:bidi="fa-IR"/>
+        </w:rPr>
+        <w:t xml:space="preserve"> داخل </w:t>
+      </w:r>
+      <w:r>
+        <w:rPr>
+          <w:rFonts w:cs="B Nazanin"/>
+          <w:sz w:val="28"/>
+          <w:szCs w:val="28"/>
+          <w:lang w:bidi="fa-IR"/>
+        </w:rPr>
+        <w:t>upstream</w:t>
+      </w:r>
+      <w:r>
+        <w:rPr>
+          <w:rFonts w:cs="B Nazanin" w:hint="cs"/>
+          <w:sz w:val="28"/>
+          <w:szCs w:val="28"/>
+          <w:rtl/>
+          <w:lang w:bidi="fa-IR"/>
+        </w:rPr>
+        <w:t>،</w:t>
+      </w:r>
+      <w:r>
+        <w:rPr>
+          <w:rFonts w:cs="B Nazanin" w:hint="cs"/>
+          <w:sz w:val="28"/>
+          <w:szCs w:val="28"/>
+          <w:rtl/>
+          <w:lang w:bidi="fa-IR"/>
+        </w:rPr>
+        <w:t>خود</w:t>
+      </w:r>
+      <w:r>
+        <w:rPr>
+          <w:rFonts w:cs="B Nazanin" w:hint="cs"/>
+          <w:sz w:val="28"/>
+          <w:szCs w:val="28"/>
+          <w:rtl/>
+          <w:lang w:bidi="fa-IR"/>
+        </w:rPr>
+        <w:t xml:space="preserve"> </w:t>
+      </w:r>
+      <w:r>
+        <w:rPr>
+          <w:rFonts w:cs="B Nazanin"/>
+          <w:sz w:val="28"/>
+          <w:szCs w:val="28"/>
+          <w:lang w:bidi="fa-IR"/>
+        </w:rPr>
+        <w:t>domain model</w:t>
+      </w:r>
+      <w:r>
+        <w:rPr>
+          <w:rFonts w:cs="B Nazanin" w:hint="cs"/>
+          <w:sz w:val="28"/>
+          <w:szCs w:val="28"/>
+          <w:rtl/>
+          <w:lang w:bidi="fa-IR"/>
+        </w:rPr>
+        <w:t xml:space="preserve"> داخل </w:t>
+      </w:r>
+      <w:r>
+        <w:rPr>
+          <w:rFonts w:cs="B Nazanin"/>
+          <w:sz w:val="28"/>
+          <w:szCs w:val="28"/>
+          <w:lang w:bidi="fa-IR"/>
+        </w:rPr>
+        <w:t>downstream</w:t>
+      </w:r>
+      <w:r>
+        <w:rPr>
+          <w:rFonts w:cs="B Nazanin" w:hint="cs"/>
+          <w:sz w:val="28"/>
+          <w:szCs w:val="28"/>
+          <w:rtl/>
+          <w:lang w:bidi="fa-IR"/>
+        </w:rPr>
+        <w:t xml:space="preserve"> مجبور نیست که تغییر کنه</w:t>
+      </w:r>
+      <w:r>
+        <w:rPr>
+          <w:rFonts w:cs="B Nazanin" w:hint="cs"/>
+          <w:sz w:val="28"/>
+          <w:szCs w:val="28"/>
+          <w:rtl/>
+          <w:lang w:bidi="fa-IR"/>
+        </w:rPr>
+        <w:t xml:space="preserve"> و نهایتا این لایه تغییر میکنه تا همیشه </w:t>
+      </w:r>
+      <w:r>
+        <w:rPr>
+          <w:rFonts w:cs="B Nazanin"/>
+          <w:sz w:val="28"/>
+          <w:szCs w:val="28"/>
+          <w:lang w:bidi="fa-IR"/>
+        </w:rPr>
+        <w:t>domain model</w:t>
+      </w:r>
+      <w:r>
+        <w:rPr>
+          <w:rFonts w:cs="B Nazanin" w:hint="cs"/>
+          <w:sz w:val="28"/>
+          <w:szCs w:val="28"/>
+          <w:rtl/>
+          <w:lang w:bidi="fa-IR"/>
+        </w:rPr>
+        <w:t xml:space="preserve"> دست نخورده بمونه</w:t>
+      </w:r>
+      <w:r>
+        <w:rPr>
+          <w:rFonts w:cs="B Nazanin" w:hint="cs"/>
+          <w:sz w:val="28"/>
+          <w:szCs w:val="28"/>
+          <w:rtl/>
+          <w:lang w:bidi="fa-IR"/>
+        </w:rPr>
+        <w:t xml:space="preserve"> و از تغییرات عظیم تر جلوگیری بشه</w:t>
+      </w:r>
+      <w:r>
+        <w:rPr>
+          <w:rFonts w:cs="B Nazanin" w:hint="cs"/>
+          <w:sz w:val="28"/>
+          <w:szCs w:val="28"/>
+          <w:rtl/>
+          <w:lang w:bidi="fa-IR"/>
+        </w:rPr>
+        <w:t>.</w:t>
+      </w:r>
     </w:p>
     <w:p>
       <w:pPr>
@@ -13839,16 +13994,7 @@
           <w:szCs w:val="28"/>
           <w:lang w:bidi="fa-IR"/>
         </w:rPr>
-        <w:t>custome</w:t>
-      </w:r>
-      <w:r>
-        <w:rPr>
-          <w:rFonts w:cs="B Nazanin"/>
-          <w:sz w:val="28"/>
-          <w:szCs w:val="28"/>
-          <w:lang w:bidi="fa-IR"/>
-        </w:rPr>
-        <w:t>r</w:t>
+        <w:t>customer</w:t>
       </w:r>
       <w:r>
         <w:rPr>
@@ -14045,6 +14191,2077 @@
           <w:lang w:bidi="fa-IR"/>
         </w:rPr>
         <w:t xml:space="preserve"> ما عملا با هم ارتباطی ندارن و راه خودشونو میرن بدون تاثیر روی اون یکی.</w:t>
+      </w:r>
+    </w:p>
+    <w:p>
+      <w:pPr>
+        <w:rPr>
+          <w:rFonts w:cs="B Nazanin"/>
+          <w:sz w:val="28"/>
+          <w:szCs w:val="28"/>
+          <w:lang w:bidi="fa-IR"/>
+        </w:rPr>
+      </w:pPr>
+      <w:r>
+        <w:rPr>
+          <w:rFonts w:cs="B Nazanin"/>
+          <w:sz w:val="28"/>
+          <w:szCs w:val="28"/>
+          <w:lang w:bidi="fa-IR"/>
+        </w:rPr>
+        <w:br w:type="page"/>
+      </w:r>
+    </w:p>
+    <w:p>
+      <w:pPr>
+        <w:pStyle w:val="ListParagraph"/>
+        <w:numPr>
+          <w:ilvl w:val="0"/>
+          <w:numId w:val="1"/>
+        </w:numPr>
+        <w:bidi/>
+        <w:rPr>
+          <w:rFonts w:cs="B Nazanin"/>
+          <w:sz w:val="28"/>
+          <w:szCs w:val="28"/>
+          <w:lang w:bidi="fa-IR"/>
+        </w:rPr>
+      </w:pPr>
+      <w:r>
+        <w:rPr>
+          <w:rFonts w:cs="B Nazanin"/>
+          <w:sz w:val="28"/>
+          <w:szCs w:val="28"/>
+          <w:lang w:bidi="fa-IR"/>
+        </w:rPr>
+        <w:lastRenderedPageBreak/>
+        <w:t>Bounded context</w:t>
+      </w:r>
+      <w:r>
+        <w:rPr>
+          <w:rFonts w:cs="B Nazanin" w:hint="cs"/>
+          <w:sz w:val="28"/>
+          <w:szCs w:val="28"/>
+          <w:rtl/>
+          <w:lang w:bidi="fa-IR"/>
+        </w:rPr>
+        <w:t xml:space="preserve"> ها چی هستن؟</w:t>
+      </w:r>
+    </w:p>
+    <w:p>
+      <w:pPr>
+        <w:pStyle w:val="ListParagraph"/>
+        <w:numPr>
+          <w:ilvl w:val="1"/>
+          <w:numId w:val="1"/>
+        </w:numPr>
+        <w:bidi/>
+        <w:rPr>
+          <w:rFonts w:cs="B Nazanin"/>
+          <w:sz w:val="28"/>
+          <w:szCs w:val="28"/>
+          <w:lang w:bidi="fa-IR"/>
+        </w:rPr>
+      </w:pPr>
+      <w:r>
+        <w:rPr>
+          <w:rFonts w:cs="B Nazanin" w:hint="cs"/>
+          <w:sz w:val="28"/>
+          <w:szCs w:val="28"/>
+          <w:rtl/>
+          <w:lang w:bidi="fa-IR"/>
+        </w:rPr>
+        <w:t xml:space="preserve">بالاتر یه اشاره ریزی به </w:t>
+      </w:r>
+      <w:r>
+        <w:rPr>
+          <w:rFonts w:cs="B Nazanin"/>
+          <w:sz w:val="28"/>
+          <w:szCs w:val="28"/>
+          <w:lang w:bidi="fa-IR"/>
+        </w:rPr>
+        <w:t>context</w:t>
+      </w:r>
+      <w:r>
+        <w:rPr>
+          <w:rFonts w:cs="B Nazanin" w:hint="cs"/>
+          <w:sz w:val="28"/>
+          <w:szCs w:val="28"/>
+          <w:rtl/>
+          <w:lang w:bidi="fa-IR"/>
+        </w:rPr>
+        <w:t xml:space="preserve"> ها کردیم و جلوتر به تفاوتشون با </w:t>
+      </w:r>
+      <w:r>
+        <w:rPr>
+          <w:rFonts w:cs="B Nazanin"/>
+          <w:sz w:val="28"/>
+          <w:szCs w:val="28"/>
+          <w:lang w:bidi="fa-IR"/>
+        </w:rPr>
+        <w:t>sub domain</w:t>
+      </w:r>
+      <w:r>
+        <w:rPr>
+          <w:rFonts w:cs="B Nazanin" w:hint="cs"/>
+          <w:sz w:val="28"/>
+          <w:szCs w:val="28"/>
+          <w:rtl/>
+          <w:lang w:bidi="fa-IR"/>
+        </w:rPr>
+        <w:t xml:space="preserve"> ها هم میپردازیم. </w:t>
+      </w:r>
+      <w:r>
+        <w:rPr>
+          <w:rFonts w:cs="B Nazanin" w:hint="cs"/>
+          <w:sz w:val="28"/>
+          <w:szCs w:val="28"/>
+          <w:rtl/>
+          <w:lang w:bidi="fa-IR"/>
+        </w:rPr>
+        <w:t>یه تعریف رایج اش اینه</w:t>
+      </w:r>
+      <w:r>
+        <w:rPr>
+          <w:rFonts w:cs="B Nazanin" w:hint="cs"/>
+          <w:sz w:val="28"/>
+          <w:szCs w:val="28"/>
+          <w:rtl/>
+          <w:lang w:bidi="fa-IR"/>
+        </w:rPr>
+        <w:t xml:space="preserve"> (عمدا همون انگلیسیشو میذارم چون ترجمه کردنش مفهومشو کامل ممکنه نرسونه)</w:t>
+      </w:r>
+      <w:r>
+        <w:rPr>
+          <w:rFonts w:cs="B Nazanin" w:hint="cs"/>
+          <w:sz w:val="28"/>
+          <w:szCs w:val="28"/>
+          <w:rtl/>
+          <w:lang w:bidi="fa-IR"/>
+        </w:rPr>
+        <w:t xml:space="preserve">: </w:t>
+      </w:r>
+      <w:r>
+        <w:rPr>
+          <w:rFonts w:cs="B Nazanin"/>
+          <w:sz w:val="28"/>
+          <w:szCs w:val="28"/>
+          <w:lang w:bidi="fa-IR"/>
+        </w:rPr>
+        <w:br/>
+        <w:t>A logical boundary in which a domain model applies</w:t>
+      </w:r>
+      <w:r>
+        <w:rPr>
+          <w:rFonts w:cs="B Nazanin" w:hint="cs"/>
+          <w:sz w:val="28"/>
+          <w:szCs w:val="28"/>
+          <w:rtl/>
+          <w:lang w:bidi="fa-IR"/>
+        </w:rPr>
+        <w:t>.</w:t>
+      </w:r>
+    </w:p>
+    <w:p>
+      <w:pPr>
+        <w:pStyle w:val="ListParagraph"/>
+        <w:numPr>
+          <w:ilvl w:val="1"/>
+          <w:numId w:val="1"/>
+        </w:numPr>
+        <w:bidi/>
+        <w:rPr>
+          <w:rFonts w:cs="B Nazanin"/>
+          <w:sz w:val="28"/>
+          <w:szCs w:val="28"/>
+          <w:lang w:bidi="fa-IR"/>
+        </w:rPr>
+      </w:pPr>
+      <w:r>
+        <w:rPr>
+          <w:rFonts w:cs="B Nazanin" w:hint="cs"/>
+          <w:sz w:val="28"/>
+          <w:szCs w:val="28"/>
+          <w:rtl/>
+          <w:lang w:bidi="fa-IR"/>
+        </w:rPr>
+        <w:t xml:space="preserve">شکل ظاهری تعریف، میگه که هر مرزبندی ای که درون اون یه </w:t>
+      </w:r>
+      <w:r>
+        <w:rPr>
+          <w:rFonts w:cs="B Nazanin"/>
+          <w:sz w:val="28"/>
+          <w:szCs w:val="28"/>
+          <w:lang w:bidi="fa-IR"/>
+        </w:rPr>
+        <w:t>domain model</w:t>
+      </w:r>
+      <w:r>
+        <w:rPr>
+          <w:rFonts w:cs="B Nazanin" w:hint="cs"/>
+          <w:sz w:val="28"/>
+          <w:szCs w:val="28"/>
+          <w:rtl/>
+          <w:lang w:bidi="fa-IR"/>
+        </w:rPr>
+        <w:t xml:space="preserve"> معنی پیدا میکنه.</w:t>
+      </w:r>
+      <w:r>
+        <w:rPr>
+          <w:rFonts w:cs="B Nazanin" w:hint="cs"/>
+          <w:sz w:val="28"/>
+          <w:szCs w:val="28"/>
+          <w:rtl/>
+          <w:lang w:bidi="fa-IR"/>
+        </w:rPr>
+        <w:t xml:space="preserve"> </w:t>
+      </w:r>
+      <w:r>
+        <w:rPr>
+          <w:rFonts w:cs="B Nazanin" w:hint="cs"/>
+          <w:sz w:val="28"/>
+          <w:szCs w:val="28"/>
+          <w:rtl/>
+          <w:lang w:bidi="fa-IR"/>
+        </w:rPr>
+        <w:t xml:space="preserve">اما </w:t>
+      </w:r>
+      <w:r>
+        <w:rPr>
+          <w:rFonts w:cs="B Nazanin" w:hint="cs"/>
+          <w:sz w:val="28"/>
+          <w:szCs w:val="28"/>
+          <w:rtl/>
+          <w:lang w:bidi="fa-IR"/>
+        </w:rPr>
+        <w:t xml:space="preserve">منظور این هست که هر </w:t>
+      </w:r>
+      <w:r>
+        <w:rPr>
+          <w:rFonts w:cs="B Nazanin"/>
+          <w:sz w:val="28"/>
+          <w:szCs w:val="28"/>
+          <w:lang w:bidi="fa-IR"/>
+        </w:rPr>
+        <w:t>domain model</w:t>
+      </w:r>
+      <w:r>
+        <w:rPr>
+          <w:rFonts w:cs="B Nazanin" w:hint="cs"/>
+          <w:sz w:val="28"/>
+          <w:szCs w:val="28"/>
+          <w:rtl/>
+          <w:lang w:bidi="fa-IR"/>
+        </w:rPr>
+        <w:t xml:space="preserve"> میتونه داخل مرزبندی های مختلفی تعریف متفاوتی داشته باشه.</w:t>
+      </w:r>
+    </w:p>
+    <w:p>
+      <w:pPr>
+        <w:pStyle w:val="ListParagraph"/>
+        <w:numPr>
+          <w:ilvl w:val="1"/>
+          <w:numId w:val="1"/>
+        </w:numPr>
+        <w:bidi/>
+        <w:rPr>
+          <w:rFonts w:cs="B Nazanin"/>
+          <w:sz w:val="28"/>
+          <w:szCs w:val="28"/>
+          <w:lang w:bidi="fa-IR"/>
+        </w:rPr>
+      </w:pPr>
+      <w:r>
+        <w:rPr>
+          <w:rFonts w:cs="B Nazanin" w:hint="cs"/>
+          <w:sz w:val="28"/>
+          <w:szCs w:val="28"/>
+          <w:rtl/>
+          <w:lang w:bidi="fa-IR"/>
+        </w:rPr>
+        <w:t>برای فهم بهتر این تعریف، لازمه توضیحاتی بدیم</w:t>
+      </w:r>
+      <w:r>
+        <w:rPr>
+          <w:rFonts w:cs="B Nazanin" w:hint="cs"/>
+          <w:sz w:val="28"/>
+          <w:szCs w:val="28"/>
+          <w:rtl/>
+          <w:lang w:bidi="fa-IR"/>
+        </w:rPr>
+        <w:t xml:space="preserve"> و با مثال.</w:t>
+      </w:r>
+      <w:r>
+        <w:rPr>
+          <w:rFonts w:cs="B Nazanin" w:hint="cs"/>
+          <w:sz w:val="28"/>
+          <w:szCs w:val="28"/>
+          <w:rtl/>
+          <w:lang w:bidi="fa-IR"/>
+        </w:rPr>
+        <w:t xml:space="preserve"> توی میتینگ گفتیم که </w:t>
+      </w:r>
+      <w:r>
+        <w:rPr>
+          <w:rFonts w:cs="B Nazanin"/>
+          <w:sz w:val="28"/>
+          <w:szCs w:val="28"/>
+          <w:lang w:bidi="fa-IR"/>
+        </w:rPr>
+        <w:t>context</w:t>
+      </w:r>
+      <w:r>
+        <w:rPr>
+          <w:rFonts w:cs="B Nazanin" w:hint="cs"/>
+          <w:sz w:val="28"/>
+          <w:szCs w:val="28"/>
+          <w:rtl/>
+          <w:lang w:bidi="fa-IR"/>
+        </w:rPr>
+        <w:t xml:space="preserve"> هایی مثل مدیریت کاربر و پرداخت وجود دارن</w:t>
+      </w:r>
+      <w:r>
+        <w:rPr>
+          <w:rFonts w:cs="B Nazanin" w:hint="cs"/>
+          <w:sz w:val="28"/>
+          <w:szCs w:val="28"/>
+          <w:rtl/>
+          <w:lang w:bidi="fa-IR"/>
+        </w:rPr>
+        <w:t xml:space="preserve">. داخل هر کدوم از این </w:t>
+      </w:r>
+      <w:r>
+        <w:rPr>
+          <w:rFonts w:cs="B Nazanin"/>
+          <w:sz w:val="28"/>
+          <w:szCs w:val="28"/>
+          <w:lang w:bidi="fa-IR"/>
+        </w:rPr>
+        <w:t>context</w:t>
+      </w:r>
+      <w:r>
+        <w:rPr>
+          <w:rFonts w:cs="B Nazanin" w:hint="cs"/>
+          <w:sz w:val="28"/>
+          <w:szCs w:val="28"/>
+          <w:rtl/>
+          <w:lang w:bidi="fa-IR"/>
+        </w:rPr>
+        <w:t xml:space="preserve"> ها ما میتونیم یه </w:t>
+      </w:r>
+      <w:r>
+        <w:rPr>
+          <w:rFonts w:cs="B Nazanin"/>
+          <w:sz w:val="28"/>
+          <w:szCs w:val="28"/>
+          <w:lang w:bidi="fa-IR"/>
+        </w:rPr>
+        <w:t>domain model</w:t>
+      </w:r>
+      <w:r>
+        <w:rPr>
+          <w:rFonts w:cs="B Nazanin" w:hint="cs"/>
+          <w:sz w:val="28"/>
+          <w:szCs w:val="28"/>
+          <w:rtl/>
+          <w:lang w:bidi="fa-IR"/>
+        </w:rPr>
+        <w:t xml:space="preserve"> برای کاربر (</w:t>
+      </w:r>
+      <w:r>
+        <w:rPr>
+          <w:rFonts w:cs="B Nazanin"/>
+          <w:sz w:val="28"/>
+          <w:szCs w:val="28"/>
+          <w:lang w:bidi="fa-IR"/>
+        </w:rPr>
+        <w:t>user</w:t>
+      </w:r>
+      <w:r>
+        <w:rPr>
+          <w:rFonts w:cs="B Nazanin" w:hint="cs"/>
+          <w:sz w:val="28"/>
+          <w:szCs w:val="28"/>
+          <w:rtl/>
+          <w:lang w:bidi="fa-IR"/>
+        </w:rPr>
+        <w:t xml:space="preserve">) داشته باشیم. </w:t>
+      </w:r>
+      <w:r>
+        <w:rPr>
+          <w:rFonts w:cs="B Nazanin" w:hint="cs"/>
+          <w:sz w:val="28"/>
+          <w:szCs w:val="28"/>
+          <w:rtl/>
+          <w:lang w:bidi="fa-IR"/>
+        </w:rPr>
+        <w:t xml:space="preserve">خب اینطوری به نظر میاد که انگار ما داریم یه </w:t>
+      </w:r>
+      <w:r>
+        <w:rPr>
+          <w:rFonts w:cs="B Nazanin"/>
+          <w:sz w:val="28"/>
+          <w:szCs w:val="28"/>
+          <w:lang w:bidi="fa-IR"/>
+        </w:rPr>
+        <w:t>domain model</w:t>
+      </w:r>
+      <w:r>
+        <w:rPr>
+          <w:rFonts w:cs="B Nazanin" w:hint="cs"/>
+          <w:sz w:val="28"/>
+          <w:szCs w:val="28"/>
+          <w:rtl/>
+          <w:lang w:bidi="fa-IR"/>
+        </w:rPr>
+        <w:t xml:space="preserve"> رو بیش از یه بار تعریف می کنیم که خب همینطوره اما نکته اینجاس که </w:t>
+      </w:r>
+      <w:r>
+        <w:rPr>
+          <w:rFonts w:cs="B Nazanin"/>
+          <w:sz w:val="28"/>
+          <w:szCs w:val="28"/>
+          <w:lang w:bidi="fa-IR"/>
+        </w:rPr>
+        <w:t>domain model</w:t>
+      </w:r>
+      <w:r>
+        <w:rPr>
+          <w:rFonts w:cs="B Nazanin" w:hint="cs"/>
+          <w:sz w:val="28"/>
+          <w:szCs w:val="28"/>
+          <w:rtl/>
+          <w:lang w:bidi="fa-IR"/>
+        </w:rPr>
+        <w:t xml:space="preserve"> ما در هر </w:t>
+      </w:r>
+      <w:r>
+        <w:rPr>
+          <w:rFonts w:cs="B Nazanin"/>
+          <w:sz w:val="28"/>
+          <w:szCs w:val="28"/>
+          <w:lang w:bidi="fa-IR"/>
+        </w:rPr>
+        <w:t>context</w:t>
+      </w:r>
+      <w:r>
+        <w:rPr>
+          <w:rFonts w:cs="B Nazanin" w:hint="cs"/>
+          <w:sz w:val="28"/>
+          <w:szCs w:val="28"/>
+          <w:rtl/>
+          <w:lang w:bidi="fa-IR"/>
+        </w:rPr>
+        <w:t xml:space="preserve"> یه تعریف متفاوتی داره که مرتبط با اون </w:t>
+      </w:r>
+      <w:r>
+        <w:rPr>
+          <w:rFonts w:cs="B Nazanin"/>
+          <w:sz w:val="28"/>
+          <w:szCs w:val="28"/>
+          <w:lang w:bidi="fa-IR"/>
+        </w:rPr>
+        <w:t>context</w:t>
+      </w:r>
+      <w:r>
+        <w:rPr>
+          <w:rFonts w:cs="B Nazanin" w:hint="cs"/>
+          <w:sz w:val="28"/>
+          <w:szCs w:val="28"/>
+          <w:rtl/>
+          <w:lang w:bidi="fa-IR"/>
+        </w:rPr>
+        <w:t xml:space="preserve"> هست. مثلا توی مدیریت کاربر، ما اسم، سن، شماره تماس، ایمیل و اطلاعات شخصی دیگه ای از این قبیل رو داریم.</w:t>
+      </w:r>
+      <w:r>
+        <w:rPr>
+          <w:rFonts w:cs="B Nazanin" w:hint="cs"/>
+          <w:sz w:val="28"/>
+          <w:szCs w:val="28"/>
+          <w:rtl/>
+          <w:lang w:bidi="fa-IR"/>
+        </w:rPr>
+        <w:t xml:space="preserve"> از طرف دیگه توی پرداخت، همین </w:t>
+      </w:r>
+      <w:r>
+        <w:rPr>
+          <w:rFonts w:cs="B Nazanin"/>
+          <w:sz w:val="28"/>
+          <w:szCs w:val="28"/>
+          <w:lang w:bidi="fa-IR"/>
+        </w:rPr>
+        <w:t>user</w:t>
+      </w:r>
+      <w:r>
+        <w:rPr>
+          <w:rFonts w:cs="B Nazanin" w:hint="cs"/>
+          <w:sz w:val="28"/>
+          <w:szCs w:val="28"/>
+          <w:rtl/>
+          <w:lang w:bidi="fa-IR"/>
+        </w:rPr>
+        <w:t xml:space="preserve"> شامل اطلاعات حساب مثل شماره حساب، صورت حساب، تاریخ سررسید پرداخت و... </w:t>
+      </w:r>
+      <w:r>
+        <w:rPr>
+          <w:rFonts w:cs="B Nazanin" w:hint="cs"/>
+          <w:sz w:val="28"/>
+          <w:szCs w:val="28"/>
+          <w:rtl/>
+          <w:lang w:bidi="fa-IR"/>
+        </w:rPr>
+        <w:t xml:space="preserve">میتونه </w:t>
+      </w:r>
+      <w:r>
+        <w:rPr>
+          <w:rFonts w:cs="B Nazanin" w:hint="cs"/>
+          <w:sz w:val="28"/>
+          <w:szCs w:val="28"/>
+          <w:rtl/>
+          <w:lang w:bidi="fa-IR"/>
+        </w:rPr>
+        <w:t>باشه.</w:t>
+      </w:r>
+      <w:r>
+        <w:rPr>
+          <w:rFonts w:cs="B Nazanin"/>
+          <w:sz w:val="28"/>
+          <w:szCs w:val="28"/>
+          <w:rtl/>
+          <w:lang w:bidi="fa-IR"/>
+        </w:rPr>
+        <w:br/>
+      </w:r>
+      <w:r>
+        <w:rPr>
+          <w:rFonts w:cs="B Nazanin" w:hint="cs"/>
+          <w:sz w:val="28"/>
+          <w:szCs w:val="28"/>
+          <w:rtl/>
+          <w:lang w:bidi="fa-IR"/>
+        </w:rPr>
+        <w:t xml:space="preserve">پس هر دو </w:t>
+      </w:r>
+      <w:r>
+        <w:rPr>
+          <w:rFonts w:cs="B Nazanin"/>
+          <w:sz w:val="28"/>
+          <w:szCs w:val="28"/>
+          <w:lang w:bidi="fa-IR"/>
+        </w:rPr>
+        <w:t>context</w:t>
+      </w:r>
+      <w:r>
+        <w:rPr>
+          <w:rFonts w:cs="B Nazanin" w:hint="cs"/>
+          <w:sz w:val="28"/>
+          <w:szCs w:val="28"/>
+          <w:rtl/>
+          <w:lang w:bidi="fa-IR"/>
+        </w:rPr>
+        <w:t xml:space="preserve"> مفاهیم مشترکی میتونن داخل خودشون داشته باشن اما با تعاریف متفاوت</w:t>
+      </w:r>
+      <w:r>
+        <w:rPr>
+          <w:rFonts w:cs="B Nazanin" w:hint="cs"/>
+          <w:sz w:val="28"/>
+          <w:szCs w:val="28"/>
+          <w:rtl/>
+          <w:lang w:bidi="fa-IR"/>
+        </w:rPr>
+        <w:t xml:space="preserve"> که بر اساس تعریف و مفهوم اون </w:t>
+      </w:r>
+      <w:r>
+        <w:rPr>
+          <w:rFonts w:cs="B Nazanin"/>
+          <w:sz w:val="28"/>
+          <w:szCs w:val="28"/>
+          <w:lang w:bidi="fa-IR"/>
+        </w:rPr>
+        <w:t>context</w:t>
+      </w:r>
+      <w:r>
+        <w:rPr>
+          <w:rFonts w:cs="B Nazanin" w:hint="cs"/>
+          <w:sz w:val="28"/>
+          <w:szCs w:val="28"/>
+          <w:rtl/>
+          <w:lang w:bidi="fa-IR"/>
+        </w:rPr>
+        <w:t xml:space="preserve"> تعیین میشه.</w:t>
+      </w:r>
+    </w:p>
+    <w:p>
+      <w:pPr>
+        <w:pStyle w:val="ListParagraph"/>
+        <w:numPr>
+          <w:ilvl w:val="0"/>
+          <w:numId w:val="1"/>
+        </w:numPr>
+        <w:bidi/>
+        <w:rPr>
+          <w:rFonts w:cs="B Nazanin"/>
+          <w:sz w:val="28"/>
+          <w:szCs w:val="28"/>
+          <w:lang w:bidi="fa-IR"/>
+        </w:rPr>
+      </w:pPr>
+      <w:r>
+        <w:rPr>
+          <w:rFonts w:cs="B Nazanin" w:hint="cs"/>
+          <w:sz w:val="28"/>
+          <w:szCs w:val="28"/>
+          <w:rtl/>
+          <w:lang w:bidi="fa-IR"/>
+        </w:rPr>
+        <w:t xml:space="preserve">منظور از </w:t>
+      </w:r>
+      <w:r>
+        <w:rPr>
+          <w:rFonts w:cs="B Nazanin"/>
+          <w:sz w:val="28"/>
+          <w:szCs w:val="28"/>
+          <w:lang w:bidi="fa-IR"/>
+        </w:rPr>
+        <w:t>problem space</w:t>
+      </w:r>
+      <w:r>
+        <w:rPr>
+          <w:rFonts w:cs="B Nazanin" w:hint="cs"/>
+          <w:sz w:val="28"/>
+          <w:szCs w:val="28"/>
+          <w:rtl/>
+          <w:lang w:bidi="fa-IR"/>
+        </w:rPr>
+        <w:t xml:space="preserve"> و </w:t>
+      </w:r>
+      <w:r>
+        <w:rPr>
+          <w:rFonts w:cs="B Nazanin"/>
+          <w:sz w:val="28"/>
+          <w:szCs w:val="28"/>
+          <w:lang w:bidi="fa-IR"/>
+        </w:rPr>
+        <w:t>solution space</w:t>
+      </w:r>
+      <w:r>
+        <w:rPr>
+          <w:rFonts w:cs="B Nazanin" w:hint="cs"/>
+          <w:sz w:val="28"/>
+          <w:szCs w:val="28"/>
+          <w:rtl/>
+          <w:lang w:bidi="fa-IR"/>
+        </w:rPr>
+        <w:t xml:space="preserve"> چیه؟</w:t>
+      </w:r>
+    </w:p>
+    <w:p>
+      <w:pPr>
+        <w:pStyle w:val="ListParagraph"/>
+        <w:numPr>
+          <w:ilvl w:val="1"/>
+          <w:numId w:val="1"/>
+        </w:numPr>
+        <w:bidi/>
+        <w:rPr>
+          <w:rFonts w:cs="B Nazanin"/>
+          <w:sz w:val="28"/>
+          <w:szCs w:val="28"/>
+          <w:lang w:bidi="fa-IR"/>
+        </w:rPr>
+      </w:pPr>
+      <w:r>
+        <w:rPr>
+          <w:rFonts w:cs="B Nazanin"/>
+          <w:sz w:val="28"/>
+          <w:szCs w:val="28"/>
+          <w:lang w:bidi="fa-IR"/>
+        </w:rPr>
+        <w:t>Problem space</w:t>
+      </w:r>
+      <w:r>
+        <w:rPr>
+          <w:rFonts w:cs="B Nazanin" w:hint="cs"/>
+          <w:sz w:val="28"/>
+          <w:szCs w:val="28"/>
+          <w:rtl/>
+          <w:lang w:bidi="fa-IR"/>
+        </w:rPr>
+        <w:t xml:space="preserve"> یعنی </w:t>
+      </w:r>
+      <w:r>
+        <w:rPr>
+          <w:rFonts w:cs="B Nazanin" w:hint="cs"/>
+          <w:sz w:val="28"/>
+          <w:szCs w:val="28"/>
+          <w:rtl/>
+          <w:lang w:bidi="fa-IR"/>
+        </w:rPr>
+        <w:t>محیطی</w:t>
+      </w:r>
+      <w:r>
+        <w:rPr>
+          <w:rFonts w:cs="B Nazanin" w:hint="cs"/>
+          <w:sz w:val="28"/>
+          <w:szCs w:val="28"/>
+          <w:rtl/>
+          <w:lang w:bidi="fa-IR"/>
+        </w:rPr>
+        <w:t xml:space="preserve"> که در اون، چالشی که قراره برنامه ما حلش کنه رو</w:t>
+      </w:r>
+      <w:r>
+        <w:rPr>
+          <w:rFonts w:cs="B Nazanin" w:hint="cs"/>
+          <w:sz w:val="28"/>
+          <w:szCs w:val="28"/>
+          <w:rtl/>
+          <w:lang w:bidi="fa-IR"/>
+        </w:rPr>
+        <w:t xml:space="preserve"> (با در نظر گرفتن جزئیات و فاکتور های مختلف</w:t>
+      </w:r>
+      <w:r>
+        <w:rPr>
+          <w:rFonts w:cs="B Nazanin" w:hint="cs"/>
+          <w:sz w:val="28"/>
+          <w:szCs w:val="28"/>
+          <w:rtl/>
+          <w:lang w:bidi="fa-IR"/>
+        </w:rPr>
+        <w:t xml:space="preserve"> اون چالش</w:t>
+      </w:r>
+      <w:r>
+        <w:rPr>
+          <w:rFonts w:cs="B Nazanin" w:hint="cs"/>
+          <w:sz w:val="28"/>
+          <w:szCs w:val="28"/>
+          <w:rtl/>
+          <w:lang w:bidi="fa-IR"/>
+        </w:rPr>
+        <w:t>)</w:t>
+      </w:r>
+      <w:r>
+        <w:rPr>
+          <w:rFonts w:cs="B Nazanin" w:hint="cs"/>
+          <w:sz w:val="28"/>
+          <w:szCs w:val="28"/>
+          <w:rtl/>
+          <w:lang w:bidi="fa-IR"/>
+        </w:rPr>
+        <w:t xml:space="preserve"> تعریف و درک میکنیم.</w:t>
+      </w:r>
+    </w:p>
+    <w:p>
+      <w:pPr>
+        <w:pStyle w:val="ListParagraph"/>
+        <w:numPr>
+          <w:ilvl w:val="1"/>
+          <w:numId w:val="1"/>
+        </w:numPr>
+        <w:bidi/>
+        <w:rPr>
+          <w:rFonts w:cs="B Nazanin"/>
+          <w:sz w:val="28"/>
+          <w:szCs w:val="28"/>
+          <w:lang w:bidi="fa-IR"/>
+        </w:rPr>
+      </w:pPr>
+      <w:r>
+        <w:rPr>
+          <w:rFonts w:cs="B Nazanin"/>
+          <w:sz w:val="28"/>
+          <w:szCs w:val="28"/>
+          <w:lang w:bidi="fa-IR"/>
+        </w:rPr>
+        <w:t xml:space="preserve">Solution space </w:t>
+      </w:r>
+      <w:r>
+        <w:rPr>
+          <w:rFonts w:cs="B Nazanin" w:hint="cs"/>
+          <w:sz w:val="28"/>
+          <w:szCs w:val="28"/>
+          <w:rtl/>
+          <w:lang w:bidi="fa-IR"/>
+        </w:rPr>
+        <w:t xml:space="preserve"> یعنی</w:t>
+      </w:r>
+      <w:r>
+        <w:rPr>
+          <w:rFonts w:cs="B Nazanin" w:hint="cs"/>
+          <w:sz w:val="28"/>
+          <w:szCs w:val="28"/>
+          <w:rtl/>
+          <w:lang w:bidi="fa-IR"/>
+        </w:rPr>
+        <w:t xml:space="preserve"> محیطی که </w:t>
+      </w:r>
+      <w:r>
+        <w:rPr>
+          <w:rFonts w:cs="B Nazanin" w:hint="cs"/>
+          <w:sz w:val="28"/>
+          <w:szCs w:val="28"/>
+          <w:rtl/>
+          <w:lang w:bidi="fa-IR"/>
+        </w:rPr>
+        <w:t>در اون، راه حل نرم افزاری مورد نظر برای مشکل (چالش) مطرح شده رو طرا</w:t>
+      </w:r>
+      <w:r>
+        <w:rPr>
+          <w:rFonts w:cs="B Nazanin" w:hint="cs"/>
+          <w:sz w:val="28"/>
+          <w:szCs w:val="28"/>
+          <w:rtl/>
+          <w:lang w:bidi="fa-IR"/>
+        </w:rPr>
+        <w:t>ح</w:t>
+      </w:r>
+      <w:r>
+        <w:rPr>
+          <w:rFonts w:cs="B Nazanin" w:hint="cs"/>
+          <w:sz w:val="28"/>
+          <w:szCs w:val="28"/>
+          <w:rtl/>
+          <w:lang w:bidi="fa-IR"/>
+        </w:rPr>
+        <w:t>ی و ایجاد می کنیم</w:t>
+      </w:r>
+      <w:r>
+        <w:rPr>
+          <w:rFonts w:cs="B Nazanin" w:hint="cs"/>
+          <w:sz w:val="28"/>
+          <w:szCs w:val="28"/>
+          <w:rtl/>
+          <w:lang w:bidi="fa-IR"/>
+        </w:rPr>
+        <w:t xml:space="preserve"> که شامل تصمیمات، معماری ها و پیاده سازی سیستمی هست که مشکل مورد نظر رو حل میکنه.</w:t>
+      </w:r>
+    </w:p>
+    <w:p>
+      <w:pPr>
+        <w:rPr>
+          <w:rFonts w:cs="B Nazanin"/>
+          <w:sz w:val="28"/>
+          <w:szCs w:val="28"/>
+          <w:rtl/>
+          <w:lang w:bidi="fa-IR"/>
+        </w:rPr>
+      </w:pPr>
+      <w:r>
+        <w:rPr>
+          <w:rFonts w:cs="B Nazanin"/>
+          <w:sz w:val="28"/>
+          <w:szCs w:val="28"/>
+          <w:rtl/>
+          <w:lang w:bidi="fa-IR"/>
+        </w:rPr>
+        <w:br w:type="page"/>
+      </w:r>
+    </w:p>
+    <w:p>
+      <w:pPr>
+        <w:pStyle w:val="ListParagraph"/>
+        <w:numPr>
+          <w:ilvl w:val="0"/>
+          <w:numId w:val="1"/>
+        </w:numPr>
+        <w:bidi/>
+        <w:rPr>
+          <w:rFonts w:cs="B Nazanin"/>
+          <w:sz w:val="28"/>
+          <w:szCs w:val="28"/>
+          <w:lang w:bidi="fa-IR"/>
+        </w:rPr>
+      </w:pPr>
+      <w:r>
+        <w:rPr>
+          <w:rFonts w:cs="B Nazanin" w:hint="cs"/>
+          <w:sz w:val="28"/>
+          <w:szCs w:val="28"/>
+          <w:rtl/>
+          <w:lang w:bidi="fa-IR"/>
+        </w:rPr>
+        <w:lastRenderedPageBreak/>
+        <w:t xml:space="preserve">تفاوت بین </w:t>
+      </w:r>
+      <w:r>
+        <w:rPr>
+          <w:rFonts w:cs="B Nazanin"/>
+          <w:sz w:val="28"/>
+          <w:szCs w:val="28"/>
+          <w:lang w:bidi="fa-IR"/>
+        </w:rPr>
+        <w:t>bounded context</w:t>
+      </w:r>
+      <w:r>
+        <w:rPr>
+          <w:rFonts w:cs="B Nazanin" w:hint="cs"/>
+          <w:sz w:val="28"/>
+          <w:szCs w:val="28"/>
+          <w:rtl/>
+          <w:lang w:bidi="fa-IR"/>
+        </w:rPr>
+        <w:t xml:space="preserve"> و </w:t>
+      </w:r>
+      <w:r>
+        <w:rPr>
+          <w:rFonts w:cs="B Nazanin"/>
+          <w:sz w:val="28"/>
+          <w:szCs w:val="28"/>
+          <w:lang w:bidi="fa-IR"/>
+        </w:rPr>
+        <w:t>sub domain</w:t>
+      </w:r>
+      <w:r>
+        <w:rPr>
+          <w:rFonts w:cs="B Nazanin" w:hint="cs"/>
+          <w:sz w:val="28"/>
+          <w:szCs w:val="28"/>
+          <w:rtl/>
+          <w:lang w:bidi="fa-IR"/>
+        </w:rPr>
+        <w:t>؟</w:t>
+      </w:r>
+    </w:p>
+    <w:p>
+      <w:pPr>
+        <w:pStyle w:val="ListParagraph"/>
+        <w:numPr>
+          <w:ilvl w:val="1"/>
+          <w:numId w:val="1"/>
+        </w:numPr>
+        <w:bidi/>
+        <w:rPr>
+          <w:rFonts w:cs="B Nazanin"/>
+          <w:sz w:val="28"/>
+          <w:szCs w:val="28"/>
+          <w:lang w:bidi="fa-IR"/>
+        </w:rPr>
+      </w:pPr>
+      <w:r>
+        <w:rPr>
+          <w:rFonts w:cs="B Nazanin" w:hint="cs"/>
+          <w:sz w:val="28"/>
+          <w:szCs w:val="28"/>
+          <w:rtl/>
+          <w:lang w:bidi="fa-IR"/>
+        </w:rPr>
+        <w:t xml:space="preserve">تفاوت این دوتا به تفاوت </w:t>
+      </w:r>
+      <w:r>
+        <w:rPr>
+          <w:rFonts w:cs="B Nazanin"/>
+          <w:sz w:val="28"/>
+          <w:szCs w:val="28"/>
+          <w:lang w:bidi="fa-IR"/>
+        </w:rPr>
+        <w:t>problem space</w:t>
+      </w:r>
+      <w:r>
+        <w:rPr>
+          <w:rFonts w:cs="B Nazanin" w:hint="cs"/>
+          <w:sz w:val="28"/>
+          <w:szCs w:val="28"/>
+          <w:rtl/>
+          <w:lang w:bidi="fa-IR"/>
+        </w:rPr>
+        <w:t xml:space="preserve"> و </w:t>
+      </w:r>
+      <w:r>
+        <w:rPr>
+          <w:rFonts w:cs="B Nazanin"/>
+          <w:sz w:val="28"/>
+          <w:szCs w:val="28"/>
+          <w:lang w:bidi="fa-IR"/>
+        </w:rPr>
+        <w:t>solution space</w:t>
+      </w:r>
+      <w:r>
+        <w:rPr>
+          <w:rFonts w:cs="B Nazanin" w:hint="cs"/>
+          <w:sz w:val="28"/>
+          <w:szCs w:val="28"/>
+          <w:rtl/>
+          <w:lang w:bidi="fa-IR"/>
+        </w:rPr>
+        <w:t xml:space="preserve"> بر میگرده.</w:t>
+      </w:r>
+      <w:r>
+        <w:rPr>
+          <w:rFonts w:cs="B Nazanin" w:hint="cs"/>
+          <w:sz w:val="28"/>
+          <w:szCs w:val="28"/>
+          <w:rtl/>
+          <w:lang w:bidi="fa-IR"/>
+        </w:rPr>
+        <w:t xml:space="preserve"> توی </w:t>
+      </w:r>
+      <w:r>
+        <w:rPr>
+          <w:rFonts w:cs="B Nazanin"/>
+          <w:sz w:val="28"/>
+          <w:szCs w:val="28"/>
+          <w:lang w:bidi="fa-IR"/>
+        </w:rPr>
+        <w:t>problem space</w:t>
+      </w:r>
+      <w:r>
+        <w:rPr>
+          <w:rFonts w:cs="B Nazanin" w:hint="cs"/>
+          <w:sz w:val="28"/>
+          <w:szCs w:val="28"/>
+          <w:rtl/>
+          <w:lang w:bidi="fa-IR"/>
+        </w:rPr>
+        <w:t xml:space="preserve"> با </w:t>
+      </w:r>
+      <w:r>
+        <w:rPr>
+          <w:rFonts w:cs="B Nazanin"/>
+          <w:sz w:val="28"/>
+          <w:szCs w:val="28"/>
+          <w:lang w:bidi="fa-IR"/>
+        </w:rPr>
+        <w:t>sub domain</w:t>
+      </w:r>
+      <w:r>
+        <w:rPr>
+          <w:rFonts w:cs="B Nazanin" w:hint="cs"/>
+          <w:sz w:val="28"/>
+          <w:szCs w:val="28"/>
+          <w:rtl/>
+          <w:lang w:bidi="fa-IR"/>
+        </w:rPr>
+        <w:t xml:space="preserve"> ها سروکار داریم و توی </w:t>
+      </w:r>
+      <w:r>
+        <w:rPr>
+          <w:rFonts w:cs="B Nazanin"/>
+          <w:sz w:val="28"/>
+          <w:szCs w:val="28"/>
+          <w:lang w:bidi="fa-IR"/>
+        </w:rPr>
+        <w:t>solution space</w:t>
+      </w:r>
+      <w:r>
+        <w:rPr>
+          <w:rFonts w:cs="B Nazanin" w:hint="cs"/>
+          <w:sz w:val="28"/>
+          <w:szCs w:val="28"/>
+          <w:rtl/>
+          <w:lang w:bidi="fa-IR"/>
+        </w:rPr>
+        <w:t xml:space="preserve"> با </w:t>
+      </w:r>
+      <w:r>
+        <w:rPr>
+          <w:rFonts w:cs="B Nazanin"/>
+          <w:sz w:val="28"/>
+          <w:szCs w:val="28"/>
+          <w:lang w:bidi="fa-IR"/>
+        </w:rPr>
+        <w:t>bounded context</w:t>
+      </w:r>
+      <w:r>
+        <w:rPr>
+          <w:rFonts w:cs="B Nazanin" w:hint="cs"/>
+          <w:sz w:val="28"/>
+          <w:szCs w:val="28"/>
+          <w:rtl/>
+          <w:lang w:bidi="fa-IR"/>
+        </w:rPr>
+        <w:t>.</w:t>
+      </w:r>
+    </w:p>
+    <w:p>
+      <w:pPr>
+        <w:pStyle w:val="ListParagraph"/>
+        <w:numPr>
+          <w:ilvl w:val="1"/>
+          <w:numId w:val="1"/>
+        </w:numPr>
+        <w:bidi/>
+        <w:rPr>
+          <w:rFonts w:cs="B Nazanin"/>
+          <w:sz w:val="28"/>
+          <w:szCs w:val="28"/>
+          <w:lang w:bidi="fa-IR"/>
+        </w:rPr>
+      </w:pPr>
+      <w:r>
+        <w:rPr>
+          <w:rFonts w:cs="B Nazanin" w:hint="cs"/>
+          <w:sz w:val="28"/>
+          <w:szCs w:val="28"/>
+          <w:rtl/>
+          <w:lang w:bidi="fa-IR"/>
+        </w:rPr>
+        <w:t xml:space="preserve">اما داستان اصلی چیه؟ با همون مثال پرداخت و مدیریت کاربر میریم جلو. در وهله اول </w:t>
+      </w:r>
+      <w:r>
+        <w:rPr>
+          <w:rFonts w:cs="B Nazanin"/>
+          <w:sz w:val="28"/>
+          <w:szCs w:val="28"/>
+          <w:lang w:bidi="fa-IR"/>
+        </w:rPr>
+        <w:t>problem space</w:t>
+      </w:r>
+      <w:r>
+        <w:rPr>
+          <w:rFonts w:cs="B Nazanin" w:hint="cs"/>
+          <w:sz w:val="28"/>
+          <w:szCs w:val="28"/>
+          <w:rtl/>
+          <w:lang w:bidi="fa-IR"/>
+        </w:rPr>
+        <w:t xml:space="preserve"> رو داریم که </w:t>
+      </w:r>
+      <w:r>
+        <w:rPr>
+          <w:rFonts w:cs="B Nazanin" w:hint="cs"/>
+          <w:sz w:val="28"/>
+          <w:szCs w:val="28"/>
+          <w:rtl/>
+          <w:lang w:bidi="fa-IR"/>
+        </w:rPr>
+        <w:t xml:space="preserve">داخلش </w:t>
+      </w:r>
+      <w:r>
+        <w:rPr>
+          <w:rFonts w:cs="B Nazanin" w:hint="cs"/>
+          <w:sz w:val="28"/>
+          <w:szCs w:val="28"/>
+          <w:rtl/>
+          <w:lang w:bidi="fa-IR"/>
+        </w:rPr>
+        <w:t xml:space="preserve">مشخص </w:t>
+      </w:r>
+      <w:r>
+        <w:rPr>
+          <w:rFonts w:cs="B Nazanin" w:hint="cs"/>
+          <w:sz w:val="28"/>
+          <w:szCs w:val="28"/>
+          <w:rtl/>
+          <w:lang w:bidi="fa-IR"/>
+        </w:rPr>
+        <w:t xml:space="preserve">می کنیم </w:t>
+      </w:r>
+      <w:r>
+        <w:rPr>
+          <w:rFonts w:cs="B Nazanin" w:hint="cs"/>
+          <w:sz w:val="28"/>
+          <w:szCs w:val="28"/>
+          <w:rtl/>
+          <w:lang w:bidi="fa-IR"/>
+        </w:rPr>
+        <w:t>چ</w:t>
+      </w:r>
+      <w:r>
+        <w:rPr>
+          <w:rFonts w:cs="B Nazanin" w:hint="cs"/>
+          <w:sz w:val="28"/>
+          <w:szCs w:val="28"/>
+          <w:rtl/>
+          <w:lang w:bidi="fa-IR"/>
+        </w:rPr>
+        <w:t>یا نیاز داریم</w:t>
+      </w:r>
+      <w:r>
+        <w:rPr>
+          <w:rFonts w:cs="B Nazanin" w:hint="cs"/>
+          <w:sz w:val="28"/>
+          <w:szCs w:val="28"/>
+          <w:rtl/>
+          <w:lang w:bidi="fa-IR"/>
+        </w:rPr>
+        <w:t xml:space="preserve"> </w:t>
+      </w:r>
+      <w:r>
+        <w:rPr>
+          <w:rFonts w:cs="B Nazanin" w:hint="cs"/>
+          <w:sz w:val="28"/>
+          <w:szCs w:val="28"/>
+          <w:rtl/>
+          <w:lang w:bidi="fa-IR"/>
+        </w:rPr>
+        <w:t>(مثل مدیریت کاربر، پرداخت، رزرو میتینگ و...)</w:t>
+      </w:r>
+      <w:r>
+        <w:rPr>
+          <w:rFonts w:cs="B Nazanin" w:hint="cs"/>
+          <w:sz w:val="28"/>
+          <w:szCs w:val="28"/>
+          <w:rtl/>
+          <w:lang w:bidi="fa-IR"/>
+        </w:rPr>
+        <w:t>. توی هر کدوم اینا داره مشخص میشه که چه مسائلی رو پیش رو داریم و قراره حلشون کنیم</w:t>
+      </w:r>
+      <w:r>
+        <w:rPr>
+          <w:rFonts w:cs="B Nazanin" w:hint="cs"/>
+          <w:sz w:val="28"/>
+          <w:szCs w:val="28"/>
+          <w:rtl/>
+          <w:lang w:bidi="fa-IR"/>
+        </w:rPr>
+        <w:t xml:space="preserve"> (و اینا میشن </w:t>
+      </w:r>
+      <w:r>
+        <w:rPr>
+          <w:rFonts w:cs="B Nazanin"/>
+          <w:sz w:val="28"/>
+          <w:szCs w:val="28"/>
+          <w:lang w:bidi="fa-IR"/>
+        </w:rPr>
+        <w:t>sub domain</w:t>
+      </w:r>
+      <w:r>
+        <w:rPr>
+          <w:rFonts w:cs="B Nazanin" w:hint="cs"/>
+          <w:sz w:val="28"/>
+          <w:szCs w:val="28"/>
+          <w:rtl/>
+          <w:lang w:bidi="fa-IR"/>
+        </w:rPr>
+        <w:t xml:space="preserve"> های ما)</w:t>
+      </w:r>
+      <w:r>
+        <w:rPr>
+          <w:rFonts w:cs="B Nazanin" w:hint="cs"/>
+          <w:sz w:val="28"/>
+          <w:szCs w:val="28"/>
+          <w:rtl/>
+          <w:lang w:bidi="fa-IR"/>
+        </w:rPr>
+        <w:t xml:space="preserve">. </w:t>
+      </w:r>
+      <w:r>
+        <w:rPr>
+          <w:rFonts w:cs="B Nazanin"/>
+          <w:sz w:val="28"/>
+          <w:szCs w:val="28"/>
+          <w:rtl/>
+          <w:lang w:bidi="fa-IR"/>
+        </w:rPr>
+        <w:br/>
+      </w:r>
+      <w:r>
+        <w:rPr>
+          <w:rFonts w:cs="B Nazanin" w:hint="cs"/>
+          <w:sz w:val="28"/>
+          <w:szCs w:val="28"/>
+          <w:rtl/>
+          <w:lang w:bidi="fa-IR"/>
+        </w:rPr>
+        <w:t xml:space="preserve">از اونور، داخل </w:t>
+      </w:r>
+      <w:r>
+        <w:rPr>
+          <w:rFonts w:cs="B Nazanin"/>
+          <w:sz w:val="28"/>
+          <w:szCs w:val="28"/>
+          <w:lang w:bidi="fa-IR"/>
+        </w:rPr>
+        <w:t>solution space</w:t>
+      </w:r>
+      <w:r>
+        <w:rPr>
+          <w:rFonts w:cs="B Nazanin" w:hint="cs"/>
+          <w:sz w:val="28"/>
+          <w:szCs w:val="28"/>
+          <w:rtl/>
+          <w:lang w:bidi="fa-IR"/>
+        </w:rPr>
+        <w:t xml:space="preserve"> مون، داریم تعیین می کنیم که </w:t>
+      </w:r>
+      <w:r>
+        <w:rPr>
+          <w:rFonts w:cs="B Nazanin" w:hint="cs"/>
+          <w:sz w:val="28"/>
+          <w:szCs w:val="28"/>
+          <w:rtl/>
+          <w:lang w:bidi="fa-IR"/>
+        </w:rPr>
+        <w:t xml:space="preserve">مشکل هایی که </w:t>
+      </w:r>
+      <w:r>
+        <w:rPr>
+          <w:rFonts w:cs="B Nazanin" w:hint="cs"/>
+          <w:sz w:val="28"/>
+          <w:szCs w:val="28"/>
+          <w:rtl/>
+          <w:lang w:bidi="fa-IR"/>
+        </w:rPr>
+        <w:t>توی مرحله قبل مطرح شد رو</w:t>
+      </w:r>
+      <w:r>
+        <w:rPr>
+          <w:rFonts w:cs="B Nazanin" w:hint="cs"/>
+          <w:sz w:val="28"/>
+          <w:szCs w:val="28"/>
+          <w:rtl/>
+          <w:lang w:bidi="fa-IR"/>
+        </w:rPr>
+        <w:t xml:space="preserve"> چطوری </w:t>
+      </w:r>
+      <w:r>
+        <w:rPr>
+          <w:rFonts w:cs="B Nazanin" w:hint="cs"/>
+          <w:sz w:val="28"/>
+          <w:szCs w:val="28"/>
+          <w:rtl/>
+          <w:lang w:bidi="fa-IR"/>
+        </w:rPr>
+        <w:t>میخوایم حل کنیم</w:t>
+      </w:r>
+      <w:r>
+        <w:rPr>
+          <w:rFonts w:cs="B Nazanin" w:hint="cs"/>
+          <w:sz w:val="28"/>
+          <w:szCs w:val="28"/>
+          <w:rtl/>
+          <w:lang w:bidi="fa-IR"/>
+        </w:rPr>
+        <w:t>.</w:t>
+      </w:r>
+      <w:r>
+        <w:rPr>
+          <w:rFonts w:cs="B Nazanin" w:hint="cs"/>
+          <w:sz w:val="28"/>
+          <w:szCs w:val="28"/>
+          <w:rtl/>
+          <w:lang w:bidi="fa-IR"/>
+        </w:rPr>
+        <w:t xml:space="preserve"> همون </w:t>
+      </w:r>
+      <w:r>
+        <w:rPr>
+          <w:rFonts w:cs="B Nazanin"/>
+          <w:sz w:val="28"/>
+          <w:szCs w:val="28"/>
+          <w:lang w:bidi="fa-IR"/>
+        </w:rPr>
+        <w:t>domain model</w:t>
+      </w:r>
+      <w:r>
+        <w:rPr>
+          <w:rFonts w:cs="B Nazanin" w:hint="cs"/>
+          <w:sz w:val="28"/>
+          <w:szCs w:val="28"/>
+          <w:rtl/>
+          <w:lang w:bidi="fa-IR"/>
+        </w:rPr>
+        <w:t xml:space="preserve"> ای که برای کاربر (</w:t>
+      </w:r>
+      <w:r>
+        <w:rPr>
+          <w:rFonts w:cs="B Nazanin"/>
+          <w:sz w:val="28"/>
+          <w:szCs w:val="28"/>
+          <w:lang w:bidi="fa-IR"/>
+        </w:rPr>
+        <w:t>user</w:t>
+      </w:r>
+      <w:r>
+        <w:rPr>
+          <w:rFonts w:cs="B Nazanin" w:hint="cs"/>
+          <w:sz w:val="28"/>
+          <w:szCs w:val="28"/>
+          <w:rtl/>
+          <w:lang w:bidi="fa-IR"/>
+        </w:rPr>
+        <w:t>) گفتیم قبلا، اینجا مثال خوبیه</w:t>
+      </w:r>
+      <w:r>
+        <w:rPr>
+          <w:rFonts w:cs="B Nazanin" w:hint="cs"/>
+          <w:sz w:val="28"/>
+          <w:szCs w:val="28"/>
+          <w:rtl/>
+          <w:lang w:bidi="fa-IR"/>
+        </w:rPr>
+        <w:t xml:space="preserve">؛ قبلا گفتیم که هر کدوم از </w:t>
+      </w:r>
+      <w:r>
+        <w:rPr>
+          <w:rFonts w:cs="B Nazanin"/>
+          <w:sz w:val="28"/>
+          <w:szCs w:val="28"/>
+          <w:lang w:bidi="fa-IR"/>
+        </w:rPr>
+        <w:t>sub domain</w:t>
+      </w:r>
+      <w:r>
+        <w:rPr>
+          <w:rFonts w:cs="B Nazanin" w:hint="cs"/>
+          <w:sz w:val="28"/>
+          <w:szCs w:val="28"/>
+          <w:rtl/>
+          <w:lang w:bidi="fa-IR"/>
+        </w:rPr>
+        <w:t xml:space="preserve"> های پرداخت و مدیریت کاربر چه مشکلاتی رو قراره حل کنن و از این رو، هر دو یه</w:t>
+      </w:r>
+      <w:r>
+        <w:rPr>
+          <w:rFonts w:cs="B Nazanin"/>
+          <w:sz w:val="28"/>
+          <w:szCs w:val="28"/>
+          <w:rtl/>
+          <w:lang w:bidi="fa-IR"/>
+        </w:rPr>
+        <w:br/>
+      </w:r>
+      <w:r>
+        <w:rPr>
+          <w:rFonts w:cs="B Nazanin"/>
+          <w:sz w:val="28"/>
+          <w:szCs w:val="28"/>
+          <w:lang w:bidi="fa-IR"/>
+        </w:rPr>
+        <w:t>domain model</w:t>
+      </w:r>
+      <w:r>
+        <w:rPr>
+          <w:rFonts w:cs="B Nazanin" w:hint="cs"/>
+          <w:sz w:val="28"/>
+          <w:szCs w:val="28"/>
+          <w:rtl/>
+          <w:lang w:bidi="fa-IR"/>
+        </w:rPr>
+        <w:t xml:space="preserve"> برای کاربر نیاز دارن. از اونور اما </w:t>
+      </w:r>
+      <w:r>
+        <w:rPr>
+          <w:rFonts w:cs="B Nazanin" w:hint="cs"/>
+          <w:sz w:val="28"/>
+          <w:szCs w:val="28"/>
+          <w:rtl/>
+          <w:lang w:bidi="fa-IR"/>
+        </w:rPr>
+        <w:t xml:space="preserve">در </w:t>
+      </w:r>
+      <w:r>
+        <w:rPr>
+          <w:rFonts w:cs="B Nazanin"/>
+          <w:sz w:val="28"/>
+          <w:szCs w:val="28"/>
+          <w:lang w:bidi="fa-IR"/>
+        </w:rPr>
+        <w:t>solution space</w:t>
+      </w:r>
+      <w:r>
+        <w:rPr>
+          <w:rFonts w:cs="B Nazanin" w:hint="cs"/>
+          <w:sz w:val="28"/>
+          <w:szCs w:val="28"/>
+          <w:rtl/>
+          <w:lang w:bidi="fa-IR"/>
+        </w:rPr>
+        <w:t xml:space="preserve">، هر کدوم این </w:t>
+      </w:r>
+      <w:r>
+        <w:rPr>
+          <w:rFonts w:cs="B Nazanin"/>
+          <w:sz w:val="28"/>
+          <w:szCs w:val="28"/>
+          <w:lang w:bidi="fa-IR"/>
+        </w:rPr>
+        <w:t xml:space="preserve">sub domain </w:t>
+      </w:r>
+      <w:r>
+        <w:rPr>
+          <w:rFonts w:cs="B Nazanin" w:hint="cs"/>
+          <w:sz w:val="28"/>
+          <w:szCs w:val="28"/>
+          <w:rtl/>
+          <w:lang w:bidi="fa-IR"/>
+        </w:rPr>
+        <w:t xml:space="preserve"> ها به شکلی متفاوت این </w:t>
+      </w:r>
+      <w:r>
+        <w:rPr>
+          <w:rFonts w:cs="B Nazanin"/>
+          <w:sz w:val="28"/>
+          <w:szCs w:val="28"/>
+          <w:lang w:bidi="fa-IR"/>
+        </w:rPr>
+        <w:t>domain model</w:t>
+      </w:r>
+      <w:r>
+        <w:rPr>
+          <w:rFonts w:cs="B Nazanin" w:hint="cs"/>
+          <w:sz w:val="28"/>
+          <w:szCs w:val="28"/>
+          <w:rtl/>
+          <w:lang w:bidi="fa-IR"/>
+        </w:rPr>
+        <w:t xml:space="preserve"> رو نیاز دارن</w:t>
+      </w:r>
+      <w:r>
+        <w:rPr>
+          <w:rFonts w:cs="B Nazanin" w:hint="cs"/>
+          <w:sz w:val="28"/>
+          <w:szCs w:val="28"/>
+          <w:rtl/>
+          <w:lang w:bidi="fa-IR"/>
+        </w:rPr>
+        <w:t>. پس اینجا مشخص میشه که تعریف</w:t>
+      </w:r>
+      <w:r>
+        <w:rPr>
+          <w:rFonts w:cs="B Nazanin" w:hint="cs"/>
+          <w:sz w:val="28"/>
+          <w:szCs w:val="28"/>
+          <w:rtl/>
+          <w:lang w:bidi="fa-IR"/>
+        </w:rPr>
+        <w:t xml:space="preserve"> کارب</w:t>
+      </w:r>
+      <w:r>
+        <w:rPr>
+          <w:rFonts w:cs="B Nazanin" w:hint="cs"/>
+          <w:sz w:val="28"/>
+          <w:szCs w:val="28"/>
+          <w:rtl/>
+          <w:lang w:bidi="fa-IR"/>
+        </w:rPr>
+        <w:t>ر (</w:t>
+      </w:r>
+      <w:r>
+        <w:rPr>
+          <w:rFonts w:cs="B Nazanin"/>
+          <w:sz w:val="28"/>
+          <w:szCs w:val="28"/>
+          <w:lang w:bidi="fa-IR"/>
+        </w:rPr>
+        <w:t>user</w:t>
+      </w:r>
+      <w:r>
+        <w:rPr>
+          <w:rFonts w:cs="B Nazanin" w:hint="cs"/>
+          <w:sz w:val="28"/>
+          <w:szCs w:val="28"/>
+          <w:rtl/>
+          <w:lang w:bidi="fa-IR"/>
+        </w:rPr>
+        <w:t xml:space="preserve">) </w:t>
+      </w:r>
+      <w:r>
+        <w:rPr>
+          <w:rFonts w:cs="B Nazanin" w:hint="cs"/>
+          <w:sz w:val="28"/>
+          <w:szCs w:val="28"/>
+          <w:rtl/>
+          <w:lang w:bidi="fa-IR"/>
+        </w:rPr>
+        <w:t>توی نرم افزار</w:t>
+      </w:r>
+      <w:r>
+        <w:rPr>
+          <w:rFonts w:cs="B Nazanin" w:hint="cs"/>
+          <w:sz w:val="28"/>
+          <w:szCs w:val="28"/>
+          <w:rtl/>
+          <w:lang w:bidi="fa-IR"/>
+        </w:rPr>
+        <w:t xml:space="preserve"> باید چطوری باشه</w:t>
+      </w:r>
+      <w:r>
+        <w:rPr>
+          <w:rFonts w:cs="B Nazanin" w:hint="cs"/>
+          <w:sz w:val="28"/>
+          <w:szCs w:val="28"/>
+          <w:rtl/>
+          <w:lang w:bidi="fa-IR"/>
+        </w:rPr>
+        <w:t xml:space="preserve">؛ آیا کلا یه </w:t>
+      </w:r>
+      <w:r>
+        <w:rPr>
+          <w:rFonts w:cs="B Nazanin"/>
+          <w:sz w:val="28"/>
+          <w:szCs w:val="28"/>
+          <w:lang w:bidi="fa-IR"/>
+        </w:rPr>
+        <w:t>user</w:t>
+      </w:r>
+      <w:r>
+        <w:rPr>
+          <w:rFonts w:cs="B Nazanin" w:hint="cs"/>
+          <w:sz w:val="28"/>
+          <w:szCs w:val="28"/>
+          <w:rtl/>
+          <w:lang w:bidi="fa-IR"/>
+        </w:rPr>
+        <w:t xml:space="preserve"> برای کل برنامه میخوایم یا میایم و برای هر </w:t>
+      </w:r>
+      <w:r>
+        <w:rPr>
+          <w:rFonts w:cs="B Nazanin"/>
+          <w:sz w:val="28"/>
+          <w:szCs w:val="28"/>
+          <w:lang w:bidi="fa-IR"/>
+        </w:rPr>
+        <w:t>context</w:t>
+      </w:r>
+      <w:r>
+        <w:rPr>
+          <w:rFonts w:cs="B Nazanin" w:hint="cs"/>
+          <w:sz w:val="28"/>
+          <w:szCs w:val="28"/>
+          <w:rtl/>
+          <w:lang w:bidi="fa-IR"/>
+        </w:rPr>
+        <w:t xml:space="preserve"> مون یه جور جدا و مختص به اون </w:t>
+      </w:r>
+      <w:r>
+        <w:rPr>
+          <w:rFonts w:cs="B Nazanin"/>
+          <w:sz w:val="28"/>
+          <w:szCs w:val="28"/>
+          <w:lang w:bidi="fa-IR"/>
+        </w:rPr>
+        <w:t>context</w:t>
+      </w:r>
+      <w:r>
+        <w:rPr>
+          <w:rFonts w:cs="B Nazanin" w:hint="cs"/>
+          <w:sz w:val="28"/>
+          <w:szCs w:val="28"/>
+          <w:rtl/>
+          <w:lang w:bidi="fa-IR"/>
+        </w:rPr>
+        <w:t xml:space="preserve"> تعریفش می کنیم؟</w:t>
+      </w:r>
+    </w:p>
+    <w:p>
+      <w:pPr>
+        <w:rPr>
+          <w:rFonts w:cs="B Nazanin"/>
+          <w:sz w:val="28"/>
+          <w:szCs w:val="28"/>
+          <w:rtl/>
+          <w:lang w:bidi="fa-IR"/>
+        </w:rPr>
+      </w:pPr>
+      <w:r>
+        <w:rPr>
+          <w:rFonts w:cs="B Nazanin"/>
+          <w:sz w:val="28"/>
+          <w:szCs w:val="28"/>
+          <w:rtl/>
+          <w:lang w:bidi="fa-IR"/>
+        </w:rPr>
+        <w:br w:type="page"/>
+      </w:r>
+    </w:p>
+    <w:p>
+      <w:pPr>
+        <w:pStyle w:val="ListParagraph"/>
+        <w:numPr>
+          <w:ilvl w:val="0"/>
+          <w:numId w:val="1"/>
+        </w:numPr>
+        <w:bidi/>
+        <w:rPr>
+          <w:rFonts w:cs="B Nazanin"/>
+          <w:sz w:val="28"/>
+          <w:szCs w:val="28"/>
+          <w:lang w:bidi="fa-IR"/>
+        </w:rPr>
+      </w:pPr>
+      <w:r>
+        <w:rPr>
+          <w:rFonts w:cs="B Nazanin" w:hint="cs"/>
+          <w:sz w:val="28"/>
+          <w:szCs w:val="28"/>
+          <w:rtl/>
+          <w:lang w:bidi="fa-IR"/>
+        </w:rPr>
+        <w:lastRenderedPageBreak/>
+        <w:t xml:space="preserve"> </w:t>
+      </w:r>
+      <w:r>
+        <w:rPr>
+          <w:rFonts w:cs="B Nazanin" w:hint="cs"/>
+          <w:sz w:val="28"/>
+          <w:szCs w:val="28"/>
+          <w:rtl/>
+          <w:lang w:bidi="fa-IR"/>
+        </w:rPr>
+        <w:t xml:space="preserve">یه نکته مهم که بالا هم اشاره شد اما یکم بیشتر میخوام بازش کنم، بحث تعریف هر چیزی در </w:t>
+      </w:r>
+      <w:r>
+        <w:rPr>
+          <w:rFonts w:cs="B Nazanin"/>
+          <w:sz w:val="28"/>
+          <w:szCs w:val="28"/>
+          <w:lang w:bidi="fa-IR"/>
+        </w:rPr>
+        <w:t>domain</w:t>
+      </w:r>
+      <w:r>
+        <w:rPr>
+          <w:rFonts w:cs="B Nazanin" w:hint="cs"/>
+          <w:sz w:val="28"/>
+          <w:szCs w:val="28"/>
+          <w:rtl/>
+          <w:lang w:bidi="fa-IR"/>
+        </w:rPr>
+        <w:t xml:space="preserve"> در زمانی که بهش نیاز داریم، هست. ما در زمان تعریف </w:t>
+      </w:r>
+      <w:r>
+        <w:rPr>
+          <w:rFonts w:cs="B Nazanin"/>
+          <w:sz w:val="28"/>
+          <w:szCs w:val="28"/>
+          <w:lang w:bidi="fa-IR"/>
+        </w:rPr>
+        <w:t>context</w:t>
+      </w:r>
+      <w:r>
+        <w:rPr>
+          <w:rFonts w:cs="B Nazanin" w:hint="cs"/>
+          <w:sz w:val="28"/>
+          <w:szCs w:val="28"/>
+          <w:rtl/>
+          <w:lang w:bidi="fa-IR"/>
+        </w:rPr>
+        <w:t xml:space="preserve"> ها، یه کلیتی از </w:t>
+      </w:r>
+      <w:r>
+        <w:rPr>
+          <w:rFonts w:cs="B Nazanin"/>
+          <w:sz w:val="28"/>
+          <w:szCs w:val="28"/>
+          <w:lang w:bidi="fa-IR"/>
+        </w:rPr>
+        <w:t>domain model</w:t>
+      </w:r>
+      <w:r>
+        <w:rPr>
+          <w:rFonts w:cs="B Nazanin" w:hint="cs"/>
+          <w:sz w:val="28"/>
+          <w:szCs w:val="28"/>
+          <w:rtl/>
+          <w:lang w:bidi="fa-IR"/>
+        </w:rPr>
+        <w:t xml:space="preserve"> ها رو داریم و میدونیم که چندتا </w:t>
+      </w:r>
+      <w:r>
+        <w:rPr>
+          <w:rFonts w:cs="B Nazanin"/>
+          <w:sz w:val="28"/>
+          <w:szCs w:val="28"/>
+          <w:lang w:bidi="fa-IR"/>
+        </w:rPr>
+        <w:t>context</w:t>
+      </w:r>
+      <w:r>
+        <w:rPr>
+          <w:rFonts w:cs="B Nazanin" w:hint="cs"/>
+          <w:sz w:val="28"/>
+          <w:szCs w:val="28"/>
+          <w:rtl/>
+          <w:lang w:bidi="fa-IR"/>
+        </w:rPr>
+        <w:t xml:space="preserve"> و داخل هر کدوم چه </w:t>
+      </w:r>
+      <w:r>
+        <w:rPr>
+          <w:rFonts w:cs="B Nazanin"/>
+          <w:sz w:val="28"/>
+          <w:szCs w:val="28"/>
+          <w:lang w:bidi="fa-IR"/>
+        </w:rPr>
+        <w:t>domain model</w:t>
+      </w:r>
+      <w:r>
+        <w:rPr>
+          <w:rFonts w:cs="B Nazanin" w:hint="cs"/>
+          <w:sz w:val="28"/>
+          <w:szCs w:val="28"/>
+          <w:rtl/>
+          <w:lang w:bidi="fa-IR"/>
+        </w:rPr>
+        <w:t xml:space="preserve"> هایی داریم. در همین ابتدا، باید ارتباط بین </w:t>
+      </w:r>
+      <w:r>
+        <w:rPr>
+          <w:rFonts w:cs="B Nazanin"/>
+          <w:sz w:val="28"/>
+          <w:szCs w:val="28"/>
+          <w:lang w:bidi="fa-IR"/>
+        </w:rPr>
+        <w:t>domain model</w:t>
+      </w:r>
+      <w:r>
+        <w:rPr>
+          <w:rFonts w:cs="B Nazanin" w:hint="cs"/>
+          <w:sz w:val="28"/>
+          <w:szCs w:val="28"/>
+          <w:rtl/>
+          <w:lang w:bidi="fa-IR"/>
+        </w:rPr>
+        <w:t xml:space="preserve"> ها در </w:t>
+      </w:r>
+      <w:r>
+        <w:rPr>
+          <w:rFonts w:cs="B Nazanin"/>
+          <w:sz w:val="28"/>
+          <w:szCs w:val="28"/>
+          <w:lang w:bidi="fa-IR"/>
+        </w:rPr>
+        <w:t>context</w:t>
+      </w:r>
+      <w:r>
+        <w:rPr>
+          <w:rFonts w:cs="B Nazanin" w:hint="cs"/>
+          <w:sz w:val="28"/>
+          <w:szCs w:val="28"/>
+          <w:rtl/>
+          <w:lang w:bidi="fa-IR"/>
+        </w:rPr>
+        <w:t xml:space="preserve"> های متفاوت رو تعریف کنیم. آیا </w:t>
+      </w:r>
+      <w:r>
+        <w:rPr>
+          <w:rFonts w:cs="B Nazanin"/>
+          <w:sz w:val="28"/>
+          <w:szCs w:val="28"/>
+          <w:lang w:bidi="fa-IR"/>
+        </w:rPr>
+        <w:t>domain model</w:t>
+      </w:r>
+      <w:r>
+        <w:rPr>
+          <w:rFonts w:cs="B Nazanin" w:hint="cs"/>
+          <w:sz w:val="28"/>
+          <w:szCs w:val="28"/>
+          <w:rtl/>
+          <w:lang w:bidi="fa-IR"/>
+        </w:rPr>
+        <w:t xml:space="preserve"> داخل یه </w:t>
+      </w:r>
+      <w:r>
+        <w:rPr>
+          <w:rFonts w:cs="B Nazanin"/>
+          <w:sz w:val="28"/>
+          <w:szCs w:val="28"/>
+          <w:lang w:bidi="fa-IR"/>
+        </w:rPr>
+        <w:t>context</w:t>
+      </w:r>
+      <w:r>
+        <w:rPr>
+          <w:rFonts w:cs="B Nazanin" w:hint="cs"/>
+          <w:sz w:val="28"/>
+          <w:szCs w:val="28"/>
+          <w:rtl/>
+          <w:lang w:bidi="fa-IR"/>
+        </w:rPr>
+        <w:t xml:space="preserve"> با </w:t>
+      </w:r>
+      <w:r>
+        <w:rPr>
+          <w:rFonts w:cs="B Nazanin"/>
+          <w:sz w:val="28"/>
+          <w:szCs w:val="28"/>
+          <w:lang w:bidi="fa-IR"/>
+        </w:rPr>
+        <w:t>domain model</w:t>
+      </w:r>
+      <w:r>
+        <w:rPr>
+          <w:rFonts w:cs="B Nazanin" w:hint="cs"/>
+          <w:sz w:val="28"/>
+          <w:szCs w:val="28"/>
+          <w:rtl/>
+          <w:lang w:bidi="fa-IR"/>
+        </w:rPr>
+        <w:t xml:space="preserve"> های دیگه داخل </w:t>
+      </w:r>
+      <w:r>
+        <w:rPr>
+          <w:rFonts w:cs="B Nazanin"/>
+          <w:sz w:val="28"/>
+          <w:szCs w:val="28"/>
+          <w:lang w:bidi="fa-IR"/>
+        </w:rPr>
+        <w:t>context</w:t>
+      </w:r>
+      <w:r>
+        <w:rPr>
+          <w:rFonts w:cs="B Nazanin" w:hint="cs"/>
+          <w:sz w:val="28"/>
+          <w:szCs w:val="28"/>
+          <w:rtl/>
+          <w:lang w:bidi="fa-IR"/>
+        </w:rPr>
+        <w:t xml:space="preserve"> های دیگه ارتباطی داره یا نه و اگه داره به چه صورته.</w:t>
+      </w:r>
+      <w:r>
+        <w:rPr>
+          <w:rFonts w:cs="B Nazanin" w:hint="cs"/>
+          <w:sz w:val="28"/>
+          <w:szCs w:val="28"/>
+          <w:rtl/>
+          <w:lang w:bidi="fa-IR"/>
+        </w:rPr>
+        <w:t xml:space="preserve"> در این حین ممکنه نیاز بشه که </w:t>
+      </w:r>
+      <w:r>
+        <w:rPr>
+          <w:rFonts w:cs="B Nazanin"/>
+          <w:sz w:val="28"/>
+          <w:szCs w:val="28"/>
+          <w:lang w:bidi="fa-IR"/>
+        </w:rPr>
+        <w:t>domain model</w:t>
+      </w:r>
+      <w:r>
+        <w:rPr>
+          <w:rFonts w:cs="B Nazanin" w:hint="cs"/>
+          <w:sz w:val="28"/>
+          <w:szCs w:val="28"/>
+          <w:rtl/>
+          <w:lang w:bidi="fa-IR"/>
+        </w:rPr>
+        <w:t xml:space="preserve"> های دیگه ای رو تعریف کنیم و یا داخل تعریف یه </w:t>
+      </w:r>
+      <w:r>
+        <w:rPr>
+          <w:rFonts w:cs="B Nazanin"/>
+          <w:sz w:val="28"/>
+          <w:szCs w:val="28"/>
+          <w:lang w:bidi="fa-IR"/>
+        </w:rPr>
+        <w:t>domain model</w:t>
+      </w:r>
+      <w:r>
+        <w:rPr>
+          <w:rFonts w:cs="B Nazanin" w:hint="cs"/>
+          <w:sz w:val="28"/>
+          <w:szCs w:val="28"/>
+          <w:rtl/>
+          <w:lang w:bidi="fa-IR"/>
+        </w:rPr>
+        <w:t xml:space="preserve">، تغییری ایجاد کنیم (اضافه کردن یه رفتار یا یه </w:t>
+      </w:r>
+      <w:r>
+        <w:rPr>
+          <w:rFonts w:cs="B Nazanin"/>
+          <w:sz w:val="28"/>
+          <w:szCs w:val="28"/>
+          <w:lang w:bidi="fa-IR"/>
+        </w:rPr>
+        <w:t>property</w:t>
+      </w:r>
+      <w:r>
+        <w:rPr>
+          <w:rFonts w:cs="B Nazanin" w:hint="cs"/>
+          <w:sz w:val="28"/>
+          <w:szCs w:val="28"/>
+          <w:rtl/>
+          <w:lang w:bidi="fa-IR"/>
+        </w:rPr>
+        <w:t xml:space="preserve"> یا...).</w:t>
+      </w:r>
+      <w:r>
+        <w:rPr>
+          <w:rFonts w:cs="B Nazanin" w:hint="cs"/>
+          <w:sz w:val="28"/>
+          <w:szCs w:val="28"/>
+          <w:rtl/>
+          <w:lang w:bidi="fa-IR"/>
+        </w:rPr>
+        <w:t xml:space="preserve"> چه در تعریف رابطه بین </w:t>
+      </w:r>
+      <w:r>
+        <w:rPr>
+          <w:rFonts w:cs="B Nazanin"/>
+          <w:sz w:val="28"/>
+          <w:szCs w:val="28"/>
+          <w:lang w:bidi="fa-IR"/>
+        </w:rPr>
+        <w:t>domain model</w:t>
+      </w:r>
+      <w:r>
+        <w:rPr>
+          <w:rFonts w:cs="B Nazanin" w:hint="cs"/>
+          <w:sz w:val="28"/>
+          <w:szCs w:val="28"/>
+          <w:rtl/>
+          <w:lang w:bidi="fa-IR"/>
+        </w:rPr>
+        <w:t xml:space="preserve"> ها و چه در تغییر داخل </w:t>
+      </w:r>
+      <w:r>
+        <w:rPr>
+          <w:rFonts w:cs="B Nazanin"/>
+          <w:sz w:val="28"/>
+          <w:szCs w:val="28"/>
+          <w:lang w:bidi="fa-IR"/>
+        </w:rPr>
+        <w:t>domain model</w:t>
+      </w:r>
+      <w:r>
+        <w:rPr>
+          <w:rFonts w:cs="B Nazanin" w:hint="cs"/>
+          <w:sz w:val="28"/>
+          <w:szCs w:val="28"/>
+          <w:rtl/>
+          <w:lang w:bidi="fa-IR"/>
+        </w:rPr>
+        <w:t xml:space="preserve"> ها، باید تمام و کمال همه جزئیات و حالات رو کامل بررسی کنیم (تا اونجایی که میتونیم چون همه حالات رو نمیشه در وهله اول در نظر گرفت</w:t>
+      </w:r>
+      <w:r>
+        <w:rPr>
+          <w:rFonts w:cs="B Nazanin" w:hint="cs"/>
+          <w:sz w:val="28"/>
+          <w:szCs w:val="28"/>
+          <w:rtl/>
+          <w:lang w:bidi="fa-IR"/>
+        </w:rPr>
+        <w:t xml:space="preserve"> و یه سری موارد در طول توسعه و یا حتی بعد از </w:t>
+      </w:r>
+      <w:r>
+        <w:rPr>
+          <w:rFonts w:cs="B Nazanin"/>
+          <w:sz w:val="28"/>
+          <w:szCs w:val="28"/>
+          <w:lang w:bidi="fa-IR"/>
+        </w:rPr>
+        <w:t xml:space="preserve"> deploy</w:t>
+      </w:r>
+      <w:r>
+        <w:rPr>
+          <w:rFonts w:cs="B Nazanin" w:hint="cs"/>
+          <w:sz w:val="28"/>
+          <w:szCs w:val="28"/>
+          <w:rtl/>
+          <w:lang w:bidi="fa-IR"/>
+        </w:rPr>
+        <w:t>پروژه مشخص میشن</w:t>
+      </w:r>
+      <w:r>
+        <w:rPr>
+          <w:rFonts w:cs="B Nazanin" w:hint="cs"/>
+          <w:sz w:val="28"/>
+          <w:szCs w:val="28"/>
+          <w:rtl/>
+          <w:lang w:bidi="fa-IR"/>
+        </w:rPr>
+        <w:t>)</w:t>
+      </w:r>
+      <w:r>
+        <w:rPr>
+          <w:rFonts w:cs="B Nazanin" w:hint="cs"/>
+          <w:sz w:val="28"/>
+          <w:szCs w:val="28"/>
+          <w:rtl/>
+          <w:lang w:bidi="fa-IR"/>
+        </w:rPr>
+        <w:t>.</w:t>
       </w:r>
     </w:p>
     <w:p>

</xml_diff>

<commit_message>
Ninth section of DDD course
</commit_message>
<xml_diff>
--- a/Architecture/Domain driven design.docx
+++ b/Architecture/Domain driven design.docx
@@ -16276,10 +16276,1625 @@
           <w:rFonts w:cs="B Nazanin"/>
           <w:sz w:val="28"/>
           <w:szCs w:val="28"/>
-          <w:rtl/>
           <w:lang w:bidi="fa-IR"/>
         </w:rPr>
       </w:pPr>
+      <w:r>
+        <w:rPr>
+          <w:rFonts w:cs="B Nazanin" w:hint="cs"/>
+          <w:sz w:val="28"/>
+          <w:szCs w:val="28"/>
+          <w:rtl/>
+          <w:lang w:bidi="fa-IR"/>
+        </w:rPr>
+        <w:t xml:space="preserve"> </w:t>
+      </w:r>
+      <w:r>
+        <w:rPr>
+          <w:rFonts w:cs="B Nazanin"/>
+          <w:sz w:val="28"/>
+          <w:szCs w:val="28"/>
+          <w:lang w:bidi="fa-IR"/>
+        </w:rPr>
+        <w:t>Integration event</w:t>
+      </w:r>
+      <w:r>
+        <w:rPr>
+          <w:rFonts w:cs="B Nazanin" w:hint="cs"/>
+          <w:sz w:val="28"/>
+          <w:szCs w:val="28"/>
+          <w:rtl/>
+          <w:lang w:bidi="fa-IR"/>
+        </w:rPr>
+        <w:t xml:space="preserve"> ها چی هستن؟</w:t>
+      </w:r>
+    </w:p>
+    <w:p>
+      <w:pPr>
+        <w:pStyle w:val="ListParagraph"/>
+        <w:numPr>
+          <w:ilvl w:val="1"/>
+          <w:numId w:val="1"/>
+        </w:numPr>
+        <w:bidi/>
+        <w:rPr>
+          <w:rFonts w:cs="B Nazanin"/>
+          <w:sz w:val="28"/>
+          <w:szCs w:val="28"/>
+          <w:lang w:bidi="fa-IR"/>
+        </w:rPr>
+      </w:pPr>
+      <w:r>
+        <w:rPr>
+          <w:rFonts w:cs="B Nazanin" w:hint="cs"/>
+          <w:sz w:val="28"/>
+          <w:szCs w:val="28"/>
+          <w:rtl/>
+          <w:lang w:bidi="fa-IR"/>
+        </w:rPr>
+        <w:t xml:space="preserve">این ایونت ها عین </w:t>
+      </w:r>
+      <w:r>
+        <w:rPr>
+          <w:rFonts w:cs="B Nazanin"/>
+          <w:sz w:val="28"/>
+          <w:szCs w:val="28"/>
+          <w:lang w:bidi="fa-IR"/>
+        </w:rPr>
+        <w:t>domain event</w:t>
+      </w:r>
+      <w:r>
+        <w:rPr>
+          <w:rFonts w:cs="B Nazanin" w:hint="cs"/>
+          <w:sz w:val="28"/>
+          <w:szCs w:val="28"/>
+          <w:rtl/>
+          <w:lang w:bidi="fa-IR"/>
+        </w:rPr>
+        <w:t xml:space="preserve"> هستن اما با این تفاوت که بین </w:t>
+      </w:r>
+      <w:r>
+        <w:rPr>
+          <w:rFonts w:cs="B Nazanin"/>
+          <w:sz w:val="28"/>
+          <w:szCs w:val="28"/>
+          <w:lang w:bidi="fa-IR"/>
+        </w:rPr>
+        <w:t>bounded context</w:t>
+      </w:r>
+      <w:r>
+        <w:rPr>
+          <w:rFonts w:cs="B Nazanin" w:hint="cs"/>
+          <w:sz w:val="28"/>
+          <w:szCs w:val="28"/>
+          <w:rtl/>
+          <w:lang w:bidi="fa-IR"/>
+        </w:rPr>
+        <w:t xml:space="preserve"> ها دارن تعریف میشن نه بین </w:t>
+      </w:r>
+      <w:r>
+        <w:rPr>
+          <w:rFonts w:cs="B Nazanin"/>
+          <w:sz w:val="28"/>
+          <w:szCs w:val="28"/>
+          <w:lang w:bidi="fa-IR"/>
+        </w:rPr>
+        <w:t>aggregate</w:t>
+      </w:r>
+      <w:r>
+        <w:rPr>
+          <w:rFonts w:cs="B Nazanin" w:hint="cs"/>
+          <w:sz w:val="28"/>
+          <w:szCs w:val="28"/>
+          <w:rtl/>
+          <w:lang w:bidi="fa-IR"/>
+        </w:rPr>
+        <w:t xml:space="preserve"> ها. در واقع داریم </w:t>
+      </w:r>
+      <w:r>
+        <w:rPr>
+          <w:rFonts w:cs="B Nazanin"/>
+          <w:sz w:val="28"/>
+          <w:szCs w:val="28"/>
+          <w:lang w:bidi="fa-IR"/>
+        </w:rPr>
+        <w:t>eventual consistency</w:t>
+      </w:r>
+      <w:r>
+        <w:rPr>
+          <w:rFonts w:cs="B Nazanin" w:hint="cs"/>
+          <w:sz w:val="28"/>
+          <w:szCs w:val="28"/>
+          <w:rtl/>
+          <w:lang w:bidi="fa-IR"/>
+        </w:rPr>
+        <w:t xml:space="preserve"> که قبل تر گفتیم رو علاوه بر داخل </w:t>
+      </w:r>
+      <w:r>
+        <w:rPr>
+          <w:rFonts w:cs="B Nazanin"/>
+          <w:sz w:val="28"/>
+          <w:szCs w:val="28"/>
+          <w:lang w:bidi="fa-IR"/>
+        </w:rPr>
+        <w:t>bounded context</w:t>
+      </w:r>
+      <w:r>
+        <w:rPr>
+          <w:rFonts w:cs="B Nazanin" w:hint="cs"/>
+          <w:sz w:val="28"/>
+          <w:szCs w:val="28"/>
+          <w:rtl/>
+          <w:lang w:bidi="fa-IR"/>
+        </w:rPr>
+        <w:t xml:space="preserve"> ها، بلکه بیرونشون هم اعمال می کنیم (</w:t>
+      </w:r>
+      <w:r>
+        <w:rPr>
+          <w:rFonts w:cs="B Nazanin"/>
+          <w:sz w:val="28"/>
+          <w:szCs w:val="28"/>
+          <w:lang w:bidi="fa-IR"/>
+        </w:rPr>
+        <w:t>Eventual consistency across bounded contexts</w:t>
+      </w:r>
+      <w:r>
+        <w:rPr>
+          <w:rFonts w:cs="B Nazanin" w:hint="cs"/>
+          <w:sz w:val="28"/>
+          <w:szCs w:val="28"/>
+          <w:rtl/>
+          <w:lang w:bidi="fa-IR"/>
+        </w:rPr>
+        <w:t xml:space="preserve">). </w:t>
+      </w:r>
+    </w:p>
+    <w:p>
+      <w:pPr>
+        <w:pStyle w:val="ListParagraph"/>
+        <w:numPr>
+          <w:ilvl w:val="1"/>
+          <w:numId w:val="1"/>
+        </w:numPr>
+        <w:bidi/>
+        <w:rPr>
+          <w:rFonts w:cs="B Nazanin"/>
+          <w:sz w:val="28"/>
+          <w:szCs w:val="28"/>
+          <w:lang w:bidi="fa-IR"/>
+        </w:rPr>
+      </w:pPr>
+      <w:r>
+        <w:rPr>
+          <w:rFonts w:cs="B Nazanin" w:hint="cs"/>
+          <w:sz w:val="28"/>
+          <w:szCs w:val="28"/>
+          <w:rtl/>
+          <w:lang w:bidi="fa-IR"/>
+        </w:rPr>
+        <w:t xml:space="preserve">پس در واقع، 2 مدل ایونت داریم: یکی </w:t>
+      </w:r>
+      <w:r>
+        <w:rPr>
+          <w:rFonts w:cs="B Nazanin"/>
+          <w:sz w:val="28"/>
+          <w:szCs w:val="28"/>
+          <w:lang w:bidi="fa-IR"/>
+        </w:rPr>
+        <w:t>domain event</w:t>
+      </w:r>
+      <w:r>
+        <w:rPr>
+          <w:rFonts w:cs="B Nazanin" w:hint="cs"/>
+          <w:sz w:val="28"/>
+          <w:szCs w:val="28"/>
+          <w:rtl/>
+          <w:lang w:bidi="fa-IR"/>
+        </w:rPr>
+        <w:t xml:space="preserve"> ها که داخل یه </w:t>
+      </w:r>
+      <w:r>
+        <w:rPr>
+          <w:rFonts w:cs="B Nazanin"/>
+          <w:sz w:val="28"/>
+          <w:szCs w:val="28"/>
+          <w:rtl/>
+          <w:lang w:bidi="fa-IR"/>
+        </w:rPr>
+        <w:br/>
+      </w:r>
+      <w:r>
+        <w:rPr>
+          <w:rFonts w:cs="B Nazanin"/>
+          <w:sz w:val="28"/>
+          <w:szCs w:val="28"/>
+          <w:lang w:bidi="fa-IR"/>
+        </w:rPr>
+        <w:t>bounded context</w:t>
+      </w:r>
+      <w:r>
+        <w:rPr>
+          <w:rFonts w:cs="B Nazanin" w:hint="cs"/>
+          <w:sz w:val="28"/>
+          <w:szCs w:val="28"/>
+          <w:rtl/>
+          <w:lang w:bidi="fa-IR"/>
+        </w:rPr>
+        <w:t xml:space="preserve"> و بین </w:t>
+      </w:r>
+      <w:r>
+        <w:rPr>
+          <w:rFonts w:cs="B Nazanin"/>
+          <w:sz w:val="28"/>
+          <w:szCs w:val="28"/>
+          <w:lang w:bidi="fa-IR"/>
+        </w:rPr>
+        <w:t>aggregate</w:t>
+      </w:r>
+      <w:r>
+        <w:rPr>
+          <w:rFonts w:cs="B Nazanin" w:hint="cs"/>
+          <w:sz w:val="28"/>
+          <w:szCs w:val="28"/>
+          <w:rtl/>
+          <w:lang w:bidi="fa-IR"/>
+        </w:rPr>
+        <w:t xml:space="preserve"> های اون </w:t>
+      </w:r>
+      <w:r>
+        <w:rPr>
+          <w:rFonts w:cs="B Nazanin"/>
+          <w:sz w:val="28"/>
+          <w:szCs w:val="28"/>
+          <w:lang w:bidi="fa-IR"/>
+        </w:rPr>
+        <w:t>bounded context</w:t>
+      </w:r>
+      <w:r>
+        <w:rPr>
+          <w:rFonts w:cs="B Nazanin" w:hint="cs"/>
+          <w:sz w:val="28"/>
+          <w:szCs w:val="28"/>
+          <w:rtl/>
+          <w:lang w:bidi="fa-IR"/>
+        </w:rPr>
+        <w:t xml:space="preserve"> اتفاق می افتن و دیگری </w:t>
+      </w:r>
+      <w:r>
+        <w:rPr>
+          <w:rFonts w:cs="B Nazanin"/>
+          <w:sz w:val="28"/>
+          <w:szCs w:val="28"/>
+          <w:lang w:bidi="fa-IR"/>
+        </w:rPr>
+        <w:t>integration event</w:t>
+      </w:r>
+      <w:r>
+        <w:rPr>
+          <w:rFonts w:cs="B Nazanin" w:hint="cs"/>
+          <w:sz w:val="28"/>
+          <w:szCs w:val="28"/>
+          <w:rtl/>
+          <w:lang w:bidi="fa-IR"/>
+        </w:rPr>
+        <w:t xml:space="preserve"> که بین </w:t>
+      </w:r>
+      <w:r>
+        <w:rPr>
+          <w:rFonts w:cs="B Nazanin"/>
+          <w:sz w:val="28"/>
+          <w:szCs w:val="28"/>
+          <w:lang w:bidi="fa-IR"/>
+        </w:rPr>
+        <w:t>bounded context</w:t>
+      </w:r>
+      <w:r>
+        <w:rPr>
+          <w:rFonts w:cs="B Nazanin" w:hint="cs"/>
+          <w:sz w:val="28"/>
+          <w:szCs w:val="28"/>
+          <w:rtl/>
+          <w:lang w:bidi="fa-IR"/>
+        </w:rPr>
+        <w:t xml:space="preserve"> ها داره اتفاق می افته.</w:t>
+      </w:r>
+    </w:p>
+    <w:p>
+      <w:pPr>
+        <w:pStyle w:val="ListParagraph"/>
+        <w:numPr>
+          <w:ilvl w:val="1"/>
+          <w:numId w:val="1"/>
+        </w:numPr>
+        <w:bidi/>
+        <w:rPr>
+          <w:rFonts w:cs="B Nazanin"/>
+          <w:sz w:val="28"/>
+          <w:szCs w:val="28"/>
+          <w:lang w:bidi="fa-IR"/>
+        </w:rPr>
+      </w:pPr>
+      <w:r>
+        <w:rPr>
+          <w:rFonts w:cs="B Nazanin" w:hint="cs"/>
+          <w:sz w:val="28"/>
+          <w:szCs w:val="28"/>
+          <w:rtl/>
+          <w:lang w:bidi="fa-IR"/>
+        </w:rPr>
+        <w:t xml:space="preserve">نکته: ممکنه با </w:t>
+      </w:r>
+      <w:r>
+        <w:rPr>
+          <w:rFonts w:cs="B Nazanin"/>
+          <w:sz w:val="28"/>
+          <w:szCs w:val="28"/>
+          <w:lang w:bidi="fa-IR"/>
+        </w:rPr>
+        <w:t>raise</w:t>
+      </w:r>
+      <w:r>
+        <w:rPr>
+          <w:rFonts w:cs="B Nazanin" w:hint="cs"/>
+          <w:sz w:val="28"/>
+          <w:szCs w:val="28"/>
+          <w:rtl/>
+          <w:lang w:bidi="fa-IR"/>
+        </w:rPr>
+        <w:t xml:space="preserve"> کردن یه </w:t>
+      </w:r>
+      <w:r>
+        <w:rPr>
+          <w:rFonts w:cs="B Nazanin"/>
+          <w:sz w:val="28"/>
+          <w:szCs w:val="28"/>
+          <w:lang w:bidi="fa-IR"/>
+        </w:rPr>
+        <w:t>integration event</w:t>
+      </w:r>
+      <w:r>
+        <w:rPr>
+          <w:rFonts w:cs="B Nazanin" w:hint="cs"/>
+          <w:sz w:val="28"/>
+          <w:szCs w:val="28"/>
+          <w:rtl/>
+          <w:lang w:bidi="fa-IR"/>
+        </w:rPr>
+        <w:t xml:space="preserve">، داخل  </w:t>
+      </w:r>
+      <w:r>
+        <w:rPr>
+          <w:rFonts w:cs="B Nazanin"/>
+          <w:sz w:val="28"/>
+          <w:szCs w:val="28"/>
+          <w:lang w:bidi="fa-IR"/>
+        </w:rPr>
+        <w:t>bounded context</w:t>
+      </w:r>
+      <w:r>
+        <w:rPr>
+          <w:rFonts w:cs="B Nazanin" w:hint="cs"/>
+          <w:sz w:val="28"/>
+          <w:szCs w:val="28"/>
+          <w:rtl/>
+          <w:lang w:bidi="fa-IR"/>
+        </w:rPr>
+        <w:t xml:space="preserve"> مقصد یک یا چند </w:t>
+      </w:r>
+      <w:r>
+        <w:rPr>
+          <w:rFonts w:cs="B Nazanin"/>
+          <w:sz w:val="28"/>
+          <w:szCs w:val="28"/>
+          <w:lang w:bidi="fa-IR"/>
+        </w:rPr>
+        <w:t>domain event</w:t>
+      </w:r>
+      <w:r>
+        <w:rPr>
+          <w:rFonts w:cs="B Nazanin" w:hint="cs"/>
+          <w:sz w:val="28"/>
+          <w:szCs w:val="28"/>
+          <w:rtl/>
+          <w:lang w:bidi="fa-IR"/>
+        </w:rPr>
+        <w:t xml:space="preserve"> هم </w:t>
+      </w:r>
+      <w:r>
+        <w:rPr>
+          <w:rFonts w:cs="B Nazanin"/>
+          <w:sz w:val="28"/>
+          <w:szCs w:val="28"/>
+          <w:lang w:bidi="fa-IR"/>
+        </w:rPr>
+        <w:t>raise</w:t>
+      </w:r>
+      <w:r>
+        <w:rPr>
+          <w:rFonts w:cs="B Nazanin" w:hint="cs"/>
+          <w:sz w:val="28"/>
+          <w:szCs w:val="28"/>
+          <w:rtl/>
+          <w:lang w:bidi="fa-IR"/>
+        </w:rPr>
+        <w:t xml:space="preserve"> بشه.</w:t>
+      </w:r>
+      <w:r>
+        <w:rPr>
+          <w:rFonts w:cs="B Nazanin" w:hint="cs"/>
+          <w:sz w:val="28"/>
+          <w:szCs w:val="28"/>
+          <w:rtl/>
+          <w:lang w:bidi="fa-IR"/>
+        </w:rPr>
+        <w:t xml:space="preserve"> حتی ممکنه روند </w:t>
+      </w:r>
+      <w:r>
+        <w:rPr>
+          <w:rFonts w:cs="B Nazanin"/>
+          <w:sz w:val="28"/>
+          <w:szCs w:val="28"/>
+          <w:lang w:bidi="fa-IR"/>
+        </w:rPr>
+        <w:t>raise</w:t>
+      </w:r>
+      <w:r>
+        <w:rPr>
+          <w:rFonts w:cs="B Nazanin" w:hint="cs"/>
+          <w:sz w:val="28"/>
+          <w:szCs w:val="28"/>
+          <w:rtl/>
+          <w:lang w:bidi="fa-IR"/>
+        </w:rPr>
+        <w:t xml:space="preserve"> شدن های بعد از یه </w:t>
+      </w:r>
+      <w:r>
+        <w:rPr>
+          <w:rFonts w:cs="B Nazanin"/>
+          <w:sz w:val="28"/>
+          <w:szCs w:val="28"/>
+          <w:lang w:bidi="fa-IR"/>
+        </w:rPr>
+        <w:t>integration event</w:t>
+      </w:r>
+      <w:r>
+        <w:rPr>
+          <w:rFonts w:cs="B Nazanin" w:hint="cs"/>
+          <w:sz w:val="28"/>
+          <w:szCs w:val="28"/>
+          <w:rtl/>
+          <w:lang w:bidi="fa-IR"/>
+        </w:rPr>
+        <w:t xml:space="preserve"> طوری باشه که یه </w:t>
+      </w:r>
+      <w:r>
+        <w:rPr>
+          <w:rFonts w:cs="B Nazanin"/>
+          <w:sz w:val="28"/>
+          <w:szCs w:val="28"/>
+          <w:lang w:bidi="fa-IR"/>
+        </w:rPr>
+        <w:t>integration event</w:t>
+      </w:r>
+      <w:r>
+        <w:rPr>
+          <w:rFonts w:cs="B Nazanin" w:hint="cs"/>
+          <w:sz w:val="28"/>
+          <w:szCs w:val="28"/>
+          <w:rtl/>
+          <w:lang w:bidi="fa-IR"/>
+        </w:rPr>
+        <w:t xml:space="preserve"> دیگه ای هم </w:t>
+      </w:r>
+      <w:r>
+        <w:rPr>
+          <w:rFonts w:cs="B Nazanin"/>
+          <w:sz w:val="28"/>
+          <w:szCs w:val="28"/>
+          <w:lang w:bidi="fa-IR"/>
+        </w:rPr>
+        <w:t>raise</w:t>
+      </w:r>
+      <w:r>
+        <w:rPr>
+          <w:rFonts w:cs="B Nazanin" w:hint="cs"/>
+          <w:sz w:val="28"/>
+          <w:szCs w:val="28"/>
+          <w:rtl/>
+          <w:lang w:bidi="fa-IR"/>
+        </w:rPr>
+        <w:t xml:space="preserve"> بشه.</w:t>
+      </w:r>
+    </w:p>
+    <w:p>
+      <w:pPr>
+        <w:pStyle w:val="ListParagraph"/>
+        <w:numPr>
+          <w:ilvl w:val="1"/>
+          <w:numId w:val="1"/>
+        </w:numPr>
+        <w:bidi/>
+        <w:rPr>
+          <w:rFonts w:cs="B Nazanin"/>
+          <w:sz w:val="28"/>
+          <w:szCs w:val="28"/>
+          <w:lang w:bidi="fa-IR"/>
+        </w:rPr>
+      </w:pPr>
+      <w:r>
+        <w:rPr>
+          <w:rFonts w:cs="B Nazanin" w:hint="cs"/>
+          <w:sz w:val="28"/>
+          <w:szCs w:val="28"/>
+          <w:rtl/>
+          <w:lang w:bidi="fa-IR"/>
+        </w:rPr>
+        <w:t xml:space="preserve">در نگاه اول این مدل پیاده سازی سخت به نظر میاد و پیچیده که همین طور هم هست اما به مرور زمان که عادت کنیم اینطوری طراحی رو انجام بدیم، ساده تر میشه چرا که </w:t>
+      </w:r>
+      <w:r>
+        <w:rPr>
+          <w:rFonts w:cs="B Nazanin" w:hint="cs"/>
+          <w:sz w:val="28"/>
+          <w:szCs w:val="28"/>
+          <w:rtl/>
+          <w:lang w:bidi="fa-IR"/>
+        </w:rPr>
+        <w:t xml:space="preserve">هم نحوه فکر کردن و مواجهه ما با مسئله متفاوت میشه هم اینکه چون هر قسمت از پروژه (چه </w:t>
+      </w:r>
+      <w:r>
+        <w:rPr>
+          <w:rFonts w:cs="B Nazanin"/>
+          <w:sz w:val="28"/>
+          <w:szCs w:val="28"/>
+          <w:lang w:bidi="fa-IR"/>
+        </w:rPr>
+        <w:t>aggregate</w:t>
+      </w:r>
+      <w:r>
+        <w:rPr>
+          <w:rFonts w:cs="B Nazanin" w:hint="cs"/>
+          <w:sz w:val="28"/>
+          <w:szCs w:val="28"/>
+          <w:rtl/>
+          <w:lang w:bidi="fa-IR"/>
+        </w:rPr>
+        <w:t xml:space="preserve"> و چه </w:t>
+      </w:r>
+      <w:r>
+        <w:rPr>
+          <w:rFonts w:cs="B Nazanin"/>
+          <w:sz w:val="28"/>
+          <w:szCs w:val="28"/>
+          <w:lang w:bidi="fa-IR"/>
+        </w:rPr>
+        <w:t>bounded context</w:t>
+      </w:r>
+      <w:r>
+        <w:rPr>
+          <w:rFonts w:cs="B Nazanin" w:hint="cs"/>
+          <w:sz w:val="28"/>
+          <w:szCs w:val="28"/>
+          <w:rtl/>
+          <w:lang w:bidi="fa-IR"/>
+        </w:rPr>
+        <w:t xml:space="preserve">) داره کار مربوط به خودش رو خودش انجام میده، یه </w:t>
+      </w:r>
+      <w:r>
+        <w:rPr>
+          <w:rFonts w:cs="B Nazanin"/>
+          <w:sz w:val="28"/>
+          <w:szCs w:val="28"/>
+          <w:lang w:bidi="fa-IR"/>
+        </w:rPr>
+        <w:t>separation of concern</w:t>
+      </w:r>
+      <w:r>
+        <w:rPr>
+          <w:rFonts w:cs="B Nazanin" w:hint="cs"/>
+          <w:sz w:val="28"/>
+          <w:szCs w:val="28"/>
+          <w:rtl/>
+          <w:lang w:bidi="fa-IR"/>
+        </w:rPr>
+        <w:t xml:space="preserve"> ای رو داریم که در عین حال مثل این میمونه که همه چی رو یکجا انجام داده باشیم.</w:t>
+      </w:r>
+    </w:p>
+    <w:p>
+      <w:pPr>
+        <w:pStyle w:val="ListParagraph"/>
+        <w:numPr>
+          <w:ilvl w:val="0"/>
+          <w:numId w:val="1"/>
+        </w:numPr>
+        <w:bidi/>
+        <w:rPr>
+          <w:rFonts w:cs="B Nazanin"/>
+          <w:sz w:val="28"/>
+          <w:szCs w:val="28"/>
+          <w:lang w:bidi="fa-IR"/>
+        </w:rPr>
+      </w:pPr>
+      <w:r>
+        <w:rPr>
+          <w:rFonts w:cs="B Nazanin" w:hint="cs"/>
+          <w:sz w:val="28"/>
+          <w:szCs w:val="28"/>
+          <w:rtl/>
+          <w:lang w:bidi="fa-IR"/>
+        </w:rPr>
+        <w:lastRenderedPageBreak/>
+        <w:t xml:space="preserve"> در </w:t>
+      </w:r>
+      <w:r>
+        <w:rPr>
+          <w:rFonts w:cs="B Nazanin"/>
+          <w:sz w:val="28"/>
+          <w:szCs w:val="28"/>
+          <w:lang w:bidi="fa-IR"/>
+        </w:rPr>
+        <w:t>integration event</w:t>
+      </w:r>
+      <w:r>
+        <w:rPr>
+          <w:rFonts w:cs="B Nazanin" w:hint="cs"/>
+          <w:sz w:val="28"/>
+          <w:szCs w:val="28"/>
+          <w:rtl/>
+          <w:lang w:bidi="fa-IR"/>
+        </w:rPr>
+        <w:t xml:space="preserve"> ها چطور </w:t>
+      </w:r>
+      <w:r>
+        <w:rPr>
+          <w:rFonts w:cs="B Nazanin"/>
+          <w:sz w:val="28"/>
+          <w:szCs w:val="28"/>
+          <w:lang w:bidi="fa-IR"/>
+        </w:rPr>
+        <w:t>error handling</w:t>
+      </w:r>
+      <w:r>
+        <w:rPr>
+          <w:rFonts w:cs="B Nazanin" w:hint="cs"/>
+          <w:sz w:val="28"/>
+          <w:szCs w:val="28"/>
+          <w:rtl/>
+          <w:lang w:bidi="fa-IR"/>
+        </w:rPr>
+        <w:t xml:space="preserve"> رو انجام میدیم؟</w:t>
+      </w:r>
+      <w:r>
+        <w:rPr>
+          <w:rFonts w:cs="B Nazanin"/>
+          <w:sz w:val="28"/>
+          <w:szCs w:val="28"/>
+          <w:rtl/>
+          <w:lang w:bidi="fa-IR"/>
+        </w:rPr>
+        <w:br/>
+      </w:r>
+      <w:r>
+        <w:rPr>
+          <w:rFonts w:cs="B Nazanin" w:hint="cs"/>
+          <w:sz w:val="28"/>
+          <w:szCs w:val="28"/>
+          <w:rtl/>
+          <w:lang w:bidi="fa-IR"/>
+        </w:rPr>
+        <w:t xml:space="preserve">از اونجایی که داریم پروژه رو به کلی بخش های کوچیکتر میشکونیم و هر بخش داره به نحوی ارتباط با بقیه بخش ها میگیره، این احتمال که </w:t>
+      </w:r>
+      <w:r>
+        <w:rPr>
+          <w:rFonts w:cs="B Nazanin"/>
+          <w:sz w:val="28"/>
+          <w:szCs w:val="28"/>
+          <w:lang w:bidi="fa-IR"/>
+        </w:rPr>
+        <w:t>error</w:t>
+      </w:r>
+      <w:r>
+        <w:rPr>
+          <w:rFonts w:cs="B Nazanin" w:hint="cs"/>
+          <w:sz w:val="28"/>
+          <w:szCs w:val="28"/>
+          <w:rtl/>
+          <w:lang w:bidi="fa-IR"/>
+        </w:rPr>
+        <w:t xml:space="preserve"> در پروژه پیش بیاد بالا میره؛ </w:t>
+      </w:r>
+      <w:r>
+        <w:rPr>
+          <w:rFonts w:cs="B Nazanin" w:hint="cs"/>
+          <w:sz w:val="28"/>
+          <w:szCs w:val="28"/>
+          <w:rtl/>
+          <w:lang w:bidi="fa-IR"/>
+        </w:rPr>
+        <w:t xml:space="preserve">مثلا </w:t>
+      </w:r>
+      <w:r>
+        <w:rPr>
+          <w:rFonts w:cs="B Nazanin" w:hint="cs"/>
+          <w:sz w:val="28"/>
+          <w:szCs w:val="28"/>
+          <w:rtl/>
+          <w:lang w:bidi="fa-IR"/>
+        </w:rPr>
+        <w:t xml:space="preserve">ممکنه </w:t>
+      </w:r>
+      <w:r>
+        <w:rPr>
+          <w:rFonts w:cs="B Nazanin"/>
+          <w:sz w:val="28"/>
+          <w:szCs w:val="28"/>
+          <w:lang w:bidi="fa-IR"/>
+        </w:rPr>
+        <w:t>Error</w:t>
+      </w:r>
+      <w:r>
+        <w:rPr>
+          <w:rFonts w:cs="B Nazanin" w:hint="cs"/>
+          <w:sz w:val="28"/>
+          <w:szCs w:val="28"/>
+          <w:rtl/>
+          <w:lang w:bidi="fa-IR"/>
+        </w:rPr>
+        <w:t xml:space="preserve"> این باشه که یه </w:t>
+      </w:r>
+      <w:r>
+        <w:rPr>
+          <w:rFonts w:cs="B Nazanin"/>
+          <w:sz w:val="28"/>
+          <w:szCs w:val="28"/>
+          <w:lang w:bidi="fa-IR"/>
+        </w:rPr>
+        <w:t>bounded context</w:t>
+      </w:r>
+      <w:r>
+        <w:rPr>
+          <w:rFonts w:cs="B Nazanin" w:hint="cs"/>
+          <w:sz w:val="28"/>
+          <w:szCs w:val="28"/>
+          <w:rtl/>
+          <w:lang w:bidi="fa-IR"/>
+        </w:rPr>
+        <w:t xml:space="preserve"> کار خودشو انجام داده و </w:t>
+      </w:r>
+      <w:r>
+        <w:rPr>
+          <w:rFonts w:cs="B Nazanin"/>
+          <w:sz w:val="28"/>
+          <w:szCs w:val="28"/>
+          <w:lang w:bidi="fa-IR"/>
+        </w:rPr>
+        <w:t>integration event</w:t>
+      </w:r>
+      <w:r>
+        <w:rPr>
+          <w:rFonts w:cs="B Nazanin" w:hint="cs"/>
+          <w:sz w:val="28"/>
+          <w:szCs w:val="28"/>
+          <w:rtl/>
+          <w:lang w:bidi="fa-IR"/>
+        </w:rPr>
+        <w:t xml:space="preserve"> شو </w:t>
+      </w:r>
+      <w:r>
+        <w:rPr>
+          <w:rFonts w:cs="B Nazanin"/>
+          <w:sz w:val="28"/>
+          <w:szCs w:val="28"/>
+          <w:lang w:bidi="fa-IR"/>
+        </w:rPr>
+        <w:t>raise</w:t>
+      </w:r>
+      <w:r>
+        <w:rPr>
+          <w:rFonts w:cs="B Nazanin" w:hint="cs"/>
+          <w:sz w:val="28"/>
+          <w:szCs w:val="28"/>
+          <w:rtl/>
+          <w:lang w:bidi="fa-IR"/>
+        </w:rPr>
+        <w:t xml:space="preserve"> کرده اما </w:t>
+      </w:r>
+      <w:r>
+        <w:rPr>
+          <w:rFonts w:cs="B Nazanin"/>
+          <w:sz w:val="28"/>
+          <w:szCs w:val="28"/>
+          <w:lang w:bidi="fa-IR"/>
+        </w:rPr>
+        <w:t>bounded context</w:t>
+      </w:r>
+      <w:r>
+        <w:rPr>
+          <w:rFonts w:cs="B Nazanin" w:hint="cs"/>
+          <w:sz w:val="28"/>
+          <w:szCs w:val="28"/>
+          <w:rtl/>
+          <w:lang w:bidi="fa-IR"/>
+        </w:rPr>
+        <w:t xml:space="preserve"> مقصد کارشو (به هر دلیلی) انجام نداده</w:t>
+      </w:r>
+      <w:r>
+        <w:rPr>
+          <w:rFonts w:cs="B Nazanin" w:hint="cs"/>
+          <w:sz w:val="28"/>
+          <w:szCs w:val="28"/>
+          <w:rtl/>
+          <w:lang w:bidi="fa-IR"/>
+        </w:rPr>
+        <w:t xml:space="preserve"> یا اینکه اصلا </w:t>
+      </w:r>
+      <w:r>
+        <w:rPr>
+          <w:rFonts w:cs="B Nazanin"/>
+          <w:sz w:val="28"/>
+          <w:szCs w:val="28"/>
+          <w:lang w:bidi="fa-IR"/>
+        </w:rPr>
+        <w:t>integration event</w:t>
+      </w:r>
+      <w:r>
+        <w:rPr>
+          <w:rFonts w:cs="B Nazanin" w:hint="cs"/>
+          <w:sz w:val="28"/>
+          <w:szCs w:val="28"/>
+          <w:rtl/>
+          <w:lang w:bidi="fa-IR"/>
+        </w:rPr>
+        <w:t xml:space="preserve"> مورد نظر </w:t>
+      </w:r>
+      <w:r>
+        <w:rPr>
+          <w:rFonts w:cs="B Nazanin"/>
+          <w:sz w:val="28"/>
+          <w:szCs w:val="28"/>
+          <w:lang w:bidi="fa-IR"/>
+        </w:rPr>
+        <w:t>raise</w:t>
+      </w:r>
+      <w:r>
+        <w:rPr>
+          <w:rFonts w:cs="B Nazanin" w:hint="cs"/>
+          <w:sz w:val="28"/>
+          <w:szCs w:val="28"/>
+          <w:rtl/>
+          <w:lang w:bidi="fa-IR"/>
+        </w:rPr>
+        <w:t xml:space="preserve"> نشده اما </w:t>
+      </w:r>
+      <w:r>
+        <w:rPr>
+          <w:rFonts w:cs="B Nazanin"/>
+          <w:sz w:val="28"/>
+          <w:szCs w:val="28"/>
+          <w:lang w:bidi="fa-IR"/>
+        </w:rPr>
+        <w:t>bounded context</w:t>
+      </w:r>
+      <w:r>
+        <w:rPr>
+          <w:rFonts w:cs="B Nazanin" w:hint="cs"/>
+          <w:sz w:val="28"/>
+          <w:szCs w:val="28"/>
+          <w:rtl/>
+          <w:lang w:bidi="fa-IR"/>
+        </w:rPr>
+        <w:t xml:space="preserve"> مبدا کارشو انجام داده که خب در تمامی حالات ما عملا داریم </w:t>
+      </w:r>
+      <w:r>
+        <w:rPr>
+          <w:rFonts w:cs="B Nazanin"/>
+          <w:sz w:val="28"/>
+          <w:szCs w:val="28"/>
+          <w:lang w:bidi="fa-IR"/>
+        </w:rPr>
+        <w:t>eventual consistency</w:t>
+      </w:r>
+      <w:r>
+        <w:rPr>
+          <w:rFonts w:cs="B Nazanin" w:hint="cs"/>
+          <w:sz w:val="28"/>
+          <w:szCs w:val="28"/>
+          <w:rtl/>
+          <w:lang w:bidi="fa-IR"/>
+        </w:rPr>
+        <w:t xml:space="preserve"> رو نقض می کنیم.</w:t>
+      </w:r>
+      <w:r>
+        <w:rPr>
+          <w:rFonts w:cs="B Nazanin" w:hint="cs"/>
+          <w:sz w:val="28"/>
+          <w:szCs w:val="28"/>
+          <w:rtl/>
+          <w:lang w:bidi="fa-IR"/>
+        </w:rPr>
+        <w:t xml:space="preserve"> </w:t>
+      </w:r>
+      <w:r>
+        <w:rPr>
+          <w:rFonts w:cs="B Nazanin"/>
+          <w:sz w:val="28"/>
+          <w:szCs w:val="28"/>
+          <w:rtl/>
+          <w:lang w:bidi="fa-IR"/>
+        </w:rPr>
+        <w:br/>
+      </w:r>
+      <w:r>
+        <w:rPr>
+          <w:rFonts w:cs="B Nazanin" w:hint="cs"/>
+          <w:sz w:val="28"/>
+          <w:szCs w:val="28"/>
+          <w:rtl/>
+          <w:lang w:bidi="fa-IR"/>
+        </w:rPr>
+        <w:t>یه</w:t>
+      </w:r>
+      <w:r>
+        <w:rPr>
+          <w:rFonts w:cs="B Nazanin" w:hint="cs"/>
+          <w:sz w:val="28"/>
+          <w:szCs w:val="28"/>
+          <w:rtl/>
+          <w:lang w:bidi="fa-IR"/>
+        </w:rPr>
+        <w:t xml:space="preserve"> نکته ای که هست اینه که اگه ما کاری کنیم که کل پروسه یه اتفاق (از مبدا بگیر تا تمامی </w:t>
+      </w:r>
+      <w:r>
+        <w:rPr>
+          <w:rFonts w:cs="B Nazanin"/>
+          <w:sz w:val="28"/>
+          <w:szCs w:val="28"/>
+          <w:lang w:bidi="fa-IR"/>
+        </w:rPr>
+        <w:t>event</w:t>
+      </w:r>
+      <w:r>
+        <w:rPr>
+          <w:rFonts w:cs="B Nazanin" w:hint="cs"/>
+          <w:sz w:val="28"/>
+          <w:szCs w:val="28"/>
+          <w:rtl/>
+          <w:lang w:bidi="fa-IR"/>
+        </w:rPr>
+        <w:t xml:space="preserve"> هایی که به واسطه اون دارن </w:t>
+      </w:r>
+      <w:r>
+        <w:rPr>
+          <w:rFonts w:cs="B Nazanin"/>
+          <w:sz w:val="28"/>
+          <w:szCs w:val="28"/>
+          <w:lang w:bidi="fa-IR"/>
+        </w:rPr>
+        <w:t>raise</w:t>
+      </w:r>
+      <w:r>
+        <w:rPr>
+          <w:rFonts w:cs="B Nazanin" w:hint="cs"/>
+          <w:sz w:val="28"/>
+          <w:szCs w:val="28"/>
+          <w:rtl/>
+          <w:lang w:bidi="fa-IR"/>
+        </w:rPr>
+        <w:t xml:space="preserve"> میشن) به صورت </w:t>
+      </w:r>
+      <w:r>
+        <w:rPr>
+          <w:rFonts w:cs="B Nazanin"/>
+          <w:sz w:val="28"/>
+          <w:szCs w:val="28"/>
+          <w:lang w:bidi="fa-IR"/>
+        </w:rPr>
+        <w:t>atomic</w:t>
+      </w:r>
+      <w:r>
+        <w:rPr>
+          <w:rFonts w:cs="B Nazanin" w:hint="cs"/>
+          <w:sz w:val="28"/>
+          <w:szCs w:val="28"/>
+          <w:rtl/>
+          <w:lang w:bidi="fa-IR"/>
+        </w:rPr>
+        <w:t xml:space="preserve"> (یعنی یا کل ماجرا از اول تا آخر بدون مشکل انجام بشه یا هیچیش انجام نشه) اجرا بشه دیگه نگران </w:t>
+      </w:r>
+      <w:r>
+        <w:rPr>
+          <w:rFonts w:cs="B Nazanin"/>
+          <w:sz w:val="28"/>
+          <w:szCs w:val="28"/>
+          <w:lang w:bidi="fa-IR"/>
+        </w:rPr>
+        <w:t>eventual consistency</w:t>
+      </w:r>
+      <w:r>
+        <w:rPr>
+          <w:rFonts w:cs="B Nazanin" w:hint="cs"/>
+          <w:sz w:val="28"/>
+          <w:szCs w:val="28"/>
+          <w:rtl/>
+          <w:lang w:bidi="fa-IR"/>
+        </w:rPr>
+        <w:t xml:space="preserve"> نیستیم. یه</w:t>
+      </w:r>
+      <w:r>
+        <w:rPr>
+          <w:rFonts w:cs="B Nazanin" w:hint="cs"/>
+          <w:sz w:val="28"/>
+          <w:szCs w:val="28"/>
+          <w:rtl/>
+          <w:lang w:bidi="fa-IR"/>
+        </w:rPr>
+        <w:t xml:space="preserve"> </w:t>
+      </w:r>
+      <w:r>
+        <w:rPr>
+          <w:rFonts w:cs="B Nazanin"/>
+          <w:sz w:val="28"/>
+          <w:szCs w:val="28"/>
+          <w:lang w:bidi="fa-IR"/>
+        </w:rPr>
+        <w:t>pattern</w:t>
+      </w:r>
+      <w:r>
+        <w:rPr>
+          <w:rFonts w:cs="B Nazanin" w:hint="cs"/>
+          <w:sz w:val="28"/>
+          <w:szCs w:val="28"/>
+          <w:rtl/>
+          <w:lang w:bidi="fa-IR"/>
+        </w:rPr>
+        <w:t xml:space="preserve"> ای به نام </w:t>
+      </w:r>
+      <w:r>
+        <w:rPr>
+          <w:rFonts w:cs="B Nazanin"/>
+          <w:sz w:val="28"/>
+          <w:szCs w:val="28"/>
+          <w:lang w:bidi="fa-IR"/>
+        </w:rPr>
+        <w:t>outbox pattern</w:t>
+      </w:r>
+      <w:r>
+        <w:rPr>
+          <w:rFonts w:cs="B Nazanin" w:hint="cs"/>
+          <w:sz w:val="28"/>
+          <w:szCs w:val="28"/>
+          <w:rtl/>
+          <w:lang w:bidi="fa-IR"/>
+        </w:rPr>
+        <w:t xml:space="preserve"> وجود داره که با کمک اون هم </w:t>
+      </w:r>
+      <w:r>
+        <w:rPr>
+          <w:rFonts w:cs="B Nazanin"/>
+          <w:sz w:val="28"/>
+          <w:szCs w:val="28"/>
+          <w:lang w:bidi="fa-IR"/>
+        </w:rPr>
+        <w:t>error handling</w:t>
+      </w:r>
+      <w:r>
+        <w:rPr>
+          <w:rFonts w:cs="B Nazanin" w:hint="cs"/>
+          <w:sz w:val="28"/>
+          <w:szCs w:val="28"/>
+          <w:rtl/>
+          <w:lang w:bidi="fa-IR"/>
+        </w:rPr>
+        <w:t xml:space="preserve"> رو انجام میدیم هم </w:t>
+      </w:r>
+      <w:r>
+        <w:rPr>
+          <w:rFonts w:cs="B Nazanin"/>
+          <w:sz w:val="28"/>
+          <w:szCs w:val="28"/>
+          <w:lang w:bidi="fa-IR"/>
+        </w:rPr>
+        <w:t>eventual consistency</w:t>
+      </w:r>
+      <w:r>
+        <w:rPr>
+          <w:rFonts w:cs="B Nazanin" w:hint="cs"/>
+          <w:sz w:val="28"/>
+          <w:szCs w:val="28"/>
+          <w:rtl/>
+          <w:lang w:bidi="fa-IR"/>
+        </w:rPr>
+        <w:t xml:space="preserve"> رو در زمان بروز مشکل حفظ می کنیم.</w:t>
+      </w:r>
+    </w:p>
+    <w:p>
+      <w:pPr>
+        <w:pStyle w:val="ListParagraph"/>
+        <w:numPr>
+          <w:ilvl w:val="0"/>
+          <w:numId w:val="1"/>
+        </w:numPr>
+        <w:bidi/>
+        <w:rPr>
+          <w:rFonts w:cs="B Nazanin"/>
+          <w:sz w:val="28"/>
+          <w:szCs w:val="28"/>
+          <w:lang w:bidi="fa-IR"/>
+        </w:rPr>
+      </w:pPr>
+      <w:r>
+        <w:rPr>
+          <w:rFonts w:cs="B Nazanin"/>
+          <w:sz w:val="28"/>
+          <w:szCs w:val="28"/>
+          <w:lang w:bidi="fa-IR"/>
+        </w:rPr>
+        <w:t>Outbox pattern</w:t>
+      </w:r>
+      <w:r>
+        <w:rPr>
+          <w:rFonts w:cs="B Nazanin" w:hint="cs"/>
+          <w:sz w:val="28"/>
+          <w:szCs w:val="28"/>
+          <w:rtl/>
+          <w:lang w:bidi="fa-IR"/>
+        </w:rPr>
+        <w:t xml:space="preserve"> چیه؟</w:t>
+      </w:r>
+    </w:p>
+    <w:p>
+      <w:pPr>
+        <w:pStyle w:val="ListParagraph"/>
+        <w:numPr>
+          <w:ilvl w:val="1"/>
+          <w:numId w:val="1"/>
+        </w:numPr>
+        <w:bidi/>
+        <w:rPr>
+          <w:rFonts w:cs="B Nazanin"/>
+          <w:sz w:val="28"/>
+          <w:szCs w:val="28"/>
+          <w:lang w:bidi="fa-IR"/>
+        </w:rPr>
+      </w:pPr>
+      <w:r>
+        <w:rPr>
+          <w:rFonts w:cs="B Nazanin" w:hint="cs"/>
+          <w:sz w:val="28"/>
+          <w:szCs w:val="28"/>
+          <w:rtl/>
+          <w:lang w:bidi="fa-IR"/>
+        </w:rPr>
+        <w:t xml:space="preserve">همون طور که در بخش قبلی گفتیم، یه سری </w:t>
+      </w:r>
+      <w:r>
+        <w:rPr>
+          <w:rFonts w:cs="B Nazanin"/>
+          <w:sz w:val="28"/>
+          <w:szCs w:val="28"/>
+          <w:lang w:bidi="fa-IR"/>
+        </w:rPr>
+        <w:t>error</w:t>
+      </w:r>
+      <w:r>
+        <w:rPr>
+          <w:rFonts w:cs="B Nazanin" w:hint="cs"/>
+          <w:sz w:val="28"/>
+          <w:szCs w:val="28"/>
+          <w:rtl/>
+          <w:lang w:bidi="fa-IR"/>
+        </w:rPr>
+        <w:t xml:space="preserve"> ها در زمان </w:t>
+      </w:r>
+      <w:r>
+        <w:rPr>
+          <w:rFonts w:cs="B Nazanin"/>
+          <w:sz w:val="28"/>
+          <w:szCs w:val="28"/>
+          <w:lang w:bidi="fa-IR"/>
+        </w:rPr>
+        <w:t>event raising</w:t>
+      </w:r>
+      <w:r>
+        <w:rPr>
+          <w:rFonts w:cs="B Nazanin" w:hint="cs"/>
+          <w:sz w:val="28"/>
+          <w:szCs w:val="28"/>
+          <w:rtl/>
+          <w:lang w:bidi="fa-IR"/>
+        </w:rPr>
+        <w:t xml:space="preserve"> (یا همون </w:t>
+      </w:r>
+      <w:r>
+        <w:rPr>
+          <w:rFonts w:cs="B Nazanin"/>
+          <w:sz w:val="28"/>
+          <w:szCs w:val="28"/>
+          <w:lang w:bidi="fa-IR"/>
+        </w:rPr>
+        <w:t>event publishing</w:t>
+      </w:r>
+      <w:r>
+        <w:rPr>
+          <w:rFonts w:cs="B Nazanin" w:hint="cs"/>
+          <w:sz w:val="28"/>
+          <w:szCs w:val="28"/>
+          <w:rtl/>
+          <w:lang w:bidi="fa-IR"/>
+        </w:rPr>
+        <w:t xml:space="preserve">) پیش میاد که </w:t>
+      </w:r>
+      <w:r>
+        <w:rPr>
+          <w:rFonts w:cs="B Nazanin"/>
+          <w:sz w:val="28"/>
+          <w:szCs w:val="28"/>
+          <w:lang w:bidi="fa-IR"/>
+        </w:rPr>
+        <w:t>eventual consitency</w:t>
+      </w:r>
+      <w:r>
+        <w:rPr>
+          <w:rFonts w:cs="B Nazanin" w:hint="cs"/>
+          <w:sz w:val="28"/>
+          <w:szCs w:val="28"/>
+          <w:rtl/>
+          <w:lang w:bidi="fa-IR"/>
+        </w:rPr>
+        <w:t xml:space="preserve"> رو از بین میبره. </w:t>
+      </w:r>
+      <w:r>
+        <w:rPr>
+          <w:rFonts w:cs="B Nazanin"/>
+          <w:sz w:val="28"/>
+          <w:szCs w:val="28"/>
+          <w:rtl/>
+          <w:lang w:bidi="fa-IR"/>
+        </w:rPr>
+        <w:br/>
+      </w:r>
+      <w:r>
+        <w:rPr>
+          <w:rFonts w:cs="B Nazanin" w:hint="cs"/>
+          <w:sz w:val="28"/>
+          <w:szCs w:val="28"/>
+          <w:rtl/>
+          <w:lang w:bidi="fa-IR"/>
+        </w:rPr>
+        <w:t xml:space="preserve">این </w:t>
+      </w:r>
+      <w:r>
+        <w:rPr>
+          <w:rFonts w:cs="B Nazanin"/>
+          <w:sz w:val="28"/>
+          <w:szCs w:val="28"/>
+          <w:lang w:bidi="fa-IR"/>
+        </w:rPr>
+        <w:t>pattern</w:t>
+      </w:r>
+      <w:r>
+        <w:rPr>
+          <w:rFonts w:cs="B Nazanin" w:hint="cs"/>
+          <w:sz w:val="28"/>
+          <w:szCs w:val="28"/>
+          <w:rtl/>
+          <w:lang w:bidi="fa-IR"/>
+        </w:rPr>
+        <w:t xml:space="preserve"> به صورت ساده، یه جدول جداگونه توی دیتابیس ما هست که وظیفه نگهداری و تغییر </w:t>
+      </w:r>
+      <w:r>
+        <w:rPr>
+          <w:rFonts w:cs="B Nazanin"/>
+          <w:sz w:val="28"/>
+          <w:szCs w:val="28"/>
+          <w:lang w:bidi="fa-IR"/>
+        </w:rPr>
+        <w:t>intergration event</w:t>
+      </w:r>
+      <w:r>
+        <w:rPr>
+          <w:rFonts w:cs="B Nazanin" w:hint="cs"/>
+          <w:sz w:val="28"/>
+          <w:szCs w:val="28"/>
+          <w:rtl/>
+          <w:lang w:bidi="fa-IR"/>
+        </w:rPr>
+        <w:t xml:space="preserve"> ها رو داره. وقتی یه </w:t>
+      </w:r>
+      <w:r>
+        <w:rPr>
+          <w:rFonts w:cs="B Nazanin"/>
+          <w:sz w:val="28"/>
+          <w:szCs w:val="28"/>
+          <w:lang w:bidi="fa-IR"/>
+        </w:rPr>
+        <w:t>Integration event</w:t>
+      </w:r>
+      <w:r>
+        <w:rPr>
+          <w:rFonts w:cs="B Nazanin" w:hint="cs"/>
+          <w:sz w:val="28"/>
+          <w:szCs w:val="28"/>
+          <w:rtl/>
+          <w:lang w:bidi="fa-IR"/>
+        </w:rPr>
+        <w:t xml:space="preserve"> ای </w:t>
+      </w:r>
+      <w:r>
+        <w:rPr>
+          <w:rFonts w:cs="B Nazanin"/>
+          <w:sz w:val="28"/>
+          <w:szCs w:val="28"/>
+          <w:lang w:bidi="fa-IR"/>
+        </w:rPr>
+        <w:t>raise</w:t>
+      </w:r>
+      <w:r>
+        <w:rPr>
+          <w:rFonts w:cs="B Nazanin" w:hint="cs"/>
+          <w:sz w:val="28"/>
+          <w:szCs w:val="28"/>
+          <w:rtl/>
+          <w:lang w:bidi="fa-IR"/>
+        </w:rPr>
+        <w:t xml:space="preserve"> میشه، ما به ازاش یه رکورد توی جدول </w:t>
+      </w:r>
+      <w:r>
+        <w:rPr>
+          <w:rFonts w:cs="B Nazanin"/>
+          <w:sz w:val="28"/>
+          <w:szCs w:val="28"/>
+          <w:lang w:bidi="fa-IR"/>
+        </w:rPr>
+        <w:t>outbox</w:t>
+      </w:r>
+      <w:r>
+        <w:rPr>
+          <w:rFonts w:cs="B Nazanin" w:hint="cs"/>
+          <w:sz w:val="28"/>
+          <w:szCs w:val="28"/>
+          <w:rtl/>
+          <w:lang w:bidi="fa-IR"/>
+        </w:rPr>
+        <w:t xml:space="preserve"> ساخته میشه. </w:t>
+      </w:r>
+      <w:r>
+        <w:rPr>
+          <w:rFonts w:cs="B Nazanin" w:hint="cs"/>
+          <w:sz w:val="28"/>
+          <w:szCs w:val="28"/>
+          <w:rtl/>
+          <w:lang w:bidi="fa-IR"/>
+        </w:rPr>
+        <w:t xml:space="preserve">حالا مشکلاتی از قبیل دریافت نکردن </w:t>
+      </w:r>
+      <w:r>
+        <w:rPr>
+          <w:rFonts w:cs="B Nazanin"/>
+          <w:sz w:val="28"/>
+          <w:szCs w:val="28"/>
+          <w:lang w:bidi="fa-IR"/>
+        </w:rPr>
+        <w:t>event</w:t>
+      </w:r>
+      <w:r>
+        <w:rPr>
+          <w:rFonts w:cs="B Nazanin" w:hint="cs"/>
+          <w:sz w:val="28"/>
+          <w:szCs w:val="28"/>
+          <w:rtl/>
+          <w:lang w:bidi="fa-IR"/>
+        </w:rPr>
+        <w:t xml:space="preserve"> توسط </w:t>
+      </w:r>
+      <w:r>
+        <w:rPr>
+          <w:rFonts w:cs="B Nazanin"/>
+          <w:sz w:val="28"/>
+          <w:szCs w:val="28"/>
+          <w:lang w:bidi="fa-IR"/>
+        </w:rPr>
+        <w:t>message broker</w:t>
+      </w:r>
+      <w:r>
+        <w:rPr>
+          <w:rFonts w:cs="B Nazanin" w:hint="cs"/>
+          <w:sz w:val="28"/>
+          <w:szCs w:val="28"/>
+          <w:rtl/>
+          <w:lang w:bidi="fa-IR"/>
+        </w:rPr>
+        <w:t xml:space="preserve">، ارور دادن سمت </w:t>
+      </w:r>
+      <w:r>
+        <w:rPr>
+          <w:rFonts w:cs="B Nazanin"/>
+          <w:sz w:val="28"/>
+          <w:szCs w:val="28"/>
+          <w:lang w:bidi="fa-IR"/>
+        </w:rPr>
+        <w:t>bounded context</w:t>
+      </w:r>
+      <w:r>
+        <w:rPr>
+          <w:rFonts w:cs="B Nazanin" w:hint="cs"/>
+          <w:sz w:val="28"/>
+          <w:szCs w:val="28"/>
+          <w:rtl/>
+          <w:lang w:bidi="fa-IR"/>
+        </w:rPr>
+        <w:t xml:space="preserve"> مقصد و... رو با این جدول هندل می کنیم</w:t>
+      </w:r>
+      <w:r>
+        <w:rPr>
+          <w:rFonts w:cs="B Nazanin" w:hint="cs"/>
+          <w:sz w:val="28"/>
+          <w:szCs w:val="28"/>
+          <w:rtl/>
+          <w:lang w:bidi="fa-IR"/>
+        </w:rPr>
+        <w:t>.</w:t>
+      </w:r>
+      <w:r>
+        <w:rPr>
+          <w:rFonts w:cs="B Nazanin" w:hint="cs"/>
+          <w:sz w:val="28"/>
+          <w:szCs w:val="28"/>
+          <w:rtl/>
+          <w:lang w:bidi="fa-IR"/>
+        </w:rPr>
+        <w:t xml:space="preserve"> زمانی که کل یه </w:t>
+      </w:r>
+      <w:r>
+        <w:rPr>
+          <w:rFonts w:cs="B Nazanin"/>
+          <w:sz w:val="28"/>
+          <w:szCs w:val="28"/>
+          <w:lang w:bidi="fa-IR"/>
+        </w:rPr>
+        <w:t>event</w:t>
+      </w:r>
+      <w:r>
+        <w:rPr>
+          <w:rFonts w:cs="B Nazanin" w:hint="cs"/>
+          <w:sz w:val="28"/>
+          <w:szCs w:val="28"/>
+          <w:rtl/>
+          <w:lang w:bidi="fa-IR"/>
+        </w:rPr>
+        <w:t xml:space="preserve"> به صورت کامل در </w:t>
+      </w:r>
+      <w:r>
+        <w:rPr>
+          <w:rFonts w:cs="B Nazanin"/>
+          <w:sz w:val="28"/>
+          <w:szCs w:val="28"/>
+          <w:rtl/>
+          <w:lang w:bidi="fa-IR"/>
+        </w:rPr>
+        <w:br/>
+      </w:r>
+      <w:r>
+        <w:rPr>
+          <w:rFonts w:cs="B Nazanin"/>
+          <w:sz w:val="28"/>
+          <w:szCs w:val="28"/>
+          <w:lang w:bidi="fa-IR"/>
+        </w:rPr>
+        <w:t>bounded context</w:t>
+      </w:r>
+      <w:r>
+        <w:rPr>
+          <w:rFonts w:cs="B Nazanin" w:hint="cs"/>
+          <w:sz w:val="28"/>
+          <w:szCs w:val="28"/>
+          <w:rtl/>
+          <w:lang w:bidi="fa-IR"/>
+        </w:rPr>
+        <w:t xml:space="preserve"> های مقصد انجام میشه، اونوقت میتونیم رکورد مربوط بهش رو پاک کنیم (یا اگه میخوایم هیستوری رو نگه داریم، یه </w:t>
+      </w:r>
+      <w:r>
+        <w:rPr>
+          <w:rFonts w:cs="B Nazanin"/>
+          <w:sz w:val="28"/>
+          <w:szCs w:val="28"/>
+          <w:lang w:bidi="fa-IR"/>
+        </w:rPr>
+        <w:t>state</w:t>
+      </w:r>
+      <w:r>
+        <w:rPr>
+          <w:rFonts w:cs="B Nazanin" w:hint="cs"/>
+          <w:sz w:val="28"/>
+          <w:szCs w:val="28"/>
+          <w:rtl/>
+          <w:lang w:bidi="fa-IR"/>
+        </w:rPr>
+        <w:t xml:space="preserve"> ای به اسم </w:t>
+      </w:r>
+      <w:r>
+        <w:rPr>
+          <w:rFonts w:cs="B Nazanin"/>
+          <w:sz w:val="28"/>
+          <w:szCs w:val="28"/>
+          <w:lang w:bidi="fa-IR"/>
+        </w:rPr>
+        <w:t>complete</w:t>
+      </w:r>
+      <w:r>
+        <w:rPr>
+          <w:rFonts w:cs="B Nazanin" w:hint="cs"/>
+          <w:sz w:val="28"/>
+          <w:szCs w:val="28"/>
+          <w:rtl/>
+          <w:lang w:bidi="fa-IR"/>
+        </w:rPr>
+        <w:t xml:space="preserve"> بذاریم که مشخص میکنه </w:t>
+      </w:r>
+      <w:r>
+        <w:rPr>
+          <w:rFonts w:cs="B Nazanin"/>
+          <w:sz w:val="28"/>
+          <w:szCs w:val="28"/>
+          <w:lang w:bidi="fa-IR"/>
+        </w:rPr>
+        <w:t>event</w:t>
+      </w:r>
+      <w:r>
+        <w:rPr>
+          <w:rFonts w:cs="B Nazanin" w:hint="cs"/>
+          <w:sz w:val="28"/>
+          <w:szCs w:val="28"/>
+          <w:rtl/>
+          <w:lang w:bidi="fa-IR"/>
+        </w:rPr>
+        <w:t xml:space="preserve"> تا آخر به درستی اجرا شده.)</w:t>
+      </w:r>
+    </w:p>
+    <w:p>
+      <w:pPr>
+        <w:pStyle w:val="ListParagraph"/>
+        <w:numPr>
+          <w:ilvl w:val="1"/>
+          <w:numId w:val="1"/>
+        </w:numPr>
+        <w:bidi/>
+        <w:rPr>
+          <w:rFonts w:cs="B Nazanin"/>
+          <w:sz w:val="28"/>
+          <w:szCs w:val="28"/>
+          <w:rtl/>
+          <w:lang w:bidi="fa-IR"/>
+        </w:rPr>
+      </w:pPr>
+      <w:r>
+        <w:rPr>
+          <w:rFonts w:cs="B Nazanin" w:hint="cs"/>
+          <w:sz w:val="28"/>
+          <w:szCs w:val="28"/>
+          <w:rtl/>
+          <w:lang w:bidi="fa-IR"/>
+        </w:rPr>
+        <w:t xml:space="preserve">نمونه پیاده سازی </w:t>
+      </w:r>
+      <w:r>
+        <w:rPr>
+          <w:rFonts w:cs="B Nazanin"/>
+          <w:sz w:val="28"/>
+          <w:szCs w:val="28"/>
+          <w:lang w:bidi="fa-IR"/>
+        </w:rPr>
+        <w:t>outbox pattern</w:t>
+      </w:r>
+      <w:r>
+        <w:rPr>
+          <w:rFonts w:cs="B Nazanin" w:hint="cs"/>
+          <w:sz w:val="28"/>
+          <w:szCs w:val="28"/>
+          <w:rtl/>
+          <w:lang w:bidi="fa-IR"/>
+        </w:rPr>
+        <w:t xml:space="preserve"> در 3 قسمت انتهایی کورس موجوده</w:t>
+      </w:r>
     </w:p>
     <w:sectPr>
       <w:pgSz w:w="12240" w:h="15840"/>

</xml_diff>